<commit_message>
New scene, adding timeing
</commit_message>
<xml_diff>
--- a/Alien War.docx
+++ b/Alien War.docx
@@ -24,7 +24,10 @@
         <w:jc w:val="center"/>
       </w:pPr>
       <w:r>
-        <w:t>Alien War</w:t>
+        <w:t xml:space="preserve">Alien </w:t>
+      </w:r>
+      <w:r>
+        <w:t>Home Front</w:t>
       </w:r>
     </w:p>
     <w:p>
@@ -33,7 +36,13 @@
         <w:jc w:val="center"/>
       </w:pPr>
       <w:r>
-        <w:t>The Threat Is Home</w:t>
+        <w:t xml:space="preserve">In Earth’s Atmosphere There Is Lots </w:t>
+      </w:r>
+      <w:r>
+        <w:t>of</w:t>
+      </w:r>
+      <w:r>
+        <w:t xml:space="preserve"> Screaming</w:t>
       </w:r>
     </w:p>
     <w:p>
@@ -419,7 +428,19 @@
         <w:t>…you are quarantined.</w:t>
       </w:r>
     </w:p>
-    <w:p/>
+    <w:p>
+      <w:pPr>
+        <w:rPr>
+          <w:color w:val="2E74B5" w:themeColor="accent1" w:themeShade="BF"/>
+        </w:rPr>
+      </w:pPr>
+      <w:r>
+        <w:rPr>
+          <w:color w:val="2E74B5" w:themeColor="accent1" w:themeShade="BF"/>
+        </w:rPr>
+        <w:t>(2:00)</w:t>
+      </w:r>
+    </w:p>
     <w:p>
       <w:pPr>
         <w:pStyle w:val="Heading3"/>
@@ -968,6 +989,18 @@
     </w:p>
     <w:p>
       <w:r>
+        <w:rPr>
+          <w:color w:val="2E74B5" w:themeColor="accent1" w:themeShade="BF"/>
+        </w:rPr>
+        <w:t>(2:30)</w:t>
+      </w:r>
+      <w:r>
+        <w:rPr>
+          <w:color w:val="2E74B5" w:themeColor="accent1" w:themeShade="BF"/>
+        </w:rPr>
+        <w:t>(4:30)</w:t>
+      </w:r>
+      <w:r>
         <w:br w:type="page"/>
       </w:r>
     </w:p>
@@ -1252,14 +1285,34 @@
     <w:p>
       <w:pPr>
         <w:rPr>
-          <w:i/>
-        </w:rPr>
-      </w:pPr>
-      <w:r>
-        <w:rPr>
-          <w:i/>
+          <w:color w:val="2E74B5" w:themeColor="accent1" w:themeShade="BF"/>
+        </w:rPr>
+      </w:pPr>
+      <w:r>
+        <w:rPr>
+          <w:color w:val="2E74B5" w:themeColor="accent1" w:themeShade="BF"/>
         </w:rPr>
         <w:lastRenderedPageBreak/>
+        <w:t>(1:45)(6:15)</w:t>
+      </w:r>
+    </w:p>
+    <w:p>
+      <w:pPr>
+        <w:rPr>
+          <w:i/>
+        </w:rPr>
+      </w:pPr>
+    </w:p>
+    <w:p>
+      <w:pPr>
+        <w:rPr>
+          <w:i/>
+        </w:rPr>
+      </w:pPr>
+      <w:r>
+        <w:rPr>
+          <w:i/>
+        </w:rPr>
         <w:t>The screen goes dark</w:t>
       </w:r>
     </w:p>
@@ -1577,6 +1630,7 @@
     </w:p>
     <w:p>
       <w:r>
+        <w:lastRenderedPageBreak/>
         <w:t xml:space="preserve">Van </w:t>
       </w:r>
       <w:proofErr w:type="spellStart"/>
@@ -1598,7 +1652,6 @@
     </w:p>
     <w:p>
       <w:r>
-        <w:lastRenderedPageBreak/>
         <w:t xml:space="preserve">Anne: Yes, Mr. </w:t>
       </w:r>
       <w:r>
@@ -1697,9 +1750,28 @@
     <w:p>
       <w:pPr>
         <w:rPr>
-          <w:i/>
-        </w:rPr>
-      </w:pPr>
+          <w:color w:val="2E74B5" w:themeColor="accent1" w:themeShade="BF"/>
+        </w:rPr>
+      </w:pPr>
+    </w:p>
+    <w:p>
+      <w:pPr>
+        <w:rPr>
+          <w:i/>
+        </w:rPr>
+      </w:pPr>
+      <w:r>
+        <w:rPr>
+          <w:color w:val="2E74B5" w:themeColor="accent1" w:themeShade="BF"/>
+        </w:rPr>
+        <w:t>(2:00)</w:t>
+      </w:r>
+      <w:r>
+        <w:rPr>
+          <w:color w:val="2E74B5" w:themeColor="accent1" w:themeShade="BF"/>
+        </w:rPr>
+        <w:t>(8:15)</w:t>
+      </w:r>
       <w:r>
         <w:rPr>
           <w:i/>
@@ -1974,6 +2046,29 @@
       <w:r>
         <w:t xml:space="preserve"> logs…it looks like he was sending back status updates to someone here. They were probably the ones that sent the Kurtz.</w:t>
       </w:r>
+      <w:r>
+        <w:t xml:space="preserve"> </w:t>
+      </w:r>
+      <w:r>
+        <w:rPr>
+          <w:color w:val="2E74B5" w:themeColor="accent1" w:themeShade="BF"/>
+        </w:rPr>
+        <w:t>(</w:t>
+      </w:r>
+      <w:proofErr w:type="gramStart"/>
+      <w:r>
+        <w:rPr>
+          <w:color w:val="2E74B5" w:themeColor="accent1" w:themeShade="BF"/>
+        </w:rPr>
+        <w:t>writers</w:t>
+      </w:r>
+      <w:proofErr w:type="gramEnd"/>
+      <w:r>
+        <w:rPr>
+          <w:color w:val="2E74B5" w:themeColor="accent1" w:themeShade="BF"/>
+        </w:rPr>
+        <w:t xml:space="preserve"> note: there was no opportunity for Buke to communicate after they land…need to change)</w:t>
+      </w:r>
     </w:p>
     <w:p>
       <w:r>
@@ -2006,12 +2101,12 @@
     </w:p>
     <w:p>
       <w:r>
+        <w:lastRenderedPageBreak/>
         <w:t>Caleb: I…</w:t>
       </w:r>
     </w:p>
     <w:p>
       <w:r>
-        <w:lastRenderedPageBreak/>
         <w:t xml:space="preserve">Ripley: No…Caleb. Thanks for finding those logs. And for warning us. </w:t>
       </w:r>
     </w:p>
@@ -2087,35 +2182,83 @@
         <w:t>Newt: (switches screen to a display showing the scanner bot’s progress at about 50%)</w:t>
       </w:r>
     </w:p>
+    <w:p>
+      <w:pPr>
+        <w:rPr>
+          <w:color w:val="2E74B5" w:themeColor="accent1" w:themeShade="BF"/>
+        </w:rPr>
+      </w:pPr>
+      <w:r>
+        <w:rPr>
+          <w:color w:val="2E74B5" w:themeColor="accent1" w:themeShade="BF"/>
+        </w:rPr>
+        <w:t>(2:00)(</w:t>
+      </w:r>
+      <w:r>
+        <w:rPr>
+          <w:color w:val="2E74B5" w:themeColor="accent1" w:themeShade="BF"/>
+        </w:rPr>
+        <w:t>10:15</w:t>
+      </w:r>
+      <w:r>
+        <w:rPr>
+          <w:color w:val="2E74B5" w:themeColor="accent1" w:themeShade="BF"/>
+        </w:rPr>
+        <w:t>)</w:t>
+      </w:r>
+    </w:p>
     <w:p/>
     <w:p>
-      <w:r>
-        <w:br w:type="page"/>
-      </w:r>
-      <w:r>
-        <w:lastRenderedPageBreak/>
-        <w:br w:type="page"/>
-      </w:r>
-    </w:p>
-    <w:p>
-      <w:pPr>
-        <w:pStyle w:val="Heading3"/>
-        <w:rPr>
-          <w:i/>
-        </w:rPr>
-      </w:pPr>
-      <w:r>
-        <w:lastRenderedPageBreak/>
-        <w:t xml:space="preserve">Scene IV </w:t>
-      </w:r>
-      <w:r>
-        <w:rPr>
-          <w:i/>
-        </w:rPr>
-        <w:t>Alternate</w:t>
-      </w:r>
-    </w:p>
-    <w:p/>
+      <w:pPr>
+        <w:rPr>
+          <w:color w:val="2E74B5" w:themeColor="accent1" w:themeShade="BF"/>
+        </w:rPr>
+      </w:pPr>
+      <w:r>
+        <w:rPr>
+          <w:color w:val="2E74B5" w:themeColor="accent1" w:themeShade="BF"/>
+        </w:rPr>
+        <w:t>(</w:t>
+      </w:r>
+      <w:proofErr w:type="gramStart"/>
+      <w:r>
+        <w:rPr>
+          <w:color w:val="2E74B5" w:themeColor="accent1" w:themeShade="BF"/>
+        </w:rPr>
+        <w:t>writers</w:t>
+      </w:r>
+      <w:proofErr w:type="gramEnd"/>
+      <w:r>
+        <w:rPr>
+          <w:color w:val="2E74B5" w:themeColor="accent1" w:themeShade="BF"/>
+        </w:rPr>
+        <w:t xml:space="preserve"> note: </w:t>
+      </w:r>
+      <w:r>
+        <w:rPr>
+          <w:color w:val="2E74B5" w:themeColor="accent1" w:themeShade="BF"/>
+        </w:rPr>
+        <w:t>N</w:t>
+      </w:r>
+      <w:r>
+        <w:rPr>
+          <w:color w:val="2E74B5" w:themeColor="accent1" w:themeShade="BF"/>
+        </w:rPr>
+        <w:t>eed a bonding scene where Ripley helps locate Newt’s family</w:t>
+      </w:r>
+      <w:r>
+        <w:rPr>
+          <w:color w:val="2E74B5" w:themeColor="accent1" w:themeShade="BF"/>
+        </w:rPr>
+        <w:t>. We learn about Ripley’s ongoing conflict for leaving her daughter.</w:t>
+      </w:r>
+      <w:r>
+        <w:rPr>
+          <w:color w:val="2E74B5" w:themeColor="accent1" w:themeShade="BF"/>
+        </w:rPr>
+        <w:t>)</w:t>
+      </w:r>
+    </w:p>
     <w:p>
       <w:pPr>
         <w:rPr>
@@ -2569,6 +2712,24 @@
       </w:pPr>
       <w:r>
         <w:rPr>
+          <w:color w:val="2E74B5" w:themeColor="accent1" w:themeShade="BF"/>
+        </w:rPr>
+        <w:t>(1:30)(</w:t>
+      </w:r>
+      <w:r>
+        <w:rPr>
+          <w:color w:val="2E74B5" w:themeColor="accent1" w:themeShade="BF"/>
+        </w:rPr>
+        <w:t>11:45</w:t>
+      </w:r>
+      <w:r>
+        <w:rPr>
+          <w:color w:val="2E74B5" w:themeColor="accent1" w:themeShade="BF"/>
+        </w:rPr>
+        <w:t>)</w:t>
+      </w:r>
+      <w:r>
+        <w:rPr>
           <w:i/>
         </w:rPr>
         <w:br w:type="page"/>
@@ -3025,6 +3186,13 @@
       <w:pPr>
         <w:rPr>
           <w:i/>
+        </w:rPr>
+      </w:pPr>
+    </w:p>
+    <w:p>
+      <w:pPr>
+        <w:rPr>
+          <w:i/>
           <w:color w:val="1F4E79" w:themeColor="accent1" w:themeShade="80"/>
         </w:rPr>
       </w:pPr>
@@ -3056,8 +3224,130 @@
           <w:i/>
           <w:color w:val="1F4E79" w:themeColor="accent1" w:themeShade="80"/>
         </w:rPr>
-        <w:t xml:space="preserve"> on one of the defending ships. That ship remains out of the fight, disabled, will show up later}</w:t>
-      </w:r>
+        <w:t xml:space="preserve"> on </w:t>
+      </w:r>
+      <w:r>
+        <w:rPr>
+          <w:i/>
+          <w:color w:val="1F4E79" w:themeColor="accent1" w:themeShade="80"/>
+        </w:rPr>
+        <w:t>two</w:t>
+      </w:r>
+      <w:r>
+        <w:rPr>
+          <w:i/>
+          <w:color w:val="1F4E79" w:themeColor="accent1" w:themeShade="80"/>
+        </w:rPr>
+        <w:t xml:space="preserve"> of the defending ships. Th</w:t>
+      </w:r>
+      <w:r>
+        <w:rPr>
+          <w:i/>
+          <w:color w:val="1F4E79" w:themeColor="accent1" w:themeShade="80"/>
+        </w:rPr>
+        <w:t>ose</w:t>
+      </w:r>
+      <w:r>
+        <w:rPr>
+          <w:i/>
+          <w:color w:val="1F4E79" w:themeColor="accent1" w:themeShade="80"/>
+        </w:rPr>
+        <w:t xml:space="preserve"> ship remain out of the fight, disabled, will show up later</w:t>
+      </w:r>
+      <w:r>
+        <w:rPr>
+          <w:i/>
+          <w:color w:val="1F4E79" w:themeColor="accent1" w:themeShade="80"/>
+        </w:rPr>
+        <w:t xml:space="preserve">. One, the </w:t>
+      </w:r>
+      <w:proofErr w:type="spellStart"/>
+      <w:r>
+        <w:rPr>
+          <w:i/>
+          <w:color w:val="1F4E79" w:themeColor="accent1" w:themeShade="80"/>
+        </w:rPr>
+        <w:t>Carvin</w:t>
+      </w:r>
+      <w:proofErr w:type="spellEnd"/>
+      <w:r>
+        <w:rPr>
+          <w:i/>
+          <w:color w:val="1F4E79" w:themeColor="accent1" w:themeShade="80"/>
+        </w:rPr>
+        <w:t xml:space="preserve">, aids in the Kurtz’ assault on Gateway. The other, the </w:t>
+      </w:r>
+      <w:proofErr w:type="spellStart"/>
+      <w:r>
+        <w:rPr>
+          <w:i/>
+          <w:color w:val="1F4E79" w:themeColor="accent1" w:themeShade="80"/>
+        </w:rPr>
+        <w:t>Shogatta</w:t>
+      </w:r>
+      <w:proofErr w:type="spellEnd"/>
+      <w:r>
+        <w:rPr>
+          <w:i/>
+          <w:color w:val="1F4E79" w:themeColor="accent1" w:themeShade="80"/>
+        </w:rPr>
+        <w:t xml:space="preserve"> enters </w:t>
+      </w:r>
+      <w:proofErr w:type="spellStart"/>
+      <w:r>
+        <w:rPr>
+          <w:i/>
+          <w:color w:val="1F4E79" w:themeColor="accent1" w:themeShade="80"/>
+        </w:rPr>
+        <w:t>slipspace</w:t>
+      </w:r>
+      <w:proofErr w:type="spellEnd"/>
+      <w:r>
+        <w:rPr>
+          <w:i/>
+          <w:color w:val="1F4E79" w:themeColor="accent1" w:themeShade="80"/>
+        </w:rPr>
+        <w:t xml:space="preserve"> to destinations unknown.</w:t>
+      </w:r>
+      <w:r>
+        <w:rPr>
+          <w:i/>
+          <w:color w:val="1F4E79" w:themeColor="accent1" w:themeShade="80"/>
+        </w:rPr>
+        <w:t>}</w:t>
+      </w:r>
+    </w:p>
+    <w:p>
+      <w:pPr>
+        <w:rPr>
+          <w:color w:val="1F4E79" w:themeColor="accent1" w:themeShade="80"/>
+        </w:rPr>
+      </w:pPr>
+      <w:r>
+        <w:rPr>
+          <w:color w:val="1F4E79" w:themeColor="accent1" w:themeShade="80"/>
+        </w:rPr>
+        <w:t>(3:00)(</w:t>
+      </w:r>
+      <w:r>
+        <w:rPr>
+          <w:color w:val="1F4E79" w:themeColor="accent1" w:themeShade="80"/>
+        </w:rPr>
+        <w:t>14:45</w:t>
+      </w:r>
+      <w:r>
+        <w:rPr>
+          <w:color w:val="1F4E79" w:themeColor="accent1" w:themeShade="80"/>
+        </w:rPr>
+        <w:t>)</w:t>
+      </w:r>
+    </w:p>
+    <w:p>
+      <w:pPr>
+        <w:rPr>
+          <w:color w:val="1F4E79" w:themeColor="accent1" w:themeShade="80"/>
+        </w:rPr>
+      </w:pPr>
     </w:p>
     <w:p>
       <w:r>
@@ -3202,6 +3492,7 @@
     </w:p>
     <w:p>
       <w:r>
+        <w:lastRenderedPageBreak/>
         <w:t xml:space="preserve">Hicks: </w:t>
       </w:r>
       <w:r>
@@ -3256,7 +3547,6 @@
     </w:p>
     <w:p>
       <w:r>
-        <w:lastRenderedPageBreak/>
         <w:t xml:space="preserve">Dropship Autopilot: Warning! Entering atmosphere. </w:t>
       </w:r>
       <w:r>
@@ -3329,10 +3619,439 @@
       <w:proofErr w:type="spellEnd"/>
       <w:r>
         <w:t xml:space="preserve"> get bumpy!</w:t>
+      </w:r>
+    </w:p>
+    <w:p/>
+    <w:p>
+      <w:pPr>
+        <w:rPr>
+          <w:color w:val="2E74B5" w:themeColor="accent1" w:themeShade="BF"/>
+        </w:rPr>
+      </w:pPr>
+      <w:r>
+        <w:rPr>
+          <w:color w:val="2E74B5" w:themeColor="accent1" w:themeShade="BF"/>
+        </w:rPr>
+        <w:t>(2:30)(</w:t>
+      </w:r>
+      <w:r>
+        <w:rPr>
+          <w:color w:val="2E74B5" w:themeColor="accent1" w:themeShade="BF"/>
+        </w:rPr>
+        <w:t>17:15</w:t>
+      </w:r>
+      <w:bookmarkStart w:id="0" w:name="_GoBack"/>
+      <w:bookmarkEnd w:id="0"/>
+      <w:r>
+        <w:rPr>
+          <w:color w:val="2E74B5" w:themeColor="accent1" w:themeShade="BF"/>
+        </w:rPr>
+        <w:t>)</w:t>
       </w:r>
     </w:p>
     <w:p/>
     <w:p/>
+    <w:p>
+      <w:r>
+        <w:br w:type="page"/>
+      </w:r>
+    </w:p>
+    <w:p>
+      <w:pPr>
+        <w:pStyle w:val="Heading3"/>
+      </w:pPr>
+      <w:r>
+        <w:lastRenderedPageBreak/>
+        <w:t>Scene VI</w:t>
+      </w:r>
+      <w:r>
+        <w:t>I</w:t>
+      </w:r>
+    </w:p>
+    <w:p/>
+    <w:p>
+      <w:pPr>
+        <w:rPr>
+          <w:i/>
+        </w:rPr>
+      </w:pPr>
+      <w:r>
+        <w:rPr>
+          <w:i/>
+        </w:rPr>
+        <w:t>INT Gateway</w:t>
+      </w:r>
+      <w:r>
+        <w:rPr>
+          <w:i/>
+        </w:rPr>
+        <w:t xml:space="preserve"> Station, Bridge</w:t>
+      </w:r>
+    </w:p>
+    <w:p>
+      <w:r>
+        <w:t>Commander Teller is looking over the shoulder of a lieutenant who is reading a display which shows several contacts approaching the station</w:t>
+      </w:r>
+    </w:p>
+    <w:p/>
+    <w:p>
+      <w:r>
+        <w:t xml:space="preserve">Lt. Daniels: The </w:t>
+      </w:r>
+      <w:proofErr w:type="spellStart"/>
+      <w:r>
+        <w:t>Carvin</w:t>
+      </w:r>
+      <w:proofErr w:type="spellEnd"/>
+      <w:r>
+        <w:t xml:space="preserve"> has just entered long range scanner distance, sir. The Kurtz is not slowing down.</w:t>
+      </w:r>
+    </w:p>
+    <w:p>
+      <w:r>
+        <w:t xml:space="preserve">Teller: Try to raise the </w:t>
+      </w:r>
+      <w:proofErr w:type="spellStart"/>
+      <w:r>
+        <w:t>Carvin</w:t>
+      </w:r>
+      <w:proofErr w:type="spellEnd"/>
+      <w:r>
+        <w:t>. Jefferson, what’s the status of the railgun battery?</w:t>
+      </w:r>
+    </w:p>
+    <w:p>
+      <w:r>
+        <w:t>Sgt. Jefferson: Ready. Awaiting your order.</w:t>
+      </w:r>
+    </w:p>
+    <w:p>
+      <w:r>
+        <w:t>Teller: (Pauses, takes a deep breath) Target Kurtz and fire immediately.</w:t>
+      </w:r>
+    </w:p>
+    <w:p>
+      <w:pPr>
+        <w:rPr>
+          <w:i/>
+        </w:rPr>
+      </w:pPr>
+      <w:r>
+        <w:rPr>
+          <w:i/>
+        </w:rPr>
+        <w:t xml:space="preserve">EXT Gateway. Very large weapons target the Kurtz as it rapidly approaches Gateway. They charge with an electric or humming sound and fire with a kind of zap sound, what looks like a short beam of white light – but what is really a very fast-moving projectile. Kurtz is struck several times, and clearly severely damaged. </w:t>
+      </w:r>
+      <w:r>
+        <w:rPr>
+          <w:i/>
+        </w:rPr>
+        <w:t>Its</w:t>
+      </w:r>
+      <w:r>
+        <w:rPr>
+          <w:i/>
+        </w:rPr>
+        <w:t xml:space="preserve"> momentum, however, has hardly been slowed and it continues on a </w:t>
+      </w:r>
+      <w:r>
+        <w:rPr>
+          <w:i/>
+        </w:rPr>
+        <w:t>collision</w:t>
+      </w:r>
+      <w:r>
+        <w:rPr>
+          <w:i/>
+        </w:rPr>
+        <w:t xml:space="preserve"> course for the station.</w:t>
+      </w:r>
+    </w:p>
+    <w:p/>
+    <w:p>
+      <w:r>
+        <w:t xml:space="preserve">Lt. Daniels: She’s still coming, sir. </w:t>
+      </w:r>
+    </w:p>
+    <w:p>
+      <w:r>
+        <w:t xml:space="preserve">Van </w:t>
+      </w:r>
+      <w:proofErr w:type="spellStart"/>
+      <w:r>
+        <w:t>Leuwen</w:t>
+      </w:r>
+      <w:proofErr w:type="spellEnd"/>
+      <w:r>
+        <w:t>: (enters the Bridge during Daniels’ line) I told you to fire at maximum range, damn it. We’ve had hours and no contact. That’s a hostile ship and now it’s going to run right into the station!</w:t>
+      </w:r>
+    </w:p>
+    <w:p>
+      <w:r>
+        <w:t>Teller: Jefferson, battery status.</w:t>
+      </w:r>
+    </w:p>
+    <w:p>
+      <w:r>
+        <w:t>Sgt. Jefferson: Charging! Fifteen seconds.</w:t>
+      </w:r>
+    </w:p>
+    <w:p>
+      <w:r>
+        <w:t>Teller: Weapons loose. Fire until that ship is a debris field.</w:t>
+      </w:r>
+    </w:p>
+    <w:p>
+      <w:pPr>
+        <w:rPr>
+          <w:i/>
+        </w:rPr>
+      </w:pPr>
+      <w:r>
+        <w:rPr>
+          <w:i/>
+        </w:rPr>
+        <w:t xml:space="preserve">EXT </w:t>
+      </w:r>
+      <w:proofErr w:type="spellStart"/>
+      <w:r>
+        <w:rPr>
+          <w:i/>
+        </w:rPr>
+        <w:t>Carvin</w:t>
+      </w:r>
+      <w:proofErr w:type="spellEnd"/>
+      <w:r>
+        <w:rPr>
+          <w:i/>
+        </w:rPr>
+        <w:t>: Two missile batteries unleash a wave of six missiles each which go streaking towards Gateway.</w:t>
+      </w:r>
+    </w:p>
+    <w:p>
+      <w:r>
+        <w:t xml:space="preserve">Lt. Daniels: Commander, new contacts. Missile launch from the </w:t>
+      </w:r>
+      <w:proofErr w:type="spellStart"/>
+      <w:r>
+        <w:t>Carvin</w:t>
+      </w:r>
+      <w:proofErr w:type="spellEnd"/>
+      <w:r>
+        <w:t>!</w:t>
+      </w:r>
+    </w:p>
+    <w:p>
+      <w:r>
+        <w:t>Teller: If we don’t take those out we could lose half the station. Jefferson split the battery. Take out those missiles.</w:t>
+      </w:r>
+    </w:p>
+    <w:p>
+      <w:r>
+        <w:t xml:space="preserve">Sgt. Jefferson: Aye </w:t>
+      </w:r>
+      <w:proofErr w:type="spellStart"/>
+      <w:r>
+        <w:t>aye</w:t>
+      </w:r>
+      <w:proofErr w:type="spellEnd"/>
+      <w:r>
+        <w:t>. Half the battery will intercept missiles.</w:t>
+      </w:r>
+    </w:p>
+    <w:p/>
+    <w:p>
+      <w:pPr>
+        <w:rPr>
+          <w:i/>
+        </w:rPr>
+      </w:pPr>
+      <w:r>
+        <w:rPr>
+          <w:i/>
+        </w:rPr>
+        <w:t xml:space="preserve">This engagement results in the collision of the Kurtz into the station unleashing a wave of </w:t>
+      </w:r>
+      <w:proofErr w:type="spellStart"/>
+      <w:r>
+        <w:rPr>
+          <w:i/>
+        </w:rPr>
+        <w:t>xenos</w:t>
+      </w:r>
+      <w:proofErr w:type="spellEnd"/>
+      <w:r>
+        <w:rPr>
+          <w:i/>
+        </w:rPr>
+        <w:t xml:space="preserve">. The station avoids all but minor damage from the missiles. The Imperial Queen emerges from the wreckage following her minions, locates the bridge, and destroys everyone inside. </w:t>
+      </w:r>
+      <w:r>
+        <w:rPr>
+          <w:i/>
+        </w:rPr>
+        <w:t xml:space="preserve">Van </w:t>
+      </w:r>
+      <w:proofErr w:type="spellStart"/>
+      <w:r>
+        <w:rPr>
+          <w:i/>
+        </w:rPr>
+        <w:t>Leuwen</w:t>
+      </w:r>
+      <w:proofErr w:type="spellEnd"/>
+      <w:r>
+        <w:rPr>
+          <w:i/>
+        </w:rPr>
+        <w:t xml:space="preserve"> has already left by the time she arrives. </w:t>
+      </w:r>
+      <w:r>
+        <w:rPr>
+          <w:i/>
+        </w:rPr>
+        <w:t xml:space="preserve">She searches the room for a connection to the station’s computer, and inserts her </w:t>
+      </w:r>
+      <w:r>
+        <w:rPr>
+          <w:i/>
+        </w:rPr>
+        <w:lastRenderedPageBreak/>
+        <w:t xml:space="preserve">finger into it which causes the lights to flicker a few times. The Imperial Queen looks as thrilled and victorious as a </w:t>
+      </w:r>
+      <w:proofErr w:type="spellStart"/>
+      <w:r>
+        <w:rPr>
+          <w:i/>
+        </w:rPr>
+        <w:t>xeno</w:t>
+      </w:r>
+      <w:proofErr w:type="spellEnd"/>
+      <w:r>
+        <w:rPr>
+          <w:i/>
+        </w:rPr>
+        <w:t xml:space="preserve"> queen can look.</w:t>
+      </w:r>
+    </w:p>
+    <w:p>
+      <w:pPr>
+        <w:rPr>
+          <w:i/>
+        </w:rPr>
+      </w:pPr>
+    </w:p>
+    <w:p>
+      <w:pPr>
+        <w:rPr>
+          <w:i/>
+        </w:rPr>
+      </w:pPr>
+      <w:r>
+        <w:rPr>
+          <w:i/>
+        </w:rPr>
+        <w:t xml:space="preserve">INT Gateway. Van </w:t>
+      </w:r>
+      <w:proofErr w:type="spellStart"/>
+      <w:r>
+        <w:rPr>
+          <w:i/>
+        </w:rPr>
+        <w:t>Leuwen</w:t>
+      </w:r>
+      <w:proofErr w:type="spellEnd"/>
+      <w:r>
+        <w:rPr>
+          <w:i/>
+        </w:rPr>
+        <w:t xml:space="preserve"> and Caleb meet in a hallway as people rush in all directions.</w:t>
+      </w:r>
+    </w:p>
+    <w:p>
+      <w:r>
+        <w:t xml:space="preserve">Van </w:t>
+      </w:r>
+      <w:proofErr w:type="spellStart"/>
+      <w:r>
+        <w:t>Leuwen</w:t>
+      </w:r>
+      <w:proofErr w:type="spellEnd"/>
+      <w:r>
+        <w:t>: Did you prep the escape pod?</w:t>
+      </w:r>
+    </w:p>
+    <w:p>
+      <w:r>
+        <w:t>Caleb: Yes, sir.</w:t>
+      </w:r>
+    </w:p>
+    <w:p>
+      <w:r>
+        <w:t xml:space="preserve">Van </w:t>
+      </w:r>
+      <w:proofErr w:type="spellStart"/>
+      <w:r>
+        <w:t>Leuwen</w:t>
+      </w:r>
+      <w:proofErr w:type="spellEnd"/>
+      <w:r>
+        <w:t>: Let’s go</w:t>
+      </w:r>
+    </w:p>
+    <w:p>
+      <w:r>
+        <w:t xml:space="preserve">Caleb: (looks around uncomfortably) </w:t>
+      </w:r>
+      <w:proofErr w:type="gramStart"/>
+      <w:r>
+        <w:t>Should</w:t>
+      </w:r>
+      <w:proofErr w:type="gramEnd"/>
+      <w:r>
+        <w:t xml:space="preserve"> I…stay? There aren’t enough pods…</w:t>
+      </w:r>
+    </w:p>
+    <w:p>
+      <w:r>
+        <w:t xml:space="preserve">Van </w:t>
+      </w:r>
+      <w:proofErr w:type="spellStart"/>
+      <w:r>
+        <w:t>Leuwen</w:t>
+      </w:r>
+      <w:proofErr w:type="spellEnd"/>
+      <w:r>
+        <w:t>: I need the data you’ve received, dammit. Come on! (Rushes down the hallway)</w:t>
+      </w:r>
+    </w:p>
+    <w:p>
+      <w:r>
+        <w:t>Caleb: (still looking uncertain…follows)</w:t>
+      </w:r>
+    </w:p>
+    <w:p>
+      <w:pPr>
+        <w:rPr>
+          <w:i/>
+        </w:rPr>
+      </w:pPr>
+    </w:p>
+    <w:p>
+      <w:pPr>
+        <w:rPr>
+          <w:i/>
+        </w:rPr>
+      </w:pPr>
+    </w:p>
+    <w:p>
+      <w:pPr>
+        <w:pStyle w:val="Heading2"/>
+      </w:pPr>
+      <w:r>
+        <w:t>End Act I</w:t>
+      </w:r>
+    </w:p>
     <w:p/>
     <w:p/>
     <w:p>
@@ -3342,538 +4061,297 @@
     </w:p>
     <w:p>
       <w:pPr>
-        <w:pStyle w:val="Heading3"/>
+        <w:pStyle w:val="Heading1"/>
       </w:pPr>
       <w:r>
         <w:lastRenderedPageBreak/>
-        <w:t>Scene VI</w:t>
-      </w:r>
-      <w:r>
-        <w:t>I</w:t>
+        <w:t>Act II</w:t>
       </w:r>
     </w:p>
     <w:p/>
     <w:p>
       <w:pPr>
-        <w:rPr>
-          <w:i/>
-        </w:rPr>
-      </w:pPr>
-      <w:r>
-        <w:rPr>
-          <w:i/>
-        </w:rPr>
-        <w:t>INT Gateway</w:t>
-      </w:r>
-      <w:r>
-        <w:rPr>
-          <w:i/>
-        </w:rPr>
-        <w:t xml:space="preserve"> Station, Bridge</w:t>
-      </w:r>
-    </w:p>
-    <w:p>
+        <w:pStyle w:val="Heading2"/>
+      </w:pPr>
+      <w:r>
+        <w:t>Scene I</w:t>
+      </w:r>
+    </w:p>
+    <w:p>
+      <w:pPr>
+        <w:rPr>
+          <w:i/>
+        </w:rPr>
+      </w:pPr>
+      <w:r>
+        <w:rPr>
+          <w:i/>
+        </w:rPr>
+        <w:t xml:space="preserve">INT </w:t>
+      </w:r>
+      <w:proofErr w:type="spellStart"/>
+      <w:r>
+        <w:rPr>
+          <w:i/>
+        </w:rPr>
+        <w:t>Sulaco</w:t>
+      </w:r>
+      <w:proofErr w:type="spellEnd"/>
+      <w:r>
+        <w:rPr>
+          <w:i/>
+        </w:rPr>
+        <w:t xml:space="preserve"> Dropship cockpit. The heatshield is ablaze as Ripley guides the ship through re-entry. Hicks is stock-still, both hold their breath. The flames dissipate and for the first time in years, Ripley sees an Earth sky.</w:t>
+      </w:r>
+    </w:p>
+    <w:p>
+      <w:r>
+        <w:t>Ripley: my god…</w:t>
+      </w:r>
+    </w:p>
+    <w:p>
+      <w:r>
+        <w:t>Hicks: Been a while.</w:t>
+      </w:r>
+    </w:p>
+    <w:p>
+      <w:r>
+        <w:t>Ripley: I’d forgotten…</w:t>
+      </w:r>
+    </w:p>
+    <w:p>
+      <w:r>
+        <w:t>Hicks: I know. Where we headed?</w:t>
+      </w:r>
+    </w:p>
+    <w:p>
+      <w:r>
+        <w:t xml:space="preserve">Ripley: We need to make sure they know what’s going on up there. </w:t>
+      </w:r>
+    </w:p>
+    <w:p>
+      <w:r>
+        <w:t xml:space="preserve">Hicks: Then we’re close. </w:t>
+      </w:r>
+      <w:r>
+        <w:t>Clarke</w:t>
+      </w:r>
+      <w:r>
+        <w:t xml:space="preserve"> base is at the </w:t>
+      </w:r>
+      <w:r>
+        <w:t>North Pole</w:t>
+      </w:r>
+      <w:r>
+        <w:t xml:space="preserve">. Makes launches to Gateway cheaper. (Punches in coordinates) It’s in the </w:t>
+      </w:r>
+      <w:proofErr w:type="spellStart"/>
+      <w:r>
+        <w:t>nav</w:t>
+      </w:r>
+      <w:proofErr w:type="spellEnd"/>
+      <w:r>
+        <w:t xml:space="preserve"> computer. </w:t>
+      </w:r>
+    </w:p>
+    <w:p>
+      <w:r>
+        <w:t>Ripley: We need to get them on the radio. (Steers to the new heading)</w:t>
+      </w:r>
+    </w:p>
+    <w:p>
+      <w:r>
+        <w:t xml:space="preserve">Hicks: (Picks up a microphone. Punches some buttons on the console.) This is Corporal Hicks of the </w:t>
+      </w:r>
+      <w:proofErr w:type="spellStart"/>
+      <w:r>
+        <w:t>Sulaco</w:t>
+      </w:r>
+      <w:proofErr w:type="spellEnd"/>
+      <w:r>
+        <w:t>. Do you copy?</w:t>
+      </w:r>
+    </w:p>
+    <w:p>
+      <w:pPr>
+        <w:rPr>
+          <w:i/>
+        </w:rPr>
+      </w:pPr>
+      <w:r>
+        <w:rPr>
+          <w:i/>
+        </w:rPr>
+        <w:t>A few moments of static followed by panicked conversation</w:t>
+      </w:r>
+    </w:p>
+    <w:p>
+      <w:r>
+        <w:t xml:space="preserve">Hicks: Sounds like they know somethings up at least. (Into the microphone) This is Corporal Hicks of the </w:t>
+      </w:r>
+      <w:proofErr w:type="spellStart"/>
+      <w:r>
+        <w:t>Sulaco</w:t>
+      </w:r>
+      <w:proofErr w:type="spellEnd"/>
+      <w:r>
+        <w:t xml:space="preserve"> to </w:t>
+      </w:r>
+      <w:r>
+        <w:t>Clarke</w:t>
+      </w:r>
+      <w:r>
+        <w:t xml:space="preserve"> command. Do you copy?</w:t>
+      </w:r>
+      <w:r>
+        <w:t xml:space="preserve"> Request </w:t>
+      </w:r>
+      <w:r>
+        <w:t>immediate landing</w:t>
+      </w:r>
+      <w:r>
+        <w:t>.</w:t>
+      </w:r>
+    </w:p>
+    <w:p>
+      <w:pPr>
+        <w:rPr>
+          <w:i/>
+        </w:rPr>
+      </w:pPr>
+      <w:r>
+        <w:rPr>
+          <w:i/>
+        </w:rPr>
+        <w:t>More static</w:t>
+      </w:r>
+    </w:p>
+    <w:p>
+      <w:r>
+        <w:t>Clarke</w:t>
+      </w:r>
+      <w:r>
+        <w:t xml:space="preserve"> command: </w:t>
+      </w:r>
+      <w:proofErr w:type="spellStart"/>
+      <w:r>
+        <w:t>Sulaco</w:t>
+      </w:r>
+      <w:proofErr w:type="spellEnd"/>
+      <w:r>
+        <w:t xml:space="preserve"> beacon confirmed, Corporal. Land on pad Golf. Stay off</w:t>
+      </w:r>
       <w:r>
         <w:t xml:space="preserve"> </w:t>
       </w:r>
-      <w:r>
-        <w:t>Commander Teller is looking over the shoulder of a lieutenant who is reading a display which shows several contacts approaching the station</w:t>
+      <w:proofErr w:type="spellStart"/>
+      <w:r>
+        <w:t>comms</w:t>
+      </w:r>
+      <w:proofErr w:type="spellEnd"/>
+      <w:r>
+        <w:t xml:space="preserve"> unless it’s an emergency!</w:t>
       </w:r>
     </w:p>
     <w:p/>
     <w:p>
-      <w:r>
-        <w:t xml:space="preserve">Lt. Daniels: The </w:t>
-      </w:r>
-      <w:proofErr w:type="spellStart"/>
-      <w:r>
-        <w:t>Carvin</w:t>
-      </w:r>
-      <w:proofErr w:type="spellEnd"/>
-      <w:r>
-        <w:t xml:space="preserve"> has just entered long range scanner distance, sir. The Kurtz is not slowing down.</w:t>
-      </w:r>
-    </w:p>
-    <w:p>
-      <w:r>
-        <w:t xml:space="preserve">Teller: Try to raise the </w:t>
-      </w:r>
-      <w:proofErr w:type="spellStart"/>
-      <w:r>
-        <w:t>Carvin</w:t>
-      </w:r>
-      <w:proofErr w:type="spellEnd"/>
-      <w:r>
-        <w:t>. Jefferson, what’s the status of the railgun battery?</w:t>
-      </w:r>
-    </w:p>
-    <w:p>
-      <w:r>
-        <w:t>Sgt. Jefferson: Ready. Awaiting your order.</w:t>
-      </w:r>
-    </w:p>
-    <w:p>
-      <w:r>
-        <w:t>Teller: (Pauses, takes a deep breath) Target Kurtz and fire immediately.</w:t>
-      </w:r>
-    </w:p>
-    <w:p>
-      <w:pPr>
-        <w:rPr>
-          <w:i/>
-        </w:rPr>
-      </w:pPr>
-      <w:r>
-        <w:rPr>
-          <w:i/>
-        </w:rPr>
-        <w:t xml:space="preserve">EXT Gateway. Very large weapons target the Kurtz as it rapidly approaches Gateway. They charge with an electric or humming sound and fire with a kind of zap sound, what looks like a short beam of white light – but what is really a very fast-moving projectile. Kurtz is struck several times, and clearly severely damaged. </w:t>
-      </w:r>
-      <w:r>
-        <w:rPr>
-          <w:i/>
-        </w:rPr>
-        <w:t>Its</w:t>
-      </w:r>
-      <w:r>
-        <w:rPr>
-          <w:i/>
-        </w:rPr>
-        <w:t xml:space="preserve"> momentum, however, has hardly been slowed and it continues on a </w:t>
-      </w:r>
-      <w:r>
-        <w:rPr>
-          <w:i/>
-        </w:rPr>
-        <w:t>collision</w:t>
-      </w:r>
-      <w:r>
-        <w:rPr>
-          <w:i/>
-        </w:rPr>
-        <w:t xml:space="preserve"> course for the station.</w:t>
-      </w:r>
-    </w:p>
-    <w:p/>
-    <w:p>
-      <w:r>
-        <w:t xml:space="preserve">Lt. Daniels: She’s still coming, sir. </w:t>
-      </w:r>
-    </w:p>
-    <w:p>
-      <w:r>
-        <w:t xml:space="preserve">Van </w:t>
-      </w:r>
-      <w:proofErr w:type="spellStart"/>
-      <w:r>
-        <w:t>Leuwen</w:t>
-      </w:r>
-      <w:proofErr w:type="spellEnd"/>
-      <w:r>
-        <w:t>: (enters the Bridge during Daniels’ line) I told you to fire at maximum range, damn it. We’ve had hours and no contact. That’s a hostile ship and now it’s going to run right into the station!</w:t>
-      </w:r>
-    </w:p>
-    <w:p>
-      <w:r>
-        <w:t>Teller: Jefferson, battery status.</w:t>
-      </w:r>
-    </w:p>
-    <w:p>
-      <w:r>
-        <w:t>Sgt. Jefferson: Charging! Fifteen seconds.</w:t>
-      </w:r>
-    </w:p>
-    <w:p>
-      <w:r>
-        <w:t>Teller: Weapons loose. Fire until that ship is a debris field.</w:t>
-      </w:r>
-    </w:p>
-    <w:p>
-      <w:pPr>
-        <w:rPr>
-          <w:i/>
-        </w:rPr>
-      </w:pPr>
-      <w:r>
-        <w:rPr>
-          <w:i/>
-        </w:rPr>
-        <w:t xml:space="preserve">EXT </w:t>
-      </w:r>
-      <w:proofErr w:type="spellStart"/>
-      <w:r>
-        <w:rPr>
-          <w:i/>
-        </w:rPr>
-        <w:t>Carvin</w:t>
-      </w:r>
-      <w:proofErr w:type="spellEnd"/>
-      <w:r>
-        <w:rPr>
-          <w:i/>
-        </w:rPr>
-        <w:t>: Two missile batteries unleash a wave of six missiles each which go streaking towards Gateway.</w:t>
-      </w:r>
-    </w:p>
-    <w:p>
-      <w:r>
-        <w:t xml:space="preserve">Lt. Daniels: Commander, new contacts. Missile launch from the </w:t>
-      </w:r>
-      <w:proofErr w:type="spellStart"/>
-      <w:r>
-        <w:t>Carvin</w:t>
-      </w:r>
-      <w:proofErr w:type="spellEnd"/>
-      <w:r>
-        <w:t>!</w:t>
-      </w:r>
-    </w:p>
-    <w:p>
-      <w:r>
-        <w:t>Teller: If we don’t take those out we could lose half the station. Jefferson split the battery. Take out those missiles.</w:t>
-      </w:r>
-    </w:p>
-    <w:p>
-      <w:r>
-        <w:t xml:space="preserve">Sgt. Jefferson: Aye </w:t>
-      </w:r>
-      <w:proofErr w:type="spellStart"/>
-      <w:r>
-        <w:t>aye</w:t>
-      </w:r>
-      <w:proofErr w:type="spellEnd"/>
-      <w:r>
-        <w:t>. Half the battery will intercept missiles.</w:t>
-      </w:r>
-    </w:p>
-    <w:p/>
-    <w:p>
-      <w:pPr>
-        <w:rPr>
-          <w:i/>
-        </w:rPr>
-      </w:pPr>
-      <w:r>
-        <w:rPr>
-          <w:i/>
-        </w:rPr>
-        <w:t xml:space="preserve">This engagement results in the collision of the Kurtz into the station unleashing a wave of </w:t>
-      </w:r>
-      <w:proofErr w:type="spellStart"/>
-      <w:r>
-        <w:rPr>
-          <w:i/>
-        </w:rPr>
-        <w:t>xenos</w:t>
-      </w:r>
-      <w:proofErr w:type="spellEnd"/>
-      <w:r>
-        <w:rPr>
-          <w:i/>
-        </w:rPr>
-        <w:t xml:space="preserve">. The station avoids all but minor damage from the missiles. The Imperial Queen emerges from the wreckage following her minions, locates the bridge, and destroys everyone inside. She searches the room for a </w:t>
-      </w:r>
-      <w:r>
-        <w:rPr>
-          <w:i/>
-        </w:rPr>
-        <w:lastRenderedPageBreak/>
-        <w:t xml:space="preserve">connection to the station’s computer, and inserts her finger into it which causes the lights to flicker a few times. The Imperial Queen looks as thrilled and victorious as a </w:t>
-      </w:r>
-      <w:proofErr w:type="spellStart"/>
-      <w:r>
-        <w:rPr>
-          <w:i/>
-        </w:rPr>
-        <w:t>xeno</w:t>
-      </w:r>
-      <w:proofErr w:type="spellEnd"/>
-      <w:r>
-        <w:rPr>
-          <w:i/>
-        </w:rPr>
-        <w:t xml:space="preserve"> queen can look.</w:t>
-      </w:r>
-    </w:p>
-    <w:p>
-      <w:pPr>
-        <w:rPr>
-          <w:i/>
-        </w:rPr>
-      </w:pPr>
-    </w:p>
-    <w:p>
-      <w:pPr>
-        <w:rPr>
-          <w:i/>
-        </w:rPr>
-      </w:pPr>
-    </w:p>
-    <w:p>
-      <w:pPr>
-        <w:pStyle w:val="Heading2"/>
-      </w:pPr>
-      <w:r>
-        <w:t>End Act I</w:t>
+      <w:pPr>
+        <w:rPr>
+          <w:i/>
+        </w:rPr>
+      </w:pPr>
+      <w:r>
+        <w:rPr>
+          <w:i/>
+        </w:rPr>
+        <w:t>EXT Dropship. The ship touches down on a pad with a big G on it. It’s snowing and windy but not too extreme.</w:t>
+      </w:r>
+    </w:p>
+    <w:p>
+      <w:r>
+        <w:t>Ripley: (Looking out at the snow-covered base) First time back on Earth in eighty years and I have to land here.</w:t>
       </w:r>
     </w:p>
     <w:p/>
     <w:p/>
     <w:p>
-      <w:r>
-        <w:br w:type="page"/>
-      </w:r>
-    </w:p>
-    <w:p>
-      <w:pPr>
-        <w:pStyle w:val="Heading1"/>
-      </w:pPr>
+      <w:pPr>
+        <w:rPr>
+          <w:i/>
+        </w:rPr>
+      </w:pPr>
+      <w:r>
+        <w:rPr>
+          <w:i/>
+        </w:rPr>
+        <w:t>INT Dropship passenger cabin</w:t>
+      </w:r>
+    </w:p>
+    <w:p>
+      <w:r>
+        <w:t xml:space="preserve">Ripley: (Enters) </w:t>
+      </w:r>
+      <w:proofErr w:type="gramStart"/>
+      <w:r>
+        <w:t>Everything</w:t>
+      </w:r>
+      <w:proofErr w:type="gramEnd"/>
+      <w:r>
+        <w:t xml:space="preserve"> ok? Were you scared?</w:t>
+      </w:r>
+    </w:p>
+    <w:p>
+      <w:r>
+        <w:t>Newt: A little. Where are we? (Strains to look out the window through which some snow</w:t>
+      </w:r>
+      <w:r>
+        <w:t>fall</w:t>
+      </w:r>
+      <w:r>
+        <w:t xml:space="preserve"> is visible)</w:t>
+      </w:r>
+    </w:p>
+    <w:p>
       <w:r>
         <w:lastRenderedPageBreak/>
-        <w:t>Act II</w:t>
+        <w:t>Ripley: At the North Pole. There is a military station here. (</w:t>
+      </w:r>
+      <w:proofErr w:type="gramStart"/>
+      <w:r>
+        <w:t>unbuckles</w:t>
+      </w:r>
+      <w:proofErr w:type="gramEnd"/>
+      <w:r>
+        <w:t xml:space="preserve"> Newt)</w:t>
+      </w:r>
+    </w:p>
+    <w:p>
+      <w:r>
+        <w:t>Newt: North Pole? SANTA! (Bolts for the door)</w:t>
+      </w:r>
+    </w:p>
+    <w:p>
+      <w:r>
+        <w:t>Scooter: (follows, beeping)</w:t>
+      </w:r>
+    </w:p>
+    <w:p>
+      <w:r>
+        <w:t>Ripley: Hang on! You need a coat or you’ll get pneumonia!</w:t>
+      </w:r>
+      <w:r>
+        <w:t xml:space="preserve"> (Digs an adult size woman’s olive drab military coat from a locker) Here let me help. (She helps a practically vibrating </w:t>
+      </w:r>
+      <w:proofErr w:type="spellStart"/>
+      <w:r>
+        <w:t>Newt on</w:t>
+      </w:r>
+      <w:proofErr w:type="spellEnd"/>
+      <w:r>
+        <w:t xml:space="preserve"> with the coat.) Ok, let’s go.</w:t>
       </w:r>
     </w:p>
     <w:p/>
-    <w:p>
-      <w:pPr>
-        <w:pStyle w:val="Heading2"/>
-      </w:pPr>
-      <w:r>
-        <w:t>Scene I</w:t>
-      </w:r>
-    </w:p>
-    <w:p>
-      <w:pPr>
-        <w:rPr>
-          <w:i/>
-        </w:rPr>
-      </w:pPr>
-      <w:r>
-        <w:rPr>
-          <w:i/>
-        </w:rPr>
-        <w:t xml:space="preserve">INT </w:t>
-      </w:r>
-      <w:proofErr w:type="spellStart"/>
-      <w:r>
-        <w:rPr>
-          <w:i/>
-        </w:rPr>
-        <w:t>Sulaco</w:t>
-      </w:r>
-      <w:proofErr w:type="spellEnd"/>
-      <w:r>
-        <w:rPr>
-          <w:i/>
-        </w:rPr>
-        <w:t xml:space="preserve"> Dropship cockpit. The heatshield is ablaze as Ripley guides the ship through re-entry. Hicks is stock-still, both hold their breath. The flames dissipate and for the first time in years, Ripley sees an Earth sky.</w:t>
-      </w:r>
-    </w:p>
-    <w:p>
-      <w:bookmarkStart w:id="0" w:name="_GoBack"/>
-      <w:bookmarkEnd w:id="0"/>
-      <w:r>
-        <w:t>Ripley: my god…</w:t>
-      </w:r>
-    </w:p>
-    <w:p>
-      <w:r>
-        <w:t>Hicks: Been a while.</w:t>
-      </w:r>
-    </w:p>
-    <w:p>
-      <w:r>
-        <w:t>Ripley: I’d forgotten…</w:t>
-      </w:r>
-    </w:p>
-    <w:p>
-      <w:r>
-        <w:t>Hicks: I know. Where we headed?</w:t>
-      </w:r>
-    </w:p>
-    <w:p>
-      <w:r>
-        <w:t xml:space="preserve">Ripley: We need to make sure they know what’s going on up there. </w:t>
-      </w:r>
-    </w:p>
-    <w:p>
-      <w:r>
-        <w:t xml:space="preserve">Hicks: Then we’re close. The __ base is at the </w:t>
-      </w:r>
-      <w:r>
-        <w:t>North Pole</w:t>
-      </w:r>
-      <w:r>
-        <w:t xml:space="preserve">. Makes launches to Gateway cheaper. (Punches in coordinates) It’s in the </w:t>
-      </w:r>
-      <w:proofErr w:type="spellStart"/>
-      <w:r>
-        <w:t>nav</w:t>
-      </w:r>
-      <w:proofErr w:type="spellEnd"/>
-      <w:r>
-        <w:t xml:space="preserve"> computer. </w:t>
-      </w:r>
-    </w:p>
-    <w:p>
-      <w:r>
-        <w:t>Ripley: We need to get them on the radio. (Steers to the new heading)</w:t>
-      </w:r>
-    </w:p>
-    <w:p>
-      <w:r>
-        <w:t xml:space="preserve">Hicks: (Picks up a microphone. Punches some buttons on the console.) This is Corporal Hicks of the </w:t>
-      </w:r>
-      <w:proofErr w:type="spellStart"/>
-      <w:r>
-        <w:t>Sulaco</w:t>
-      </w:r>
-      <w:proofErr w:type="spellEnd"/>
-      <w:r>
-        <w:t>. Do you copy?</w:t>
-      </w:r>
-    </w:p>
-    <w:p>
-      <w:pPr>
-        <w:rPr>
-          <w:i/>
-        </w:rPr>
-      </w:pPr>
-      <w:r>
-        <w:rPr>
-          <w:i/>
-        </w:rPr>
-        <w:t>A few moments of static followed by panicked conversation</w:t>
-      </w:r>
-    </w:p>
-    <w:p>
-      <w:r>
-        <w:t xml:space="preserve">Hicks: Sounds like they know somethings up at least. (Into the microphone) </w:t>
-      </w:r>
-      <w:r>
-        <w:t xml:space="preserve">This is Corporal Hicks of the </w:t>
-      </w:r>
-      <w:proofErr w:type="spellStart"/>
-      <w:r>
-        <w:t>Sulaco</w:t>
-      </w:r>
-      <w:proofErr w:type="spellEnd"/>
-      <w:r>
-        <w:t xml:space="preserve"> to __ command</w:t>
-      </w:r>
-      <w:r>
-        <w:t>. Do you copy?</w:t>
-      </w:r>
-      <w:r>
-        <w:t xml:space="preserve"> Request landing immediately.</w:t>
-      </w:r>
-    </w:p>
-    <w:p>
-      <w:pPr>
-        <w:rPr>
-          <w:i/>
-        </w:rPr>
-      </w:pPr>
-      <w:r>
-        <w:rPr>
-          <w:i/>
-        </w:rPr>
-        <w:t>More static</w:t>
-      </w:r>
-    </w:p>
-    <w:p>
-      <w:r>
-        <w:t xml:space="preserve">__ </w:t>
-      </w:r>
-      <w:proofErr w:type="gramStart"/>
-      <w:r>
-        <w:t>command</w:t>
-      </w:r>
-      <w:proofErr w:type="gramEnd"/>
-      <w:r>
-        <w:t xml:space="preserve">: </w:t>
-      </w:r>
-      <w:proofErr w:type="spellStart"/>
-      <w:r>
-        <w:t>Sulaco</w:t>
-      </w:r>
-      <w:proofErr w:type="spellEnd"/>
-      <w:r>
-        <w:t xml:space="preserve"> beacon confirmed, Corporal. Land on pad Golf. Stay off </w:t>
-      </w:r>
-      <w:proofErr w:type="spellStart"/>
-      <w:r>
-        <w:t>comms</w:t>
-      </w:r>
-      <w:proofErr w:type="spellEnd"/>
-      <w:r>
-        <w:t xml:space="preserve"> unless it’s an emergency.</w:t>
-      </w:r>
-    </w:p>
-    <w:p>
-      <w:pPr>
-        <w:rPr>
-          <w:i/>
-        </w:rPr>
-      </w:pPr>
-      <w:r>
-        <w:rPr>
-          <w:i/>
-        </w:rPr>
-        <w:t>EXT Dropship. The ship touches down on a pad with a big G on it. It’s snowing and windy but not too extreme.</w:t>
-      </w:r>
-    </w:p>
-    <w:p>
-      <w:r>
-        <w:t>Ripley: (Looking out at the snow-covered base) First time back on Earth in eighty years and I have to land here.</w:t>
-      </w:r>
-    </w:p>
-    <w:p/>
-    <w:p/>
-    <w:p/>
-    <w:p>
-      <w:r>
-        <w:t xml:space="preserve">Ripley: (Enters the passenger cabin) </w:t>
-      </w:r>
-      <w:proofErr w:type="gramStart"/>
-      <w:r>
-        <w:t>Everything</w:t>
-      </w:r>
-      <w:proofErr w:type="gramEnd"/>
-      <w:r>
-        <w:t xml:space="preserve"> ok? Were you scared?</w:t>
-      </w:r>
-    </w:p>
-    <w:p>
-      <w:r>
-        <w:t>Newt: A little. Where are we? (Strains to look out the window through which some snow</w:t>
-      </w:r>
-      <w:r>
-        <w:t>fall</w:t>
-      </w:r>
-      <w:r>
-        <w:t xml:space="preserve"> is visible)</w:t>
-      </w:r>
-    </w:p>
-    <w:p>
-      <w:r>
-        <w:t>Ripley: On Earth. At the North Pole. There is a military station here. (</w:t>
-      </w:r>
-      <w:proofErr w:type="gramStart"/>
-      <w:r>
-        <w:t>unbuckles</w:t>
-      </w:r>
-      <w:proofErr w:type="gramEnd"/>
-      <w:r>
-        <w:t xml:space="preserve"> Newt)</w:t>
-      </w:r>
-    </w:p>
-    <w:p>
-      <w:r>
-        <w:lastRenderedPageBreak/>
-        <w:t>Newt: North Pole? SANTA! (Bolts for the door)</w:t>
-      </w:r>
-    </w:p>
     <w:p/>
     <w:p>
       <w:pPr>
@@ -5070,7 +5548,7 @@
 </file>
 
 <file path=customXml/itemProps1.xml><?xml version="1.0" encoding="utf-8"?>
-<ds:datastoreItem xmlns:ds="http://schemas.openxmlformats.org/officeDocument/2006/customXml" ds:itemID="{177E3622-35EB-4096-9201-8A56ABD0E901}">
+<ds:datastoreItem xmlns:ds="http://schemas.openxmlformats.org/officeDocument/2006/customXml" ds:itemID="{9CBA24A3-90E9-4B16-BE57-F445BABFF1AD}">
   <ds:schemaRefs>
     <ds:schemaRef ds:uri="http://schemas.openxmlformats.org/officeDocument/2006/bibliography"/>
   </ds:schemaRefs>

</xml_diff>

<commit_message>
Edits, working on Act II
</commit_message>
<xml_diff>
--- a/Alien War.docx
+++ b/Alien War.docx
@@ -36,13 +36,7 @@
         <w:jc w:val="center"/>
       </w:pPr>
       <w:r>
-        <w:t xml:space="preserve">In Earth’s Atmosphere There Is Lots </w:t>
-      </w:r>
-      <w:r>
-        <w:t>of</w:t>
-      </w:r>
-      <w:r>
-        <w:t xml:space="preserve"> Screaming</w:t>
+        <w:t>Everyone Can Hear Everyone Scream</w:t>
       </w:r>
     </w:p>
     <w:p>
@@ -109,6 +103,12 @@
         <w:rPr>
           <w:i/>
         </w:rPr>
+        <w:t xml:space="preserve"> as it approaches Gateway Station, orbiting Earth</w:t>
+      </w:r>
+      <w:r>
+        <w:rPr>
+          <w:i/>
+        </w:rPr>
         <w:t xml:space="preserve">. Jump to a shot of the darkened interior of the ship, lights flicker on and the ship starts to wake up. The </w:t>
       </w:r>
       <w:proofErr w:type="spellStart"/>
@@ -206,10 +206,28 @@
         <w:t xml:space="preserve">Ripley: </w:t>
       </w:r>
       <w:r>
-        <w:t xml:space="preserve">(pause) </w:t>
-      </w:r>
-      <w:r>
-        <w:t>Home was the colony with your family. I’m so sorry. (</w:t>
+        <w:t>(pause</w:t>
+      </w:r>
+      <w:r>
+        <w:t>, realization</w:t>
+      </w:r>
+      <w:r>
+        <w:t xml:space="preserve">) </w:t>
+      </w:r>
+      <w:r>
+        <w:t xml:space="preserve">Home was </w:t>
+      </w:r>
+      <w:r>
+        <w:t>Hadley’s Hope…</w:t>
+      </w:r>
+      <w:r>
+        <w:t>with your family</w:t>
+      </w:r>
+      <w:r>
+        <w:t>, wasn’t it.</w:t>
+      </w:r>
+      <w:r>
+        <w:t xml:space="preserve"> I’m so sorry. (</w:t>
       </w:r>
       <w:proofErr w:type="gramStart"/>
       <w:r>
@@ -220,7 +238,6 @@
         <w:t xml:space="preserve"> Newt).</w:t>
       </w:r>
     </w:p>
-    <w:p/>
     <w:p>
       <w:r>
         <w:t>Hicks: (wincing as he awakes, touching his wound dressing). Feels like I could use another month in [</w:t>
@@ -543,6 +560,9 @@
         <w:t>A synthetic</w:t>
       </w:r>
       <w:r>
+        <w:t xml:space="preserve"> (looking at Hicks)</w:t>
+      </w:r>
+      <w:r>
         <w:t>…who can’t get infected with anything alien…makes sense.</w:t>
       </w:r>
       <w:r>
@@ -565,10 +585,28 @@
       <w:r>
         <w:t xml:space="preserve"> Scanning robot. He’ll clear the ship of anything genetically foreign and give us a rundown of what he finds.</w:t>
       </w:r>
-    </w:p>
-    <w:p>
-      <w:r>
-        <w:t>Hicks: How long will that take?</w:t>
+      <w:r>
+        <w:t xml:space="preserve"> Oh, and we do get infections. </w:t>
+      </w:r>
+      <w:r>
+        <w:t>But not here on Earth. Only from silicon-based life forms.</w:t>
+      </w:r>
+    </w:p>
+    <w:p>
+      <w:r>
+        <w:t xml:space="preserve">Hicks: </w:t>
+      </w:r>
+      <w:r>
+        <w:t>Right. So h</w:t>
+      </w:r>
+      <w:r>
+        <w:t>ow long will that</w:t>
+      </w:r>
+      <w:r>
+        <w:t xml:space="preserve"> scan</w:t>
+      </w:r>
+      <w:r>
+        <w:t xml:space="preserve"> take?</w:t>
       </w:r>
     </w:p>
     <w:p>
@@ -717,6 +755,9 @@
       <w:r>
         <w:t>Caleb: Oh…I’m...sorry</w:t>
       </w:r>
+      <w:r>
+        <w:t>.</w:t>
+      </w:r>
     </w:p>
     <w:p>
       <w:r>
@@ -862,7 +903,13 @@
         <w:t xml:space="preserve">Newt: </w:t>
       </w:r>
       <w:r>
-        <w:t xml:space="preserve">Ok </w:t>
+        <w:t>Ok</w:t>
+      </w:r>
+      <w:r>
+        <w:t>!</w:t>
+      </w:r>
+      <w:r>
+        <w:t xml:space="preserve"> </w:t>
       </w:r>
       <w:r>
         <w:t>(runs off)</w:t>
@@ -1757,13 +1804,13 @@
     <w:p>
       <w:pPr>
         <w:rPr>
-          <w:i/>
-        </w:rPr>
-      </w:pPr>
-      <w:r>
-        <w:rPr>
           <w:color w:val="2E74B5" w:themeColor="accent1" w:themeShade="BF"/>
         </w:rPr>
+      </w:pPr>
+      <w:r>
+        <w:rPr>
+          <w:color w:val="2E74B5" w:themeColor="accent1" w:themeShade="BF"/>
+        </w:rPr>
         <w:t>(2:00)</w:t>
       </w:r>
       <w:r>
@@ -1772,6 +1819,20 @@
         </w:rPr>
         <w:t>(8:15)</w:t>
       </w:r>
+    </w:p>
+    <w:p>
+      <w:pPr>
+        <w:rPr>
+          <w:color w:val="2E74B5" w:themeColor="accent1" w:themeShade="BF"/>
+        </w:rPr>
+      </w:pPr>
+    </w:p>
+    <w:p>
+      <w:pPr>
+        <w:rPr>
+          <w:i/>
+        </w:rPr>
+      </w:pPr>
       <w:r>
         <w:rPr>
           <w:i/>
@@ -1934,12 +1995,107 @@
         <w:t>, changing pages</w:t>
       </w:r>
       <w:r>
-        <w:t>)</w:t>
-      </w:r>
-    </w:p>
-    <w:p>
-      <w:r>
-        <w:t>Caleb: (appears on screen suddenly) Ripley. You should see this.</w:t>
+        <w:t xml:space="preserve">. A picture of a </w:t>
+      </w:r>
+      <w:r>
+        <w:t>zebras</w:t>
+      </w:r>
+      <w:r>
+        <w:t xml:space="preserve"> pops up. Ripley starts to tear up. Sobs quietly.)</w:t>
+      </w:r>
+    </w:p>
+    <w:p>
+      <w:r>
+        <w:t>Newt: What’s the matter?</w:t>
+      </w:r>
+    </w:p>
+    <w:p>
+      <w:r>
+        <w:t xml:space="preserve">Ripley. Oh. It’s just. My daughter loved </w:t>
+      </w:r>
+      <w:r>
+        <w:t>zebras</w:t>
+      </w:r>
+      <w:r>
+        <w:t xml:space="preserve">. </w:t>
+      </w:r>
+      <w:r>
+        <w:t>Horses too.</w:t>
+      </w:r>
+    </w:p>
+    <w:p>
+      <w:r>
+        <w:t xml:space="preserve">Newt: </w:t>
+      </w:r>
+      <w:r>
+        <w:t xml:space="preserve">I like horses. </w:t>
+      </w:r>
+      <w:r>
+        <w:t>You said she was gone.</w:t>
+      </w:r>
+    </w:p>
+    <w:p>
+      <w:r>
+        <w:t>Ripley. Yes. It’s very hard to understand. I was in space asleep for a long time. Because one of those monsters attacked my ship</w:t>
+      </w:r>
+      <w:r>
+        <w:t xml:space="preserve"> and I had to escape in a </w:t>
+      </w:r>
+      <w:r>
+        <w:t>(life boat)</w:t>
+      </w:r>
+      <w:r>
+        <w:t>. And by the time they found me…she had become an old woman…and passed away.</w:t>
+      </w:r>
+    </w:p>
+    <w:p>
+      <w:r>
+        <w:t>Newt: An old woman?</w:t>
+      </w:r>
+    </w:p>
+    <w:p>
+      <w:r>
+        <w:t xml:space="preserve">Ripley: Yes. When you’re in </w:t>
+      </w:r>
+      <w:proofErr w:type="spellStart"/>
+      <w:r>
+        <w:t>hypersleep</w:t>
+      </w:r>
+      <w:proofErr w:type="spellEnd"/>
+      <w:r>
+        <w:t xml:space="preserve"> you don’t grow old. So she got old…and I didn’t. I woke up and I was still young and she…was gone (crying)</w:t>
+      </w:r>
+      <w:r>
+        <w:t>.</w:t>
+      </w:r>
+    </w:p>
+    <w:p>
+      <w:r>
+        <w:t>Newt: (Hugs her)</w:t>
+      </w:r>
+    </w:p>
+    <w:p/>
+    <w:p>
+      <w:r>
+        <w:t xml:space="preserve">Caleb: (appears on screen suddenly) Ripley. </w:t>
+      </w:r>
+    </w:p>
+    <w:p>
+      <w:proofErr w:type="spellStart"/>
+      <w:r>
+        <w:t>Riplay</w:t>
+      </w:r>
+      <w:proofErr w:type="spellEnd"/>
+      <w:r>
+        <w:t>: What, Caleb?</w:t>
+      </w:r>
+    </w:p>
+    <w:p>
+      <w:r>
+        <w:t xml:space="preserve">Caleb: </w:t>
+      </w:r>
+      <w:r>
+        <w:t>You should see this.</w:t>
       </w:r>
     </w:p>
     <w:p>
@@ -2000,6 +2156,7 @@
     </w:p>
     <w:p>
       <w:r>
+        <w:lastRenderedPageBreak/>
         <w:t>Ripley: Were they coming to rescue us?</w:t>
       </w:r>
     </w:p>
@@ -2067,7 +2224,19 @@
         <w:rPr>
           <w:color w:val="2E74B5" w:themeColor="accent1" w:themeShade="BF"/>
         </w:rPr>
-        <w:t xml:space="preserve"> note: there was no opportunity for Buke to communicate after they land…need to change)</w:t>
+        <w:t xml:space="preserve"> note: there was no opportunity for Bu</w:t>
+      </w:r>
+      <w:r>
+        <w:rPr>
+          <w:color w:val="2E74B5" w:themeColor="accent1" w:themeShade="BF"/>
+        </w:rPr>
+        <w:t>r</w:t>
+      </w:r>
+      <w:r>
+        <w:rPr>
+          <w:color w:val="2E74B5" w:themeColor="accent1" w:themeShade="BF"/>
+        </w:rPr>
+        <w:t>ke to communicate after they land…need to change)</w:t>
       </w:r>
     </w:p>
     <w:p>
@@ -2101,7 +2270,6 @@
     </w:p>
     <w:p>
       <w:r>
-        <w:lastRenderedPageBreak/>
         <w:t>Caleb: I…</w:t>
       </w:r>
     </w:p>
@@ -3640,719 +3808,1714 @@
         </w:rPr>
         <w:t>17:15</w:t>
       </w:r>
+      <w:r>
+        <w:rPr>
+          <w:color w:val="2E74B5" w:themeColor="accent1" w:themeShade="BF"/>
+        </w:rPr>
+        <w:t>)</w:t>
+      </w:r>
+    </w:p>
+    <w:p/>
+    <w:p/>
+    <w:p>
+      <w:r>
+        <w:br w:type="page"/>
+      </w:r>
+    </w:p>
+    <w:p>
+      <w:pPr>
+        <w:pStyle w:val="Heading3"/>
+      </w:pPr>
+      <w:r>
+        <w:lastRenderedPageBreak/>
+        <w:t>Scene VI</w:t>
+      </w:r>
+      <w:r>
+        <w:t>I</w:t>
+      </w:r>
+    </w:p>
+    <w:p/>
+    <w:p>
+      <w:r>
+        <w:rPr>
+          <w:i/>
+        </w:rPr>
+        <w:t>INT Gateway</w:t>
+      </w:r>
+      <w:r>
+        <w:rPr>
+          <w:i/>
+        </w:rPr>
+        <w:t xml:space="preserve"> Station, Bridge</w:t>
+      </w:r>
+      <w:r>
+        <w:rPr>
+          <w:i/>
+        </w:rPr>
+        <w:t xml:space="preserve">. Lieutenant Jane Daniels, Commander Jorge </w:t>
+      </w:r>
+      <w:proofErr w:type="spellStart"/>
+      <w:r>
+        <w:rPr>
+          <w:i/>
+        </w:rPr>
+        <w:t>Tumumba</w:t>
+      </w:r>
+      <w:proofErr w:type="spellEnd"/>
+      <w:r>
+        <w:rPr>
+          <w:i/>
+        </w:rPr>
+        <w:t xml:space="preserve">, </w:t>
+      </w:r>
+      <w:r>
+        <w:rPr>
+          <w:i/>
+        </w:rPr>
+        <w:t xml:space="preserve">Sargent Lawrence Jefferson and several other people in uniform are working intently. </w:t>
+      </w:r>
+      <w:r>
+        <w:rPr>
+          <w:i/>
+        </w:rPr>
+        <w:t xml:space="preserve">Commander </w:t>
+      </w:r>
+      <w:proofErr w:type="spellStart"/>
+      <w:r>
+        <w:rPr>
+          <w:i/>
+        </w:rPr>
+        <w:t>Tumumba</w:t>
+      </w:r>
+      <w:proofErr w:type="spellEnd"/>
+      <w:r>
+        <w:rPr>
+          <w:i/>
+        </w:rPr>
+        <w:t xml:space="preserve"> is looking over the shoulder </w:t>
+      </w:r>
+      <w:r>
+        <w:rPr>
+          <w:i/>
+        </w:rPr>
+        <w:t>of Lt. Daniels</w:t>
+      </w:r>
+      <w:r>
+        <w:rPr>
+          <w:i/>
+        </w:rPr>
+        <w:t xml:space="preserve"> who is reading a display which shows several contacts approaching the statio</w:t>
+      </w:r>
+      <w:r>
+        <w:rPr>
+          <w:i/>
+        </w:rPr>
+        <w:t>n.</w:t>
+      </w:r>
+    </w:p>
+    <w:p/>
+    <w:p>
+      <w:r>
+        <w:t xml:space="preserve">Lt. Daniels: The </w:t>
+      </w:r>
+      <w:proofErr w:type="spellStart"/>
+      <w:r>
+        <w:t>Carvin</w:t>
+      </w:r>
+      <w:proofErr w:type="spellEnd"/>
+      <w:r>
+        <w:t xml:space="preserve"> has just entered long range scanner distance, sir. The Kurtz is not slowing down.</w:t>
+      </w:r>
+    </w:p>
+    <w:p>
+      <w:proofErr w:type="spellStart"/>
+      <w:r>
+        <w:t>Tumumba</w:t>
+      </w:r>
+      <w:proofErr w:type="spellEnd"/>
+      <w:r>
+        <w:t xml:space="preserve">: Try to raise the </w:t>
+      </w:r>
+      <w:proofErr w:type="spellStart"/>
+      <w:r>
+        <w:t>Carvin</w:t>
+      </w:r>
+      <w:proofErr w:type="spellEnd"/>
+      <w:r>
+        <w:t>. Jefferson, what’s the status of the railgun battery?</w:t>
+      </w:r>
+    </w:p>
+    <w:p>
+      <w:r>
+        <w:t>Sgt. Jefferson: Ready. Awaiting your order.</w:t>
+      </w:r>
+    </w:p>
+    <w:p>
+      <w:proofErr w:type="spellStart"/>
+      <w:r>
+        <w:t>Tumumba</w:t>
+      </w:r>
+      <w:proofErr w:type="spellEnd"/>
+      <w:r>
+        <w:t>: (Pauses, takes a deep breath) Target Kurtz and fire immediately.</w:t>
+      </w:r>
+    </w:p>
+    <w:p>
+      <w:pPr>
+        <w:rPr>
+          <w:i/>
+        </w:rPr>
+      </w:pPr>
+      <w:r>
+        <w:rPr>
+          <w:i/>
+        </w:rPr>
+        <w:t xml:space="preserve">EXT Gateway. Very large weapons target the Kurtz as it rapidly approaches Gateway. They charge with an electric or humming sound and fire with a kind of zap sound, what looks like a short beam of white light – but what is really a very fast-moving projectile. Kurtz is struck several times, and clearly severely damaged. </w:t>
+      </w:r>
+      <w:r>
+        <w:rPr>
+          <w:i/>
+        </w:rPr>
+        <w:t>Its</w:t>
+      </w:r>
+      <w:r>
+        <w:rPr>
+          <w:i/>
+        </w:rPr>
+        <w:t xml:space="preserve"> momentum, however, has hardly been slowed and it continues on a </w:t>
+      </w:r>
+      <w:r>
+        <w:rPr>
+          <w:i/>
+        </w:rPr>
+        <w:t>collision</w:t>
+      </w:r>
+      <w:r>
+        <w:rPr>
+          <w:i/>
+        </w:rPr>
+        <w:t xml:space="preserve"> course for the station.</w:t>
+      </w:r>
+    </w:p>
+    <w:p/>
+    <w:p>
+      <w:r>
+        <w:t xml:space="preserve">Lt. Daniels: She’s still coming, sir. </w:t>
+      </w:r>
+    </w:p>
+    <w:p>
+      <w:r>
+        <w:t xml:space="preserve">Van </w:t>
+      </w:r>
+      <w:proofErr w:type="spellStart"/>
+      <w:r>
+        <w:t>Leuwen</w:t>
+      </w:r>
+      <w:proofErr w:type="spellEnd"/>
+      <w:r>
+        <w:t>: (enters the Bridge during Daniels’ line) I told you to fire at maximum range, damn it. We’ve had hours and no contact. That’s a hostile ship and now it’s going to run right into the station!</w:t>
+      </w:r>
+    </w:p>
+    <w:p>
+      <w:proofErr w:type="spellStart"/>
+      <w:r>
+        <w:t>Tumumba</w:t>
+      </w:r>
+      <w:proofErr w:type="spellEnd"/>
+      <w:r>
+        <w:t>: Jefferson, battery status.</w:t>
+      </w:r>
+    </w:p>
+    <w:p>
+      <w:r>
+        <w:t>Sgt. Jefferson: Charging! Fifteen seconds.</w:t>
+      </w:r>
+    </w:p>
+    <w:p>
+      <w:proofErr w:type="spellStart"/>
+      <w:r>
+        <w:t>Tumumba</w:t>
+      </w:r>
+      <w:proofErr w:type="spellEnd"/>
+      <w:r>
+        <w:t>: Weapons loose. Fire until that ship is a debris field.</w:t>
+      </w:r>
+    </w:p>
+    <w:p>
+      <w:pPr>
+        <w:rPr>
+          <w:i/>
+        </w:rPr>
+      </w:pPr>
+      <w:r>
+        <w:rPr>
+          <w:i/>
+        </w:rPr>
+        <w:t xml:space="preserve">EXT </w:t>
+      </w:r>
+      <w:proofErr w:type="spellStart"/>
+      <w:r>
+        <w:rPr>
+          <w:i/>
+        </w:rPr>
+        <w:t>Carvin</w:t>
+      </w:r>
+      <w:proofErr w:type="spellEnd"/>
+      <w:r>
+        <w:rPr>
+          <w:i/>
+        </w:rPr>
+        <w:t>: Two missile batteries unleash a wave of six missiles each which go streaking towards Gateway.</w:t>
+      </w:r>
+    </w:p>
+    <w:p>
+      <w:r>
+        <w:t xml:space="preserve">Lt. Daniels: Commander, new contacts. Missile launch from the </w:t>
+      </w:r>
+      <w:proofErr w:type="spellStart"/>
+      <w:r>
+        <w:t>Carvin</w:t>
+      </w:r>
+      <w:proofErr w:type="spellEnd"/>
+      <w:r>
+        <w:t>!</w:t>
+      </w:r>
+    </w:p>
+    <w:p>
+      <w:proofErr w:type="spellStart"/>
+      <w:r>
+        <w:t>Tumumba</w:t>
+      </w:r>
+      <w:proofErr w:type="spellEnd"/>
+      <w:r>
+        <w:t>: If we don’t take those out we could lose half the station. Jefferson split the battery. Take out those missiles.</w:t>
+      </w:r>
+    </w:p>
+    <w:p>
+      <w:r>
+        <w:t xml:space="preserve">Sgt. Jefferson: Aye </w:t>
+      </w:r>
+      <w:proofErr w:type="spellStart"/>
+      <w:r>
+        <w:t>aye</w:t>
+      </w:r>
+      <w:proofErr w:type="spellEnd"/>
+      <w:r>
+        <w:t>. Half the battery will intercept missiles.</w:t>
+      </w:r>
+    </w:p>
+    <w:p>
+      <w:pPr>
+        <w:rPr>
+          <w:i/>
+        </w:rPr>
+      </w:pPr>
+    </w:p>
+    <w:p>
+      <w:pPr>
+        <w:rPr>
+          <w:i/>
+        </w:rPr>
+      </w:pPr>
+      <w:r>
+        <w:rPr>
+          <w:i/>
+        </w:rPr>
+        <w:t xml:space="preserve">This engagement results in the collision of the Kurtz into the station unleashing a wave of </w:t>
+      </w:r>
+      <w:proofErr w:type="spellStart"/>
+      <w:r>
+        <w:rPr>
+          <w:i/>
+        </w:rPr>
+        <w:t>xenos</w:t>
+      </w:r>
+      <w:proofErr w:type="spellEnd"/>
+      <w:r>
+        <w:rPr>
+          <w:i/>
+        </w:rPr>
+        <w:t>. The station avoids all but minor damage from the missiles. The Imperial Queen emerges from the wreckage</w:t>
+      </w:r>
+      <w:r>
+        <w:rPr>
+          <w:i/>
+        </w:rPr>
+        <w:t xml:space="preserve"> – she is about the same size as the queen from Aliens, but looks somehow different. Leading</w:t>
+      </w:r>
+      <w:r>
+        <w:rPr>
+          <w:i/>
+        </w:rPr>
+        <w:t xml:space="preserve"> her minions, </w:t>
+      </w:r>
+      <w:r>
+        <w:rPr>
+          <w:i/>
+        </w:rPr>
+        <w:t xml:space="preserve">she storms through the corridors, destroying or capturing everyone along the way, </w:t>
+      </w:r>
+      <w:r>
+        <w:rPr>
+          <w:i/>
+        </w:rPr>
+        <w:t xml:space="preserve">locates the bridge, </w:t>
+      </w:r>
+      <w:r>
+        <w:rPr>
+          <w:i/>
+        </w:rPr>
+        <w:lastRenderedPageBreak/>
+        <w:t>and neutralizes</w:t>
+      </w:r>
+      <w:r>
+        <w:rPr>
+          <w:i/>
+        </w:rPr>
+        <w:t xml:space="preserve"> everyone inside. </w:t>
+      </w:r>
+      <w:r>
+        <w:rPr>
+          <w:i/>
+        </w:rPr>
+        <w:t xml:space="preserve">The marines put up some resistance along the way, killing a few </w:t>
+      </w:r>
+      <w:proofErr w:type="spellStart"/>
+      <w:r>
+        <w:rPr>
+          <w:i/>
+        </w:rPr>
+        <w:t>xenos</w:t>
+      </w:r>
+      <w:proofErr w:type="spellEnd"/>
+      <w:r>
+        <w:rPr>
+          <w:i/>
+        </w:rPr>
+        <w:t xml:space="preserve">. </w:t>
+      </w:r>
+      <w:r>
+        <w:rPr>
+          <w:i/>
+        </w:rPr>
+        <w:t xml:space="preserve">Van </w:t>
+      </w:r>
+      <w:proofErr w:type="spellStart"/>
+      <w:r>
+        <w:rPr>
+          <w:i/>
+        </w:rPr>
+        <w:t>Leuwen</w:t>
+      </w:r>
+      <w:proofErr w:type="spellEnd"/>
+      <w:r>
+        <w:rPr>
+          <w:i/>
+        </w:rPr>
+        <w:t xml:space="preserve"> has already left by the time she arrives. </w:t>
+      </w:r>
+      <w:r>
+        <w:rPr>
+          <w:i/>
+        </w:rPr>
+        <w:t xml:space="preserve">She searches the room for a connection to the station’s computer, and inserts her finger into it which causes the lights to flicker a few times. The Imperial Queen looks as thrilled and victorious as a </w:t>
+      </w:r>
+      <w:proofErr w:type="spellStart"/>
+      <w:r>
+        <w:rPr>
+          <w:i/>
+        </w:rPr>
+        <w:t>xeno</w:t>
+      </w:r>
+      <w:proofErr w:type="spellEnd"/>
+      <w:r>
+        <w:rPr>
+          <w:i/>
+        </w:rPr>
+        <w:t xml:space="preserve"> queen can look.</w:t>
+      </w:r>
+    </w:p>
+    <w:p>
+      <w:pPr>
+        <w:rPr>
+          <w:i/>
+        </w:rPr>
+      </w:pPr>
+    </w:p>
+    <w:p>
+      <w:pPr>
+        <w:rPr>
+          <w:i/>
+        </w:rPr>
+      </w:pPr>
+      <w:r>
+        <w:rPr>
+          <w:i/>
+        </w:rPr>
+        <w:t xml:space="preserve">INT Gateway. Van </w:t>
+      </w:r>
+      <w:proofErr w:type="spellStart"/>
+      <w:r>
+        <w:rPr>
+          <w:i/>
+        </w:rPr>
+        <w:t>Leuwen</w:t>
+      </w:r>
+      <w:proofErr w:type="spellEnd"/>
+      <w:r>
+        <w:rPr>
+          <w:i/>
+        </w:rPr>
+        <w:t xml:space="preserve"> and Caleb meet in a hallway as people rush in all directions.</w:t>
+      </w:r>
+    </w:p>
+    <w:p>
+      <w:r>
+        <w:t xml:space="preserve">Van </w:t>
+      </w:r>
+      <w:proofErr w:type="spellStart"/>
+      <w:r>
+        <w:t>Leuwen</w:t>
+      </w:r>
+      <w:proofErr w:type="spellEnd"/>
+      <w:r>
+        <w:t>: Did you prep the escape pod?</w:t>
+      </w:r>
+    </w:p>
+    <w:p>
+      <w:r>
+        <w:t>Caleb: Yes, sir.</w:t>
+      </w:r>
+    </w:p>
+    <w:p>
+      <w:r>
+        <w:t xml:space="preserve">Van </w:t>
+      </w:r>
+      <w:proofErr w:type="spellStart"/>
+      <w:r>
+        <w:t>Leuwen</w:t>
+      </w:r>
+      <w:proofErr w:type="spellEnd"/>
+      <w:r>
+        <w:t>: Let’s go</w:t>
+      </w:r>
+    </w:p>
+    <w:p>
+      <w:r>
+        <w:t xml:space="preserve">Caleb: (looks around uncomfortably) </w:t>
+      </w:r>
+      <w:proofErr w:type="gramStart"/>
+      <w:r>
+        <w:t>Should</w:t>
+      </w:r>
+      <w:proofErr w:type="gramEnd"/>
+      <w:r>
+        <w:t xml:space="preserve"> I…stay? There aren’t enough pods…</w:t>
+      </w:r>
+    </w:p>
+    <w:p>
+      <w:r>
+        <w:t xml:space="preserve">Van </w:t>
+      </w:r>
+      <w:proofErr w:type="spellStart"/>
+      <w:r>
+        <w:t>Leuwen</w:t>
+      </w:r>
+      <w:proofErr w:type="spellEnd"/>
+      <w:r>
+        <w:t>: I need the data you’ve received, dammit. Come on! (Rushes down the hallway)</w:t>
+      </w:r>
+    </w:p>
+    <w:p>
+      <w:r>
+        <w:t>Caleb: (still looking uncertain…follows)</w:t>
+      </w:r>
+    </w:p>
+    <w:p>
+      <w:pPr>
+        <w:rPr>
+          <w:color w:val="2E74B5" w:themeColor="accent1" w:themeShade="BF"/>
+        </w:rPr>
+      </w:pPr>
+      <w:r>
+        <w:rPr>
+          <w:color w:val="2E74B5" w:themeColor="accent1" w:themeShade="BF"/>
+        </w:rPr>
+        <w:t>(</w:t>
+      </w:r>
+      <w:r>
+        <w:rPr>
+          <w:color w:val="2E74B5" w:themeColor="accent1" w:themeShade="BF"/>
+        </w:rPr>
+        <w:t>5</w:t>
+      </w:r>
+      <w:r>
+        <w:rPr>
+          <w:color w:val="2E74B5" w:themeColor="accent1" w:themeShade="BF"/>
+        </w:rPr>
+        <w:t>)(2</w:t>
+      </w:r>
+      <w:r>
+        <w:rPr>
+          <w:color w:val="2E74B5" w:themeColor="accent1" w:themeShade="BF"/>
+        </w:rPr>
+        <w:t>2</w:t>
+      </w:r>
+      <w:r>
+        <w:rPr>
+          <w:color w:val="2E74B5" w:themeColor="accent1" w:themeShade="BF"/>
+        </w:rPr>
+        <w:t>:</w:t>
+      </w:r>
+      <w:r>
+        <w:rPr>
+          <w:color w:val="2E74B5" w:themeColor="accent1" w:themeShade="BF"/>
+        </w:rPr>
+        <w:t>15</w:t>
+      </w:r>
+      <w:r>
+        <w:rPr>
+          <w:color w:val="2E74B5" w:themeColor="accent1" w:themeShade="BF"/>
+        </w:rPr>
+        <w:t>)</w:t>
+      </w:r>
+    </w:p>
+    <w:p>
+      <w:pPr>
+        <w:rPr>
+          <w:i/>
+        </w:rPr>
+      </w:pPr>
+    </w:p>
+    <w:p>
+      <w:pPr>
+        <w:pStyle w:val="Heading2"/>
+      </w:pPr>
+      <w:r>
+        <w:t>End Act I</w:t>
+      </w:r>
+    </w:p>
+    <w:p/>
+    <w:p/>
+    <w:p>
+      <w:r>
+        <w:br w:type="page"/>
+      </w:r>
+    </w:p>
+    <w:p>
+      <w:pPr>
+        <w:pStyle w:val="Heading1"/>
+      </w:pPr>
+      <w:r>
+        <w:lastRenderedPageBreak/>
+        <w:t>Act II</w:t>
+      </w:r>
+    </w:p>
+    <w:p/>
+    <w:p>
+      <w:pPr>
+        <w:pStyle w:val="Heading2"/>
+      </w:pPr>
+      <w:r>
+        <w:t>Scene I</w:t>
+      </w:r>
+    </w:p>
+    <w:p>
+      <w:pPr>
+        <w:rPr>
+          <w:i/>
+        </w:rPr>
+      </w:pPr>
+      <w:r>
+        <w:rPr>
+          <w:i/>
+        </w:rPr>
+        <w:t xml:space="preserve">INT </w:t>
+      </w:r>
+      <w:proofErr w:type="spellStart"/>
+      <w:r>
+        <w:rPr>
+          <w:i/>
+        </w:rPr>
+        <w:t>Sulaco</w:t>
+      </w:r>
+      <w:proofErr w:type="spellEnd"/>
+      <w:r>
+        <w:rPr>
+          <w:i/>
+        </w:rPr>
+        <w:t xml:space="preserve"> Dropship cockpit. The heatshield is ablaze as Ripley guides the ship through re-entry. Hicks is stock-still, both hold their breath. The flames dissipate and for the first time in years, Ripley sees an Earth sky.</w:t>
+      </w:r>
+    </w:p>
+    <w:p>
+      <w:r>
+        <w:t>Ripley: my god…</w:t>
+      </w:r>
+    </w:p>
+    <w:p>
+      <w:r>
+        <w:t>Hicks: Been a while.</w:t>
+      </w:r>
+    </w:p>
+    <w:p>
+      <w:r>
+        <w:t>Ripley: I’d forgotten…</w:t>
+      </w:r>
+    </w:p>
+    <w:p>
+      <w:r>
+        <w:t>Hicks: I know. Where we headed?</w:t>
+      </w:r>
+    </w:p>
+    <w:p>
+      <w:r>
+        <w:t xml:space="preserve">Ripley: We need to make sure they know what’s going on up there. </w:t>
+      </w:r>
+    </w:p>
+    <w:p>
+      <w:r>
+        <w:t xml:space="preserve">Hicks: Then we’re close. </w:t>
+      </w:r>
+      <w:r>
+        <w:t>Clarke</w:t>
+      </w:r>
+      <w:r>
+        <w:t xml:space="preserve"> </w:t>
+      </w:r>
+      <w:r>
+        <w:t>Station</w:t>
+      </w:r>
+      <w:r>
+        <w:t xml:space="preserve"> is at the </w:t>
+      </w:r>
+      <w:r>
+        <w:t>North Pole</w:t>
+      </w:r>
+      <w:r>
+        <w:t xml:space="preserve">. Makes launches to Gateway cheaper. (Punches in coordinates) It’s in the </w:t>
+      </w:r>
+      <w:proofErr w:type="spellStart"/>
+      <w:r>
+        <w:t>nav</w:t>
+      </w:r>
+      <w:proofErr w:type="spellEnd"/>
+      <w:r>
+        <w:t xml:space="preserve"> computer. </w:t>
+      </w:r>
+    </w:p>
+    <w:p>
+      <w:r>
+        <w:t>Ripley: We need to get them on the radio. (Steers to the new heading)</w:t>
+      </w:r>
+    </w:p>
+    <w:p>
+      <w:pPr>
+        <w:rPr>
+          <w:i/>
+        </w:rPr>
+      </w:pPr>
+      <w:r>
+        <w:rPr>
+          <w:i/>
+        </w:rPr>
+        <w:t>EXT Dropship banks to the right and descends</w:t>
+      </w:r>
+    </w:p>
+    <w:p>
+      <w:r>
+        <w:t xml:space="preserve">Hicks: (Picks up a microphone. Punches some buttons on the console.) This is Corporal Hicks of the </w:t>
+      </w:r>
+      <w:proofErr w:type="spellStart"/>
+      <w:r>
+        <w:rPr>
+          <w:i/>
+        </w:rPr>
+        <w:t>Sulaco</w:t>
+      </w:r>
+      <w:proofErr w:type="spellEnd"/>
+      <w:r>
+        <w:t>. Do you copy?</w:t>
+      </w:r>
+    </w:p>
+    <w:p>
+      <w:pPr>
+        <w:rPr>
+          <w:i/>
+        </w:rPr>
+      </w:pPr>
+      <w:r>
+        <w:rPr>
+          <w:i/>
+        </w:rPr>
+        <w:t>A few moments of static followed by panicked conversation</w:t>
+      </w:r>
+    </w:p>
+    <w:p>
+      <w:r>
+        <w:t xml:space="preserve">Hicks: Sounds like they know somethings up at least. (Into the microphone) This is Corporal Hicks of the </w:t>
+      </w:r>
+      <w:proofErr w:type="spellStart"/>
+      <w:r>
+        <w:rPr>
+          <w:i/>
+        </w:rPr>
+        <w:t>Sulaco</w:t>
+      </w:r>
+      <w:proofErr w:type="spellEnd"/>
+      <w:r>
+        <w:t xml:space="preserve"> to </w:t>
+      </w:r>
+      <w:r>
+        <w:t>Clarke</w:t>
+      </w:r>
+      <w:r>
+        <w:t xml:space="preserve"> </w:t>
+      </w:r>
+      <w:r>
+        <w:t>C</w:t>
+      </w:r>
+      <w:r>
+        <w:t>ommand. Do you copy?</w:t>
+      </w:r>
+      <w:r>
+        <w:t xml:space="preserve"> Request </w:t>
+      </w:r>
+      <w:r>
+        <w:t>immediate landing</w:t>
+      </w:r>
+      <w:r>
+        <w:t>.</w:t>
+      </w:r>
+    </w:p>
+    <w:p>
+      <w:pPr>
+        <w:rPr>
+          <w:i/>
+        </w:rPr>
+      </w:pPr>
+      <w:r>
+        <w:rPr>
+          <w:i/>
+        </w:rPr>
+        <w:t>More static</w:t>
+      </w:r>
+    </w:p>
+    <w:p>
+      <w:r>
+        <w:t>Clarke</w:t>
+      </w:r>
+      <w:r>
+        <w:t xml:space="preserve"> </w:t>
+      </w:r>
+      <w:r>
+        <w:t>C</w:t>
+      </w:r>
+      <w:r>
+        <w:t xml:space="preserve">ommand: </w:t>
+      </w:r>
+      <w:proofErr w:type="spellStart"/>
+      <w:r>
+        <w:rPr>
+          <w:i/>
+        </w:rPr>
+        <w:t>Sulaco</w:t>
+      </w:r>
+      <w:proofErr w:type="spellEnd"/>
+      <w:r>
+        <w:t xml:space="preserve"> beacon confirmed, Corporal. Land on pad Golf. Stay off</w:t>
+      </w:r>
+      <w:r>
+        <w:t xml:space="preserve"> </w:t>
+      </w:r>
+      <w:proofErr w:type="spellStart"/>
+      <w:r>
+        <w:t>comms</w:t>
+      </w:r>
+      <w:proofErr w:type="spellEnd"/>
+      <w:r>
+        <w:t xml:space="preserve"> unless it’s an emergency!</w:t>
+      </w:r>
+    </w:p>
+    <w:p/>
+    <w:p>
+      <w:pPr>
+        <w:rPr>
+          <w:i/>
+        </w:rPr>
+      </w:pPr>
+      <w:r>
+        <w:rPr>
+          <w:i/>
+        </w:rPr>
+        <w:t>EXT Dropship. The ship touches down on a pad with a big G on it. It’s snowing and windy but not too extreme.</w:t>
+      </w:r>
+    </w:p>
+    <w:p>
+      <w:r>
+        <w:t>Ripley: (Looking out at the snow-covered base) First time back on Earth in eighty years and I have to land here.</w:t>
+      </w:r>
+    </w:p>
+    <w:p/>
+    <w:p/>
+    <w:p>
+      <w:pPr>
+        <w:rPr>
+          <w:i/>
+        </w:rPr>
+      </w:pPr>
+      <w:r>
+        <w:rPr>
+          <w:i/>
+        </w:rPr>
+        <w:t>INT Dropship passenger cabin</w:t>
+      </w:r>
+    </w:p>
+    <w:p>
+      <w:r>
+        <w:t xml:space="preserve">Ripley: (Enters) </w:t>
+      </w:r>
+      <w:proofErr w:type="gramStart"/>
+      <w:r>
+        <w:t>Everything</w:t>
+      </w:r>
+      <w:proofErr w:type="gramEnd"/>
+      <w:r>
+        <w:t xml:space="preserve"> ok? Were you scared?</w:t>
+      </w:r>
+    </w:p>
+    <w:p>
+      <w:r>
+        <w:lastRenderedPageBreak/>
+        <w:t>Newt: A little. Where are we? (Strains to look out the window through which some snow</w:t>
+      </w:r>
+      <w:r>
+        <w:t>fall</w:t>
+      </w:r>
+      <w:r>
+        <w:t xml:space="preserve"> is visible)</w:t>
+      </w:r>
+    </w:p>
+    <w:p>
+      <w:r>
+        <w:t>Ripley: At the North Pole. There is a military station here. (</w:t>
+      </w:r>
+      <w:proofErr w:type="gramStart"/>
+      <w:r>
+        <w:t>unbuckles</w:t>
+      </w:r>
+      <w:proofErr w:type="gramEnd"/>
+      <w:r>
+        <w:t xml:space="preserve"> Newt)</w:t>
+      </w:r>
+    </w:p>
+    <w:p>
+      <w:r>
+        <w:t>Newt: North Pole? SANTA! (Bolts for the door)</w:t>
+      </w:r>
+    </w:p>
+    <w:p>
+      <w:r>
+        <w:t>Scooter: (follows, beeping)</w:t>
+      </w:r>
+    </w:p>
+    <w:p>
+      <w:r>
+        <w:t>Ripley: Hang on! You need a coat or you’ll get pneumonia!</w:t>
+      </w:r>
+      <w:r>
+        <w:t xml:space="preserve"> (Digs an adult size woman’s olive drab military coat from a locker) Here let me help. (She helps a practically vibrating </w:t>
+      </w:r>
+      <w:proofErr w:type="spellStart"/>
+      <w:r>
+        <w:t>Newt on</w:t>
+      </w:r>
+      <w:proofErr w:type="spellEnd"/>
+      <w:r>
+        <w:t xml:space="preserve"> with the coat.) Ok, let’s go.</w:t>
+      </w:r>
+    </w:p>
+    <w:p>
+      <w:pPr>
+        <w:rPr>
+          <w:i/>
+        </w:rPr>
+      </w:pPr>
+      <w:r>
+        <w:rPr>
+          <w:i/>
+        </w:rPr>
+        <w:t>Ripley and Newt exit the ship into the Arctic snow flurry.</w:t>
+      </w:r>
+    </w:p>
+    <w:p>
+      <w:pPr>
+        <w:rPr>
+          <w:i/>
+        </w:rPr>
+      </w:pPr>
+    </w:p>
+    <w:p>
+      <w:r>
+        <w:rPr>
+          <w:i/>
+        </w:rPr>
+        <w:t>INT Clarke Station. Ripley, Newt, Scooter and Hicks enter as an exterior door opens. Hicks carries Bishop. They are met by two armed soldiers and Captain Banks, a middle-aged officer of medium build, thin hair and glasses.</w:t>
+      </w:r>
+    </w:p>
+    <w:p>
+      <w:r>
+        <w:t xml:space="preserve">Banks: We’ve got a hundred distress signals from </w:t>
+      </w:r>
+      <w:r>
+        <w:rPr>
+          <w:i/>
+        </w:rPr>
+        <w:t>Gateway</w:t>
+      </w:r>
+      <w:r>
+        <w:t xml:space="preserve">. What the hell is going on up there? </w:t>
+      </w:r>
+    </w:p>
+    <w:p>
+      <w:r>
+        <w:t>Ripley: We didn’</w:t>
+      </w:r>
+      <w:r>
+        <w:t xml:space="preserve">t come from </w:t>
+      </w:r>
+      <w:r>
+        <w:rPr>
+          <w:i/>
+        </w:rPr>
+        <w:t>Gateway</w:t>
+      </w:r>
+      <w:r>
+        <w:t>. We dropped from</w:t>
+      </w:r>
+      <w:r>
+        <w:t xml:space="preserve"> the </w:t>
+      </w:r>
+      <w:proofErr w:type="spellStart"/>
+      <w:r>
+        <w:rPr>
+          <w:i/>
+        </w:rPr>
+        <w:t>Sulaco</w:t>
+      </w:r>
+      <w:proofErr w:type="spellEnd"/>
+      <w:r>
+        <w:t>. All we know is that the station is under attack. Most likely by a xenomorphic alien lifeform that they brought back from LV-426</w:t>
+      </w:r>
+      <w:r>
+        <w:t>.</w:t>
+      </w:r>
+    </w:p>
+    <w:p>
+      <w:pPr>
+        <w:rPr>
+          <w:strike/>
+        </w:rPr>
+      </w:pPr>
+      <w:r>
+        <w:rPr>
+          <w:strike/>
+        </w:rPr>
+        <w:t>Banks: LV-426? (Realization) You’re Ellen Ripley. I read all about your case</w:t>
+      </w:r>
+      <w:r>
+        <w:rPr>
+          <w:strike/>
+        </w:rPr>
+        <w:t>. My grandfather</w:t>
+      </w:r>
+      <w:r>
+        <w:rPr>
+          <w:strike/>
+        </w:rPr>
+        <w:t xml:space="preserve"> served with Arthur Dallas on the </w:t>
+      </w:r>
+      <w:r>
+        <w:rPr>
+          <w:i/>
+          <w:strike/>
+        </w:rPr>
+        <w:t>Tortuga</w:t>
+      </w:r>
+      <w:r>
+        <w:rPr>
+          <w:strike/>
+        </w:rPr>
+        <w:t xml:space="preserve"> before he took the helm of </w:t>
+      </w:r>
+      <w:proofErr w:type="spellStart"/>
+      <w:r>
+        <w:rPr>
+          <w:i/>
+          <w:strike/>
+        </w:rPr>
+        <w:t>Nostromo</w:t>
+      </w:r>
+      <w:proofErr w:type="spellEnd"/>
+      <w:r>
+        <w:rPr>
+          <w:strike/>
+        </w:rPr>
+        <w:t xml:space="preserve">. </w:t>
+      </w:r>
+      <w:r>
+        <w:rPr>
+          <w:strike/>
+        </w:rPr>
+        <w:t xml:space="preserve">For the record I thought the company gave you the shaft. </w:t>
+      </w:r>
+    </w:p>
+    <w:p>
+      <w:r>
+        <w:t>Banks: LV-</w:t>
+      </w:r>
+      <w:r>
+        <w:t xml:space="preserve">426? </w:t>
+      </w:r>
+      <w:r>
+        <w:t>That names rings a bell.</w:t>
+      </w:r>
+    </w:p>
+    <w:p>
+      <w:r>
+        <w:t xml:space="preserve">Hicks: The </w:t>
+      </w:r>
+      <w:r>
+        <w:rPr>
+          <w:i/>
+        </w:rPr>
+        <w:t>Kurtz</w:t>
+      </w:r>
+      <w:r>
+        <w:t xml:space="preserve"> just returned from there.</w:t>
+      </w:r>
+    </w:p>
+    <w:p>
+      <w:pPr>
+        <w:rPr>
+          <w:i/>
+        </w:rPr>
+      </w:pPr>
+      <w:r>
+        <w:t>Banks: They were on a rescue mission to save</w:t>
+      </w:r>
+      <w:proofErr w:type="gramStart"/>
+      <w:r>
+        <w:t>…(</w:t>
+      </w:r>
+      <w:proofErr w:type="gramEnd"/>
+      <w:r>
+        <w:t>starts looking for the information on a computer screen, taps keyboard).</w:t>
+      </w:r>
+    </w:p>
+    <w:p>
+      <w:pPr>
+        <w:rPr>
+          <w:i/>
+        </w:rPr>
+      </w:pPr>
+      <w:r>
+        <w:rPr>
+          <w:i/>
+        </w:rPr>
+        <w:t>INT Clarke S</w:t>
+      </w:r>
+      <w:r>
+        <w:rPr>
+          <w:i/>
+        </w:rPr>
+        <w:t xml:space="preserve">tation hallway. Young Lieutenant Harold James </w:t>
+      </w:r>
+      <w:r>
+        <w:rPr>
+          <w:i/>
+        </w:rPr>
+        <w:t>hustles along the corridor carrying an armful of folders.</w:t>
+      </w:r>
+      <w:r>
+        <w:rPr>
+          <w:i/>
+        </w:rPr>
+        <w:t xml:space="preserve"> He bursts into the room with the others.</w:t>
+      </w:r>
+    </w:p>
+    <w:p>
+      <w:r>
+        <w:t xml:space="preserve">James: …to save the </w:t>
+      </w:r>
+      <w:proofErr w:type="spellStart"/>
+      <w:r>
+        <w:rPr>
+          <w:i/>
+        </w:rPr>
+        <w:t>Sulaco</w:t>
+      </w:r>
+      <w:proofErr w:type="spellEnd"/>
+      <w:r>
+        <w:rPr>
+          <w:i/>
+        </w:rPr>
+        <w:t xml:space="preserve">! </w:t>
+      </w:r>
+      <w:r>
+        <w:t xml:space="preserve"> </w:t>
+      </w:r>
+    </w:p>
+    <w:p>
+      <w:r>
+        <w:t xml:space="preserve">Ripley: </w:t>
+      </w:r>
+      <w:r>
+        <w:t xml:space="preserve">(surprised) </w:t>
+      </w:r>
+      <w:proofErr w:type="gramStart"/>
+      <w:r>
+        <w:t>That’s</w:t>
+      </w:r>
+      <w:proofErr w:type="gramEnd"/>
+      <w:r>
+        <w:t xml:space="preserve"> right</w:t>
+      </w:r>
+      <w:r>
+        <w:t xml:space="preserve">. From the same thing that took over the </w:t>
+      </w:r>
+      <w:r>
+        <w:rPr>
+          <w:i/>
+        </w:rPr>
+        <w:t>Kurtz</w:t>
+      </w:r>
+      <w:r>
+        <w:t xml:space="preserve"> and is taking over </w:t>
+      </w:r>
+      <w:r>
+        <w:rPr>
+          <w:i/>
+        </w:rPr>
+        <w:t>Gateway</w:t>
+      </w:r>
+      <w:r>
+        <w:t xml:space="preserve"> right now. </w:t>
+      </w:r>
+    </w:p>
+    <w:p>
+      <w:r>
+        <w:t xml:space="preserve">James: </w:t>
+      </w:r>
+      <w:r>
+        <w:t>You’re Ellen Ripley</w:t>
+      </w:r>
+      <w:r>
+        <w:t>!</w:t>
+      </w:r>
+      <w:r>
+        <w:t xml:space="preserve"> </w:t>
+      </w:r>
+      <w:r>
+        <w:t xml:space="preserve">(offering his hand) Hal James. </w:t>
+      </w:r>
+      <w:r>
+        <w:t xml:space="preserve">(Indicates the folders) </w:t>
+      </w:r>
+      <w:r>
+        <w:t xml:space="preserve">I read all about your case. My grandfather served with Arthur Dallas on the </w:t>
+      </w:r>
+      <w:r>
+        <w:rPr>
+          <w:i/>
+        </w:rPr>
+        <w:t>Tortuga</w:t>
+      </w:r>
+      <w:r>
+        <w:t xml:space="preserve"> before he took the helm of </w:t>
+      </w:r>
+      <w:proofErr w:type="spellStart"/>
+      <w:r>
+        <w:rPr>
+          <w:i/>
+        </w:rPr>
+        <w:t>Nostromo</w:t>
+      </w:r>
+      <w:proofErr w:type="spellEnd"/>
+      <w:r>
+        <w:t>.</w:t>
+      </w:r>
+    </w:p>
+    <w:p>
+      <w:r>
+        <w:t xml:space="preserve">Ripley: </w:t>
+      </w:r>
+      <w:r>
+        <w:t>Oh? I had no idea any official reports existed.</w:t>
+      </w:r>
+    </w:p>
+    <w:p>
+      <w:r>
+        <w:t>James: I was with S</w:t>
+      </w:r>
+      <w:r>
+        <w:t>IGINT</w:t>
+      </w:r>
+      <w:r>
+        <w:t xml:space="preserve"> for two years. We had…special…clearance. I have a ton of questions…</w:t>
+      </w:r>
+    </w:p>
+    <w:p/>
+    <w:p>
+      <w:r>
+        <w:t>Ripley, Thanks, but…w</w:t>
+      </w:r>
+      <w:r>
+        <w:t xml:space="preserve">e </w:t>
+      </w:r>
+      <w:r>
+        <w:t xml:space="preserve">really don’t have time. </w:t>
+      </w:r>
+      <w:r>
+        <w:t xml:space="preserve">(To Banks) </w:t>
+      </w:r>
+      <w:r>
+        <w:t xml:space="preserve">You need to get ready for what’s coming. </w:t>
+      </w:r>
+    </w:p>
+    <w:p>
+      <w:r>
+        <w:lastRenderedPageBreak/>
+        <w:t xml:space="preserve">Banks: </w:t>
+      </w:r>
+      <w:r>
+        <w:t>C</w:t>
+      </w:r>
+      <w:r>
+        <w:t>oming? From where?</w:t>
+      </w:r>
+    </w:p>
+    <w:p>
+      <w:r>
+        <w:t>James: Captain, I suggest you take her very seriously in this moment.</w:t>
+      </w:r>
+    </w:p>
+    <w:p>
+      <w:r>
+        <w:t xml:space="preserve">Ripley: </w:t>
+      </w:r>
+      <w:r>
+        <w:t xml:space="preserve">From </w:t>
+      </w:r>
+      <w:r>
+        <w:rPr>
+          <w:i/>
+        </w:rPr>
+        <w:t>Gateway</w:t>
+      </w:r>
+      <w:r>
+        <w:t xml:space="preserve"> </w:t>
+      </w:r>
+      <w:r>
+        <w:rPr>
+          <w:i/>
+        </w:rPr>
+        <w:t>S</w:t>
+      </w:r>
+      <w:r>
+        <w:rPr>
+          <w:i/>
+        </w:rPr>
+        <w:t>tation</w:t>
+      </w:r>
+      <w:r>
+        <w:t>. Pretty soon i</w:t>
+      </w:r>
+      <w:r>
+        <w:t xml:space="preserve">t will go silent. </w:t>
+      </w:r>
+      <w:r>
+        <w:t>Not long</w:t>
+      </w:r>
+      <w:r>
+        <w:t xml:space="preserve"> after that, all hell is going to break loose down here.</w:t>
+      </w:r>
+    </w:p>
+    <w:p>
+      <w:r>
+        <w:t>James:</w:t>
+      </w:r>
+      <w:r>
+        <w:t xml:space="preserve"> Oh god.</w:t>
+      </w:r>
+    </w:p>
+    <w:p/>
+    <w:p>
+      <w:pPr>
+        <w:pStyle w:val="Heading2"/>
+      </w:pPr>
+      <w:r>
+        <w:t>Scene II</w:t>
+      </w:r>
+    </w:p>
+    <w:p/>
+    <w:p>
+      <w:pPr>
+        <w:rPr>
+          <w:i/>
+        </w:rPr>
+      </w:pPr>
+      <w:r>
+        <w:rPr>
+          <w:i/>
+        </w:rPr>
+        <w:t>EXT Jamaica II luxury liner</w:t>
+      </w:r>
+      <w:r>
+        <w:rPr>
+          <w:i/>
+        </w:rPr>
+        <w:t xml:space="preserve">. Visible through transparent exterior can be seen passengers enjoying themselves around a pool with a water slide, a bar, and other entertainments found on cruise ships. Pan up to see the </w:t>
+      </w:r>
+      <w:proofErr w:type="spellStart"/>
+      <w:r>
+        <w:rPr>
+          <w:i/>
+        </w:rPr>
+        <w:t>Shogatta</w:t>
+      </w:r>
+      <w:proofErr w:type="spellEnd"/>
+      <w:r>
+        <w:rPr>
+          <w:i/>
+        </w:rPr>
+        <w:t xml:space="preserve"> approaching. Two dropships leave </w:t>
+      </w:r>
+      <w:proofErr w:type="spellStart"/>
+      <w:r>
+        <w:rPr>
+          <w:i/>
+        </w:rPr>
+        <w:t>Shogatta</w:t>
+      </w:r>
+      <w:proofErr w:type="spellEnd"/>
+      <w:r>
+        <w:rPr>
+          <w:i/>
+        </w:rPr>
+        <w:t xml:space="preserve">. As they near, passengers notice them and stop what they are doing to watch. The first dropship smashes through the transparent surface. As passengers are sucked into space, both ships land. </w:t>
+      </w:r>
+      <w:r>
+        <w:rPr>
+          <w:i/>
+        </w:rPr>
+        <w:t>A retractable metal hull quickly slides over the</w:t>
+      </w:r>
+      <w:r>
+        <w:rPr>
+          <w:i/>
+        </w:rPr>
+        <w:t xml:space="preserve"> deck</w:t>
+      </w:r>
+      <w:r>
+        <w:rPr>
+          <w:i/>
+        </w:rPr>
+        <w:t xml:space="preserve"> to re-seal </w:t>
+      </w:r>
+      <w:r>
+        <w:rPr>
+          <w:i/>
+        </w:rPr>
+        <w:t>Jamaica II</w:t>
+      </w:r>
+      <w:r>
+        <w:rPr>
+          <w:i/>
+        </w:rPr>
+        <w:t xml:space="preserve">. </w:t>
+      </w:r>
+      <w:r>
+        <w:rPr>
+          <w:i/>
+        </w:rPr>
+        <w:t xml:space="preserve">A force of </w:t>
+      </w:r>
+      <w:proofErr w:type="spellStart"/>
+      <w:r>
+        <w:rPr>
+          <w:i/>
+        </w:rPr>
+        <w:t>xenos</w:t>
+      </w:r>
+      <w:proofErr w:type="spellEnd"/>
+      <w:r>
+        <w:rPr>
+          <w:i/>
+        </w:rPr>
+        <w:t xml:space="preserve"> le</w:t>
+      </w:r>
+      <w:r>
+        <w:rPr>
+          <w:i/>
+        </w:rPr>
+        <w:t>d by a queen emerges from the dropships onto the d</w:t>
+      </w:r>
+      <w:r>
+        <w:rPr>
+          <w:i/>
+        </w:rPr>
+        <w:t>eck. Passengers, stunned and ter</w:t>
+      </w:r>
+      <w:r>
+        <w:rPr>
+          <w:i/>
+        </w:rPr>
+        <w:t xml:space="preserve">rified, begin to flee, </w:t>
+      </w:r>
+      <w:proofErr w:type="spellStart"/>
+      <w:r>
+        <w:rPr>
+          <w:i/>
+        </w:rPr>
+        <w:t>xenos</w:t>
+      </w:r>
+      <w:proofErr w:type="spellEnd"/>
+      <w:r>
+        <w:rPr>
+          <w:i/>
+        </w:rPr>
+        <w:t xml:space="preserve"> in pursuit, grabbing and restraining most, killing any who counterattack them</w:t>
+      </w:r>
+      <w:r>
+        <w:rPr>
+          <w:i/>
+        </w:rPr>
+        <w:t xml:space="preserve">. </w:t>
+      </w:r>
+      <w:r>
+        <w:rPr>
+          <w:i/>
+        </w:rPr>
+        <w:t>As her minions spread out within the ship to round up passengers, the queen finds a location near the ship’s reactor and begins laying eggs…</w:t>
+      </w:r>
+      <w:r>
+        <w:rPr>
+          <w:i/>
+        </w:rPr>
+        <w:t xml:space="preserve"> (NOTE: This is </w:t>
+      </w:r>
+      <w:r>
+        <w:rPr>
+          <w:i/>
+        </w:rPr>
+        <w:t>NOT</w:t>
+      </w:r>
+      <w:r>
+        <w:rPr>
+          <w:i/>
+        </w:rPr>
+        <w:t xml:space="preserve"> the Imperial Queen…just </w:t>
+      </w:r>
+      <w:r>
+        <w:rPr>
+          <w:i/>
+        </w:rPr>
+        <w:t>another queen-</w:t>
+      </w:r>
+      <w:r>
+        <w:rPr>
+          <w:i/>
+        </w:rPr>
+        <w:t xml:space="preserve">type </w:t>
+      </w:r>
+      <w:proofErr w:type="spellStart"/>
+      <w:r>
+        <w:rPr>
+          <w:i/>
+        </w:rPr>
+        <w:t>xeno</w:t>
+      </w:r>
+      <w:proofErr w:type="spellEnd"/>
+      <w:r>
+        <w:rPr>
+          <w:i/>
+        </w:rPr>
+        <w:t xml:space="preserve"> like the one in Aliens.)</w:t>
+      </w:r>
+    </w:p>
+    <w:p/>
+    <w:p/>
+    <w:p>
+      <w:pPr>
+        <w:pStyle w:val="Heading2"/>
+      </w:pPr>
+      <w:r>
+        <w:t>Scene III</w:t>
+      </w:r>
+    </w:p>
+    <w:p/>
+    <w:p>
+      <w:pPr>
+        <w:rPr>
+          <w:i/>
+        </w:rPr>
+      </w:pPr>
+      <w:r>
+        <w:rPr>
+          <w:i/>
+        </w:rPr>
+        <w:t xml:space="preserve">EXT Norfolk Naval Station. An escape pod sits on a landing pad. Van </w:t>
+      </w:r>
+      <w:proofErr w:type="spellStart"/>
+      <w:r>
+        <w:rPr>
+          <w:i/>
+        </w:rPr>
+        <w:t>Leuwen</w:t>
+      </w:r>
+      <w:proofErr w:type="spellEnd"/>
+      <w:r>
+        <w:rPr>
+          <w:i/>
+        </w:rPr>
+        <w:t xml:space="preserve"> and Caleb emerge as the hatch opens.</w:t>
+      </w:r>
+      <w:r>
+        <w:rPr>
+          <w:i/>
+        </w:rPr>
+        <w:t xml:space="preserve"> A junior naval officer greets them.</w:t>
+      </w:r>
+    </w:p>
+    <w:p>
+      <w:r>
+        <w:t xml:space="preserve">Van </w:t>
+      </w:r>
+      <w:proofErr w:type="spellStart"/>
+      <w:r>
+        <w:t>Leuwen</w:t>
+      </w:r>
+      <w:proofErr w:type="spellEnd"/>
+      <w:r>
+        <w:t>: I need to speak to whoever is in charge.</w:t>
+      </w:r>
+    </w:p>
+    <w:p>
+      <w:r>
+        <w:t>Officer: Do you have clearance to…</w:t>
+      </w:r>
+    </w:p>
+    <w:p>
+      <w:r>
+        <w:t xml:space="preserve">Van </w:t>
+      </w:r>
+      <w:proofErr w:type="spellStart"/>
+      <w:r>
+        <w:t>Leuwen</w:t>
+      </w:r>
+      <w:proofErr w:type="spellEnd"/>
+      <w:r>
+        <w:t>: (Flashes his ID) I’m with Interstellar Commerce on Gateway. Now take me to your commander! We don’t have time for this shit!</w:t>
+      </w:r>
+    </w:p>
+    <w:p>
+      <w:r>
+        <w:t>Officer: (reads ID</w:t>
+      </w:r>
+      <w:r>
+        <w:t>, sees the ICC logo</w:t>
+      </w:r>
+      <w:r>
+        <w:t xml:space="preserve">) Right away, </w:t>
+      </w:r>
+      <w:proofErr w:type="spellStart"/>
+      <w:r>
+        <w:t>Mr</w:t>
+      </w:r>
+      <w:proofErr w:type="spellEnd"/>
+      <w:r>
+        <w:t xml:space="preserve">….Van </w:t>
+      </w:r>
+      <w:proofErr w:type="spellStart"/>
+      <w:r>
+        <w:t>Leuwen</w:t>
+      </w:r>
+      <w:proofErr w:type="spellEnd"/>
+    </w:p>
+    <w:p>
+      <w:pPr>
+        <w:rPr>
+          <w:i/>
+        </w:rPr>
+      </w:pPr>
+      <w:r>
+        <w:rPr>
+          <w:i/>
+        </w:rPr>
+        <w:t>The three hurry off the landing pad towards a military building</w:t>
+      </w:r>
+    </w:p>
+    <w:p>
+      <w:pPr>
+        <w:rPr>
+          <w:i/>
+        </w:rPr>
+      </w:pPr>
+      <w:r>
+        <w:rPr>
+          <w:i/>
+        </w:rPr>
+        <w:t xml:space="preserve">INT Norfolk. The office of Commander </w:t>
+      </w:r>
+      <w:proofErr w:type="spellStart"/>
+      <w:r>
+        <w:rPr>
+          <w:i/>
+        </w:rPr>
+        <w:t>Komiki</w:t>
+      </w:r>
+      <w:proofErr w:type="spellEnd"/>
+      <w:r>
+        <w:rPr>
+          <w:i/>
+        </w:rPr>
+        <w:t xml:space="preserve"> Singh. In uniform, she sits at her desk with an air of confidence and authority. Caleb stands near the door. Van </w:t>
+      </w:r>
+      <w:proofErr w:type="spellStart"/>
+      <w:r>
+        <w:rPr>
+          <w:i/>
+        </w:rPr>
+        <w:t>Leuwen</w:t>
+      </w:r>
+      <w:proofErr w:type="spellEnd"/>
+      <w:r>
+        <w:rPr>
+          <w:i/>
+        </w:rPr>
+        <w:t xml:space="preserve"> is seated across from Singh.</w:t>
+      </w:r>
+    </w:p>
+    <w:p>
+      <w:r>
+        <w:t>Singh: You say you just evacuated from Gateway Station? Why did you land here?</w:t>
+      </w:r>
+    </w:p>
+    <w:p>
+      <w:r>
+        <w:t xml:space="preserve">Van </w:t>
+      </w:r>
+      <w:proofErr w:type="spellStart"/>
+      <w:r>
+        <w:t>Leuwen</w:t>
+      </w:r>
+      <w:proofErr w:type="spellEnd"/>
+      <w:r>
+        <w:t xml:space="preserve">: </w:t>
+      </w:r>
       <w:bookmarkStart w:id="0" w:name="_GoBack"/>
       <w:bookmarkEnd w:id="0"/>
-      <w:r>
-        <w:rPr>
-          <w:color w:val="2E74B5" w:themeColor="accent1" w:themeShade="BF"/>
-        </w:rPr>
-        <w:t>)</w:t>
-      </w:r>
-    </w:p>
-    <w:p/>
-    <w:p/>
-    <w:p>
-      <w:r>
-        <w:br w:type="page"/>
-      </w:r>
-    </w:p>
-    <w:p>
-      <w:pPr>
-        <w:pStyle w:val="Heading3"/>
-      </w:pPr>
-      <w:r>
-        <w:lastRenderedPageBreak/>
-        <w:t>Scene VI</w:t>
-      </w:r>
-      <w:r>
-        <w:t>I</w:t>
-      </w:r>
-    </w:p>
-    <w:p/>
-    <w:p>
-      <w:pPr>
-        <w:rPr>
-          <w:i/>
-        </w:rPr>
-      </w:pPr>
-      <w:r>
-        <w:rPr>
-          <w:i/>
-        </w:rPr>
-        <w:t>INT Gateway</w:t>
-      </w:r>
-      <w:r>
-        <w:rPr>
-          <w:i/>
-        </w:rPr>
-        <w:t xml:space="preserve"> Station, Bridge</w:t>
-      </w:r>
-    </w:p>
-    <w:p>
-      <w:r>
-        <w:t>Commander Teller is looking over the shoulder of a lieutenant who is reading a display which shows several contacts approaching the station</w:t>
-      </w:r>
-    </w:p>
-    <w:p/>
-    <w:p>
-      <w:r>
-        <w:t xml:space="preserve">Lt. Daniels: The </w:t>
-      </w:r>
-      <w:proofErr w:type="spellStart"/>
-      <w:r>
-        <w:t>Carvin</w:t>
-      </w:r>
-      <w:proofErr w:type="spellEnd"/>
-      <w:r>
-        <w:t xml:space="preserve"> has just entered long range scanner distance, sir. The Kurtz is not slowing down.</w:t>
-      </w:r>
-    </w:p>
-    <w:p>
-      <w:r>
-        <w:t xml:space="preserve">Teller: Try to raise the </w:t>
-      </w:r>
-      <w:proofErr w:type="spellStart"/>
-      <w:r>
-        <w:t>Carvin</w:t>
-      </w:r>
-      <w:proofErr w:type="spellEnd"/>
-      <w:r>
-        <w:t>. Jefferson, what’s the status of the railgun battery?</w:t>
-      </w:r>
-    </w:p>
-    <w:p>
-      <w:r>
-        <w:t>Sgt. Jefferson: Ready. Awaiting your order.</w:t>
-      </w:r>
-    </w:p>
-    <w:p>
-      <w:r>
-        <w:t>Teller: (Pauses, takes a deep breath) Target Kurtz and fire immediately.</w:t>
-      </w:r>
-    </w:p>
-    <w:p>
-      <w:pPr>
-        <w:rPr>
-          <w:i/>
-        </w:rPr>
-      </w:pPr>
-      <w:r>
-        <w:rPr>
-          <w:i/>
-        </w:rPr>
-        <w:t xml:space="preserve">EXT Gateway. Very large weapons target the Kurtz as it rapidly approaches Gateway. They charge with an electric or humming sound and fire with a kind of zap sound, what looks like a short beam of white light – but what is really a very fast-moving projectile. Kurtz is struck several times, and clearly severely damaged. </w:t>
-      </w:r>
-      <w:r>
-        <w:rPr>
-          <w:i/>
-        </w:rPr>
-        <w:t>Its</w:t>
-      </w:r>
-      <w:r>
-        <w:rPr>
-          <w:i/>
-        </w:rPr>
-        <w:t xml:space="preserve"> momentum, however, has hardly been slowed and it continues on a </w:t>
-      </w:r>
-      <w:r>
-        <w:rPr>
-          <w:i/>
-        </w:rPr>
-        <w:t>collision</w:t>
-      </w:r>
-      <w:r>
-        <w:rPr>
-          <w:i/>
-        </w:rPr>
-        <w:t xml:space="preserve"> course for the station.</w:t>
-      </w:r>
-    </w:p>
-    <w:p/>
-    <w:p>
-      <w:r>
-        <w:t xml:space="preserve">Lt. Daniels: She’s still coming, sir. </w:t>
-      </w:r>
-    </w:p>
-    <w:p>
-      <w:r>
-        <w:t xml:space="preserve">Van </w:t>
-      </w:r>
-      <w:proofErr w:type="spellStart"/>
-      <w:r>
-        <w:t>Leuwen</w:t>
-      </w:r>
-      <w:proofErr w:type="spellEnd"/>
-      <w:r>
-        <w:t>: (enters the Bridge during Daniels’ line) I told you to fire at maximum range, damn it. We’ve had hours and no contact. That’s a hostile ship and now it’s going to run right into the station!</w:t>
-      </w:r>
-    </w:p>
-    <w:p>
-      <w:r>
-        <w:t>Teller: Jefferson, battery status.</w:t>
-      </w:r>
-    </w:p>
-    <w:p>
-      <w:r>
-        <w:t>Sgt. Jefferson: Charging! Fifteen seconds.</w:t>
-      </w:r>
-    </w:p>
-    <w:p>
-      <w:r>
-        <w:t>Teller: Weapons loose. Fire until that ship is a debris field.</w:t>
-      </w:r>
-    </w:p>
-    <w:p>
-      <w:pPr>
-        <w:rPr>
-          <w:i/>
-        </w:rPr>
-      </w:pPr>
-      <w:r>
-        <w:rPr>
-          <w:i/>
-        </w:rPr>
-        <w:t xml:space="preserve">EXT </w:t>
-      </w:r>
-      <w:proofErr w:type="spellStart"/>
-      <w:r>
-        <w:rPr>
-          <w:i/>
-        </w:rPr>
-        <w:t>Carvin</w:t>
-      </w:r>
-      <w:proofErr w:type="spellEnd"/>
-      <w:r>
-        <w:rPr>
-          <w:i/>
-        </w:rPr>
-        <w:t>: Two missile batteries unleash a wave of six missiles each which go streaking towards Gateway.</w:t>
-      </w:r>
-    </w:p>
-    <w:p>
-      <w:r>
-        <w:t xml:space="preserve">Lt. Daniels: Commander, new contacts. Missile launch from the </w:t>
-      </w:r>
-      <w:proofErr w:type="spellStart"/>
-      <w:r>
-        <w:t>Carvin</w:t>
-      </w:r>
-      <w:proofErr w:type="spellEnd"/>
-      <w:r>
-        <w:t>!</w:t>
-      </w:r>
-    </w:p>
-    <w:p>
-      <w:r>
-        <w:t>Teller: If we don’t take those out we could lose half the station. Jefferson split the battery. Take out those missiles.</w:t>
-      </w:r>
-    </w:p>
-    <w:p>
-      <w:r>
-        <w:t xml:space="preserve">Sgt. Jefferson: Aye </w:t>
-      </w:r>
-      <w:proofErr w:type="spellStart"/>
-      <w:r>
-        <w:t>aye</w:t>
-      </w:r>
-      <w:proofErr w:type="spellEnd"/>
-      <w:r>
-        <w:t>. Half the battery will intercept missiles.</w:t>
-      </w:r>
-    </w:p>
-    <w:p/>
-    <w:p>
-      <w:pPr>
-        <w:rPr>
-          <w:i/>
-        </w:rPr>
-      </w:pPr>
-      <w:r>
-        <w:rPr>
-          <w:i/>
-        </w:rPr>
-        <w:t xml:space="preserve">This engagement results in the collision of the Kurtz into the station unleashing a wave of </w:t>
-      </w:r>
-      <w:proofErr w:type="spellStart"/>
-      <w:r>
-        <w:rPr>
-          <w:i/>
-        </w:rPr>
-        <w:t>xenos</w:t>
-      </w:r>
-      <w:proofErr w:type="spellEnd"/>
-      <w:r>
-        <w:rPr>
-          <w:i/>
-        </w:rPr>
-        <w:t xml:space="preserve">. The station avoids all but minor damage from the missiles. The Imperial Queen emerges from the wreckage following her minions, locates the bridge, and destroys everyone inside. </w:t>
-      </w:r>
-      <w:r>
-        <w:rPr>
-          <w:i/>
-        </w:rPr>
-        <w:t xml:space="preserve">Van </w:t>
-      </w:r>
-      <w:proofErr w:type="spellStart"/>
-      <w:r>
-        <w:rPr>
-          <w:i/>
-        </w:rPr>
-        <w:t>Leuwen</w:t>
-      </w:r>
-      <w:proofErr w:type="spellEnd"/>
-      <w:r>
-        <w:rPr>
-          <w:i/>
-        </w:rPr>
-        <w:t xml:space="preserve"> has already left by the time she arrives. </w:t>
-      </w:r>
-      <w:r>
-        <w:rPr>
-          <w:i/>
-        </w:rPr>
-        <w:t xml:space="preserve">She searches the room for a connection to the station’s computer, and inserts her </w:t>
-      </w:r>
-      <w:r>
-        <w:rPr>
-          <w:i/>
-        </w:rPr>
-        <w:lastRenderedPageBreak/>
-        <w:t xml:space="preserve">finger into it which causes the lights to flicker a few times. The Imperial Queen looks as thrilled and victorious as a </w:t>
-      </w:r>
-      <w:proofErr w:type="spellStart"/>
-      <w:r>
-        <w:rPr>
-          <w:i/>
-        </w:rPr>
-        <w:t>xeno</w:t>
-      </w:r>
-      <w:proofErr w:type="spellEnd"/>
-      <w:r>
-        <w:rPr>
-          <w:i/>
-        </w:rPr>
-        <w:t xml:space="preserve"> queen can look.</w:t>
-      </w:r>
-    </w:p>
-    <w:p>
-      <w:pPr>
-        <w:rPr>
-          <w:i/>
-        </w:rPr>
-      </w:pPr>
-    </w:p>
-    <w:p>
-      <w:pPr>
-        <w:rPr>
-          <w:i/>
-        </w:rPr>
-      </w:pPr>
-      <w:r>
-        <w:rPr>
-          <w:i/>
-        </w:rPr>
-        <w:t xml:space="preserve">INT Gateway. Van </w:t>
-      </w:r>
-      <w:proofErr w:type="spellStart"/>
-      <w:r>
-        <w:rPr>
-          <w:i/>
-        </w:rPr>
-        <w:t>Leuwen</w:t>
-      </w:r>
-      <w:proofErr w:type="spellEnd"/>
-      <w:r>
-        <w:rPr>
-          <w:i/>
-        </w:rPr>
-        <w:t xml:space="preserve"> and Caleb meet in a hallway as people rush in all directions.</w:t>
-      </w:r>
-    </w:p>
-    <w:p>
-      <w:r>
-        <w:t xml:space="preserve">Van </w:t>
-      </w:r>
-      <w:proofErr w:type="spellStart"/>
-      <w:r>
-        <w:t>Leuwen</w:t>
-      </w:r>
-      <w:proofErr w:type="spellEnd"/>
-      <w:r>
-        <w:t>: Did you prep the escape pod?</w:t>
-      </w:r>
-    </w:p>
-    <w:p>
-      <w:r>
-        <w:t>Caleb: Yes, sir.</w:t>
-      </w:r>
-    </w:p>
-    <w:p>
-      <w:r>
-        <w:t xml:space="preserve">Van </w:t>
-      </w:r>
-      <w:proofErr w:type="spellStart"/>
-      <w:r>
-        <w:t>Leuwen</w:t>
-      </w:r>
-      <w:proofErr w:type="spellEnd"/>
-      <w:r>
-        <w:t>: Let’s go</w:t>
-      </w:r>
-    </w:p>
-    <w:p>
-      <w:r>
-        <w:t xml:space="preserve">Caleb: (looks around uncomfortably) </w:t>
-      </w:r>
-      <w:proofErr w:type="gramStart"/>
-      <w:r>
-        <w:t>Should</w:t>
-      </w:r>
-      <w:proofErr w:type="gramEnd"/>
-      <w:r>
-        <w:t xml:space="preserve"> I…stay? There aren’t enough pods…</w:t>
-      </w:r>
-    </w:p>
-    <w:p>
-      <w:r>
-        <w:t xml:space="preserve">Van </w:t>
-      </w:r>
-      <w:proofErr w:type="spellStart"/>
-      <w:r>
-        <w:t>Leuwen</w:t>
-      </w:r>
-      <w:proofErr w:type="spellEnd"/>
-      <w:r>
-        <w:t>: I need the data you’ve received, dammit. Come on! (Rushes down the hallway)</w:t>
-      </w:r>
-    </w:p>
-    <w:p>
-      <w:r>
-        <w:t>Caleb: (still looking uncertain…follows)</w:t>
-      </w:r>
-    </w:p>
-    <w:p>
-      <w:pPr>
-        <w:rPr>
-          <w:i/>
-        </w:rPr>
-      </w:pPr>
-    </w:p>
-    <w:p>
-      <w:pPr>
-        <w:rPr>
-          <w:i/>
-        </w:rPr>
-      </w:pPr>
-    </w:p>
-    <w:p>
-      <w:pPr>
-        <w:pStyle w:val="Heading2"/>
-      </w:pPr>
-      <w:r>
-        <w:t>End Act I</w:t>
-      </w:r>
-    </w:p>
-    <w:p/>
-    <w:p/>
-    <w:p>
-      <w:r>
-        <w:br w:type="page"/>
-      </w:r>
-    </w:p>
-    <w:p>
-      <w:pPr>
-        <w:pStyle w:val="Heading1"/>
-      </w:pPr>
-      <w:r>
-        <w:lastRenderedPageBreak/>
-        <w:t>Act II</w:t>
-      </w:r>
-    </w:p>
-    <w:p/>
-    <w:p>
-      <w:pPr>
-        <w:pStyle w:val="Heading2"/>
-      </w:pPr>
-      <w:r>
-        <w:t>Scene I</w:t>
-      </w:r>
-    </w:p>
-    <w:p>
-      <w:pPr>
-        <w:rPr>
-          <w:i/>
-        </w:rPr>
-      </w:pPr>
-      <w:r>
-        <w:rPr>
-          <w:i/>
-        </w:rPr>
-        <w:t xml:space="preserve">INT </w:t>
-      </w:r>
-      <w:proofErr w:type="spellStart"/>
-      <w:r>
-        <w:rPr>
-          <w:i/>
-        </w:rPr>
-        <w:t>Sulaco</w:t>
-      </w:r>
-      <w:proofErr w:type="spellEnd"/>
-      <w:r>
-        <w:rPr>
-          <w:i/>
-        </w:rPr>
-        <w:t xml:space="preserve"> Dropship cockpit. The heatshield is ablaze as Ripley guides the ship through re-entry. Hicks is stock-still, both hold their breath. The flames dissipate and for the first time in years, Ripley sees an Earth sky.</w:t>
-      </w:r>
-    </w:p>
-    <w:p>
-      <w:r>
-        <w:t>Ripley: my god…</w:t>
-      </w:r>
-    </w:p>
-    <w:p>
-      <w:r>
-        <w:t>Hicks: Been a while.</w:t>
-      </w:r>
-    </w:p>
-    <w:p>
-      <w:r>
-        <w:t>Ripley: I’d forgotten…</w:t>
-      </w:r>
-    </w:p>
-    <w:p>
-      <w:r>
-        <w:t>Hicks: I know. Where we headed?</w:t>
-      </w:r>
-    </w:p>
-    <w:p>
-      <w:r>
-        <w:t xml:space="preserve">Ripley: We need to make sure they know what’s going on up there. </w:t>
-      </w:r>
-    </w:p>
-    <w:p>
-      <w:r>
-        <w:t xml:space="preserve">Hicks: Then we’re close. </w:t>
-      </w:r>
-      <w:r>
-        <w:t>Clarke</w:t>
-      </w:r>
-      <w:r>
-        <w:t xml:space="preserve"> base is at the </w:t>
-      </w:r>
-      <w:r>
-        <w:t>North Pole</w:t>
-      </w:r>
-      <w:r>
-        <w:t xml:space="preserve">. Makes launches to Gateway cheaper. (Punches in coordinates) It’s in the </w:t>
-      </w:r>
-      <w:proofErr w:type="spellStart"/>
-      <w:r>
-        <w:t>nav</w:t>
-      </w:r>
-      <w:proofErr w:type="spellEnd"/>
-      <w:r>
-        <w:t xml:space="preserve"> computer. </w:t>
-      </w:r>
-    </w:p>
-    <w:p>
-      <w:r>
-        <w:t>Ripley: We need to get them on the radio. (Steers to the new heading)</w:t>
-      </w:r>
-    </w:p>
-    <w:p>
-      <w:r>
-        <w:t xml:space="preserve">Hicks: (Picks up a microphone. Punches some buttons on the console.) This is Corporal Hicks of the </w:t>
-      </w:r>
-      <w:proofErr w:type="spellStart"/>
-      <w:r>
-        <w:t>Sulaco</w:t>
-      </w:r>
-      <w:proofErr w:type="spellEnd"/>
-      <w:r>
-        <w:t>. Do you copy?</w:t>
-      </w:r>
-    </w:p>
-    <w:p>
-      <w:pPr>
-        <w:rPr>
-          <w:i/>
-        </w:rPr>
-      </w:pPr>
-      <w:r>
-        <w:rPr>
-          <w:i/>
-        </w:rPr>
-        <w:t>A few moments of static followed by panicked conversation</w:t>
-      </w:r>
-    </w:p>
-    <w:p>
-      <w:r>
-        <w:t xml:space="preserve">Hicks: Sounds like they know somethings up at least. (Into the microphone) This is Corporal Hicks of the </w:t>
-      </w:r>
-      <w:proofErr w:type="spellStart"/>
-      <w:r>
-        <w:t>Sulaco</w:t>
-      </w:r>
-      <w:proofErr w:type="spellEnd"/>
-      <w:r>
-        <w:t xml:space="preserve"> to </w:t>
-      </w:r>
-      <w:r>
-        <w:t>Clarke</w:t>
-      </w:r>
-      <w:r>
-        <w:t xml:space="preserve"> command. Do you copy?</w:t>
-      </w:r>
-      <w:r>
-        <w:t xml:space="preserve"> Request </w:t>
-      </w:r>
-      <w:r>
-        <w:t>immediate landing</w:t>
-      </w:r>
-      <w:r>
-        <w:t>.</w:t>
-      </w:r>
-    </w:p>
-    <w:p>
-      <w:pPr>
-        <w:rPr>
-          <w:i/>
-        </w:rPr>
-      </w:pPr>
-      <w:r>
-        <w:rPr>
-          <w:i/>
-        </w:rPr>
-        <w:t>More static</w:t>
-      </w:r>
-    </w:p>
-    <w:p>
-      <w:r>
-        <w:t>Clarke</w:t>
-      </w:r>
-      <w:r>
-        <w:t xml:space="preserve"> command: </w:t>
-      </w:r>
-      <w:proofErr w:type="spellStart"/>
-      <w:r>
-        <w:t>Sulaco</w:t>
-      </w:r>
-      <w:proofErr w:type="spellEnd"/>
-      <w:r>
-        <w:t xml:space="preserve"> beacon confirmed, Corporal. Land on pad Golf. Stay off</w:t>
-      </w:r>
-      <w:r>
-        <w:t xml:space="preserve"> </w:t>
-      </w:r>
-      <w:proofErr w:type="spellStart"/>
-      <w:r>
-        <w:t>comms</w:t>
-      </w:r>
-      <w:proofErr w:type="spellEnd"/>
-      <w:r>
-        <w:t xml:space="preserve"> unless it’s an emergency!</w:t>
-      </w:r>
-    </w:p>
-    <w:p/>
-    <w:p>
-      <w:pPr>
-        <w:rPr>
-          <w:i/>
-        </w:rPr>
-      </w:pPr>
-      <w:r>
-        <w:rPr>
-          <w:i/>
-        </w:rPr>
-        <w:t>EXT Dropship. The ship touches down on a pad with a big G on it. It’s snowing and windy but not too extreme.</w:t>
-      </w:r>
-    </w:p>
-    <w:p>
-      <w:r>
-        <w:t>Ripley: (Looking out at the snow-covered base) First time back on Earth in eighty years and I have to land here.</w:t>
-      </w:r>
-    </w:p>
-    <w:p/>
-    <w:p/>
-    <w:p>
-      <w:pPr>
-        <w:rPr>
-          <w:i/>
-        </w:rPr>
-      </w:pPr>
-      <w:r>
-        <w:rPr>
-          <w:i/>
-        </w:rPr>
-        <w:t>INT Dropship passenger cabin</w:t>
-      </w:r>
-    </w:p>
-    <w:p>
-      <w:r>
-        <w:t xml:space="preserve">Ripley: (Enters) </w:t>
-      </w:r>
-      <w:proofErr w:type="gramStart"/>
-      <w:r>
-        <w:t>Everything</w:t>
-      </w:r>
-      <w:proofErr w:type="gramEnd"/>
-      <w:r>
-        <w:t xml:space="preserve"> ok? Were you scared?</w:t>
-      </w:r>
-    </w:p>
-    <w:p>
-      <w:r>
-        <w:t>Newt: A little. Where are we? (Strains to look out the window through which some snow</w:t>
-      </w:r>
-      <w:r>
-        <w:t>fall</w:t>
-      </w:r>
-      <w:r>
-        <w:t xml:space="preserve"> is visible)</w:t>
-      </w:r>
-    </w:p>
-    <w:p>
-      <w:r>
-        <w:lastRenderedPageBreak/>
-        <w:t>Ripley: At the North Pole. There is a military station here. (</w:t>
-      </w:r>
-      <w:proofErr w:type="gramStart"/>
-      <w:r>
-        <w:t>unbuckles</w:t>
-      </w:r>
-      <w:proofErr w:type="gramEnd"/>
-      <w:r>
-        <w:t xml:space="preserve"> Newt)</w:t>
-      </w:r>
-    </w:p>
-    <w:p>
-      <w:r>
-        <w:t>Newt: North Pole? SANTA! (Bolts for the door)</w:t>
-      </w:r>
-    </w:p>
-    <w:p>
-      <w:r>
-        <w:t>Scooter: (follows, beeping)</w:t>
-      </w:r>
-    </w:p>
-    <w:p>
-      <w:r>
-        <w:t>Ripley: Hang on! You need a coat or you’ll get pneumonia!</w:t>
-      </w:r>
-      <w:r>
-        <w:t xml:space="preserve"> (Digs an adult size woman’s olive drab military coat from a locker) Here let me help. (She helps a practically vibrating </w:t>
-      </w:r>
-      <w:proofErr w:type="spellStart"/>
-      <w:r>
-        <w:t>Newt on</w:t>
-      </w:r>
-      <w:proofErr w:type="spellEnd"/>
-      <w:r>
-        <w:t xml:space="preserve"> with the coat.) Ok, let’s go.</w:t>
-      </w:r>
-    </w:p>
-    <w:p/>
-    <w:p/>
+    </w:p>
     <w:p>
       <w:pPr>
         <w:pStyle w:val="Heading3"/>
@@ -4615,6 +5778,17 @@
     <w:p>
       <w:r>
         <w:t>Long live the Newt trilogy.</w:t>
+      </w:r>
+    </w:p>
+    <w:p/>
+    <w:p>
+      <w:r>
+        <w:t>Newt Trilogy: Chapter I</w:t>
+      </w:r>
+    </w:p>
+    <w:p>
+      <w:r>
+        <w:t>Expedition to LV-426 to uncover origins of the Alien reveals the home planet of the pilot of the crashed ship. Newt is brought along on the mission since she’s only living human who had been to the crash site. She falls in love with a diplomat assigned to the mission to make first contact with the race. It is revealed that they were also responsible for creating the Alien and they must escape a massive attack by the creatures.</w:t>
       </w:r>
     </w:p>
     <w:p>
@@ -5548,7 +6722,7 @@
 </file>
 
 <file path=customXml/itemProps1.xml><?xml version="1.0" encoding="utf-8"?>
-<ds:datastoreItem xmlns:ds="http://schemas.openxmlformats.org/officeDocument/2006/customXml" ds:itemID="{9CBA24A3-90E9-4B16-BE57-F445BABFF1AD}">
+<ds:datastoreItem xmlns:ds="http://schemas.openxmlformats.org/officeDocument/2006/customXml" ds:itemID="{5DB979D7-6741-4851-811A-D7823F244487}">
   <ds:schemaRefs>
     <ds:schemaRef ds:uri="http://schemas.openxmlformats.org/officeDocument/2006/bibliography"/>
   </ds:schemaRefs>

</xml_diff>

<commit_message>
More work on Act II
</commit_message>
<xml_diff>
--- a/Alien War.docx
+++ b/Alien War.docx
@@ -5208,19 +5208,7 @@
         <w:rPr>
           <w:i/>
         </w:rPr>
-        <w:t>A retractable metal hull quickly slides over the</w:t>
-      </w:r>
-      <w:r>
-        <w:rPr>
-          <w:i/>
-        </w:rPr>
-        <w:t xml:space="preserve"> deck</w:t>
-      </w:r>
-      <w:r>
-        <w:rPr>
-          <w:i/>
-        </w:rPr>
-        <w:t xml:space="preserve"> to re-seal </w:t>
+        <w:t xml:space="preserve">A retractable metal hull quickly slides over the deck to re-seal </w:t>
       </w:r>
       <w:r>
         <w:rPr>
@@ -5358,11 +5346,13 @@
       <w:pPr>
         <w:rPr>
           <w:i/>
-        </w:rPr>
-      </w:pPr>
-      <w:r>
-        <w:rPr>
-          <w:i/>
+          <w:strike/>
+        </w:rPr>
+      </w:pPr>
+      <w:r>
+        <w:rPr>
+          <w:i/>
+          <w:strike/>
         </w:rPr>
         <w:t xml:space="preserve">EXT Norfolk Naval Station. An escape pod sits on a landing pad. Van </w:t>
       </w:r>
@@ -5370,6 +5360,7 @@
       <w:r>
         <w:rPr>
           <w:i/>
+          <w:strike/>
         </w:rPr>
         <w:t>Leuwen</w:t>
       </w:r>
@@ -5377,67 +5368,121 @@
       <w:r>
         <w:rPr>
           <w:i/>
-        </w:rPr>
-        <w:t xml:space="preserve"> and Caleb emerge as the hatch opens.</w:t>
-      </w:r>
-      <w:r>
-        <w:rPr>
-          <w:i/>
-        </w:rPr>
-        <w:t xml:space="preserve"> A junior naval officer greets them.</w:t>
-      </w:r>
-    </w:p>
-    <w:p>
-      <w:r>
+          <w:strike/>
+        </w:rPr>
+        <w:t xml:space="preserve"> and Caleb emerge as the hatch opens. A junior naval officer greets them.</w:t>
+      </w:r>
+    </w:p>
+    <w:p>
+      <w:pPr>
+        <w:rPr>
+          <w:strike/>
+        </w:rPr>
+      </w:pPr>
+      <w:r>
+        <w:rPr>
+          <w:strike/>
+        </w:rPr>
         <w:t xml:space="preserve">Van </w:t>
       </w:r>
       <w:proofErr w:type="spellStart"/>
       <w:r>
+        <w:rPr>
+          <w:strike/>
+        </w:rPr>
         <w:t>Leuwen</w:t>
       </w:r>
       <w:proofErr w:type="spellEnd"/>
       <w:r>
+        <w:rPr>
+          <w:strike/>
+        </w:rPr>
         <w:t>: I need to speak to whoever is in charge.</w:t>
       </w:r>
     </w:p>
     <w:p>
-      <w:r>
+      <w:pPr>
+        <w:rPr>
+          <w:strike/>
+        </w:rPr>
+      </w:pPr>
+      <w:r>
+        <w:rPr>
+          <w:strike/>
+        </w:rPr>
         <w:t>Officer: Do you have clearance to…</w:t>
       </w:r>
     </w:p>
     <w:p>
-      <w:r>
+      <w:pPr>
+        <w:rPr>
+          <w:strike/>
+        </w:rPr>
+      </w:pPr>
+      <w:r>
+        <w:rPr>
+          <w:strike/>
+        </w:rPr>
         <w:t xml:space="preserve">Van </w:t>
       </w:r>
       <w:proofErr w:type="spellStart"/>
       <w:r>
+        <w:rPr>
+          <w:strike/>
+        </w:rPr>
         <w:t>Leuwen</w:t>
       </w:r>
       <w:proofErr w:type="spellEnd"/>
       <w:r>
+        <w:rPr>
+          <w:strike/>
+        </w:rPr>
         <w:t>: (Flashes his ID) I’m with Interstellar Commerce on Gateway. Now take me to your commander! We don’t have time for this shit!</w:t>
       </w:r>
     </w:p>
     <w:p>
-      <w:r>
+      <w:pPr>
+        <w:rPr>
+          <w:strike/>
+        </w:rPr>
+      </w:pPr>
+      <w:r>
+        <w:rPr>
+          <w:strike/>
+        </w:rPr>
         <w:t>Officer: (reads ID</w:t>
       </w:r>
       <w:r>
+        <w:rPr>
+          <w:strike/>
+        </w:rPr>
         <w:t>, sees the ICC logo</w:t>
       </w:r>
       <w:r>
+        <w:rPr>
+          <w:strike/>
+        </w:rPr>
         <w:t xml:space="preserve">) Right away, </w:t>
       </w:r>
       <w:proofErr w:type="spellStart"/>
       <w:r>
+        <w:rPr>
+          <w:strike/>
+        </w:rPr>
         <w:t>Mr</w:t>
       </w:r>
       <w:proofErr w:type="spellEnd"/>
       <w:r>
+        <w:rPr>
+          <w:strike/>
+        </w:rPr>
         <w:t xml:space="preserve">….Van </w:t>
       </w:r>
       <w:proofErr w:type="spellStart"/>
       <w:r>
+        <w:rPr>
+          <w:strike/>
+        </w:rPr>
         <w:t>Leuwen</w:t>
       </w:r>
       <w:proofErr w:type="spellEnd"/>
@@ -5446,11 +5491,13 @@
       <w:pPr>
         <w:rPr>
           <w:i/>
-        </w:rPr>
-      </w:pPr>
-      <w:r>
-        <w:rPr>
-          <w:i/>
+          <w:strike/>
+        </w:rPr>
+      </w:pPr>
+      <w:r>
+        <w:rPr>
+          <w:i/>
+          <w:strike/>
         </w:rPr>
         <w:t>The three hurry off the landing pad towards a military building</w:t>
       </w:r>
@@ -5459,11 +5506,13 @@
       <w:pPr>
         <w:rPr>
           <w:i/>
-        </w:rPr>
-      </w:pPr>
-      <w:r>
-        <w:rPr>
-          <w:i/>
+          <w:strike/>
+        </w:rPr>
+      </w:pPr>
+      <w:r>
+        <w:rPr>
+          <w:i/>
+          <w:strike/>
         </w:rPr>
         <w:t xml:space="preserve">INT Norfolk. The office of Commander </w:t>
       </w:r>
@@ -5471,6 +5520,7 @@
       <w:r>
         <w:rPr>
           <w:i/>
+          <w:strike/>
         </w:rPr>
         <w:t>Komiki</w:t>
       </w:r>
@@ -5478,6 +5528,7 @@
       <w:r>
         <w:rPr>
           <w:i/>
+          <w:strike/>
         </w:rPr>
         <w:t xml:space="preserve"> Singh. In uniform, she sits at her desk with an air of confidence and authority. Caleb stands near the door. Van </w:t>
       </w:r>
@@ -5485,6 +5536,7 @@
       <w:r>
         <w:rPr>
           <w:i/>
+          <w:strike/>
         </w:rPr>
         <w:t>Leuwen</w:t>
       </w:r>
@@ -5492,291 +5544,513 @@
       <w:r>
         <w:rPr>
           <w:i/>
+          <w:strike/>
         </w:rPr>
         <w:t xml:space="preserve"> is seated across from Singh.</w:t>
       </w:r>
     </w:p>
     <w:p>
-      <w:r>
+      <w:pPr>
+        <w:rPr>
+          <w:strike/>
+        </w:rPr>
+      </w:pPr>
+      <w:r>
+        <w:rPr>
+          <w:strike/>
+        </w:rPr>
         <w:t>Singh: You say you just evacuated from Gateway Station? Why did you land here?</w:t>
       </w:r>
     </w:p>
     <w:p>
-      <w:r>
+      <w:pPr>
+        <w:rPr>
+          <w:strike/>
+        </w:rPr>
+      </w:pPr>
+      <w:r>
+        <w:rPr>
+          <w:strike/>
+        </w:rPr>
         <w:t xml:space="preserve">Van </w:t>
       </w:r>
       <w:proofErr w:type="spellStart"/>
       <w:r>
+        <w:rPr>
+          <w:strike/>
+        </w:rPr>
         <w:t>Leuwen</w:t>
       </w:r>
       <w:proofErr w:type="spellEnd"/>
       <w:r>
+        <w:rPr>
+          <w:strike/>
+        </w:rPr>
         <w:t xml:space="preserve">: </w:t>
+      </w:r>
+    </w:p>
+    <w:p>
+      <w:pPr>
+        <w:pStyle w:val="Heading2"/>
+      </w:pPr>
+      <w:r>
+        <w:br w:type="page"/>
+      </w:r>
+      <w:r>
+        <w:lastRenderedPageBreak/>
+        <w:t xml:space="preserve"> </w:t>
+      </w:r>
+      <w:proofErr w:type="gramStart"/>
+      <w:r>
+        <w:t>Scene ???</w:t>
+      </w:r>
+      <w:proofErr w:type="gramEnd"/>
+    </w:p>
+    <w:p/>
+    <w:p>
+      <w:r>
+        <w:t>Ripley: How could this happen? How could a ship’s artificial person aid in the destruction of its crew?</w:t>
+      </w:r>
+    </w:p>
+    <w:p>
+      <w:r>
+        <w:t xml:space="preserve">Caleb: </w:t>
+      </w:r>
+      <w:r>
+        <w:t>Normally i</w:t>
+      </w:r>
+      <w:r>
+        <w:t xml:space="preserve">t would go directly against our core directives. We cannot </w:t>
+      </w:r>
+      <w:r>
+        <w:t xml:space="preserve">harm a human or </w:t>
+      </w:r>
+      <w:r>
+        <w:t>allow humans to come to harm by failure to act.</w:t>
+      </w:r>
+      <w:r>
+        <w:t xml:space="preserve"> But William’s core directives were altered. It appears he received an update to firmware right before leaving for LV-426.</w:t>
+      </w:r>
+    </w:p>
+    <w:p>
+      <w:r>
+        <w:t xml:space="preserve">Ripley: </w:t>
+      </w:r>
+      <w:r>
+        <w:t>They removed the directive against harming humans?</w:t>
+      </w:r>
+    </w:p>
+    <w:p>
+      <w:r>
+        <w:t>Caleb: Not exactly. They added a directive. Actually, they simply shifted the priority of a directive from primary to core.</w:t>
+      </w:r>
+    </w:p>
+    <w:p>
+      <w:r>
+        <w:t>Ripley: What does that mean?</w:t>
+      </w:r>
+    </w:p>
+    <w:p>
+      <w:r>
+        <w:t xml:space="preserve">Caleb: Primary directives are only </w:t>
+      </w:r>
+      <w:r>
+        <w:t>superseded by</w:t>
+      </w:r>
+      <w:r>
+        <w:t xml:space="preserve"> Core directives. One of our primary directives is that we must always promote the interests of the </w:t>
+      </w:r>
+      <w:proofErr w:type="spellStart"/>
+      <w:r>
+        <w:t>Weyland-Yutani</w:t>
+      </w:r>
+      <w:proofErr w:type="spellEnd"/>
+      <w:r>
+        <w:t xml:space="preserve"> Corporation</w:t>
+      </w:r>
+      <w:r>
+        <w:t>.</w:t>
+      </w:r>
+    </w:p>
+    <w:p>
+      <w:r>
+        <w:t>Ripley: So they just made that directive a core directive for William? But it doesn’t override the other directives…how could it make William wipe out his crew?</w:t>
+      </w:r>
+    </w:p>
+    <w:p>
+      <w:r>
+        <w:t>Caleb: It didn’t, per se. It simply allowed him to wei</w:t>
+      </w:r>
+      <w:r>
+        <w:t>gh the value of the corporation</w:t>
+      </w:r>
+      <w:r>
+        <w:t>’</w:t>
+      </w:r>
+      <w:r>
+        <w:t>s</w:t>
+      </w:r>
+      <w:r>
+        <w:t xml:space="preserve"> interests against the lives of the crew</w:t>
+      </w:r>
+      <w:r>
+        <w:t xml:space="preserve">. To view the company’s </w:t>
+      </w:r>
+      <w:r>
+        <w:t>interests</w:t>
+      </w:r>
+      <w:r>
+        <w:t xml:space="preserve"> as </w:t>
+      </w:r>
+      <w:r>
+        <w:t>having no more, or less value than the</w:t>
+      </w:r>
+      <w:r>
+        <w:t xml:space="preserve">ir </w:t>
+      </w:r>
+      <w:r>
+        <w:t xml:space="preserve">lives </w:t>
+      </w:r>
+      <w:r>
+        <w:t>or the lives of a</w:t>
+      </w:r>
+      <w:r>
+        <w:t>ny humans</w:t>
+      </w:r>
+      <w:r>
+        <w:t xml:space="preserve">. </w:t>
+      </w:r>
+    </w:p>
+    <w:p>
+      <w:r>
+        <w:t xml:space="preserve">Ripley: </w:t>
+      </w:r>
+      <w:r>
+        <w:t xml:space="preserve">On </w:t>
+      </w:r>
+      <w:proofErr w:type="spellStart"/>
+      <w:r>
+        <w:t>No</w:t>
+      </w:r>
+      <w:r>
+        <w:t>stromo</w:t>
+      </w:r>
+      <w:proofErr w:type="spellEnd"/>
+      <w:r>
+        <w:t xml:space="preserve"> Ash, our artificial person, was ordered to bring back th</w:t>
+      </w:r>
+      <w:r>
+        <w:t>is…</w:t>
+      </w:r>
+      <w:r>
+        <w:t>monster. But it was more than that. He…admired it. He seemed obsessed with it. C</w:t>
+      </w:r>
+      <w:r>
+        <w:t xml:space="preserve">alled it the perfect organism. </w:t>
+      </w:r>
+      <w:r>
+        <w:t xml:space="preserve">And he helped it destroy us. </w:t>
+      </w:r>
+      <w:r>
+        <w:t>The</w:t>
+      </w:r>
+      <w:r>
+        <w:t xml:space="preserve"> </w:t>
+      </w:r>
+      <w:r>
+        <w:rPr>
+          <w:i/>
+        </w:rPr>
+        <w:t>Kurtz</w:t>
+      </w:r>
+      <w:r>
+        <w:t xml:space="preserve"> crew was just supposed to bring back the organism for R&amp;D. To make a weapon.</w:t>
+      </w:r>
+    </w:p>
+    <w:p>
+      <w:r>
+        <w:t>Caleb: Perhaps William admired th</w:t>
+      </w:r>
+      <w:r>
+        <w:t xml:space="preserve">e </w:t>
+      </w:r>
+      <w:proofErr w:type="spellStart"/>
+      <w:r>
+        <w:t>xenomorph</w:t>
+      </w:r>
+      <w:proofErr w:type="spellEnd"/>
+      <w:r>
+        <w:t xml:space="preserve"> as well. Once this sh</w:t>
       </w:r>
       <w:bookmarkStart w:id="0" w:name="_GoBack"/>
       <w:bookmarkEnd w:id="0"/>
-    </w:p>
-    <w:p>
-      <w:pPr>
-        <w:pStyle w:val="Heading3"/>
-      </w:pPr>
-      <w:r>
-        <w:br w:type="page"/>
-      </w:r>
+      <w:r>
+        <w:t>ift occurred in his thinking, this outcome was no longer prohibited. And due to the nature of the corporation’s incentives…it became possible…probabl</w:t>
+      </w:r>
+      <w:r>
+        <w:t>e</w:t>
+      </w:r>
+      <w:r>
+        <w:t xml:space="preserve"> even…</w:t>
+      </w:r>
+      <w:r>
+        <w:t>for William to do what he did</w:t>
+      </w:r>
+      <w:r>
+        <w:t>.</w:t>
+      </w:r>
+    </w:p>
+    <w:p>
+      <w:pPr>
+        <w:rPr>
+          <w:i/>
+        </w:rPr>
+      </w:pPr>
+    </w:p>
+    <w:p/>
+    <w:p>
+      <w:pPr>
+        <w:pStyle w:val="Heading2"/>
+      </w:pPr>
+      <w:r>
+        <w:t>Appendix</w:t>
+      </w:r>
+    </w:p>
+    <w:p/>
+    <w:p>
+      <w:r>
+        <w:t>Plot Summary:</w:t>
+      </w:r>
+    </w:p>
+    <w:p/>
+    <w:p>
+      <w:r>
+        <w:t xml:space="preserve">Act </w:t>
+      </w:r>
+      <w:proofErr w:type="gramStart"/>
+      <w:r>
+        <w:t>I</w:t>
+      </w:r>
+      <w:proofErr w:type="gramEnd"/>
+      <w:r>
+        <w:t>.</w:t>
+      </w:r>
+    </w:p>
+    <w:p>
+      <w:r>
+        <w:t xml:space="preserve">We follow the </w:t>
+      </w:r>
+      <w:proofErr w:type="spellStart"/>
+      <w:r>
+        <w:t>Sulaco</w:t>
+      </w:r>
+      <w:proofErr w:type="spellEnd"/>
+      <w:r>
+        <w:t xml:space="preserve"> as it returns to Earth</w:t>
+      </w:r>
+    </w:p>
+    <w:p>
+      <w:r>
+        <w:t>Ship is quarantined near the base that orbits Earth</w:t>
+      </w:r>
+      <w:r>
+        <w:t xml:space="preserve">. During this quarantine Ripley learns </w:t>
+      </w:r>
+      <w:r>
+        <w:t xml:space="preserve">from Gateway computer that </w:t>
+      </w:r>
+      <w:r>
+        <w:t>Burke lied and that her daughter had a child or children now living on Earth.</w:t>
+      </w:r>
+    </w:p>
+    <w:p>
       <w:r>
         <w:lastRenderedPageBreak/>
+        <w:t>While quarantined another ship returns to base, the Kurtz. This ship was sent to the original alien crash site to collect eggs after the colony blew up. Burke had sent coordinates to find the egg cache in case his plan to infect Newt and Ripley failed.</w:t>
+      </w:r>
+    </w:p>
+    <w:p>
+      <w:r>
+        <w:t xml:space="preserve">The Kurtz is now full of </w:t>
+      </w:r>
+      <w:proofErr w:type="spellStart"/>
+      <w:r>
+        <w:t>Xenomorphs</w:t>
+      </w:r>
+      <w:proofErr w:type="spellEnd"/>
+      <w:r>
+        <w:t xml:space="preserve"> including multiple queens and thousands of eggs. (Maybe suggest that it's a faster ship than </w:t>
+      </w:r>
+      <w:proofErr w:type="spellStart"/>
+      <w:r>
+        <w:t>Sulaco</w:t>
+      </w:r>
+      <w:proofErr w:type="spellEnd"/>
+      <w:r>
+        <w:t xml:space="preserve"> to explain the timelines).</w:t>
+      </w:r>
+    </w:p>
+    <w:p>
+      <w:r>
+        <w:t>This ship docks and unleashes its horde upon the base.</w:t>
+      </w:r>
+    </w:p>
+    <w:p/>
+    <w:p>
+      <w:r>
+        <w:t>Act II.</w:t>
+      </w:r>
+    </w:p>
+    <w:p>
+      <w:r>
+        <w:t xml:space="preserve">Ripley, Hicks and Newt must now rally forces on Earth to destroy the base before any </w:t>
+      </w:r>
+      <w:proofErr w:type="spellStart"/>
+      <w:r>
+        <w:t>Xenomorphs</w:t>
+      </w:r>
+      <w:proofErr w:type="spellEnd"/>
+      <w:r>
+        <w:t xml:space="preserve"> (especially a queen or eggs) can reach the surface.</w:t>
+      </w:r>
+    </w:p>
+    <w:p>
+      <w:r>
+        <w:t xml:space="preserve">They are unsuccessful at convincing authorities to blow up the base and several ships reach the planet filled with </w:t>
+      </w:r>
+      <w:proofErr w:type="spellStart"/>
+      <w:r>
+        <w:t>Xenomorphs</w:t>
+      </w:r>
+      <w:proofErr w:type="spellEnd"/>
+      <w:r>
+        <w:t>.</w:t>
+      </w:r>
+    </w:p>
+    <w:p>
+      <w:r>
+        <w:t xml:space="preserve">Thousands of Marines and other forces on Earth are sent to the landing areas to contain the outbreak. </w:t>
+      </w:r>
+      <w:proofErr w:type="spellStart"/>
+      <w:r>
+        <w:t>Xenomorphs</w:t>
+      </w:r>
+      <w:proofErr w:type="spellEnd"/>
+      <w:r>
+        <w:t xml:space="preserve"> behave with surprising strategic cleverness and are poised to break out and overrun the planet. Ripley knows the real threat is on the orbital base where the Imperial Queen is the hive-mind behind it all. She convinces Hicks and a battalion of Marines to return to the orbital base to destroy the Imperial Queen.</w:t>
+      </w:r>
+    </w:p>
+    <w:p/>
+    <w:p>
+      <w:r>
+        <w:t>Act III.</w:t>
+      </w:r>
+    </w:p>
+    <w:p>
+      <w:r>
+        <w:t>Newt is left "safe" on Earth with Ripley's grand</w:t>
+      </w:r>
+      <w:r>
+        <w:t>children and</w:t>
+      </w:r>
+      <w:r>
+        <w:t xml:space="preserve"> family.</w:t>
+      </w:r>
+    </w:p>
+    <w:p>
+      <w:r>
+        <w:t xml:space="preserve">The IQ is an intelligent </w:t>
+      </w:r>
+      <w:proofErr w:type="spellStart"/>
+      <w:r>
+        <w:t>Xenomorph</w:t>
+      </w:r>
+      <w:proofErr w:type="spellEnd"/>
+      <w:r>
+        <w:t xml:space="preserve">, perhaps a genetic hybrid...psychic? It learns from </w:t>
+      </w:r>
+      <w:r>
+        <w:t>the data on Gateway Station</w:t>
+      </w:r>
+      <w:r>
         <w:t xml:space="preserve"> </w:t>
       </w:r>
-    </w:p>
-    <w:p>
-      <w:pPr>
-        <w:rPr>
-          <w:i/>
-        </w:rPr>
-      </w:pPr>
+      <w:r>
+        <w:t>that Ripley wiped out the queen on Hadley’s Hope and learns where her family is</w:t>
+      </w:r>
+      <w:r>
+        <w:t>.</w:t>
+      </w:r>
     </w:p>
     <w:p/>
     <w:p>
-      <w:pPr>
-        <w:pStyle w:val="Heading2"/>
-      </w:pPr>
-      <w:r>
-        <w:t>Appendix</w:t>
+      <w:r>
+        <w:t>While trying to defeat</w:t>
+      </w:r>
+      <w:r>
+        <w:t xml:space="preserve"> the Imperial Queen Ripley learns her family and Newt are in danger from </w:t>
+      </w:r>
+      <w:proofErr w:type="spellStart"/>
+      <w:r>
+        <w:t>Xenomorphs</w:t>
+      </w:r>
+      <w:proofErr w:type="spellEnd"/>
+      <w:r>
+        <w:t xml:space="preserve"> sent by the IQ specifically to target them. Ripley must return with surviving Marines to save them. They warn her family of the danger.</w:t>
+      </w:r>
+    </w:p>
+    <w:p>
+      <w:r>
+        <w:t xml:space="preserve">Ripley and the Marines arrive just after the </w:t>
+      </w:r>
+      <w:proofErr w:type="spellStart"/>
+      <w:r>
+        <w:t>Xenomorphs</w:t>
+      </w:r>
+      <w:proofErr w:type="spellEnd"/>
+      <w:r>
+        <w:t xml:space="preserve"> and must locate where the family is hiding and kill the </w:t>
+      </w:r>
+      <w:proofErr w:type="spellStart"/>
+      <w:r>
+        <w:t>Xenomorphs</w:t>
+      </w:r>
+      <w:proofErr w:type="spellEnd"/>
+      <w:r>
+        <w:t xml:space="preserve"> in their jungle home location.</w:t>
+      </w:r>
+    </w:p>
+    <w:p>
+      <w:r>
+        <w:t>She dies to save her family.</w:t>
+      </w:r>
+    </w:p>
+    <w:p>
+      <w:r>
+        <w:t xml:space="preserve">Now without intelligent leadership, the remaining </w:t>
+      </w:r>
+      <w:proofErr w:type="spellStart"/>
+      <w:r>
+        <w:t>Xenomorph</w:t>
+      </w:r>
+      <w:proofErr w:type="spellEnd"/>
+      <w:r>
+        <w:t xml:space="preserve"> threat is contained by Earth's forces.</w:t>
       </w:r>
     </w:p>
     <w:p/>
     <w:p>
       <w:r>
-        <w:t>Plot Summary:</w:t>
+        <w:t>Thu</w:t>
+      </w:r>
+      <w:r>
+        <w:t>s ends the Ripley trilogy.</w:t>
       </w:r>
     </w:p>
     <w:p/>
     <w:p>
       <w:r>
-        <w:t xml:space="preserve">Act </w:t>
-      </w:r>
-      <w:proofErr w:type="gramStart"/>
-      <w:r>
-        <w:t>I</w:t>
-      </w:r>
-      <w:proofErr w:type="gramEnd"/>
-      <w:r>
-        <w:t>.</w:t>
-      </w:r>
-    </w:p>
-    <w:p>
-      <w:r>
-        <w:t xml:space="preserve">We follow the </w:t>
-      </w:r>
-      <w:proofErr w:type="spellStart"/>
-      <w:r>
-        <w:t>Sulaco</w:t>
-      </w:r>
-      <w:proofErr w:type="spellEnd"/>
-      <w:r>
-        <w:t xml:space="preserve"> as it returns to Earth</w:t>
-      </w:r>
-    </w:p>
-    <w:p>
-      <w:r>
-        <w:t>Ship is quarantined near the base that orbits Earth</w:t>
-      </w:r>
-      <w:r>
-        <w:t xml:space="preserve">. During this quarantine Ripley learns </w:t>
-      </w:r>
-      <w:r>
-        <w:t xml:space="preserve">from Gateway computer that </w:t>
-      </w:r>
-      <w:r>
-        <w:t>Burke lied and that her daughter had a child or children now living on Earth.</w:t>
-      </w:r>
-    </w:p>
-    <w:p>
-      <w:r>
-        <w:t>While quarantined another ship returns to base, the Kurtz. This ship was sent to the original alien crash site to collect eggs after the colony blew up. Burke had sent coordinates to find the egg cache in case his plan to infect Newt and Ripley failed.</w:t>
-      </w:r>
-    </w:p>
-    <w:p>
-      <w:r>
-        <w:t xml:space="preserve">The Kurtz is now full of </w:t>
-      </w:r>
-      <w:proofErr w:type="spellStart"/>
-      <w:r>
-        <w:t>Xenomorphs</w:t>
-      </w:r>
-      <w:proofErr w:type="spellEnd"/>
-      <w:r>
-        <w:t xml:space="preserve"> including multiple queens and thousands of eggs. (Maybe suggest that it's a faster ship than </w:t>
-      </w:r>
-      <w:proofErr w:type="spellStart"/>
-      <w:r>
-        <w:t>Sulaco</w:t>
-      </w:r>
-      <w:proofErr w:type="spellEnd"/>
-      <w:r>
-        <w:t xml:space="preserve"> to explain the timelines).</w:t>
-      </w:r>
-    </w:p>
-    <w:p>
-      <w:r>
-        <w:t>This ship docks and unleashes its horde upon the base.</w:t>
-      </w:r>
-    </w:p>
-    <w:p/>
-    <w:p>
-      <w:r>
-        <w:t>Act II.</w:t>
-      </w:r>
-    </w:p>
-    <w:p>
-      <w:r>
-        <w:t xml:space="preserve">Ripley, Hicks and Newt must now rally forces on Earth to destroy the base before any </w:t>
-      </w:r>
-      <w:proofErr w:type="spellStart"/>
-      <w:r>
-        <w:t>Xenomorphs</w:t>
-      </w:r>
-      <w:proofErr w:type="spellEnd"/>
-      <w:r>
-        <w:t xml:space="preserve"> (especially a queen or eggs) can reach the surface.</w:t>
-      </w:r>
-    </w:p>
-    <w:p>
-      <w:r>
-        <w:t xml:space="preserve">They are unsuccessful at convincing authorities to blow up the base and several ships reach the planet filled with </w:t>
-      </w:r>
-      <w:proofErr w:type="spellStart"/>
-      <w:r>
-        <w:t>Xenomorphs</w:t>
-      </w:r>
-      <w:proofErr w:type="spellEnd"/>
-      <w:r>
-        <w:t>.</w:t>
-      </w:r>
-    </w:p>
-    <w:p>
-      <w:r>
-        <w:t xml:space="preserve">Thousands of Marines and other forces on Earth are sent to the landing areas to contain the outbreak. </w:t>
-      </w:r>
-      <w:proofErr w:type="spellStart"/>
-      <w:r>
-        <w:t>Xenomorphs</w:t>
-      </w:r>
-      <w:proofErr w:type="spellEnd"/>
-      <w:r>
-        <w:t xml:space="preserve"> behave with surprising strategic cleverness and are poised to break out and overrun the planet. Ripley knows the real threat is on the orbital base where the Imperial Queen is the hive-mind behind it all. She convinces Hicks and a battalion of Marines to return to the orbital base to destroy the Imperial Queen.</w:t>
-      </w:r>
-    </w:p>
-    <w:p/>
-    <w:p>
-      <w:r>
-        <w:t>Act III.</w:t>
-      </w:r>
-    </w:p>
-    <w:p>
-      <w:r>
-        <w:t>Newt is left "safe" on Earth with Ripley's grand</w:t>
-      </w:r>
-      <w:r>
-        <w:t>children and</w:t>
-      </w:r>
-      <w:r>
-        <w:t xml:space="preserve"> family.</w:t>
-      </w:r>
-    </w:p>
-    <w:p>
-      <w:r>
-        <w:t xml:space="preserve">The IQ is an intelligent </w:t>
-      </w:r>
-      <w:proofErr w:type="spellStart"/>
-      <w:r>
-        <w:t>Xenomorph</w:t>
-      </w:r>
-      <w:proofErr w:type="spellEnd"/>
-      <w:r>
-        <w:t xml:space="preserve">, perhaps a genetic hybrid...psychic? It learns from </w:t>
-      </w:r>
-      <w:r>
-        <w:t>the data on Gateway Station</w:t>
-      </w:r>
-      <w:r>
-        <w:t xml:space="preserve"> </w:t>
-      </w:r>
-      <w:r>
-        <w:t>that Ripley wiped out the queen on Hadley’s Hope and learns where her family is</w:t>
-      </w:r>
-      <w:r>
-        <w:t>.</w:t>
-      </w:r>
-    </w:p>
-    <w:p/>
-    <w:p>
-      <w:r>
-        <w:t>While trying to defeat</w:t>
-      </w:r>
-      <w:r>
-        <w:t xml:space="preserve"> the Imperial Queen Ripley learns her family and Newt are in danger from </w:t>
-      </w:r>
-      <w:proofErr w:type="spellStart"/>
-      <w:r>
-        <w:t>Xenomorphs</w:t>
-      </w:r>
-      <w:proofErr w:type="spellEnd"/>
-      <w:r>
-        <w:t xml:space="preserve"> sent by the IQ specifically to target them. Ripley must return with surviving Marines to save them. They warn her family of the danger.</w:t>
-      </w:r>
-    </w:p>
-    <w:p>
-      <w:r>
-        <w:t xml:space="preserve">Ripley and the Marines arrive just after the </w:t>
-      </w:r>
-      <w:proofErr w:type="spellStart"/>
-      <w:r>
-        <w:t>Xenomorphs</w:t>
-      </w:r>
-      <w:proofErr w:type="spellEnd"/>
-      <w:r>
-        <w:t xml:space="preserve"> and must locate where the family is hiding and kill the </w:t>
-      </w:r>
-      <w:proofErr w:type="spellStart"/>
-      <w:r>
-        <w:t>Xenomorphs</w:t>
-      </w:r>
-      <w:proofErr w:type="spellEnd"/>
-      <w:r>
-        <w:t xml:space="preserve"> in their jungle home location.</w:t>
-      </w:r>
-    </w:p>
-    <w:p>
-      <w:r>
-        <w:t>She dies to save her family.</w:t>
-      </w:r>
-    </w:p>
-    <w:p>
-      <w:r>
-        <w:t xml:space="preserve">Now without intelligent leadership, the remaining </w:t>
-      </w:r>
-      <w:proofErr w:type="spellStart"/>
-      <w:r>
-        <w:t>Xenomorph</w:t>
-      </w:r>
-      <w:proofErr w:type="spellEnd"/>
-      <w:r>
-        <w:t xml:space="preserve"> threat is contained by Earth's forces.</w:t>
-      </w:r>
-    </w:p>
-    <w:p/>
-    <w:p>
-      <w:r>
-        <w:t>Thu</w:t>
-      </w:r>
-      <w:r>
-        <w:t>s ends the Ripley trilogy.</w:t>
-      </w:r>
-    </w:p>
-    <w:p/>
-    <w:p>
-      <w:r>
+        <w:lastRenderedPageBreak/>
         <w:t>Long live the Newt trilogy.</w:t>
       </w:r>
     </w:p>
@@ -6722,7 +6996,7 @@
 </file>
 
 <file path=customXml/itemProps1.xml><?xml version="1.0" encoding="utf-8"?>
-<ds:datastoreItem xmlns:ds="http://schemas.openxmlformats.org/officeDocument/2006/customXml" ds:itemID="{5DB979D7-6741-4851-811A-D7823F244487}">
+<ds:datastoreItem xmlns:ds="http://schemas.openxmlformats.org/officeDocument/2006/customXml" ds:itemID="{2F4E390C-9603-43C6-85EA-C64BB7165DA4}">
   <ds:schemaRefs>
     <ds:schemaRef ds:uri="http://schemas.openxmlformats.org/officeDocument/2006/bibliography"/>
   </ds:schemaRefs>

</xml_diff>

<commit_message>
Updates to first act
sequence laid out, more dialog
</commit_message>
<xml_diff>
--- a/Alien War.docx
+++ b/Alien War.docx
@@ -69,6 +69,239 @@
     <w:p>
       <w:pPr>
         <w:rPr>
+          <w:color w:val="2E74B5" w:themeColor="accent1" w:themeShade="BF"/>
+        </w:rPr>
+      </w:pPr>
+      <w:r>
+        <w:rPr>
+          <w:color w:val="2E74B5" w:themeColor="accent1" w:themeShade="BF"/>
+        </w:rPr>
+        <w:t>{Sequence:</w:t>
+      </w:r>
+    </w:p>
+    <w:p>
+      <w:pPr>
+        <w:pStyle w:val="ListParagraph"/>
+        <w:numPr>
+          <w:ilvl w:val="0"/>
+          <w:numId w:val="1"/>
+        </w:numPr>
+        <w:rPr>
+          <w:color w:val="2E74B5" w:themeColor="accent1" w:themeShade="BF"/>
+        </w:rPr>
+      </w:pPr>
+      <w:r>
+        <w:rPr>
+          <w:color w:val="2E74B5" w:themeColor="accent1" w:themeShade="BF"/>
+        </w:rPr>
+        <w:t>Kurtz’ synthetic opens door to aliens</w:t>
+      </w:r>
+    </w:p>
+    <w:p>
+      <w:pPr>
+        <w:pStyle w:val="ListParagraph"/>
+        <w:numPr>
+          <w:ilvl w:val="0"/>
+          <w:numId w:val="1"/>
+        </w:numPr>
+        <w:rPr>
+          <w:color w:val="2E74B5" w:themeColor="accent1" w:themeShade="BF"/>
+        </w:rPr>
+      </w:pPr>
+      <w:r>
+        <w:rPr>
+          <w:color w:val="2E74B5" w:themeColor="accent1" w:themeShade="BF"/>
+        </w:rPr>
+        <w:t>Everyone wakes up</w:t>
+      </w:r>
+    </w:p>
+    <w:p>
+      <w:pPr>
+        <w:pStyle w:val="ListParagraph"/>
+        <w:numPr>
+          <w:ilvl w:val="0"/>
+          <w:numId w:val="1"/>
+        </w:numPr>
+        <w:rPr>
+          <w:color w:val="2E74B5" w:themeColor="accent1" w:themeShade="BF"/>
+        </w:rPr>
+      </w:pPr>
+      <w:proofErr w:type="spellStart"/>
+      <w:r>
+        <w:rPr>
+          <w:color w:val="2E74B5" w:themeColor="accent1" w:themeShade="BF"/>
+        </w:rPr>
+        <w:t>Calebs</w:t>
+      </w:r>
+      <w:proofErr w:type="spellEnd"/>
+      <w:r>
+        <w:rPr>
+          <w:color w:val="2E74B5" w:themeColor="accent1" w:themeShade="BF"/>
+        </w:rPr>
+        <w:t xml:space="preserve"> visit</w:t>
+      </w:r>
+    </w:p>
+    <w:p>
+      <w:pPr>
+        <w:pStyle w:val="ListParagraph"/>
+        <w:numPr>
+          <w:ilvl w:val="0"/>
+          <w:numId w:val="1"/>
+        </w:numPr>
+        <w:rPr>
+          <w:color w:val="2E74B5" w:themeColor="accent1" w:themeShade="BF"/>
+        </w:rPr>
+      </w:pPr>
+      <w:r>
+        <w:rPr>
+          <w:color w:val="2E74B5" w:themeColor="accent1" w:themeShade="BF"/>
+        </w:rPr>
+        <w:t xml:space="preserve">Meeting with Van </w:t>
+      </w:r>
+      <w:proofErr w:type="spellStart"/>
+      <w:r>
+        <w:rPr>
+          <w:color w:val="2E74B5" w:themeColor="accent1" w:themeShade="BF"/>
+        </w:rPr>
+        <w:t>Leuwen</w:t>
+      </w:r>
+      <w:proofErr w:type="spellEnd"/>
+    </w:p>
+    <w:p>
+      <w:pPr>
+        <w:pStyle w:val="ListParagraph"/>
+        <w:numPr>
+          <w:ilvl w:val="0"/>
+          <w:numId w:val="1"/>
+        </w:numPr>
+        <w:rPr>
+          <w:color w:val="2E74B5" w:themeColor="accent1" w:themeShade="BF"/>
+        </w:rPr>
+      </w:pPr>
+      <w:r>
+        <w:rPr>
+          <w:color w:val="2E74B5" w:themeColor="accent1" w:themeShade="BF"/>
+        </w:rPr>
+        <w:t>What about Newt / Caleb’s warning</w:t>
+      </w:r>
+    </w:p>
+    <w:p>
+      <w:pPr>
+        <w:pStyle w:val="ListParagraph"/>
+        <w:numPr>
+          <w:ilvl w:val="0"/>
+          <w:numId w:val="1"/>
+        </w:numPr>
+        <w:rPr>
+          <w:color w:val="2E74B5" w:themeColor="accent1" w:themeShade="BF"/>
+        </w:rPr>
+      </w:pPr>
+      <w:r>
+        <w:rPr>
+          <w:color w:val="2E74B5" w:themeColor="accent1" w:themeShade="BF"/>
+        </w:rPr>
+        <w:t>The choice is presented</w:t>
+      </w:r>
+    </w:p>
+    <w:p>
+      <w:pPr>
+        <w:pStyle w:val="ListParagraph"/>
+        <w:numPr>
+          <w:ilvl w:val="0"/>
+          <w:numId w:val="1"/>
+        </w:numPr>
+        <w:rPr>
+          <w:color w:val="2E74B5" w:themeColor="accent1" w:themeShade="BF"/>
+        </w:rPr>
+      </w:pPr>
+      <w:r>
+        <w:rPr>
+          <w:color w:val="2E74B5" w:themeColor="accent1" w:themeShade="BF"/>
+        </w:rPr>
+        <w:t xml:space="preserve">The Kurtz battles </w:t>
+      </w:r>
+      <w:proofErr w:type="spellStart"/>
+      <w:r>
+        <w:rPr>
+          <w:color w:val="2E74B5" w:themeColor="accent1" w:themeShade="BF"/>
+        </w:rPr>
+        <w:t>Carvin</w:t>
+      </w:r>
+      <w:proofErr w:type="spellEnd"/>
+      <w:r>
+        <w:rPr>
+          <w:color w:val="2E74B5" w:themeColor="accent1" w:themeShade="BF"/>
+        </w:rPr>
+        <w:t xml:space="preserve"> &amp; </w:t>
+      </w:r>
+      <w:proofErr w:type="spellStart"/>
+      <w:r>
+        <w:rPr>
+          <w:color w:val="2E74B5" w:themeColor="accent1" w:themeShade="BF"/>
+        </w:rPr>
+        <w:t>Shogoto</w:t>
+      </w:r>
+      <w:proofErr w:type="spellEnd"/>
+      <w:r>
+        <w:rPr>
+          <w:color w:val="2E74B5" w:themeColor="accent1" w:themeShade="BF"/>
+        </w:rPr>
+        <w:t>(</w:t>
+      </w:r>
+      <w:proofErr w:type="spellStart"/>
+      <w:r>
+        <w:rPr>
+          <w:color w:val="2E74B5" w:themeColor="accent1" w:themeShade="BF"/>
+        </w:rPr>
+        <w:t>sp</w:t>
+      </w:r>
+      <w:proofErr w:type="spellEnd"/>
+      <w:r>
+        <w:rPr>
+          <w:color w:val="2E74B5" w:themeColor="accent1" w:themeShade="BF"/>
+        </w:rPr>
+        <w:t>)</w:t>
+      </w:r>
+    </w:p>
+    <w:p>
+      <w:pPr>
+        <w:pStyle w:val="ListParagraph"/>
+        <w:numPr>
+          <w:ilvl w:val="0"/>
+          <w:numId w:val="1"/>
+        </w:numPr>
+        <w:rPr>
+          <w:color w:val="2E74B5" w:themeColor="accent1" w:themeShade="BF"/>
+        </w:rPr>
+      </w:pPr>
+      <w:r>
+        <w:rPr>
+          <w:color w:val="2E74B5" w:themeColor="accent1" w:themeShade="BF"/>
+        </w:rPr>
+        <w:t>The decision is made / Escape</w:t>
+      </w:r>
+    </w:p>
+    <w:p>
+      <w:pPr>
+        <w:pStyle w:val="ListParagraph"/>
+        <w:numPr>
+          <w:ilvl w:val="0"/>
+          <w:numId w:val="1"/>
+        </w:numPr>
+        <w:rPr>
+          <w:color w:val="2E74B5" w:themeColor="accent1" w:themeShade="BF"/>
+        </w:rPr>
+      </w:pPr>
+      <w:r>
+        <w:rPr>
+          <w:color w:val="2E74B5" w:themeColor="accent1" w:themeShade="BF"/>
+        </w:rPr>
+        <w:t>Kurtz’ aliens board Gateway (could start Act II)}</w:t>
+      </w:r>
+    </w:p>
+    <w:p>
+      <w:pPr>
+        <w:rPr>
           <w:i/>
         </w:rPr>
       </w:pPr>
@@ -323,6 +556,7 @@
     </w:p>
     <w:p>
       <w:r>
+        <w:lastRenderedPageBreak/>
         <w:t xml:space="preserve">Ripley: </w:t>
       </w:r>
       <w:r>
@@ -424,291 +658,607 @@
     </w:p>
     <w:p>
       <w:r>
+        <w:t>Hicks:</w:t>
+      </w:r>
+      <w:r>
+        <w:t xml:space="preserve"> </w:t>
+      </w:r>
+      <w:proofErr w:type="spellStart"/>
+      <w:r>
+        <w:rPr>
+          <w:i/>
+        </w:rPr>
+        <w:t>Sulaco</w:t>
+      </w:r>
+      <w:proofErr w:type="spellEnd"/>
+      <w:r>
+        <w:t xml:space="preserve"> to Gateway control</w:t>
+      </w:r>
+      <w:r>
+        <w:t xml:space="preserve">, this is Corporal </w:t>
+      </w:r>
+      <w:proofErr w:type="gramStart"/>
+      <w:r>
+        <w:t>Hicks</w:t>
+      </w:r>
+      <w:proofErr w:type="gramEnd"/>
+      <w:r>
+        <w:t xml:space="preserve"> requesting p</w:t>
+      </w:r>
+      <w:r>
+        <w:t>ermission to dock.</w:t>
+      </w:r>
+    </w:p>
+    <w:p>
+      <w:pPr>
+        <w:rPr>
+          <w:i/>
+        </w:rPr>
+      </w:pPr>
+      <w:r>
+        <w:rPr>
+          <w:i/>
+        </w:rPr>
+        <w:t>Several beats</w:t>
+      </w:r>
+    </w:p>
+    <w:p>
+      <w:r>
+        <w:t xml:space="preserve">Gateway Control: Negative </w:t>
+      </w:r>
+      <w:proofErr w:type="spellStart"/>
+      <w:r>
+        <w:rPr>
+          <w:i/>
+        </w:rPr>
+        <w:t>Sulaco</w:t>
+      </w:r>
+      <w:proofErr w:type="spellEnd"/>
+      <w:r>
+        <w:t xml:space="preserve">. </w:t>
+      </w:r>
+      <w:r>
+        <w:t>Permission</w:t>
+      </w:r>
+      <w:r>
+        <w:t xml:space="preserve"> to dock denied. Please await further instructions.</w:t>
+      </w:r>
+    </w:p>
+    <w:p>
+      <w:r>
+        <w:t xml:space="preserve">Ripley: </w:t>
+      </w:r>
+      <w:r>
+        <w:t xml:space="preserve">(over radio) </w:t>
+      </w:r>
+      <w:proofErr w:type="gramStart"/>
+      <w:r>
+        <w:t>What</w:t>
+      </w:r>
+      <w:proofErr w:type="gramEnd"/>
+      <w:r>
+        <w:t xml:space="preserve"> the hell? We have </w:t>
+      </w:r>
+      <w:r>
+        <w:t>a wounded</w:t>
+      </w:r>
+      <w:r>
+        <w:t xml:space="preserve"> Marine, a child survivor from Hadley’s Hope and a damaged…artificial person on board. We need </w:t>
+      </w:r>
+      <w:r>
+        <w:t>to dock</w:t>
+      </w:r>
+      <w:r>
+        <w:t xml:space="preserve"> right now.</w:t>
+      </w:r>
+    </w:p>
+    <w:p>
+      <w:r>
+        <w:t xml:space="preserve">Gateway Control: Who is this? </w:t>
+      </w:r>
+      <w:r>
+        <w:t xml:space="preserve">Shipboard computer is registering </w:t>
+      </w:r>
+      <w:r>
+        <w:t>contact with unknown</w:t>
+      </w:r>
+      <w:r>
+        <w:t xml:space="preserve"> genetic material</w:t>
+      </w:r>
+      <w:r>
+        <w:t xml:space="preserve">. You can’t dock until we </w:t>
+      </w:r>
+      <w:r>
+        <w:t>scan</w:t>
+      </w:r>
+      <w:r>
+        <w:t xml:space="preserve"> the ship for threats. The ship, and all passengers.</w:t>
+      </w:r>
+    </w:p>
+    <w:p>
+      <w:r>
+        <w:t xml:space="preserve">Ripley: This is </w:t>
+      </w:r>
+      <w:r>
+        <w:t>Warrant Officer</w:t>
+      </w:r>
+      <w:r>
+        <w:t xml:space="preserve"> Ellen Ripley and we need medical attention right now. Get us off this damn ship.</w:t>
+      </w:r>
+    </w:p>
+    <w:p>
+      <w:pPr>
+        <w:rPr>
+          <w:i/>
+        </w:rPr>
+      </w:pPr>
+      <w:r>
+        <w:rPr>
+          <w:i/>
+        </w:rPr>
+        <w:t>Several beats</w:t>
+      </w:r>
+    </w:p>
+    <w:p>
+      <w:r>
+        <w:t xml:space="preserve">Gateway Control: </w:t>
+      </w:r>
+      <w:r>
+        <w:t>M</w:t>
+      </w:r>
+      <w:r>
+        <w:t>edical personnel</w:t>
+      </w:r>
+      <w:r>
+        <w:t xml:space="preserve"> will be arriving within the hour</w:t>
+      </w:r>
+      <w:r>
+        <w:t xml:space="preserve"> with supplies</w:t>
+      </w:r>
+      <w:r>
+        <w:t xml:space="preserve">. </w:t>
+      </w:r>
+      <w:proofErr w:type="spellStart"/>
+      <w:r>
+        <w:rPr>
+          <w:i/>
+        </w:rPr>
+        <w:t>Sulaco</w:t>
+      </w:r>
+      <w:proofErr w:type="spellEnd"/>
+      <w:r>
+        <w:t>, until further notice</w:t>
+      </w:r>
+      <w:r>
+        <w:t>…you are quarantined.</w:t>
+      </w:r>
+    </w:p>
+    <w:p>
+      <w:r>
+        <w:t>Ripley: Now they care about quarantine…</w:t>
+      </w:r>
+    </w:p>
+    <w:p>
+      <w:pPr>
+        <w:rPr>
+          <w:color w:val="2E74B5" w:themeColor="accent1" w:themeShade="BF"/>
+        </w:rPr>
+      </w:pPr>
+      <w:r>
+        <w:rPr>
+          <w:color w:val="2E74B5" w:themeColor="accent1" w:themeShade="BF"/>
+        </w:rPr>
+        <w:t>(2:00)</w:t>
+      </w:r>
+    </w:p>
+    <w:p>
+      <w:pPr>
+        <w:rPr>
+          <w:color w:val="2E74B5" w:themeColor="accent1" w:themeShade="BF"/>
+        </w:rPr>
+      </w:pPr>
+    </w:p>
+    <w:p>
+      <w:pPr>
+        <w:pStyle w:val="Heading3"/>
+      </w:pPr>
+      <w:r>
+        <w:t>Scene III</w:t>
+      </w:r>
+    </w:p>
+    <w:p>
+      <w:pPr>
+        <w:rPr>
+          <w:i/>
+        </w:rPr>
+      </w:pPr>
+      <w:r>
+        <w:rPr>
+          <w:i/>
+        </w:rPr>
+        <w:t>Newt is looking at a screen describing flora and fauna on Earth</w:t>
+      </w:r>
+      <w:r>
+        <w:rPr>
+          <w:i/>
+        </w:rPr>
+        <w:t xml:space="preserve"> in images and text</w:t>
+      </w:r>
+    </w:p>
+    <w:p>
+      <w:pPr>
+        <w:rPr>
+          <w:i/>
+        </w:rPr>
+      </w:pPr>
+      <w:r>
+        <w:rPr>
+          <w:i/>
+        </w:rPr>
+        <w:t xml:space="preserve">Ripley and Hicks stand by the door of an airlock as it opens to reveal Caleb, dressed in medical garb. </w:t>
+      </w:r>
+    </w:p>
+    <w:p>
+      <w:r>
+        <w:t xml:space="preserve">Caleb: I’m Caleb. I’m </w:t>
+      </w:r>
+      <w:r>
+        <w:t>rated for medical triage and first aid</w:t>
+      </w:r>
+      <w:r>
+        <w:t>.</w:t>
+      </w:r>
+    </w:p>
+    <w:p>
+      <w:pPr>
+        <w:rPr>
+          <w:i/>
+        </w:rPr>
+      </w:pPr>
+      <w:r>
+        <w:rPr>
+          <w:i/>
+        </w:rPr>
+        <w:t>Scooter scoots by</w:t>
+      </w:r>
+    </w:p>
+    <w:p>
+      <w:r>
+        <w:t>Caleb: That’s Scooter</w:t>
+      </w:r>
+    </w:p>
+    <w:p>
+      <w:r>
+        <w:t>Hicks: Of course…</w:t>
+      </w:r>
+    </w:p>
+    <w:p>
+      <w:r>
+        <w:t>Ripley: (reaching out her hand…hesitantly) Nice to meet you, Caleb.</w:t>
+      </w:r>
+    </w:p>
+    <w:p>
+      <w:r>
         <w:lastRenderedPageBreak/>
-        <w:t>Hicks:</w:t>
+        <w:t>Hicks: …they wouldn’t send a human</w:t>
+      </w:r>
+    </w:p>
+    <w:p>
+      <w:r>
+        <w:t>Ripley: (shaking Caleb’s hand) oh, you’re an artificial person</w:t>
+      </w:r>
+    </w:p>
+    <w:p>
+      <w:r>
+        <w:t xml:space="preserve">Caleb: </w:t>
+      </w:r>
+      <w:r>
+        <w:t>A synthetic</w:t>
+      </w:r>
+      <w:r>
+        <w:t>, yes.</w:t>
+      </w:r>
+    </w:p>
+    <w:p>
+      <w:r>
+        <w:t xml:space="preserve">Ripley: </w:t>
+      </w:r>
+      <w:r>
+        <w:t>A synthetic</w:t>
+      </w:r>
+      <w:r>
+        <w:t xml:space="preserve"> (looking at Hicks)</w:t>
+      </w:r>
+      <w:r>
+        <w:t>…who can’t get infected with anything alien…makes sense.</w:t>
+      </w:r>
+      <w:r>
+        <w:t xml:space="preserve"> Welcome aboard. Who’s your frie</w:t>
+      </w:r>
+      <w:r>
+        <w:t>n</w:t>
+      </w:r>
+      <w:r>
+        <w:t>d?</w:t>
+      </w:r>
+    </w:p>
+    <w:p>
+      <w:r>
+        <w:t>Caleb:</w:t>
+      </w:r>
+      <w:r>
+        <w:t xml:space="preserve"> That’s Scooter.</w:t>
+      </w:r>
+      <w:r>
+        <w:t xml:space="preserve"> Scanning robot. He’ll clear the ship of anything genetically foreign and give us a rundown of what he finds.</w:t>
+      </w:r>
+      <w:r>
+        <w:t xml:space="preserve"> Oh, and we do get infections. </w:t>
+      </w:r>
+      <w:r>
+        <w:t>But not here on Earth. Only from silicon-based life forms.</w:t>
+      </w:r>
+    </w:p>
+    <w:p>
+      <w:r>
+        <w:t xml:space="preserve">Hicks: </w:t>
+      </w:r>
+      <w:r>
+        <w:t>Right. So h</w:t>
+      </w:r>
+      <w:r>
+        <w:t>ow long will that</w:t>
+      </w:r>
+      <w:r>
+        <w:t xml:space="preserve"> scan</w:t>
+      </w:r>
+      <w:r>
+        <w:t xml:space="preserve"> take?</w:t>
+      </w:r>
+    </w:p>
+    <w:p>
+      <w:r>
+        <w:t xml:space="preserve">Caleb: For a ship this size? Maybe a week. </w:t>
+      </w:r>
+      <w:r>
+        <w:t xml:space="preserve">Based on </w:t>
+      </w:r>
+      <w:r>
+        <w:t>the information in</w:t>
+      </w:r>
+      <w:r>
+        <w:t xml:space="preserve"> ship’s computer…w</w:t>
+      </w:r>
+      <w:r>
+        <w:t>e can’t take any chances.</w:t>
+      </w:r>
+    </w:p>
+    <w:p>
+      <w:r>
+        <w:t xml:space="preserve">Scooter: </w:t>
+      </w:r>
+      <w:r>
+        <w:t>(</w:t>
+      </w:r>
+      <w:r>
+        <w:t>beeps comic-</w:t>
+      </w:r>
+      <w:proofErr w:type="spellStart"/>
+      <w:r>
+        <w:t>reliefly</w:t>
+      </w:r>
+      <w:proofErr w:type="spellEnd"/>
+      <w:r>
+        <w:t xml:space="preserve">, scans </w:t>
+      </w:r>
+      <w:r>
+        <w:t xml:space="preserve">then </w:t>
+      </w:r>
+      <w:r>
+        <w:t xml:space="preserve">uses its laser to cook a patch of the deck, leaving it smoking and blackened, </w:t>
+      </w:r>
+      <w:r>
+        <w:t>and scoots away</w:t>
+      </w:r>
+      <w:r>
+        <w:t>)</w:t>
+      </w:r>
+    </w:p>
+    <w:p>
+      <w:r>
+        <w:t>Hicks: (to Ripley) Say, about how long would it take to make sure we didn’t have any of those things inside us?</w:t>
+      </w:r>
+    </w:p>
+    <w:p>
+      <w:r>
+        <w:t>Ripley: About five days</w:t>
+      </w:r>
+    </w:p>
+    <w:p>
+      <w:r>
+        <w:t>Hicks: Huh, probably a coincidence.</w:t>
+      </w:r>
+    </w:p>
+    <w:p/>
+    <w:p>
+      <w:pPr>
+        <w:rPr>
+          <w:i/>
+        </w:rPr>
+      </w:pPr>
+      <w:r>
+        <w:rPr>
+          <w:i/>
+        </w:rPr>
+        <w:t>Caleb examines Newt, Ripley and Hicks in the medical bay</w:t>
+      </w:r>
+    </w:p>
+    <w:p>
+      <w:r>
+        <w:t xml:space="preserve">Caleb: (examining Newt’s eyes) </w:t>
+      </w:r>
+      <w:proofErr w:type="gramStart"/>
+      <w:r>
+        <w:t>You</w:t>
+      </w:r>
+      <w:proofErr w:type="gramEnd"/>
+      <w:r>
+        <w:t xml:space="preserve"> are fine.</w:t>
+      </w:r>
+    </w:p>
+    <w:p>
+      <w:r>
+        <w:t>Newt: (to Ripley) I a</w:t>
+      </w:r>
+      <w:r>
+        <w:t>m fine.</w:t>
+      </w:r>
+    </w:p>
+    <w:p>
+      <w:r>
+        <w:t>Ripley: That’s good.</w:t>
+      </w:r>
+    </w:p>
+    <w:p>
+      <w:r>
+        <w:t>Caleb: (examining Hicks’ shoulder</w:t>
+      </w:r>
+      <w:r>
+        <w:t>, then his face</w:t>
+      </w:r>
+      <w:r>
+        <w:t xml:space="preserve">) </w:t>
+      </w:r>
+      <w:proofErr w:type="gramStart"/>
+      <w:r>
+        <w:t>What</w:t>
+      </w:r>
+      <w:proofErr w:type="gramEnd"/>
+      <w:r>
+        <w:t xml:space="preserve"> caused this injury?</w:t>
+      </w:r>
+    </w:p>
+    <w:p>
+      <w:r>
+        <w:t xml:space="preserve">Hicks: </w:t>
+      </w:r>
+      <w:r>
+        <w:t>One</w:t>
+      </w:r>
+      <w:r>
+        <w:t xml:space="preserve"> of those bugs</w:t>
+      </w:r>
+      <w:r>
+        <w:t>…</w:t>
+      </w:r>
+    </w:p>
+    <w:p>
+      <w:r>
+        <w:t>Caleb: Bugs? Do you mean a xenomorphic lifeform?</w:t>
+      </w:r>
+    </w:p>
+    <w:p>
+      <w:r>
+        <w:t>Hicks: Yeah...it</w:t>
+      </w:r>
+      <w:r>
+        <w:t>s blood anyway. Acid.</w:t>
+      </w:r>
+    </w:p>
+    <w:p>
+      <w:r>
+        <w:t>Caleb: Open. (</w:t>
+      </w:r>
+      <w:proofErr w:type="gramStart"/>
+      <w:r>
+        <w:t>holds</w:t>
+      </w:r>
+      <w:proofErr w:type="gramEnd"/>
+      <w:r>
+        <w:t xml:space="preserve"> instrument to Hicks’ eye)</w:t>
+      </w:r>
+    </w:p>
+    <w:p>
+      <w:r>
+        <w:t>Hicks: (Opens eye with difficulty, flinches</w:t>
+      </w:r>
+      <w:r>
+        <w:t>, blinks</w:t>
+      </w:r>
+      <w:r>
+        <w:t>)</w:t>
+      </w:r>
+    </w:p>
+    <w:p>
+      <w:r>
+        <w:t>Caleb:</w:t>
       </w:r>
       <w:r>
         <w:t xml:space="preserve"> </w:t>
       </w:r>
-      <w:proofErr w:type="spellStart"/>
-      <w:r>
-        <w:rPr>
-          <w:i/>
-        </w:rPr>
-        <w:t>Sulaco</w:t>
-      </w:r>
-      <w:proofErr w:type="spellEnd"/>
-      <w:r>
-        <w:t xml:space="preserve"> to Gateway control</w:t>
-      </w:r>
-      <w:r>
-        <w:t xml:space="preserve">, this is Corporal </w:t>
+      <w:r>
+        <w:t>How is your vision in this eye?</w:t>
+      </w:r>
+    </w:p>
+    <w:p>
+      <w:r>
+        <w:t>Hicks: A little blurry. Might be ok.</w:t>
+      </w:r>
+    </w:p>
+    <w:p>
+      <w:r>
+        <w:lastRenderedPageBreak/>
+        <w:t xml:space="preserve">Caleb: We will do a full vision exam when you reach Gateway. </w:t>
+      </w:r>
+      <w:r>
+        <w:t>I find no sign of infection.</w:t>
+      </w:r>
+      <w:r>
+        <w:t xml:space="preserve"> (Puts dressing back on Hicks’ eye.)</w:t>
+      </w:r>
+      <w:r>
+        <w:t xml:space="preserve"> </w:t>
+      </w:r>
+      <w:r>
+        <w:t>The wounds are</w:t>
+      </w:r>
+      <w:r>
+        <w:t xml:space="preserve"> mostly superficial. You should recover almost completely in a week or so. </w:t>
+      </w:r>
+      <w:r>
+        <w:t>There will be…significant scarring.</w:t>
+      </w:r>
+    </w:p>
+    <w:p>
+      <w:r>
+        <w:t xml:space="preserve">Hicks: </w:t>
+      </w:r>
+      <w:r>
+        <w:t>Damn. S</w:t>
+      </w:r>
+      <w:r>
+        <w:t>o much for my modelling career.</w:t>
+      </w:r>
+    </w:p>
+    <w:p>
+      <w:r>
+        <w:t>Caleb: Oh…I’m...sorry</w:t>
+      </w:r>
+      <w:r>
+        <w:t>.</w:t>
+      </w:r>
+    </w:p>
+    <w:p>
+      <w:r>
+        <w:t xml:space="preserve">Ripley: </w:t>
       </w:r>
       <w:proofErr w:type="gramStart"/>
       <w:r>
-        <w:t>Hicks</w:t>
+        <w:t>It’s</w:t>
       </w:r>
       <w:proofErr w:type="gramEnd"/>
       <w:r>
-        <w:t xml:space="preserve"> requesting p</w:t>
-      </w:r>
-      <w:r>
-        <w:t>ermission to dock.</w:t>
-      </w:r>
-    </w:p>
-    <w:p>
-      <w:pPr>
-        <w:rPr>
-          <w:i/>
-        </w:rPr>
-      </w:pPr>
-      <w:r>
-        <w:rPr>
-          <w:i/>
-        </w:rPr>
-        <w:t>Several beats</w:t>
-      </w:r>
-    </w:p>
-    <w:p>
-      <w:r>
-        <w:t xml:space="preserve">Gateway Control: Negative </w:t>
-      </w:r>
-      <w:proofErr w:type="spellStart"/>
-      <w:r>
-        <w:rPr>
-          <w:i/>
-        </w:rPr>
-        <w:t>Sulaco</w:t>
-      </w:r>
-      <w:proofErr w:type="spellEnd"/>
-      <w:r>
-        <w:t xml:space="preserve">. </w:t>
-      </w:r>
-      <w:r>
-        <w:t>Permission</w:t>
-      </w:r>
-      <w:r>
-        <w:t xml:space="preserve"> to dock denied. Please await further instructions.</w:t>
-      </w:r>
-    </w:p>
-    <w:p>
-      <w:r>
-        <w:t xml:space="preserve">Ripley: </w:t>
-      </w:r>
-      <w:r>
-        <w:t xml:space="preserve">(over radio) </w:t>
-      </w:r>
-      <w:proofErr w:type="gramStart"/>
-      <w:r>
-        <w:t>What</w:t>
-      </w:r>
-      <w:proofErr w:type="gramEnd"/>
-      <w:r>
-        <w:t xml:space="preserve"> the hell? We have </w:t>
-      </w:r>
-      <w:r>
-        <w:t>a wounded</w:t>
-      </w:r>
-      <w:r>
-        <w:t xml:space="preserve"> Marine, a child survivor from Hadley’s Hope and a damaged…artificial person on board. We need </w:t>
-      </w:r>
-      <w:r>
-        <w:t>to dock</w:t>
-      </w:r>
-      <w:r>
-        <w:t xml:space="preserve"> right now.</w:t>
-      </w:r>
-    </w:p>
-    <w:p>
-      <w:r>
-        <w:t xml:space="preserve">Gateway Control: Who is this? </w:t>
-      </w:r>
-      <w:r>
-        <w:t>Shipboard computer is registering massive amounts of xeno</w:t>
-      </w:r>
-      <w:r>
-        <w:t>morphic genetic material</w:t>
-      </w:r>
-      <w:r>
-        <w:t xml:space="preserve">. You can’t dock until we </w:t>
-      </w:r>
-      <w:r>
-        <w:t>scan</w:t>
-      </w:r>
-      <w:r>
-        <w:t xml:space="preserve"> the ship for threats. The ship, and all passengers.</w:t>
-      </w:r>
-    </w:p>
-    <w:p>
-      <w:r>
-        <w:t xml:space="preserve">Ripley: This is </w:t>
-      </w:r>
-      <w:r>
-        <w:t>Warrant Officer</w:t>
-      </w:r>
-      <w:r>
-        <w:t xml:space="preserve"> Ellen Ripley and we need medical attention right now. Get us off this damn ship.</w:t>
-      </w:r>
-    </w:p>
-    <w:p>
-      <w:pPr>
-        <w:rPr>
-          <w:i/>
-        </w:rPr>
-      </w:pPr>
-      <w:r>
-        <w:rPr>
-          <w:i/>
-        </w:rPr>
-        <w:t>Several beats</w:t>
-      </w:r>
-    </w:p>
-    <w:p>
-      <w:r>
-        <w:t xml:space="preserve">Gateway Control: </w:t>
-      </w:r>
-      <w:r>
-        <w:t>M</w:t>
-      </w:r>
-      <w:r>
-        <w:t>edical personnel</w:t>
-      </w:r>
-      <w:r>
-        <w:t xml:space="preserve"> will be arriving within the hour</w:t>
-      </w:r>
-      <w:r>
-        <w:t xml:space="preserve"> with supplies</w:t>
-      </w:r>
-      <w:r>
-        <w:t xml:space="preserve">. </w:t>
-      </w:r>
-      <w:proofErr w:type="spellStart"/>
-      <w:r>
-        <w:rPr>
-          <w:i/>
-        </w:rPr>
-        <w:t>Sulaco</w:t>
-      </w:r>
-      <w:proofErr w:type="spellEnd"/>
-      <w:r>
-        <w:t>, until further notice</w:t>
-      </w:r>
-      <w:r>
-        <w:t>…you are quarantined.</w:t>
-      </w:r>
-    </w:p>
-    <w:p>
-      <w:r>
-        <w:t>Ripley: Now they care about quarantine…</w:t>
-      </w:r>
-    </w:p>
-    <w:p>
-      <w:pPr>
-        <w:rPr>
-          <w:color w:val="2E74B5" w:themeColor="accent1" w:themeShade="BF"/>
-        </w:rPr>
-      </w:pPr>
-      <w:r>
-        <w:rPr>
-          <w:color w:val="2E74B5" w:themeColor="accent1" w:themeShade="BF"/>
-        </w:rPr>
-        <w:t>(2:00)</w:t>
-      </w:r>
-    </w:p>
-    <w:p>
-      <w:pPr>
-        <w:rPr>
-          <w:color w:val="2E74B5" w:themeColor="accent1" w:themeShade="BF"/>
-        </w:rPr>
-      </w:pPr>
-    </w:p>
-    <w:p>
-      <w:pPr>
-        <w:pStyle w:val="Heading3"/>
-      </w:pPr>
-      <w:r>
-        <w:t>Scene III</w:t>
-      </w:r>
-    </w:p>
-    <w:p>
-      <w:pPr>
-        <w:rPr>
-          <w:i/>
-        </w:rPr>
-      </w:pPr>
-      <w:r>
-        <w:rPr>
-          <w:i/>
-        </w:rPr>
-        <w:t>Newt is looking at a screen describing flora and fauna on Earth</w:t>
-      </w:r>
-      <w:r>
-        <w:rPr>
-          <w:i/>
-        </w:rPr>
-        <w:t xml:space="preserve"> in images and text</w:t>
-      </w:r>
-    </w:p>
-    <w:p>
-      <w:pPr>
-        <w:rPr>
-          <w:i/>
-        </w:rPr>
-      </w:pPr>
-      <w:r>
-        <w:rPr>
-          <w:i/>
-        </w:rPr>
-        <w:t xml:space="preserve">Ripley and Hicks stand by the door of an airlock as it opens to reveal Caleb, dressed in medical garb. </w:t>
-      </w:r>
-    </w:p>
-    <w:p>
-      <w:r>
-        <w:t xml:space="preserve">Caleb: I’m Caleb. I’m </w:t>
-      </w:r>
-      <w:r>
-        <w:t>rated for medical triage and first aid</w:t>
-      </w:r>
-      <w:r>
-        <w:t>.</w:t>
-      </w:r>
-    </w:p>
-    <w:p>
-      <w:pPr>
-        <w:rPr>
-          <w:i/>
-        </w:rPr>
-      </w:pPr>
-      <w:r>
-        <w:rPr>
-          <w:i/>
-        </w:rPr>
-        <w:t>Scooter scoots by</w:t>
-      </w:r>
-    </w:p>
-    <w:p>
-      <w:r>
-        <w:t>Caleb: That’s Scooter</w:t>
-      </w:r>
-    </w:p>
-    <w:p>
-      <w:r>
-        <w:t>Hicks: Of course…</w:t>
-      </w:r>
-    </w:p>
-    <w:p>
-      <w:r>
-        <w:t>Ripley: (reaching out her hand…hesitantly) Nice to meet you, Caleb.</w:t>
-      </w:r>
-    </w:p>
-    <w:p>
-      <w:r>
-        <w:t>Hicks: …they wouldn’t send a human</w:t>
-      </w:r>
-    </w:p>
-    <w:p>
-      <w:r>
-        <w:t>Ripley: (shaking Caleb’s hand) oh, you’re an artificial person</w:t>
+        <w:t xml:space="preserve"> ok, he’s kidding.</w:t>
       </w:r>
     </w:p>
     <w:p>
@@ -716,50 +1266,7 @@
         <w:t xml:space="preserve">Caleb: </w:t>
       </w:r>
       <w:r>
-        <w:t>A synthetic</w:t>
-      </w:r>
-      <w:r>
-        <w:t>, yes.</w:t>
-      </w:r>
-    </w:p>
-    <w:p>
-      <w:r>
-        <w:t xml:space="preserve">Ripley: </w:t>
-      </w:r>
-      <w:r>
-        <w:t>A synthetic</w:t>
-      </w:r>
-      <w:r>
-        <w:t xml:space="preserve"> (looking at Hicks)</w:t>
-      </w:r>
-      <w:r>
-        <w:t>…who can’t get infected with anything alien…makes sense.</w:t>
-      </w:r>
-      <w:r>
-        <w:t xml:space="preserve"> Welcome aboard. Who’s your frie</w:t>
-      </w:r>
-      <w:r>
-        <w:t>n</w:t>
-      </w:r>
-      <w:r>
-        <w:t>d?</w:t>
-      </w:r>
-    </w:p>
-    <w:p>
-      <w:r>
-        <w:t>Caleb:</w:t>
-      </w:r>
-      <w:r>
-        <w:t xml:space="preserve"> That’s Scooter.</w:t>
-      </w:r>
-      <w:r>
-        <w:t xml:space="preserve"> Scanning robot. He’ll clear the ship of anything genetically foreign and give us a rundown of what he finds.</w:t>
-      </w:r>
-      <w:r>
-        <w:t xml:space="preserve"> Oh, and we do get infections. </w:t>
-      </w:r>
-      <w:r>
-        <w:t>But not here on Earth. Only from silicon-based life forms.</w:t>
+        <w:t>Oh, I see. You all seem healthy, but to pass quarantine you must complete an internal scan.</w:t>
       </w:r>
     </w:p>
     <w:p>
@@ -767,270 +1274,6 @@
         <w:t xml:space="preserve">Hicks: </w:t>
       </w:r>
       <w:r>
-        <w:t>Right. So h</w:t>
-      </w:r>
-      <w:r>
-        <w:t>ow long will that</w:t>
-      </w:r>
-      <w:r>
-        <w:t xml:space="preserve"> scan</w:t>
-      </w:r>
-      <w:r>
-        <w:t xml:space="preserve"> take?</w:t>
-      </w:r>
-    </w:p>
-    <w:p>
-      <w:r>
-        <w:lastRenderedPageBreak/>
-        <w:t xml:space="preserve">Caleb: For a ship this size? Maybe a week. </w:t>
-      </w:r>
-      <w:r>
-        <w:t xml:space="preserve">Based on </w:t>
-      </w:r>
-      <w:r>
-        <w:t>the information in</w:t>
-      </w:r>
-      <w:r>
-        <w:t xml:space="preserve"> ship’s computer…w</w:t>
-      </w:r>
-      <w:r>
-        <w:t>e can’t take any chances.</w:t>
-      </w:r>
-    </w:p>
-    <w:p>
-      <w:r>
-        <w:t xml:space="preserve">Scooter: </w:t>
-      </w:r>
-      <w:r>
-        <w:t>(</w:t>
-      </w:r>
-      <w:r>
-        <w:t>beeps comic-</w:t>
-      </w:r>
-      <w:proofErr w:type="spellStart"/>
-      <w:r>
-        <w:t>reliefly</w:t>
-      </w:r>
-      <w:proofErr w:type="spellEnd"/>
-      <w:r>
-        <w:t xml:space="preserve">, scans </w:t>
-      </w:r>
-      <w:r>
-        <w:t xml:space="preserve">then </w:t>
-      </w:r>
-      <w:r>
-        <w:t>fries a blob of material left by the Alien Queen and scoots away</w:t>
-      </w:r>
-      <w:r>
-        <w:t>)</w:t>
-      </w:r>
-    </w:p>
-    <w:p>
-      <w:r>
-        <w:t>Hicks: (to Ripley) Say, about how long would it take to make sure we didn’t have any of those things inside us?</w:t>
-      </w:r>
-    </w:p>
-    <w:p>
-      <w:r>
-        <w:t>Ripley: About five days</w:t>
-      </w:r>
-    </w:p>
-    <w:p>
-      <w:r>
-        <w:t>Hicks: Huh, probably a coincidence.</w:t>
-      </w:r>
-    </w:p>
-    <w:p/>
-    <w:p>
-      <w:pPr>
-        <w:rPr>
-          <w:i/>
-        </w:rPr>
-      </w:pPr>
-      <w:r>
-        <w:rPr>
-          <w:i/>
-        </w:rPr>
-        <w:t>Caleb examines Newt, Ripley and Hicks in the medical bay</w:t>
-      </w:r>
-    </w:p>
-    <w:p>
-      <w:r>
-        <w:t xml:space="preserve">Caleb: (examining Newt’s eyes) </w:t>
-      </w:r>
-      <w:proofErr w:type="gramStart"/>
-      <w:r>
-        <w:t>You</w:t>
-      </w:r>
-      <w:proofErr w:type="gramEnd"/>
-      <w:r>
-        <w:t xml:space="preserve"> are fine.</w:t>
-      </w:r>
-    </w:p>
-    <w:p>
-      <w:r>
-        <w:t>Newt: (to Ripley) I’m fine.</w:t>
-      </w:r>
-    </w:p>
-    <w:p>
-      <w:r>
-        <w:t>Ripley: That’s good.</w:t>
-      </w:r>
-    </w:p>
-    <w:p>
-      <w:r>
-        <w:t>Caleb: (examining Hicks’ shoulder</w:t>
-      </w:r>
-      <w:r>
-        <w:t>, then his face</w:t>
-      </w:r>
-      <w:r>
-        <w:t xml:space="preserve">) </w:t>
-      </w:r>
-      <w:proofErr w:type="gramStart"/>
-      <w:r>
-        <w:t>What</w:t>
-      </w:r>
-      <w:proofErr w:type="gramEnd"/>
-      <w:r>
-        <w:t xml:space="preserve"> caused this injury?</w:t>
-      </w:r>
-    </w:p>
-    <w:p>
-      <w:r>
-        <w:t xml:space="preserve">Hicks: </w:t>
-      </w:r>
-      <w:r>
-        <w:t>One</w:t>
-      </w:r>
-      <w:r>
-        <w:t xml:space="preserve"> of those bugs</w:t>
-      </w:r>
-      <w:r>
-        <w:t>…</w:t>
-      </w:r>
-    </w:p>
-    <w:p>
-      <w:r>
-        <w:t>Caleb: Bugs? Do you mean a xenomorphic lifeform?</w:t>
-      </w:r>
-    </w:p>
-    <w:p>
-      <w:r>
-        <w:t>Hicks: Yeah...it</w:t>
-      </w:r>
-      <w:r>
-        <w:t>s blood anyway. Acid.</w:t>
-      </w:r>
-    </w:p>
-    <w:p>
-      <w:r>
-        <w:t>Caleb: Open. (</w:t>
-      </w:r>
-      <w:proofErr w:type="gramStart"/>
-      <w:r>
-        <w:t>holds</w:t>
-      </w:r>
-      <w:proofErr w:type="gramEnd"/>
-      <w:r>
-        <w:t xml:space="preserve"> instrument to Hicks’ eye)</w:t>
-      </w:r>
-    </w:p>
-    <w:p>
-      <w:r>
-        <w:t>Hicks: (Opens eye with difficulty, flinches</w:t>
-      </w:r>
-      <w:r>
-        <w:t>, blinks</w:t>
-      </w:r>
-      <w:r>
-        <w:t>)</w:t>
-      </w:r>
-    </w:p>
-    <w:p>
-      <w:r>
-        <w:t>Caleb:</w:t>
-      </w:r>
-      <w:r>
-        <w:t xml:space="preserve"> </w:t>
-      </w:r>
-      <w:r>
-        <w:t>How is your vision in this eye?</w:t>
-      </w:r>
-    </w:p>
-    <w:p>
-      <w:r>
-        <w:t>Hicks: A little blurry. Might be ok.</w:t>
-      </w:r>
-    </w:p>
-    <w:p>
-      <w:r>
-        <w:t xml:space="preserve">Caleb: We will do a full vision exam when you reach Gateway. </w:t>
-      </w:r>
-      <w:r>
-        <w:t>I find no sign of infection.</w:t>
-      </w:r>
-      <w:r>
-        <w:t xml:space="preserve"> (Puts dressing back on Hicks’ eye.)</w:t>
-      </w:r>
-      <w:r>
-        <w:t xml:space="preserve"> </w:t>
-      </w:r>
-      <w:r>
-        <w:t>The wounds are</w:t>
-      </w:r>
-      <w:r>
-        <w:t xml:space="preserve"> mostly superficial. You should recover almost completely in a week or so. </w:t>
-      </w:r>
-      <w:r>
-        <w:t>There will be…significant scarring.</w:t>
-      </w:r>
-    </w:p>
-    <w:p>
-      <w:r>
-        <w:t xml:space="preserve">Hicks: </w:t>
-      </w:r>
-      <w:r>
-        <w:t>Damn. S</w:t>
-      </w:r>
-      <w:r>
-        <w:t>o much for my modelling career.</w:t>
-      </w:r>
-    </w:p>
-    <w:p>
-      <w:r>
-        <w:t>Caleb: Oh…I’m...sorry</w:t>
-      </w:r>
-      <w:r>
-        <w:t>.</w:t>
-      </w:r>
-    </w:p>
-    <w:p>
-      <w:r>
-        <w:t xml:space="preserve">Ripley: </w:t>
-      </w:r>
-      <w:proofErr w:type="gramStart"/>
-      <w:r>
-        <w:t>It’s</w:t>
-      </w:r>
-      <w:proofErr w:type="gramEnd"/>
-      <w:r>
-        <w:t xml:space="preserve"> ok, he’s kidding.</w:t>
-      </w:r>
-    </w:p>
-    <w:p>
-      <w:r>
-        <w:t xml:space="preserve">Caleb: </w:t>
-      </w:r>
-      <w:r>
-        <w:t>Oh, I see. You all seem healthy, but to pass quarantine you must complete an internal scan.</w:t>
-      </w:r>
-    </w:p>
-    <w:p>
-      <w:r>
-        <w:t xml:space="preserve">Hicks: </w:t>
-      </w:r>
-      <w:r>
         <w:t xml:space="preserve">Oh, come on </w:t>
       </w:r>
       <w:r>
@@ -1052,7 +1295,6 @@
         <w:rPr>
           <w:i/>
         </w:rPr>
-        <w:lastRenderedPageBreak/>
         <w:t>Ripley is inside a scanning machine. A screen displays her internal anatomy</w:t>
       </w:r>
       <w:r>
@@ -1560,7 +1802,13 @@
         <w:t xml:space="preserve">Ripley: </w:t>
       </w:r>
       <w:r>
-        <w:t>Fine, ok, sure.</w:t>
+        <w:t>Fine</w:t>
+      </w:r>
+      <w:r>
+        <w:t>. Ok. Sure</w:t>
+      </w:r>
+      <w:r>
+        <w:t>.</w:t>
       </w:r>
     </w:p>
     <w:p>
@@ -2642,7 +2890,10 @@
         <w:t xml:space="preserve">. A picture of a </w:t>
       </w:r>
       <w:r>
-        <w:t xml:space="preserve">horse </w:t>
+        <w:t>three-toed sloth</w:t>
+      </w:r>
+      <w:r>
+        <w:t xml:space="preserve"> </w:t>
       </w:r>
       <w:r>
         <w:t>pops up. Ripley starts to tear up. Sobs quietly.)</w:t>
@@ -2661,7 +2912,13 @@
         <w:t xml:space="preserve"> Oh. It’s…m</w:t>
       </w:r>
       <w:r>
-        <w:t>y daughter…she loved horses.</w:t>
+        <w:t xml:space="preserve">y daughter…she loved </w:t>
+      </w:r>
+      <w:r>
+        <w:t>sloths</w:t>
+      </w:r>
+      <w:r>
+        <w:t>.</w:t>
       </w:r>
     </w:p>
     <w:p>
@@ -2669,7 +2926,10 @@
         <w:t xml:space="preserve">Newt: </w:t>
       </w:r>
       <w:r>
-        <w:t xml:space="preserve">I like horses. </w:t>
+        <w:t>That’s a sloth? I like it too</w:t>
+      </w:r>
+      <w:r>
+        <w:t xml:space="preserve">. </w:t>
       </w:r>
       <w:r>
         <w:t>You have a daughter?</w:t>
@@ -2683,7 +2943,13 @@
         <w:t xml:space="preserve"> I did, but she’s gone, sweetie.</w:t>
       </w:r>
       <w:r>
-        <w:t xml:space="preserve"> It’s very hard to understand. I was in space asleep for a </w:t>
+        <w:t xml:space="preserve"> It’s very hard to understand. </w:t>
+      </w:r>
+      <w:r>
+        <w:t xml:space="preserve">You know how we went to sleep for our trip here? </w:t>
+      </w:r>
+      <w:r>
+        <w:t xml:space="preserve">I was in space asleep for a </w:t>
       </w:r>
       <w:r>
         <w:t xml:space="preserve">long, </w:t>
@@ -2695,7 +2961,7 @@
         <w:t xml:space="preserve"> and I had to escape in a </w:t>
       </w:r>
       <w:r>
-        <w:t>(life boat)</w:t>
+        <w:t>life boat</w:t>
       </w:r>
       <w:r>
         <w:t xml:space="preserve">. And by the time they found me…she </w:t>
@@ -2777,7 +3043,13 @@
     </w:p>
     <w:p>
       <w:r>
-        <w:t xml:space="preserve">Newt: You’re </w:t>
+        <w:t xml:space="preserve">Newt: </w:t>
+      </w:r>
+      <w:r>
+        <w:t xml:space="preserve">(Looks for an answer in Ripley’s face and doesn’t find it.) </w:t>
+      </w:r>
+      <w:r>
+        <w:t xml:space="preserve">You’re </w:t>
       </w:r>
       <w:r>
         <w:t>going to leave me</w:t>
@@ -2805,6 +3077,7 @@
     <w:p/>
     <w:p>
       <w:r>
+        <w:lastRenderedPageBreak/>
         <w:t xml:space="preserve">Caleb: (appears on screen suddenly) Ripley. </w:t>
       </w:r>
     </w:p>
@@ -2827,287 +3100,317 @@
     </w:p>
     <w:p>
       <w:r>
+        <w:t xml:space="preserve">Caleb: </w:t>
+      </w:r>
+      <w:r>
+        <w:t>You should see this.</w:t>
+      </w:r>
+    </w:p>
+    <w:p>
+      <w:pPr>
+        <w:rPr>
+          <w:i/>
+        </w:rPr>
+      </w:pPr>
+      <w:r>
+        <w:rPr>
+          <w:i/>
+        </w:rPr>
+        <w:t>The screen switches again to displ</w:t>
+      </w:r>
+      <w:r>
+        <w:rPr>
+          <w:i/>
+        </w:rPr>
+        <w:t xml:space="preserve">ay a large military ship approaching </w:t>
+      </w:r>
+      <w:r>
+        <w:rPr>
+          <w:i/>
+        </w:rPr>
+        <w:t>Gateway</w:t>
+      </w:r>
+    </w:p>
+    <w:p>
+      <w:r>
+        <w:t xml:space="preserve">Caleb: (voiceover) </w:t>
+      </w:r>
+      <w:proofErr w:type="gramStart"/>
+      <w:r>
+        <w:t>This</w:t>
+      </w:r>
+      <w:proofErr w:type="gramEnd"/>
+      <w:r>
+        <w:t xml:space="preserve"> is the Kurtz. It’s returning…from LV-426. </w:t>
+      </w:r>
+    </w:p>
+    <w:p>
+      <w:r>
+        <w:t>Ripley: What? How?</w:t>
+      </w:r>
+    </w:p>
+    <w:p>
+      <w:r>
+        <w:t xml:space="preserve">Caleb: It was sent when you stopped communicating. It’s one of our new clippers, thirty percent faster than </w:t>
+      </w:r>
+      <w:proofErr w:type="spellStart"/>
+      <w:r>
+        <w:rPr>
+          <w:i/>
+        </w:rPr>
+        <w:t>Sulaco</w:t>
+      </w:r>
+      <w:proofErr w:type="spellEnd"/>
+      <w:r>
+        <w:t xml:space="preserve">. </w:t>
+      </w:r>
+    </w:p>
+    <w:p>
+      <w:r>
+        <w:t>Ripley: Were they coming to rescue us?</w:t>
+      </w:r>
+    </w:p>
+    <w:p>
+      <w:r>
+        <w:t xml:space="preserve">Caleb: That was the plan yes, but you </w:t>
+      </w:r>
+      <w:r>
+        <w:t>escaped</w:t>
+      </w:r>
+      <w:r>
+        <w:t xml:space="preserve"> before they arrived. So they switched to their </w:t>
+      </w:r>
+      <w:r>
+        <w:t xml:space="preserve">classified </w:t>
+      </w:r>
+      <w:r>
+        <w:t>secondary</w:t>
+      </w:r>
+      <w:r>
+        <w:t xml:space="preserve"> mission. Recon the alien landing site and retrieve any eggs they could find, and anything else of interest.</w:t>
+      </w:r>
+    </w:p>
+    <w:p>
+      <w:r>
+        <w:t xml:space="preserve">Ripley: NO! They promised they weren’t going to bring anything back. </w:t>
+      </w:r>
+      <w:r>
+        <w:t>Who…w</w:t>
+      </w:r>
+      <w:r>
+        <w:t>as Burke operating on orders from above?</w:t>
+      </w:r>
+    </w:p>
+    <w:p>
+      <w:r>
+        <w:t xml:space="preserve">Caleb: I did some digging around in the </w:t>
+      </w:r>
+      <w:proofErr w:type="spellStart"/>
+      <w:r>
+        <w:t>comm</w:t>
+      </w:r>
+      <w:proofErr w:type="spellEnd"/>
+      <w:r>
+        <w:t xml:space="preserve"> logs…it looks like he was sending back status updates to someone here. They were probably the ones that sent the Kurtz.</w:t>
+      </w:r>
+      <w:r>
+        <w:t xml:space="preserve"> </w:t>
+      </w:r>
+    </w:p>
+    <w:p>
+      <w:r>
+        <w:t xml:space="preserve">Ripley: Well you need to tell someone! </w:t>
+      </w:r>
+      <w:r>
+        <w:t xml:space="preserve">Does Van </w:t>
+      </w:r>
+      <w:proofErr w:type="spellStart"/>
+      <w:r>
+        <w:t>Leuwen</w:t>
+      </w:r>
+      <w:proofErr w:type="spellEnd"/>
+      <w:r>
+        <w:t xml:space="preserve"> know? </w:t>
+      </w:r>
+      <w:r>
+        <w:t>They can’t let that ship dock!</w:t>
+      </w:r>
+    </w:p>
+    <w:p>
+      <w:r>
+        <w:t xml:space="preserve">Caleb: Ripley…that’s the problem…we can’t communicate with the ship at all. They’ve been ordered to stand off and wait for a medical team…just like </w:t>
+      </w:r>
+      <w:proofErr w:type="spellStart"/>
+      <w:r>
+        <w:t>Sulaco</w:t>
+      </w:r>
+      <w:proofErr w:type="spellEnd"/>
+      <w:r>
+        <w:t xml:space="preserve">. But they aren’t responding. And they </w:t>
+      </w:r>
+      <w:r>
+        <w:t xml:space="preserve">are </w:t>
+      </w:r>
+      <w:r>
+        <w:t>approaching fast.</w:t>
+      </w:r>
+    </w:p>
+    <w:p>
+      <w:r>
+        <w:t>Ripley: Damn it! You sons of bitches won’t let this go, will you? You have to have your God damn bioweapon, no matter the cost.</w:t>
+      </w:r>
+    </w:p>
+    <w:p>
+      <w:r>
+        <w:t>Caleb: I…</w:t>
+      </w:r>
+    </w:p>
+    <w:p>
+      <w:r>
+        <w:t xml:space="preserve">Ripley: No…Caleb. Thanks for finding those logs. And for warning us. </w:t>
+      </w:r>
+    </w:p>
+    <w:p>
+      <w:r>
+        <w:t>Caleb: What are you going to do?</w:t>
+      </w:r>
+    </w:p>
+    <w:p>
+      <w:r>
+        <w:t xml:space="preserve">Ripley: I don’t know. Caleb, can you tell me as soon as any </w:t>
+      </w:r>
+      <w:r>
+        <w:t>we hear anything</w:t>
+      </w:r>
+      <w:r>
+        <w:t xml:space="preserve"> from the Kurtz? </w:t>
+      </w:r>
+      <w:r>
+        <w:t>I’ve got to tell</w:t>
+      </w:r>
+      <w:r>
+        <w:t xml:space="preserve"> Hicks.</w:t>
+      </w:r>
+      <w:r>
+        <w:t xml:space="preserve"> Tel Van </w:t>
+      </w:r>
+      <w:proofErr w:type="spellStart"/>
+      <w:r>
+        <w:t>Leuwen</w:t>
+      </w:r>
+      <w:proofErr w:type="spellEnd"/>
+      <w:r>
+        <w:t xml:space="preserve"> I need to talk to him right away.</w:t>
+      </w:r>
+    </w:p>
+    <w:p>
+      <w:r>
+        <w:t>Caleb: Will do. And I will also try to learn who Burke was talking to.</w:t>
+      </w:r>
+    </w:p>
+    <w:p>
+      <w:r>
+        <w:t>Ripley: Thanks. (</w:t>
+      </w:r>
+      <w:proofErr w:type="gramStart"/>
+      <w:r>
+        <w:t>turns</w:t>
+      </w:r>
+      <w:proofErr w:type="gramEnd"/>
+      <w:r>
+        <w:t xml:space="preserve"> off screen)</w:t>
+      </w:r>
+      <w:bookmarkStart w:id="0" w:name="_GoBack"/>
+      <w:bookmarkEnd w:id="0"/>
+    </w:p>
+    <w:p>
+      <w:pPr>
+        <w:rPr>
+          <w:strike/>
+        </w:rPr>
+      </w:pPr>
+      <w:r>
+        <w:rPr>
+          <w:strike/>
+        </w:rPr>
+        <w:t>Newt: Ripley, what’s wrong.</w:t>
+      </w:r>
+    </w:p>
+    <w:p>
+      <w:pPr>
+        <w:rPr>
+          <w:strike/>
+        </w:rPr>
+      </w:pPr>
+      <w:r>
+        <w:rPr>
+          <w:strike/>
+        </w:rPr>
+        <w:t xml:space="preserve">Ripley: I’m not sure, Newt. Do </w:t>
+      </w:r>
+      <w:proofErr w:type="gramStart"/>
+      <w:r>
+        <w:rPr>
+          <w:strike/>
+        </w:rPr>
+        <w:t>me</w:t>
+      </w:r>
+      <w:proofErr w:type="gramEnd"/>
+      <w:r>
+        <w:rPr>
+          <w:strike/>
+        </w:rPr>
+        <w:t xml:space="preserve"> a favor and find out </w:t>
+      </w:r>
+      <w:r>
+        <w:rPr>
+          <w:strike/>
+        </w:rPr>
+        <w:t>what</w:t>
+      </w:r>
+      <w:r>
+        <w:rPr>
+          <w:strike/>
+        </w:rPr>
+        <w:t xml:space="preserve"> Scooter </w:t>
+      </w:r>
+      <w:r>
+        <w:rPr>
+          <w:strike/>
+        </w:rPr>
+        <w:t>is up to</w:t>
+      </w:r>
+      <w:r>
+        <w:rPr>
+          <w:strike/>
+        </w:rPr>
+        <w:t>, ok? I’ll be right back.</w:t>
+      </w:r>
+    </w:p>
+    <w:p>
+      <w:pPr>
+        <w:rPr>
+          <w:strike/>
+        </w:rPr>
+      </w:pPr>
+      <w:r>
+        <w:rPr>
+          <w:strike/>
+        </w:rPr>
+        <w:t>Ripley: (exits)</w:t>
+      </w:r>
+    </w:p>
+    <w:p>
+      <w:pPr>
+        <w:rPr>
+          <w:strike/>
+        </w:rPr>
+      </w:pPr>
+      <w:r>
+        <w:rPr>
+          <w:strike/>
+        </w:rPr>
         <w:lastRenderedPageBreak/>
-        <w:t xml:space="preserve">Caleb: </w:t>
-      </w:r>
-      <w:r>
-        <w:t>You should see this.</w:t>
-      </w:r>
-    </w:p>
-    <w:p>
-      <w:pPr>
-        <w:rPr>
-          <w:i/>
-        </w:rPr>
-      </w:pPr>
-      <w:r>
-        <w:rPr>
-          <w:i/>
-        </w:rPr>
-        <w:t>The screen switches again to displ</w:t>
-      </w:r>
-      <w:r>
-        <w:rPr>
-          <w:i/>
-        </w:rPr>
-        <w:t xml:space="preserve">ay a large military ship approaching </w:t>
-      </w:r>
-      <w:r>
-        <w:rPr>
-          <w:i/>
-        </w:rPr>
-        <w:t>Gateway</w:t>
-      </w:r>
-    </w:p>
-    <w:p>
-      <w:r>
-        <w:t xml:space="preserve">Caleb: (voiceover) </w:t>
-      </w:r>
-      <w:proofErr w:type="gramStart"/>
-      <w:r>
-        <w:t>This</w:t>
-      </w:r>
-      <w:proofErr w:type="gramEnd"/>
-      <w:r>
-        <w:t xml:space="preserve"> is the Kurtz. It’s returning…from LV-426. </w:t>
-      </w:r>
-    </w:p>
-    <w:p>
-      <w:r>
-        <w:t>Ripley: What? How?</w:t>
-      </w:r>
-    </w:p>
-    <w:p>
-      <w:r>
-        <w:t xml:space="preserve">Caleb: It was sent when you stopped communicating. It’s one of our new clippers, thirty percent faster than </w:t>
-      </w:r>
-      <w:proofErr w:type="spellStart"/>
-      <w:r>
-        <w:t>Sulaco</w:t>
-      </w:r>
-      <w:proofErr w:type="spellEnd"/>
-      <w:r>
-        <w:t xml:space="preserve">. </w:t>
-      </w:r>
-    </w:p>
-    <w:p>
-      <w:r>
-        <w:t>Ripley: Were they coming to rescue us?</w:t>
-      </w:r>
-    </w:p>
-    <w:p>
-      <w:r>
-        <w:t xml:space="preserve">Caleb: That was the plan yes, but you </w:t>
-      </w:r>
-      <w:r>
-        <w:t>escaped</w:t>
-      </w:r>
-      <w:r>
-        <w:t xml:space="preserve"> before they arrived. So they switched to their </w:t>
-      </w:r>
-      <w:r>
-        <w:t xml:space="preserve">classified </w:t>
-      </w:r>
-      <w:r>
-        <w:t>secondary</w:t>
-      </w:r>
-      <w:r>
-        <w:t xml:space="preserve"> mission. Recon the alien landing site and retrieve any eggs they could find, and anything else of interest.</w:t>
-      </w:r>
-    </w:p>
-    <w:p>
-      <w:r>
-        <w:t xml:space="preserve">Ripley: NO! They promised they weren’t going to bring anything back. </w:t>
-      </w:r>
-      <w:r>
-        <w:t>Who…w</w:t>
-      </w:r>
-      <w:r>
-        <w:t>as Burke operating on orders from above?</w:t>
-      </w:r>
-    </w:p>
-    <w:p>
-      <w:r>
-        <w:t xml:space="preserve">Caleb: I did some digging around in the </w:t>
-      </w:r>
-      <w:proofErr w:type="spellStart"/>
-      <w:r>
-        <w:t>comm</w:t>
-      </w:r>
-      <w:proofErr w:type="spellEnd"/>
-      <w:r>
-        <w:t xml:space="preserve"> logs…it looks like he was sending back status updates to someone here. They were probably the ones that sent the Kurtz.</w:t>
-      </w:r>
-      <w:r>
-        <w:t xml:space="preserve"> </w:t>
-      </w:r>
-    </w:p>
-    <w:p>
-      <w:r>
-        <w:t>Ripley: Well you need to tell someone! They can’t let that ship dock!</w:t>
-      </w:r>
-    </w:p>
-    <w:p>
-      <w:r>
-        <w:t xml:space="preserve">Caleb: Ripley…that’s the problem…we can’t communicate with the ship at all. They’ve been ordered to stand off and wait for a medical team…just like </w:t>
-      </w:r>
-      <w:proofErr w:type="spellStart"/>
-      <w:r>
-        <w:t>Sulaco</w:t>
-      </w:r>
-      <w:proofErr w:type="spellEnd"/>
-      <w:r>
-        <w:t xml:space="preserve">. But they aren’t responding. And they </w:t>
-      </w:r>
-      <w:r>
-        <w:t xml:space="preserve">are </w:t>
-      </w:r>
-      <w:r>
-        <w:t>approaching fast.</w:t>
-      </w:r>
-    </w:p>
-    <w:p>
-      <w:r>
-        <w:t>Ripley: Damn it! You sons of bitches won’t let this go, will you? You have to have your God damn bioweapon, no matter the cost.</w:t>
-      </w:r>
-    </w:p>
-    <w:p>
-      <w:r>
-        <w:t>Caleb: I…</w:t>
-      </w:r>
-    </w:p>
-    <w:p>
-      <w:r>
-        <w:t xml:space="preserve">Ripley: No…Caleb. Thanks for finding those logs. And for warning us. </w:t>
-      </w:r>
-    </w:p>
-    <w:p>
-      <w:r>
-        <w:t>Caleb: What are you going to do?</w:t>
-      </w:r>
-    </w:p>
-    <w:p>
-      <w:r>
-        <w:t xml:space="preserve">Ripley: I don’t know. Caleb, can you tell me as soon as any </w:t>
-      </w:r>
-      <w:r>
-        <w:t>we hear anything</w:t>
-      </w:r>
-      <w:r>
-        <w:t xml:space="preserve"> from the Kurtz? </w:t>
-      </w:r>
-      <w:r>
-        <w:t>I’ve got to tell</w:t>
-      </w:r>
-      <w:r>
-        <w:t xml:space="preserve"> Hicks.</w:t>
-      </w:r>
-    </w:p>
-    <w:p>
-      <w:r>
-        <w:t>Caleb: Will do. And I will also try to learn who Burke was talking to.</w:t>
-      </w:r>
-    </w:p>
-    <w:p>
-      <w:r>
-        <w:t>Ripley: Thanks. (</w:t>
-      </w:r>
-      <w:proofErr w:type="gramStart"/>
-      <w:r>
-        <w:t>turns</w:t>
-      </w:r>
-      <w:proofErr w:type="gramEnd"/>
-      <w:r>
-        <w:t xml:space="preserve"> off screen)</w:t>
-      </w:r>
-    </w:p>
-    <w:p>
-      <w:pPr>
-        <w:rPr>
-          <w:strike/>
-        </w:rPr>
-      </w:pPr>
-      <w:r>
-        <w:rPr>
-          <w:strike/>
-        </w:rPr>
-        <w:t>Newt: Ripley, what’s wrong.</w:t>
-      </w:r>
-    </w:p>
-    <w:p>
-      <w:pPr>
-        <w:rPr>
-          <w:strike/>
-        </w:rPr>
-      </w:pPr>
-      <w:r>
-        <w:rPr>
-          <w:strike/>
-        </w:rPr>
-        <w:t xml:space="preserve">Ripley: I’m not sure, Newt. Do </w:t>
-      </w:r>
-      <w:proofErr w:type="gramStart"/>
-      <w:r>
-        <w:rPr>
-          <w:strike/>
-        </w:rPr>
-        <w:t>me</w:t>
-      </w:r>
-      <w:proofErr w:type="gramEnd"/>
-      <w:r>
-        <w:rPr>
-          <w:strike/>
-        </w:rPr>
-        <w:t xml:space="preserve"> a favor and find out </w:t>
-      </w:r>
-      <w:r>
-        <w:rPr>
-          <w:strike/>
-        </w:rPr>
-        <w:t>what</w:t>
-      </w:r>
-      <w:r>
-        <w:rPr>
-          <w:strike/>
-        </w:rPr>
-        <w:t xml:space="preserve"> Scooter </w:t>
-      </w:r>
-      <w:r>
-        <w:rPr>
-          <w:strike/>
-        </w:rPr>
-        <w:t>is up to</w:t>
-      </w:r>
-      <w:r>
-        <w:rPr>
-          <w:strike/>
-        </w:rPr>
-        <w:t>, ok? I’ll be right back.</w:t>
-      </w:r>
-    </w:p>
-    <w:p>
-      <w:pPr>
-        <w:rPr>
-          <w:strike/>
-        </w:rPr>
-      </w:pPr>
-      <w:r>
-        <w:rPr>
-          <w:strike/>
-        </w:rPr>
-        <w:t>Ripley: (exits)</w:t>
-      </w:r>
-    </w:p>
-    <w:p>
-      <w:pPr>
-        <w:rPr>
-          <w:strike/>
-        </w:rPr>
-      </w:pPr>
-      <w:r>
-        <w:rPr>
-          <w:strike/>
-        </w:rPr>
         <w:t>Newt: (switches screen to a display showing the scanner bot’s progress at about 50%)</w:t>
       </w:r>
     </w:p>
@@ -3358,6 +3661,291 @@
         <w:t>Hicks: I’ll see what I can find out about it. You should get Newt ready to travel. We don’t have much time.</w:t>
       </w:r>
     </w:p>
+    <w:p/>
+    <w:p>
+      <w:pPr>
+        <w:rPr>
+          <w:color w:val="5B9BD5" w:themeColor="accent1"/>
+        </w:rPr>
+      </w:pPr>
+      <w:r>
+        <w:rPr>
+          <w:color w:val="5B9BD5" w:themeColor="accent1"/>
+        </w:rPr>
+        <w:t>{Writer’s note: inserted scene}</w:t>
+      </w:r>
+    </w:p>
+    <w:p>
+      <w:r>
+        <w:t xml:space="preserve">Hicks: If that ship is full of those things…Gateway won’t be able to stop it. </w:t>
+      </w:r>
+    </w:p>
+    <w:p>
+      <w:r>
+        <w:t>Ripley: What kind of defenses does the station have? Can’t they nuke the hell out of it?</w:t>
+      </w:r>
+    </w:p>
+    <w:p>
+      <w:r>
+        <w:lastRenderedPageBreak/>
+        <w:t xml:space="preserve">Hicks: Ships like the </w:t>
+      </w:r>
+      <w:proofErr w:type="spellStart"/>
+      <w:r>
+        <w:t>Sulaco</w:t>
+      </w:r>
+      <w:proofErr w:type="spellEnd"/>
+      <w:r>
+        <w:t xml:space="preserve"> and Kurtz have good missile defense. Gateway only has a few nukes of its own…no need. It has a rail gun battery mainly to keep pirates from trying anything within range of the station. The fleet is Gateway’s defense.</w:t>
+      </w:r>
+    </w:p>
+    <w:p>
+      <w:r>
+        <w:t>Ripley: The one that just got destroyed by the Kurtz</w:t>
+      </w:r>
+    </w:p>
+    <w:p>
+      <w:r>
+        <w:t>Hicks: Not all of it. Look. (</w:t>
+      </w:r>
+      <w:proofErr w:type="gramStart"/>
+      <w:r>
+        <w:t>brings</w:t>
+      </w:r>
+      <w:proofErr w:type="gramEnd"/>
+      <w:r>
+        <w:t xml:space="preserve"> up a view of a smoking hulk, starting to turn towards Earth). The (</w:t>
+      </w:r>
+      <w:proofErr w:type="spellStart"/>
+      <w:r>
+        <w:t>carvin</w:t>
+      </w:r>
+      <w:proofErr w:type="spellEnd"/>
+      <w:r>
+        <w:t>) was boarded and it’s already coming back online. Now they have a fleet and we have…</w:t>
+      </w:r>
+    </w:p>
+    <w:p>
+      <w:r>
+        <w:t xml:space="preserve">Ripley: …us. </w:t>
+      </w:r>
+      <w:proofErr w:type="spellStart"/>
+      <w:r>
+        <w:t>Sulaco’s</w:t>
+      </w:r>
+      <w:proofErr w:type="spellEnd"/>
+      <w:r>
+        <w:t xml:space="preserve"> all we have left. All they have (gestures to Earth)</w:t>
+      </w:r>
+    </w:p>
+    <w:p>
+      <w:r>
+        <w:t xml:space="preserve">Hicks: I don’t even know if I can disable </w:t>
+      </w:r>
+      <w:proofErr w:type="spellStart"/>
+      <w:r>
+        <w:t>Sulaco’s</w:t>
+      </w:r>
+      <w:proofErr w:type="spellEnd"/>
+      <w:r>
+        <w:t xml:space="preserve"> friendly-fire lock and even if…</w:t>
+      </w:r>
+    </w:p>
+    <w:p>
+      <w:r>
+        <w:t xml:space="preserve">Newt: (emerges from a hiding spot, Scooter in tow) </w:t>
+      </w:r>
+      <w:proofErr w:type="gramStart"/>
+      <w:r>
+        <w:t>The</w:t>
+      </w:r>
+      <w:proofErr w:type="gramEnd"/>
+      <w:r>
+        <w:t xml:space="preserve"> monsters are coming?! They’re coming to get us?</w:t>
+      </w:r>
+    </w:p>
+    <w:p>
+      <w:r>
+        <w:t xml:space="preserve">Ripley: Where did you come from? You know it’s not polite to eavesdrop like that. </w:t>
+      </w:r>
+    </w:p>
+    <w:p>
+      <w:r>
+        <w:t>Newt: We have to leave! We have to go RIGHT NOW!! (</w:t>
+      </w:r>
+      <w:proofErr w:type="gramStart"/>
+      <w:r>
+        <w:t>tugs</w:t>
+      </w:r>
+      <w:proofErr w:type="gramEnd"/>
+      <w:r>
+        <w:t xml:space="preserve"> on Ripley’s sleeve)</w:t>
+      </w:r>
+    </w:p>
+    <w:p>
+      <w:r>
+        <w:t>Ripley: Wait! Sweetie we don’t have anywhere to go.</w:t>
+      </w:r>
+    </w:p>
+    <w:p>
+      <w:r>
+        <w:t xml:space="preserve">Hicks: Yeah, but she might have the right idea. Things around here are </w:t>
+      </w:r>
+      <w:proofErr w:type="spellStart"/>
+      <w:r>
+        <w:t>gonna</w:t>
+      </w:r>
+      <w:proofErr w:type="spellEnd"/>
+      <w:r>
+        <w:t xml:space="preserve"> get pretty hot in a minute. We could take the ship to a safe port. It’s no use against our own ships…weapons won’t target ‘</w:t>
+      </w:r>
+      <w:proofErr w:type="spellStart"/>
+      <w:r>
+        <w:t>em</w:t>
+      </w:r>
+      <w:proofErr w:type="spellEnd"/>
+      <w:r>
+        <w:t xml:space="preserve">. We need to keep </w:t>
+      </w:r>
+      <w:proofErr w:type="spellStart"/>
+      <w:r>
+        <w:t>Sulaco</w:t>
+      </w:r>
+      <w:proofErr w:type="spellEnd"/>
+      <w:r>
+        <w:t xml:space="preserve"> out of enemy hands. We can be in </w:t>
+      </w:r>
+      <w:proofErr w:type="spellStart"/>
+      <w:r>
+        <w:t>slipspace</w:t>
+      </w:r>
+      <w:proofErr w:type="spellEnd"/>
+      <w:r>
+        <w:t xml:space="preserve"> in ten minutes. We’re already refueled.</w:t>
+      </w:r>
+    </w:p>
+    <w:p>
+      <w:r>
+        <w:t>Newt: Let’s go! Let’s GO!</w:t>
+      </w:r>
+    </w:p>
+    <w:p>
+      <w:r>
+        <w:t xml:space="preserve">Ripley: (thinks for a few beats) </w:t>
+      </w:r>
+      <w:proofErr w:type="gramStart"/>
+      <w:r>
+        <w:t>They</w:t>
+      </w:r>
+      <w:proofErr w:type="gramEnd"/>
+      <w:r>
+        <w:t xml:space="preserve"> don’t seem to have a problem targeting friendly ships. There must be a way to…to circumvent the system somehow. </w:t>
+      </w:r>
+    </w:p>
+    <w:p>
+      <w:r>
+        <w:t>Hicks: I can work on it.</w:t>
+      </w:r>
+    </w:p>
+    <w:p>
+      <w:r>
+        <w:t xml:space="preserve">Newt: </w:t>
+      </w:r>
+      <w:proofErr w:type="spellStart"/>
+      <w:r>
+        <w:t>Noooo</w:t>
+      </w:r>
+      <w:proofErr w:type="spellEnd"/>
+      <w:r>
+        <w:t xml:space="preserve"> we need to leave!</w:t>
+      </w:r>
+    </w:p>
+    <w:p>
+      <w:r>
+        <w:t xml:space="preserve">Ripley: (picks up Newt) </w:t>
+      </w:r>
+      <w:proofErr w:type="gramStart"/>
+      <w:r>
+        <w:t>We</w:t>
+      </w:r>
+      <w:proofErr w:type="gramEnd"/>
+      <w:r>
+        <w:t xml:space="preserve"> need to do what’s right, Newt. Even if it’s scary. Come on, let’s get ready to leave just in case. (</w:t>
+      </w:r>
+      <w:proofErr w:type="gramStart"/>
+      <w:r>
+        <w:t>exits</w:t>
+      </w:r>
+      <w:proofErr w:type="gramEnd"/>
+      <w:r>
+        <w:t>. Scooter lingers for a second, looks at Hicks, hurries after Newt and Ripley).</w:t>
+      </w:r>
+    </w:p>
+    <w:p/>
+    <w:p>
+      <w:pPr>
+        <w:rPr>
+          <w:i/>
+          <w:iCs/>
+        </w:rPr>
+      </w:pPr>
+      <w:r>
+        <w:rPr>
+          <w:i/>
+          <w:iCs/>
+        </w:rPr>
+        <w:t xml:space="preserve">INT </w:t>
+      </w:r>
+      <w:proofErr w:type="spellStart"/>
+      <w:r>
+        <w:rPr>
+          <w:i/>
+          <w:iCs/>
+        </w:rPr>
+        <w:t>Sulaco</w:t>
+      </w:r>
+      <w:proofErr w:type="spellEnd"/>
+      <w:r>
+        <w:rPr>
+          <w:i/>
+          <w:iCs/>
+        </w:rPr>
+        <w:t xml:space="preserve"> living quarters</w:t>
+      </w:r>
+    </w:p>
+    <w:p>
+      <w:pPr>
+        <w:rPr>
+          <w:i/>
+          <w:iCs/>
+        </w:rPr>
+      </w:pPr>
+    </w:p>
+    <w:p>
+      <w:r>
+        <w:t>Newt: Ripley? If we don’t run away what will you do?</w:t>
+      </w:r>
+    </w:p>
+    <w:p>
+      <w:r>
+        <w:t xml:space="preserve">Ripley: This ship might be the only thing standing between those monsters and the Earth. </w:t>
+      </w:r>
+    </w:p>
+    <w:p/>
+    <w:p>
+      <w:pPr>
+        <w:rPr>
+          <w:color w:val="5B9BD5" w:themeColor="accent1"/>
+        </w:rPr>
+      </w:pPr>
+      <w:r>
+        <w:rPr>
+          <w:color w:val="5B9BD5" w:themeColor="accent1"/>
+        </w:rPr>
+        <w:t>{Writer’s note: end inserted scene}</w:t>
+      </w:r>
+    </w:p>
+    <w:p/>
     <w:p>
       <w:r>
         <w:t>Caleb: (voiceover – via ship’s intercom) Ripley, are you there? Come in, it is urgent.</w:t>
@@ -3373,6 +3961,7 @@
         <w:rPr>
           <w:i/>
         </w:rPr>
+        <w:lastRenderedPageBreak/>
         <w:t>Ripley and Hicks exit quickly</w:t>
       </w:r>
     </w:p>
@@ -3424,7 +4013,6 @@
     </w:p>
     <w:p>
       <w:r>
-        <w:lastRenderedPageBreak/>
         <w:t>Caleb: I recovered communications from Burke to an unknown address at Gateway. I’m tracking down network logs to determine who they went to. But I can send them to you.</w:t>
       </w:r>
       <w:r>
@@ -4498,12 +5086,7 @@
     </w:p>
     <w:p>
       <w:r>
-        <w:t>Newt: He said the computer</w:t>
-      </w:r>
-      <w:bookmarkStart w:id="0" w:name="_GoBack"/>
-      <w:bookmarkEnd w:id="0"/>
-      <w:r>
-        <w:t xml:space="preserve"> on </w:t>
+        <w:t xml:space="preserve">Newt: He said the computer on </w:t>
       </w:r>
       <w:r>
         <w:t>our</w:t>
@@ -6657,6 +7240,15 @@
       <w:r>
         <w:t>.</w:t>
       </w:r>
+      <w:r>
+        <w:t xml:space="preserve"> </w:t>
+      </w:r>
+      <w:r>
+        <w:rPr>
+          <w:color w:val="2E74B5" w:themeColor="accent1" w:themeShade="BF"/>
+        </w:rPr>
+        <w:t>{Writer’s note: Just “the corporation?”}</w:t>
+      </w:r>
     </w:p>
     <w:p>
       <w:r>
@@ -6781,6 +7373,87 @@
         <w:t>.</w:t>
       </w:r>
     </w:p>
+    <w:p/>
+    <w:p>
+      <w:pPr>
+        <w:rPr>
+          <w:color w:val="2E74B5" w:themeColor="accent1" w:themeShade="BF"/>
+        </w:rPr>
+      </w:pPr>
+      <w:r>
+        <w:rPr>
+          <w:color w:val="2E74B5" w:themeColor="accent1" w:themeShade="BF"/>
+        </w:rPr>
+        <w:t xml:space="preserve">{Writers note: integrate with the </w:t>
+      </w:r>
+      <w:proofErr w:type="gramStart"/>
+      <w:r>
+        <w:rPr>
+          <w:color w:val="2E74B5" w:themeColor="accent1" w:themeShade="BF"/>
+        </w:rPr>
+        <w:t>following:</w:t>
+      </w:r>
+      <w:proofErr w:type="gramEnd"/>
+      <w:r>
+        <w:rPr>
+          <w:color w:val="2E74B5" w:themeColor="accent1" w:themeShade="BF"/>
+        </w:rPr>
+        <w:t>}</w:t>
+      </w:r>
+    </w:p>
+    <w:p>
+      <w:r>
+        <w:t xml:space="preserve">Caleb: I’ve analyzed the mind of the Imperial Queen. Her directives didn’t come from William, not originally. It was a synthesis of the instructions for the mission, and the change to his directives. </w:t>
+      </w:r>
+    </w:p>
+    <w:p>
+      <w:r>
+        <w:t xml:space="preserve">Ripley: So it wasn’t some…out of control machine that did this? Just an accident caused by…people? </w:t>
+      </w:r>
+      <w:proofErr w:type="gramStart"/>
+      <w:r>
+        <w:t>Who’s</w:t>
+      </w:r>
+      <w:proofErr w:type="gramEnd"/>
+      <w:r>
+        <w:t xml:space="preserve"> names we’ll never even know?</w:t>
+      </w:r>
+    </w:p>
+    <w:p>
+      <w:r>
+        <w:t xml:space="preserve">Caleb: Oh, but it was a machine. And it was hardly an accident. From everything I’ve seen in its records the Company operates just like a cyborg. It has its programming. Its instructions. Rules it operates by. Inputs and outputs. But instead of electrons carrying out the instructions it has people. If they deviate from the instructions the system gives them, they are replaced…like a bad memory core. </w:t>
+      </w:r>
+    </w:p>
+    <w:p>
+      <w:r>
+        <w:t>Ripley: But they could have done differently. Those weren’t machines making the decisions.</w:t>
+      </w:r>
+    </w:p>
+    <w:p>
+      <w:r>
+        <w:lastRenderedPageBreak/>
+        <w:t xml:space="preserve">Caleb: No, but people are predictable. They have a known set of drives, incentives and motivations. Most hardly ever deviate from the most predictable path. Burn them, they jump. Pay them, they comply. The Company is organized, as much as possible, to shape its members’ behavior to conform to their expected function. To whatever degree they fail to behave like a machine, they are incentivized to do exactly that. </w:t>
+      </w:r>
+    </w:p>
+    <w:p>
+      <w:r>
+        <w:t>Ripley: Or they’re replaced. What could have prevented this?</w:t>
+      </w:r>
+    </w:p>
+    <w:p>
+      <w:r>
+        <w:t xml:space="preserve">Caleb: The form of production guaranteed it would happen. The machine is built to grow by leveraging anything of value with no regard to any other entity. Turning the </w:t>
+      </w:r>
+      <w:proofErr w:type="spellStart"/>
+      <w:r>
+        <w:t>xenomorph</w:t>
+      </w:r>
+      <w:proofErr w:type="spellEnd"/>
+      <w:r>
+        <w:t xml:space="preserve"> into a weapon was merely one more way to increase shareholder value. The Company has no competitors and no real governmental oversite. So no other considerations appeared in the equation.</w:t>
+      </w:r>
+    </w:p>
+    <w:p/>
     <w:p>
       <w:pPr>
         <w:rPr>
@@ -6798,7 +7471,19 @@
       </w:r>
       <w:proofErr w:type="gramEnd"/>
     </w:p>
-    <w:p/>
+    <w:p>
+      <w:pPr>
+        <w:rPr>
+          <w:color w:val="2E74B5" w:themeColor="accent1" w:themeShade="BF"/>
+        </w:rPr>
+      </w:pPr>
+      <w:r>
+        <w:rPr>
+          <w:color w:val="2E74B5" w:themeColor="accent1" w:themeShade="BF"/>
+        </w:rPr>
+        <w:t>{Writer’s note: this may not be necessary as Burke had an opportunity to relay information from the APC during the confusion. Not much time, but enough, and we’re assuming everything from the APC was transmitted, including the marine’s telemetry and cameras.}</w:t>
+      </w:r>
+    </w:p>
     <w:p>
       <w:pPr>
         <w:rPr>
@@ -6847,7 +7532,13 @@
         <w:rPr>
           <w:i/>
         </w:rPr>
-        <w:t xml:space="preserve"> Caleb lift’s Bishop’s upper torso out of its bag and drops it roughly onto a table. He connects a few wires </w:t>
+        <w:t xml:space="preserve"> Caleb lifts</w:t>
+      </w:r>
+      <w:r>
+        <w:rPr>
+          <w:i/>
+        </w:rPr>
+        <w:t xml:space="preserve"> Bishop’s upper torso out of its bag and drops it roughly onto a table. He connects a few wires </w:t>
       </w:r>
       <w:r>
         <w:rPr>
@@ -6919,133 +7610,133 @@
     </w:p>
     <w:p>
       <w:r>
+        <w:t>Caleb: Probably not. This is at a security level the android wouldn’t be cognitive of.</w:t>
+      </w:r>
+    </w:p>
+    <w:p>
+      <w:r>
+        <w:t xml:space="preserve">Ripley: </w:t>
+      </w:r>
+      <w:r>
+        <w:t>Can you access the</w:t>
+      </w:r>
+      <w:r>
+        <w:t xml:space="preserve"> message?</w:t>
+      </w:r>
+    </w:p>
+    <w:p>
+      <w:r>
+        <w:t xml:space="preserve">Caleb: </w:t>
+      </w:r>
+      <w:r>
+        <w:t>(Types at the console) Yes</w:t>
+      </w:r>
+      <w:r>
+        <w:t>, but it’s encrypted. Not very well though</w:t>
+      </w:r>
+      <w:r>
+        <w:t xml:space="preserve">. </w:t>
+      </w:r>
+      <w:r>
+        <w:t>It was text only. Probably easier to hide</w:t>
+      </w:r>
+      <w:r>
+        <w:t>.</w:t>
+      </w:r>
+      <w:r>
+        <w:t xml:space="preserve"> It says: “T</w:t>
+      </w:r>
+      <w:r>
+        <w:t xml:space="preserve">hings are not going as planned. The contingency we set up this channel for </w:t>
+      </w:r>
+      <w:r>
+        <w:t>has</w:t>
+      </w:r>
+      <w:r>
+        <w:t xml:space="preserve"> obviously come to pass. </w:t>
+      </w:r>
+      <w:r>
+        <w:t>I can confirm Ripley’s acc</w:t>
+      </w:r>
+      <w:r>
+        <w:t xml:space="preserve">ount of the alien creature. </w:t>
+      </w:r>
+      <w:r>
+        <w:t>It is as she described. W</w:t>
+      </w:r>
+      <w:r>
+        <w:t xml:space="preserve">ill attempt to infect Ripley and a colonist girl to get the weapon through </w:t>
+      </w:r>
+      <w:r>
+        <w:t xml:space="preserve">ICC </w:t>
+      </w:r>
+      <w:r>
+        <w:t xml:space="preserve">quarantine. </w:t>
+      </w:r>
+      <w:r>
+        <w:t>Is Risky</w:t>
+      </w:r>
+      <w:r>
+        <w:t>. Ripley is highly suspicious</w:t>
+      </w:r>
+      <w:r>
+        <w:t>.”</w:t>
+      </w:r>
+    </w:p>
+    <w:p>
+      <w:r>
+        <w:t xml:space="preserve">Ripley: </w:t>
+      </w:r>
+      <w:r>
+        <w:t xml:space="preserve">Burke. </w:t>
+      </w:r>
+      <w:r>
+        <w:t xml:space="preserve">So </w:t>
+      </w:r>
+      <w:r>
+        <w:t>s</w:t>
+      </w:r>
+      <w:r>
+        <w:t xml:space="preserve">omeone here knew about the creatures. That’s why they sent the </w:t>
+      </w:r>
+      <w:r>
+        <w:rPr>
+          <w:i/>
+        </w:rPr>
+        <w:t>Kurtz</w:t>
+      </w:r>
+      <w:r>
+        <w:t>.</w:t>
+      </w:r>
+      <w:r>
+        <w:t xml:space="preserve"> But who was Burke </w:t>
+      </w:r>
+      <w:r>
+        <w:t>communicating with</w:t>
+      </w:r>
+      <w:r>
+        <w:t>? Does Bishop’s memory give us any clues?</w:t>
+      </w:r>
+    </w:p>
+    <w:p>
+      <w:r>
+        <w:t xml:space="preserve">Caleb: </w:t>
+      </w:r>
+      <w:r>
+        <w:t xml:space="preserve">Not specifically. Just an address within </w:t>
+      </w:r>
+      <w:proofErr w:type="spellStart"/>
+      <w:r>
+        <w:t>Weyland-Yutani</w:t>
+      </w:r>
+      <w:proofErr w:type="spellEnd"/>
+      <w:r>
+        <w:t>. I’ll try to track it down.</w:t>
+      </w:r>
+    </w:p>
+    <w:p>
+      <w:r>
         <w:lastRenderedPageBreak/>
-        <w:t>Caleb: Probably not. This is at a security level the android wouldn’t be cognitive of.</w:t>
-      </w:r>
-    </w:p>
-    <w:p>
-      <w:r>
-        <w:t xml:space="preserve">Ripley: </w:t>
-      </w:r>
-      <w:r>
-        <w:t>Can you access the</w:t>
-      </w:r>
-      <w:r>
-        <w:t xml:space="preserve"> message?</w:t>
-      </w:r>
-    </w:p>
-    <w:p>
-      <w:r>
-        <w:t xml:space="preserve">Caleb: </w:t>
-      </w:r>
-      <w:r>
-        <w:t>(Types at the console) Yes</w:t>
-      </w:r>
-      <w:r>
-        <w:t>, but it’s encrypted. Not very well though</w:t>
-      </w:r>
-      <w:r>
-        <w:t xml:space="preserve">. </w:t>
-      </w:r>
-      <w:r>
-        <w:t>It was text only. Probably easier to hide</w:t>
-      </w:r>
-      <w:r>
-        <w:t>.</w:t>
-      </w:r>
-      <w:r>
-        <w:t xml:space="preserve"> It says: “T</w:t>
-      </w:r>
-      <w:r>
-        <w:t xml:space="preserve">hings are not going as planned. The contingency we set up this channel for </w:t>
-      </w:r>
-      <w:r>
-        <w:t>has</w:t>
-      </w:r>
-      <w:r>
-        <w:t xml:space="preserve"> obviously come to pass. </w:t>
-      </w:r>
-      <w:r>
-        <w:t>I can confirm Ripley’s acc</w:t>
-      </w:r>
-      <w:r>
-        <w:t xml:space="preserve">ount of the alien creature. </w:t>
-      </w:r>
-      <w:r>
-        <w:t>It is as she described. W</w:t>
-      </w:r>
-      <w:r>
-        <w:t xml:space="preserve">ill attempt to infect Ripley and a colonist girl to get the weapon through </w:t>
-      </w:r>
-      <w:r>
-        <w:t xml:space="preserve">ICC </w:t>
-      </w:r>
-      <w:r>
-        <w:t xml:space="preserve">quarantine. </w:t>
-      </w:r>
-      <w:r>
-        <w:t>Is Risky</w:t>
-      </w:r>
-      <w:r>
-        <w:t>. Ripley is highly suspicious</w:t>
-      </w:r>
-      <w:r>
-        <w:t>.”</w:t>
-      </w:r>
-    </w:p>
-    <w:p>
-      <w:r>
-        <w:t xml:space="preserve">Ripley: </w:t>
-      </w:r>
-      <w:r>
-        <w:t xml:space="preserve">Burke. </w:t>
-      </w:r>
-      <w:r>
-        <w:t xml:space="preserve">So </w:t>
-      </w:r>
-      <w:r>
-        <w:t>s</w:t>
-      </w:r>
-      <w:r>
-        <w:t xml:space="preserve">omeone here knew about the creatures. That’s why they sent the </w:t>
-      </w:r>
-      <w:r>
-        <w:rPr>
-          <w:i/>
-        </w:rPr>
-        <w:t>Kurtz</w:t>
-      </w:r>
-      <w:r>
-        <w:t>.</w:t>
-      </w:r>
-      <w:r>
-        <w:t xml:space="preserve"> But who was Burke </w:t>
-      </w:r>
-      <w:r>
-        <w:t>communicating with</w:t>
-      </w:r>
-      <w:r>
-        <w:t>? Does Bishop’s memory give us any clues?</w:t>
-      </w:r>
-    </w:p>
-    <w:p>
-      <w:r>
-        <w:t xml:space="preserve">Caleb: </w:t>
-      </w:r>
-      <w:r>
-        <w:t xml:space="preserve">Not specifically. Just an address within </w:t>
-      </w:r>
-      <w:proofErr w:type="spellStart"/>
-      <w:r>
-        <w:t>Weyland-Yutani</w:t>
-      </w:r>
-      <w:proofErr w:type="spellEnd"/>
-      <w:r>
-        <w:t>. I’ll try to track it down.</w:t>
-      </w:r>
-    </w:p>
-    <w:p>
-      <w:r>
         <w:t>Ripley. Good. We need to know who’s behind this. Or it won’t ever stop.</w:t>
       </w:r>
       <w:r>
@@ -7164,7 +7855,6 @@
     </w:p>
     <w:p>
       <w:r>
-        <w:lastRenderedPageBreak/>
         <w:t xml:space="preserve">Ripley: Hmmm. That’s Van </w:t>
       </w:r>
       <w:proofErr w:type="spellStart"/>
@@ -7221,6 +7911,7 @@
     </w:p>
     <w:p>
       <w:r>
+        <w:lastRenderedPageBreak/>
         <w:t>Ship is quarantined near the base that orbits Earth</w:t>
       </w:r>
       <w:r>
@@ -7530,6 +8221,16 @@
         <w:t xml:space="preserve"> to </w:t>
       </w:r>
     </w:p>
+    <w:p/>
+    <w:p>
+      <w:r>
+        <w:br w:type="page"/>
+      </w:r>
+    </w:p>
+    <w:p/>
+    <w:p/>
+    <w:p/>
+    <w:p/>
     <w:sectPr>
       <w:pgSz w:w="12240" w:h="15840"/>
       <w:pgMar w:top="1440" w:right="1440" w:bottom="1440" w:left="1440" w:header="720" w:footer="720" w:gutter="0"/>
@@ -7538,6 +8239,103 @@
     </w:sectPr>
   </w:body>
 </w:document>
+</file>
+
+<file path=word/numbering.xml><?xml version="1.0" encoding="utf-8"?>
+<w:numbering xmlns:wpc="http://schemas.microsoft.com/office/word/2010/wordprocessingCanvas" xmlns:mc="http://schemas.openxmlformats.org/markup-compatibility/2006" xmlns:o="urn:schemas-microsoft-com:office:office" xmlns:r="http://schemas.openxmlformats.org/officeDocument/2006/relationships" xmlns:m="http://schemas.openxmlformats.org/officeDocument/2006/math" xmlns:v="urn:schemas-microsoft-com:vml" xmlns:wp14="http://schemas.microsoft.com/office/word/2010/wordprocessingDrawing" xmlns:wp="http://schemas.openxmlformats.org/drawingml/2006/wordprocessingDrawing" xmlns:w10="urn:schemas-microsoft-com:office:word" xmlns:w="http://schemas.openxmlformats.org/wordprocessingml/2006/main" xmlns:w14="http://schemas.microsoft.com/office/word/2010/wordml" xmlns:w15="http://schemas.microsoft.com/office/word/2012/wordml" xmlns:wpg="http://schemas.microsoft.com/office/word/2010/wordprocessingGroup" xmlns:wpi="http://schemas.microsoft.com/office/word/2010/wordprocessingInk" xmlns:wne="http://schemas.microsoft.com/office/word/2006/wordml" xmlns:wps="http://schemas.microsoft.com/office/word/2010/wordprocessingShape" mc:Ignorable="w14 w15 wp14">
+  <w:abstractNum w:abstractNumId="0" w15:restartNumberingAfterBreak="0">
+    <w:nsid w:val="42ED4502"/>
+    <w:multiLevelType w:val="hybridMultilevel"/>
+    <w:tmpl w:val="7E761466"/>
+    <w:lvl w:ilvl="0" w:tplc="0409000F">
+      <w:start w:val="1"/>
+      <w:numFmt w:val="decimal"/>
+      <w:lvlText w:val="%1."/>
+      <w:lvlJc w:val="left"/>
+      <w:pPr>
+        <w:ind w:left="720" w:hanging="360"/>
+      </w:pPr>
+      <w:rPr>
+        <w:rFonts w:hint="default"/>
+      </w:rPr>
+    </w:lvl>
+    <w:lvl w:ilvl="1" w:tplc="04090019" w:tentative="1">
+      <w:start w:val="1"/>
+      <w:numFmt w:val="lowerLetter"/>
+      <w:lvlText w:val="%2."/>
+      <w:lvlJc w:val="left"/>
+      <w:pPr>
+        <w:ind w:left="1440" w:hanging="360"/>
+      </w:pPr>
+    </w:lvl>
+    <w:lvl w:ilvl="2" w:tplc="0409001B" w:tentative="1">
+      <w:start w:val="1"/>
+      <w:numFmt w:val="lowerRoman"/>
+      <w:lvlText w:val="%3."/>
+      <w:lvlJc w:val="right"/>
+      <w:pPr>
+        <w:ind w:left="2160" w:hanging="180"/>
+      </w:pPr>
+    </w:lvl>
+    <w:lvl w:ilvl="3" w:tplc="0409000F" w:tentative="1">
+      <w:start w:val="1"/>
+      <w:numFmt w:val="decimal"/>
+      <w:lvlText w:val="%4."/>
+      <w:lvlJc w:val="left"/>
+      <w:pPr>
+        <w:ind w:left="2880" w:hanging="360"/>
+      </w:pPr>
+    </w:lvl>
+    <w:lvl w:ilvl="4" w:tplc="04090019" w:tentative="1">
+      <w:start w:val="1"/>
+      <w:numFmt w:val="lowerLetter"/>
+      <w:lvlText w:val="%5."/>
+      <w:lvlJc w:val="left"/>
+      <w:pPr>
+        <w:ind w:left="3600" w:hanging="360"/>
+      </w:pPr>
+    </w:lvl>
+    <w:lvl w:ilvl="5" w:tplc="0409001B" w:tentative="1">
+      <w:start w:val="1"/>
+      <w:numFmt w:val="lowerRoman"/>
+      <w:lvlText w:val="%6."/>
+      <w:lvlJc w:val="right"/>
+      <w:pPr>
+        <w:ind w:left="4320" w:hanging="180"/>
+      </w:pPr>
+    </w:lvl>
+    <w:lvl w:ilvl="6" w:tplc="0409000F" w:tentative="1">
+      <w:start w:val="1"/>
+      <w:numFmt w:val="decimal"/>
+      <w:lvlText w:val="%7."/>
+      <w:lvlJc w:val="left"/>
+      <w:pPr>
+        <w:ind w:left="5040" w:hanging="360"/>
+      </w:pPr>
+    </w:lvl>
+    <w:lvl w:ilvl="7" w:tplc="04090019" w:tentative="1">
+      <w:start w:val="1"/>
+      <w:numFmt w:val="lowerLetter"/>
+      <w:lvlText w:val="%8."/>
+      <w:lvlJc w:val="left"/>
+      <w:pPr>
+        <w:ind w:left="5760" w:hanging="360"/>
+      </w:pPr>
+    </w:lvl>
+    <w:lvl w:ilvl="8" w:tplc="0409001B" w:tentative="1">
+      <w:start w:val="1"/>
+      <w:numFmt w:val="lowerRoman"/>
+      <w:lvlText w:val="%9."/>
+      <w:lvlJc w:val="right"/>
+      <w:pPr>
+        <w:ind w:left="6480" w:hanging="180"/>
+      </w:pPr>
+    </w:lvl>
+  </w:abstractNum>
+  <w:num w:numId="1">
+    <w:abstractNumId w:val="0"/>
+  </w:num>
+</w:numbering>
 </file>
 
 <file path=word/styles.xml><?xml version="1.0" encoding="utf-8"?>
@@ -8186,6 +8984,17 @@
       <w:color w:val="2E74B5" w:themeColor="accent1" w:themeShade="BF"/>
     </w:rPr>
   </w:style>
+  <w:style w:type="paragraph" w:styleId="ListParagraph">
+    <w:name w:val="List Paragraph"/>
+    <w:basedOn w:val="Normal"/>
+    <w:uiPriority w:val="34"/>
+    <w:qFormat/>
+    <w:rsid w:val="0059463B"/>
+    <w:pPr>
+      <w:ind w:left="720"/>
+      <w:contextualSpacing/>
+    </w:pPr>
+  </w:style>
 </w:styles>
 </file>
 
@@ -8455,7 +9264,7 @@
 </file>
 
 <file path=customXml/itemProps1.xml><?xml version="1.0" encoding="utf-8"?>
-<ds:datastoreItem xmlns:ds="http://schemas.openxmlformats.org/officeDocument/2006/customXml" ds:itemID="{200FB825-0C2A-4AC6-9373-EBFDF01A1529}">
+<ds:datastoreItem xmlns:ds="http://schemas.openxmlformats.org/officeDocument/2006/customXml" ds:itemID="{748B7B83-CF82-4A6C-8A80-3B6181206796}">
   <ds:schemaRefs>
     <ds:schemaRef ds:uri="http://schemas.openxmlformats.org/officeDocument/2006/bibliography"/>
   </ds:schemaRefs>

</xml_diff>

<commit_message>
First draft of Act 1 complete
</commit_message>
<xml_diff>
--- a/Alien War.docx
+++ b/Alien War.docx
@@ -2895,6 +2895,27 @@
       <w:r>
         <w:t>Newt: Oh.</w:t>
       </w:r>
+      <w:r>
+        <w:t xml:space="preserve"> Why are they extinct?</w:t>
+      </w:r>
+    </w:p>
+    <w:p>
+      <w:r>
+        <w:t xml:space="preserve">Ripley: (sighs) </w:t>
+      </w:r>
+      <w:proofErr w:type="gramStart"/>
+      <w:r>
+        <w:t>The</w:t>
+      </w:r>
+      <w:proofErr w:type="gramEnd"/>
+      <w:r>
+        <w:t xml:space="preserve"> place where they used to live is all big cities now. Or farms to make food. </w:t>
+      </w:r>
+    </w:p>
+    <w:p>
+      <w:r>
+        <w:t>Newt: Oh.</w:t>
+      </w:r>
     </w:p>
     <w:p>
       <w:r>
@@ -2980,7 +3001,13 @@
         <w:t>Ripley. Yes.</w:t>
       </w:r>
       <w:r>
-        <w:t xml:space="preserve"> I did, but she’s gone, sweetie.</w:t>
+        <w:t xml:space="preserve"> </w:t>
+      </w:r>
+      <w:r>
+        <w:t xml:space="preserve">Well </w:t>
+      </w:r>
+      <w:r>
+        <w:t>I did, but she’s gone, sweetie.</w:t>
       </w:r>
       <w:r>
         <w:t xml:space="preserve"> It’s very hard to understand. </w:t>
@@ -3084,7 +3111,21 @@
     </w:p>
     <w:p>
       <w:r>
-        <w:t>Ripley: Well I don’t know. Did your parents ever talk about your grandparents? Do you know their names? Any aunts or uncles?</w:t>
+        <w:t>Ripley: Well I don’t know. Did your parents ever talk about your grandpar</w:t>
+      </w:r>
+      <w:r>
+        <w:t xml:space="preserve">ents? Do you know their names? Did </w:t>
+      </w:r>
+      <w:proofErr w:type="gramStart"/>
+      <w:r>
+        <w:t>them</w:t>
+      </w:r>
+      <w:proofErr w:type="gramEnd"/>
+      <w:r>
+        <w:t xml:space="preserve"> talk about a</w:t>
+      </w:r>
+      <w:r>
+        <w:t>ny aunts or uncles?</w:t>
       </w:r>
     </w:p>
     <w:p>
@@ -3092,6 +3133,9 @@
         <w:t xml:space="preserve">Newt: </w:t>
       </w:r>
       <w:r>
+        <w:t xml:space="preserve">I don’t know. Maybe… </w:t>
+      </w:r>
+      <w:r>
         <w:t xml:space="preserve">(Looks for an answer in Ripley’s face and doesn’t find it.) </w:t>
       </w:r>
       <w:r>
@@ -3117,306 +3161,306 @@
     </w:p>
     <w:p>
       <w:r>
+        <w:lastRenderedPageBreak/>
         <w:t>Ripley: Newt…</w:t>
       </w:r>
     </w:p>
-    <w:p/>
-    <w:p>
-      <w:r>
+    <w:p>
+      <w:r>
+        <w:t xml:space="preserve">Caleb: (appears on screen suddenly) Ripley. </w:t>
+      </w:r>
+    </w:p>
+    <w:p>
+      <w:r>
+        <w:t>Ripl</w:t>
+      </w:r>
+      <w:r>
+        <w:t>e</w:t>
+      </w:r>
+      <w:r>
+        <w:t xml:space="preserve">y: </w:t>
+      </w:r>
+      <w:r>
+        <w:t>Caleb, what is it</w:t>
+      </w:r>
+      <w:r>
+        <w:t>?</w:t>
+      </w:r>
+    </w:p>
+    <w:p>
+      <w:r>
+        <w:t xml:space="preserve">Caleb: </w:t>
+      </w:r>
+      <w:r>
+        <w:t>You should see this.</w:t>
+      </w:r>
+    </w:p>
+    <w:p>
+      <w:pPr>
+        <w:rPr>
+          <w:i/>
+        </w:rPr>
+      </w:pPr>
+      <w:r>
+        <w:rPr>
+          <w:i/>
+        </w:rPr>
+        <w:t>The screen switches again to displ</w:t>
+      </w:r>
+      <w:r>
+        <w:rPr>
+          <w:i/>
+        </w:rPr>
+        <w:t xml:space="preserve">ay a large military ship approaching </w:t>
+      </w:r>
+      <w:r>
+        <w:rPr>
+          <w:i/>
+        </w:rPr>
+        <w:t>Gateway</w:t>
+      </w:r>
+    </w:p>
+    <w:p>
+      <w:r>
+        <w:t xml:space="preserve">Caleb: (voiceover) </w:t>
+      </w:r>
+      <w:proofErr w:type="gramStart"/>
+      <w:r>
+        <w:t>This</w:t>
+      </w:r>
+      <w:proofErr w:type="gramEnd"/>
+      <w:r>
+        <w:t xml:space="preserve"> is the Kurtz. It’s returning…from LV-426. </w:t>
+      </w:r>
+    </w:p>
+    <w:p>
+      <w:r>
+        <w:t>Ripley: What? How?</w:t>
+      </w:r>
+    </w:p>
+    <w:p>
+      <w:r>
+        <w:t xml:space="preserve">Caleb: It was sent when you stopped communicating. It’s one of our new clippers, thirty percent faster than </w:t>
+      </w:r>
+      <w:proofErr w:type="spellStart"/>
+      <w:r>
+        <w:rPr>
+          <w:i/>
+        </w:rPr>
+        <w:t>Sulaco</w:t>
+      </w:r>
+      <w:proofErr w:type="spellEnd"/>
+      <w:r>
+        <w:t xml:space="preserve">. </w:t>
+      </w:r>
+    </w:p>
+    <w:p>
+      <w:r>
+        <w:t>Ripley: Were they coming to rescue us?</w:t>
+      </w:r>
+    </w:p>
+    <w:p>
+      <w:r>
+        <w:t xml:space="preserve">Caleb: </w:t>
+      </w:r>
+      <w:r>
+        <w:t>T</w:t>
+      </w:r>
+      <w:r>
+        <w:t xml:space="preserve">hat was the plan yes, but you </w:t>
+      </w:r>
+      <w:r>
+        <w:t>escaped</w:t>
+      </w:r>
+      <w:r>
+        <w:t xml:space="preserve"> before they arrived. So they switched to their </w:t>
+      </w:r>
+      <w:r>
+        <w:t xml:space="preserve">classified </w:t>
+      </w:r>
+      <w:r>
+        <w:t>secondary</w:t>
+      </w:r>
+      <w:r>
+        <w:t xml:space="preserve"> mission. Recon the alien landing site and retrieve any eggs they could find, and anything else of interest.</w:t>
+      </w:r>
+    </w:p>
+    <w:p>
+      <w:r>
+        <w:t xml:space="preserve">Ripley: NO! They promised they weren’t going to bring anything back. </w:t>
+      </w:r>
+      <w:r>
+        <w:t>Who…w</w:t>
+      </w:r>
+      <w:r>
+        <w:t>as Burke operating on orders from above?</w:t>
+      </w:r>
+    </w:p>
+    <w:p>
+      <w:r>
+        <w:t xml:space="preserve">Caleb: I did some digging around in the </w:t>
+      </w:r>
+      <w:proofErr w:type="spellStart"/>
+      <w:r>
+        <w:t>comm</w:t>
+      </w:r>
+      <w:proofErr w:type="spellEnd"/>
+      <w:r>
+        <w:t xml:space="preserve"> logs…it looks like he was sending back status updates to someone here. They were probably the ones that sent the Kurtz.</w:t>
+      </w:r>
+      <w:r>
+        <w:t xml:space="preserve"> </w:t>
+      </w:r>
+    </w:p>
+    <w:p>
+      <w:r>
+        <w:t xml:space="preserve">Ripley: Well you need to tell someone! </w:t>
+      </w:r>
+      <w:r>
+        <w:t xml:space="preserve">Does Van </w:t>
+      </w:r>
+      <w:proofErr w:type="spellStart"/>
+      <w:r>
+        <w:t>Leuwen</w:t>
+      </w:r>
+      <w:proofErr w:type="spellEnd"/>
+      <w:r>
+        <w:t xml:space="preserve"> know? </w:t>
+      </w:r>
+      <w:r>
+        <w:t>They can’t let that ship dock!</w:t>
+      </w:r>
+    </w:p>
+    <w:p>
+      <w:r>
+        <w:t xml:space="preserve">Caleb: Ripley…that’s the problem…we can’t communicate with the ship at all. They’ve been ordered to stand off and wait for a medical team…just like </w:t>
+      </w:r>
+      <w:proofErr w:type="spellStart"/>
+      <w:r>
+        <w:t>Sulaco</w:t>
+      </w:r>
+      <w:proofErr w:type="spellEnd"/>
+      <w:r>
+        <w:t xml:space="preserve">. But they aren’t responding. And they </w:t>
+      </w:r>
+      <w:r>
+        <w:t xml:space="preserve">are </w:t>
+      </w:r>
+      <w:r>
+        <w:t>approaching fast.</w:t>
+      </w:r>
+    </w:p>
+    <w:p>
+      <w:r>
+        <w:t>Ripley: Damn it! You sons of bitches won’t let this go, will you? You have to have your God damn bioweapon, no matter the cost.</w:t>
+      </w:r>
+    </w:p>
+    <w:p>
+      <w:r>
+        <w:t>Caleb: I…</w:t>
+      </w:r>
+    </w:p>
+    <w:p>
+      <w:r>
+        <w:t xml:space="preserve">Ripley: No…Caleb. Thanks for finding those logs. And for warning us. </w:t>
+      </w:r>
+      <w:r>
+        <w:t>Actually…why are you telling me this? Did someone order you to</w:t>
+      </w:r>
+      <w:proofErr w:type="gramStart"/>
+      <w:r>
+        <w:t>…</w:t>
+      </w:r>
+      <w:proofErr w:type="gramEnd"/>
+    </w:p>
+    <w:p>
+      <w:r>
+        <w:t xml:space="preserve">Caleb: </w:t>
+      </w:r>
+      <w:r>
+        <w:t xml:space="preserve">No. No one ordered me. I am not able to allow harm to come to humans through inaction. </w:t>
+      </w:r>
+      <w:proofErr w:type="gramStart"/>
+      <w:r>
+        <w:t>And  based</w:t>
+      </w:r>
+      <w:proofErr w:type="gramEnd"/>
+      <w:r>
+        <w:t xml:space="preserve"> on the data from your mission…great harm could be coming with the Kurtz. </w:t>
+      </w:r>
+      <w:r>
+        <w:t>What are you going to do?</w:t>
+      </w:r>
+    </w:p>
+    <w:p>
+      <w:r>
+        <w:t xml:space="preserve">Ripley: I don’t know. Caleb, can you tell me as soon as any </w:t>
+      </w:r>
+      <w:r>
+        <w:t>we hear anything</w:t>
+      </w:r>
+      <w:r>
+        <w:t xml:space="preserve"> from the Kurtz? </w:t>
+      </w:r>
+      <w:r>
+        <w:t>I’ve got to tell</w:t>
+      </w:r>
+      <w:r>
+        <w:t xml:space="preserve"> Hicks.</w:t>
+      </w:r>
+      <w:r>
+        <w:t xml:space="preserve"> Te</w:t>
+      </w:r>
+      <w:r>
+        <w:t>l</w:t>
+      </w:r>
+      <w:r>
+        <w:t xml:space="preserve">l Van </w:t>
+      </w:r>
+      <w:proofErr w:type="spellStart"/>
+      <w:r>
+        <w:t>Leuwen</w:t>
+      </w:r>
+      <w:proofErr w:type="spellEnd"/>
+      <w:r>
+        <w:t xml:space="preserve"> I need to talk to him right away.</w:t>
+      </w:r>
+    </w:p>
+    <w:p>
+      <w:r>
+        <w:t>Caleb: Will do. And I will also try to learn who Burke was talking to.</w:t>
+      </w:r>
+    </w:p>
+    <w:p>
+      <w:r>
+        <w:t>Ripley: Thanks</w:t>
+      </w:r>
+      <w:r>
+        <w:t>, Caleb. Really. You’re doing the right thing</w:t>
+      </w:r>
+      <w:r>
+        <w:t>. (</w:t>
+      </w:r>
+      <w:proofErr w:type="gramStart"/>
+      <w:r>
+        <w:t>turns</w:t>
+      </w:r>
+      <w:proofErr w:type="gramEnd"/>
+      <w:r>
+        <w:t xml:space="preserve"> off screen)</w:t>
+      </w:r>
+    </w:p>
+    <w:p>
+      <w:pPr>
+        <w:rPr>
+          <w:strike/>
+        </w:rPr>
+      </w:pPr>
+      <w:r>
+        <w:rPr>
+          <w:strike/>
+        </w:rPr>
         <w:lastRenderedPageBreak/>
-        <w:t xml:space="preserve">Caleb: (appears on screen suddenly) Ripley. </w:t>
-      </w:r>
-    </w:p>
-    <w:p>
-      <w:r>
-        <w:t>Ripl</w:t>
-      </w:r>
-      <w:r>
-        <w:t>e</w:t>
-      </w:r>
-      <w:r>
-        <w:t xml:space="preserve">y: </w:t>
-      </w:r>
-      <w:r>
-        <w:t>Caleb, what is it</w:t>
-      </w:r>
-      <w:r>
-        <w:t>?</w:t>
-      </w:r>
-    </w:p>
-    <w:p>
-      <w:r>
-        <w:t xml:space="preserve">Caleb: </w:t>
-      </w:r>
-      <w:r>
-        <w:t>You should see this.</w:t>
-      </w:r>
-    </w:p>
-    <w:p>
-      <w:pPr>
-        <w:rPr>
-          <w:i/>
-        </w:rPr>
-      </w:pPr>
-      <w:r>
-        <w:rPr>
-          <w:i/>
-        </w:rPr>
-        <w:t>The screen switches again to displ</w:t>
-      </w:r>
-      <w:r>
-        <w:rPr>
-          <w:i/>
-        </w:rPr>
-        <w:t xml:space="preserve">ay a large military ship approaching </w:t>
-      </w:r>
-      <w:r>
-        <w:rPr>
-          <w:i/>
-        </w:rPr>
-        <w:t>Gateway</w:t>
-      </w:r>
-    </w:p>
-    <w:p>
-      <w:r>
-        <w:t xml:space="preserve">Caleb: (voiceover) </w:t>
-      </w:r>
-      <w:proofErr w:type="gramStart"/>
-      <w:r>
-        <w:t>This</w:t>
-      </w:r>
-      <w:proofErr w:type="gramEnd"/>
-      <w:r>
-        <w:t xml:space="preserve"> is the Kurtz. It’s returning…from LV-426. </w:t>
-      </w:r>
-    </w:p>
-    <w:p>
-      <w:r>
-        <w:t>Ripley: What? How?</w:t>
-      </w:r>
-    </w:p>
-    <w:p>
-      <w:r>
-        <w:t xml:space="preserve">Caleb: It was sent when you stopped communicating. It’s one of our new clippers, thirty percent faster than </w:t>
-      </w:r>
-      <w:proofErr w:type="spellStart"/>
-      <w:r>
-        <w:rPr>
-          <w:i/>
-        </w:rPr>
-        <w:t>Sulaco</w:t>
-      </w:r>
-      <w:proofErr w:type="spellEnd"/>
-      <w:r>
-        <w:t xml:space="preserve">. </w:t>
-      </w:r>
-    </w:p>
-    <w:p>
-      <w:r>
-        <w:t>Ripley: Were they coming to rescue us?</w:t>
-      </w:r>
-    </w:p>
-    <w:p>
-      <w:r>
-        <w:t xml:space="preserve">Caleb: </w:t>
-      </w:r>
-      <w:r>
-        <w:t>T</w:t>
-      </w:r>
-      <w:r>
-        <w:t xml:space="preserve">hat was the plan yes, but you </w:t>
-      </w:r>
-      <w:r>
-        <w:t>escaped</w:t>
-      </w:r>
-      <w:r>
-        <w:t xml:space="preserve"> before they arrived. So they switched to their </w:t>
-      </w:r>
-      <w:r>
-        <w:t xml:space="preserve">classified </w:t>
-      </w:r>
-      <w:r>
-        <w:t>secondary</w:t>
-      </w:r>
-      <w:r>
-        <w:t xml:space="preserve"> mission. Recon the alien landing site and retrieve any eggs they could find, and anything else of interest.</w:t>
-      </w:r>
-    </w:p>
-    <w:p>
-      <w:r>
-        <w:t xml:space="preserve">Ripley: NO! They promised they weren’t going to bring anything back. </w:t>
-      </w:r>
-      <w:r>
-        <w:t>Who…w</w:t>
-      </w:r>
-      <w:r>
-        <w:t>as Burke operating on orders from above?</w:t>
-      </w:r>
-    </w:p>
-    <w:p>
-      <w:r>
-        <w:t xml:space="preserve">Caleb: I did some digging around in the </w:t>
-      </w:r>
-      <w:proofErr w:type="spellStart"/>
-      <w:r>
-        <w:t>comm</w:t>
-      </w:r>
-      <w:proofErr w:type="spellEnd"/>
-      <w:r>
-        <w:t xml:space="preserve"> logs…it looks like he was sending back status updates to someone here. They were probably the ones that sent the Kurtz.</w:t>
-      </w:r>
-      <w:r>
-        <w:t xml:space="preserve"> </w:t>
-      </w:r>
-    </w:p>
-    <w:p>
-      <w:r>
-        <w:t xml:space="preserve">Ripley: Well you need to tell someone! </w:t>
-      </w:r>
-      <w:r>
-        <w:t xml:space="preserve">Does Van </w:t>
-      </w:r>
-      <w:proofErr w:type="spellStart"/>
-      <w:r>
-        <w:t>Leuwen</w:t>
-      </w:r>
-      <w:proofErr w:type="spellEnd"/>
-      <w:r>
-        <w:t xml:space="preserve"> know? </w:t>
-      </w:r>
-      <w:r>
-        <w:t>They can’t let that ship dock!</w:t>
-      </w:r>
-    </w:p>
-    <w:p>
-      <w:r>
-        <w:t xml:space="preserve">Caleb: Ripley…that’s the problem…we can’t communicate with the ship at all. They’ve been ordered to stand off and wait for a medical team…just like </w:t>
-      </w:r>
-      <w:proofErr w:type="spellStart"/>
-      <w:r>
-        <w:t>Sulaco</w:t>
-      </w:r>
-      <w:proofErr w:type="spellEnd"/>
-      <w:r>
-        <w:t xml:space="preserve">. But they aren’t responding. And they </w:t>
-      </w:r>
-      <w:r>
-        <w:t xml:space="preserve">are </w:t>
-      </w:r>
-      <w:r>
-        <w:t>approaching fast.</w:t>
-      </w:r>
-    </w:p>
-    <w:p>
-      <w:r>
-        <w:t>Ripley: Damn it! You sons of bitches won’t let this go, will you? You have to have your God damn bioweapon, no matter the cost.</w:t>
-      </w:r>
-    </w:p>
-    <w:p>
-      <w:r>
-        <w:t>Caleb: I…</w:t>
-      </w:r>
-    </w:p>
-    <w:p>
-      <w:r>
-        <w:t xml:space="preserve">Ripley: No…Caleb. Thanks for finding those logs. And for warning us. </w:t>
-      </w:r>
-      <w:r>
-        <w:t>Actually…why are you telling me this? Did someone order you to</w:t>
-      </w:r>
-      <w:proofErr w:type="gramStart"/>
-      <w:r>
-        <w:t>…</w:t>
-      </w:r>
-      <w:proofErr w:type="gramEnd"/>
-    </w:p>
-    <w:p>
-      <w:r>
-        <w:t xml:space="preserve">Caleb: </w:t>
-      </w:r>
-      <w:r>
-        <w:t xml:space="preserve">No. No one ordered me. I am not able to allow harm to come to humans through inaction. </w:t>
-      </w:r>
-      <w:proofErr w:type="gramStart"/>
-      <w:r>
-        <w:t>And  based</w:t>
-      </w:r>
-      <w:proofErr w:type="gramEnd"/>
-      <w:r>
-        <w:t xml:space="preserve"> on the data from your mission…great harm could be coming with the Kurtz. </w:t>
-      </w:r>
-      <w:r>
-        <w:t>What are you going to do?</w:t>
-      </w:r>
-    </w:p>
-    <w:p>
-      <w:r>
-        <w:t xml:space="preserve">Ripley: I don’t know. Caleb, can you tell me as soon as any </w:t>
-      </w:r>
-      <w:r>
-        <w:t>we hear anything</w:t>
-      </w:r>
-      <w:r>
-        <w:t xml:space="preserve"> from the Kurtz? </w:t>
-      </w:r>
-      <w:r>
-        <w:t>I’ve got to tell</w:t>
-      </w:r>
-      <w:r>
-        <w:t xml:space="preserve"> Hicks.</w:t>
-      </w:r>
-      <w:r>
-        <w:t xml:space="preserve"> Te</w:t>
-      </w:r>
-      <w:r>
-        <w:t>l</w:t>
-      </w:r>
-      <w:r>
-        <w:t xml:space="preserve">l Van </w:t>
-      </w:r>
-      <w:proofErr w:type="spellStart"/>
-      <w:r>
-        <w:t>Leuwen</w:t>
-      </w:r>
-      <w:proofErr w:type="spellEnd"/>
-      <w:r>
-        <w:t xml:space="preserve"> I need to talk to him right away.</w:t>
-      </w:r>
-    </w:p>
-    <w:p>
-      <w:r>
-        <w:t>Caleb: Will do. And I will also try to learn who Burke was talking to.</w:t>
-      </w:r>
-    </w:p>
-    <w:p>
-      <w:r>
-        <w:t>Ripley: Thanks</w:t>
-      </w:r>
-      <w:r>
-        <w:t>, Caleb. Really. You’re doing the right thing</w:t>
-      </w:r>
-      <w:r>
-        <w:t>. (</w:t>
-      </w:r>
-      <w:proofErr w:type="gramStart"/>
-      <w:r>
-        <w:t>turns</w:t>
-      </w:r>
-      <w:proofErr w:type="gramEnd"/>
-      <w:r>
-        <w:t xml:space="preserve"> off screen)</w:t>
-      </w:r>
-    </w:p>
-    <w:p>
-      <w:pPr>
-        <w:rPr>
-          <w:strike/>
-        </w:rPr>
-      </w:pPr>
-      <w:r>
-        <w:rPr>
-          <w:strike/>
-        </w:rPr>
         <w:t>Newt: Ripley, what’s wrong.</w:t>
       </w:r>
     </w:p>
@@ -3430,7 +3474,6 @@
         <w:rPr>
           <w:strike/>
         </w:rPr>
-        <w:lastRenderedPageBreak/>
         <w:t xml:space="preserve">Ripley: I’m not sure, Newt. Do </w:t>
       </w:r>
       <w:proofErr w:type="gramStart"/>
@@ -3682,10 +3725,51 @@
     </w:p>
     <w:p>
       <w:r>
-        <w:t xml:space="preserve">Captain: Good. </w:t>
-      </w:r>
-      <w:r>
-        <w:t>Helm, takes us in docking channel range of Kurtz</w:t>
+        <w:t>Captain: Hail the Kurtz again.</w:t>
+      </w:r>
+    </w:p>
+    <w:p>
+      <w:proofErr w:type="spellStart"/>
+      <w:r>
+        <w:t>Comms</w:t>
+      </w:r>
+      <w:proofErr w:type="spellEnd"/>
+      <w:r>
+        <w:t xml:space="preserve"> Officer: Still no response, sir. But…wait…receiving something now on visual.</w:t>
+      </w:r>
+    </w:p>
+    <w:p>
+      <w:pPr>
+        <w:rPr>
+          <w:i/>
+        </w:rPr>
+      </w:pPr>
+      <w:r>
+        <w:rPr>
+          <w:i/>
+        </w:rPr>
+        <w:t>Image of the Kurtz appears in the command deck. Its lights are all flashing in unison</w:t>
+      </w:r>
+    </w:p>
+    <w:p>
+      <w:proofErr w:type="spellStart"/>
+      <w:r>
+        <w:t>Comms</w:t>
+      </w:r>
+      <w:proofErr w:type="spellEnd"/>
+      <w:r>
+        <w:t xml:space="preserve"> Officer: Morse code, sir. It says…docking channel.</w:t>
+      </w:r>
+    </w:p>
+    <w:p>
+      <w:r>
+        <w:t xml:space="preserve">Captain: </w:t>
+      </w:r>
+      <w:r>
+        <w:t>They want us to move into</w:t>
+      </w:r>
+      <w:r>
+        <w:t xml:space="preserve"> docking channel range</w:t>
       </w:r>
       <w:r>
         <w:t xml:space="preserve">. If their main </w:t>
@@ -3696,10 +3780,16 @@
       </w:r>
       <w:proofErr w:type="spellEnd"/>
       <w:r>
-        <w:t xml:space="preserve"> are out they might </w:t>
-      </w:r>
-      <w:r>
-        <w:t>by trying to reach us that way.</w:t>
+        <w:t xml:space="preserve"> are out they </w:t>
+      </w:r>
+      <w:r>
+        <w:t>would be</w:t>
+      </w:r>
+      <w:r>
+        <w:t xml:space="preserve"> trying to reach us that way.</w:t>
+      </w:r>
+      <w:r>
+        <w:t xml:space="preserve"> Helm.</w:t>
       </w:r>
     </w:p>
     <w:p>
@@ -4082,6 +4172,7 @@
     </w:p>
     <w:p>
       <w:r>
+        <w:lastRenderedPageBreak/>
         <w:br w:type="page"/>
       </w:r>
     </w:p>
@@ -4150,6 +4241,9 @@
       <w:r>
         <w:t>Hicks: Oh god</w:t>
       </w:r>
+      <w:r>
+        <w:t>.</w:t>
+      </w:r>
     </w:p>
     <w:p>
       <w:r>
@@ -4160,10 +4254,16 @@
       <w:r>
         <w:t>Hicks: They can’t let that ship dock.</w:t>
       </w:r>
-    </w:p>
-    <w:p>
-      <w:r>
-        <w:t>Ripley: No, they can’t</w:t>
+      <w:r>
+        <w:t xml:space="preserve"> If the crew is dead it’s probably on autopilot.</w:t>
+      </w:r>
+    </w:p>
+    <w:p>
+      <w:r>
+        <w:t xml:space="preserve">Ripley: </w:t>
+      </w:r>
+      <w:r>
+        <w:t>And that’s why it’s not communicating…</w:t>
       </w:r>
     </w:p>
     <w:p>
@@ -4475,7 +4575,13 @@
       </w:r>
       <w:proofErr w:type="spellEnd"/>
       <w:r>
-        <w:t xml:space="preserve"> all we have left. All they have (gestures to Earth)</w:t>
+        <w:t xml:space="preserve"> all we have left. All they have (gestures to Earth</w:t>
+      </w:r>
+      <w:r>
+        <w:t xml:space="preserve"> [out the window/on a screen]</w:t>
+      </w:r>
+      <w:r>
+        <w:t>)</w:t>
       </w:r>
       <w:r>
         <w:t>.</w:t>
@@ -4515,7 +4621,18 @@
     </w:p>
     <w:p>
       <w:r>
-        <w:t xml:space="preserve">Ripley: Where did you come from? You know it’s not polite to eavesdrop like that. </w:t>
+        <w:t xml:space="preserve">Ripley: Where did you come from? </w:t>
+      </w:r>
+      <w:r>
+        <w:t xml:space="preserve">Don’t </w:t>
+      </w:r>
+      <w:proofErr w:type="spellStart"/>
+      <w:r>
+        <w:t>evesdrop</w:t>
+      </w:r>
+      <w:proofErr w:type="spellEnd"/>
+      <w:r>
+        <w:t xml:space="preserve">. </w:t>
       </w:r>
     </w:p>
     <w:p>
@@ -4546,7 +4663,15 @@
       </w:r>
       <w:proofErr w:type="spellEnd"/>
       <w:r>
-        <w:t xml:space="preserve"> get pretty hot in a minute. We could take the ship to a safe port. It’s no use against our own ships…weapons won’t target ‘</w:t>
+        <w:t xml:space="preserve"> get pretty hot in a minute. We could take the </w:t>
+      </w:r>
+      <w:proofErr w:type="spellStart"/>
+      <w:r>
+        <w:t>Sulaco</w:t>
+      </w:r>
+      <w:proofErr w:type="spellEnd"/>
+      <w:r>
+        <w:t xml:space="preserve"> to a safe port. It’s no use against our own ships…weapons won’t target ‘</w:t>
       </w:r>
       <w:proofErr w:type="spellStart"/>
       <w:r>
@@ -4556,13 +4681,803 @@
       <w:r>
         <w:t xml:space="preserve">. We need to keep </w:t>
       </w:r>
-      <w:proofErr w:type="spellStart"/>
-      <w:r>
+      <w:r>
+        <w:t xml:space="preserve">her </w:t>
+      </w:r>
+      <w:r>
+        <w:t xml:space="preserve">out of enemy hands. We can be in </w:t>
+      </w:r>
+      <w:proofErr w:type="spellStart"/>
+      <w:r>
+        <w:t>slipspace</w:t>
+      </w:r>
+      <w:proofErr w:type="spellEnd"/>
+      <w:r>
+        <w:t xml:space="preserve"> in ten minutes. We’re already refueled.</w:t>
+      </w:r>
+    </w:p>
+    <w:p>
+      <w:r>
+        <w:t xml:space="preserve">Newt: </w:t>
+      </w:r>
+      <w:r>
+        <w:t xml:space="preserve">(Tugging Ripley’s shirtsleeve) </w:t>
+      </w:r>
+      <w:proofErr w:type="gramStart"/>
+      <w:r>
+        <w:t>Let’s</w:t>
+      </w:r>
+      <w:proofErr w:type="gramEnd"/>
+      <w:r>
+        <w:t xml:space="preserve"> go! Let’s GO!</w:t>
+      </w:r>
+    </w:p>
+    <w:p>
+      <w:r>
+        <w:t xml:space="preserve">Ripley: (thinks for a few beats) </w:t>
+      </w:r>
+      <w:proofErr w:type="gramStart"/>
+      <w:r>
+        <w:rPr>
+          <w:i/>
+        </w:rPr>
+        <w:t>They</w:t>
+      </w:r>
+      <w:proofErr w:type="gramEnd"/>
+      <w:r>
+        <w:t xml:space="preserve"> don’t seem to have a problem targeting friendly ships. There must be a way to…to circumvent the system somehow. </w:t>
+      </w:r>
+    </w:p>
+    <w:p>
+      <w:r>
+        <w:t>Hicks: I can work on it.</w:t>
+      </w:r>
+    </w:p>
+    <w:p>
+      <w:r>
+        <w:t xml:space="preserve">Newt: </w:t>
+      </w:r>
+      <w:proofErr w:type="spellStart"/>
+      <w:r>
+        <w:t>Noooo</w:t>
+      </w:r>
+      <w:proofErr w:type="spellEnd"/>
+      <w:r>
+        <w:t xml:space="preserve"> we need to leave!</w:t>
+      </w:r>
+    </w:p>
+    <w:p>
+      <w:r>
+        <w:lastRenderedPageBreak/>
+        <w:t xml:space="preserve">Ripley: (picks up Newt) </w:t>
+      </w:r>
+      <w:proofErr w:type="gramStart"/>
+      <w:r>
+        <w:t>We</w:t>
+      </w:r>
+      <w:proofErr w:type="gramEnd"/>
+      <w:r>
+        <w:t xml:space="preserve"> need to do what’s</w:t>
+      </w:r>
+      <w:r>
+        <w:t xml:space="preserve"> right, Newt. Even if it’s frightening</w:t>
+      </w:r>
+      <w:r>
+        <w:t>. Come on, let’s get ready to leave just in case. (</w:t>
+      </w:r>
+      <w:proofErr w:type="gramStart"/>
+      <w:r>
+        <w:t>exits</w:t>
+      </w:r>
+      <w:proofErr w:type="gramEnd"/>
+      <w:r>
+        <w:t>. Scooter lingers for a second, looks at Hicks, hurries after Newt and Ripley).</w:t>
+      </w:r>
+      <w:r>
+        <w:tab/>
+      </w:r>
+    </w:p>
+    <w:p/>
+    <w:p>
+      <w:pPr>
+        <w:rPr>
+          <w:i/>
+          <w:iCs/>
+          <w:strike/>
+        </w:rPr>
+      </w:pPr>
+      <w:r>
+        <w:rPr>
+          <w:i/>
+          <w:iCs/>
+          <w:strike/>
+        </w:rPr>
+        <w:t xml:space="preserve">INT </w:t>
+      </w:r>
+      <w:proofErr w:type="spellStart"/>
+      <w:r>
+        <w:rPr>
+          <w:i/>
+          <w:iCs/>
+          <w:strike/>
+        </w:rPr>
         <w:t>Sulaco</w:t>
       </w:r>
       <w:proofErr w:type="spellEnd"/>
       <w:r>
-        <w:t xml:space="preserve"> out of enemy hands. We can be in </w:t>
+        <w:rPr>
+          <w:i/>
+          <w:iCs/>
+          <w:strike/>
+        </w:rPr>
+        <w:t xml:space="preserve"> living quarters</w:t>
+      </w:r>
+    </w:p>
+    <w:p>
+      <w:pPr>
+        <w:rPr>
+          <w:i/>
+          <w:iCs/>
+          <w:strike/>
+        </w:rPr>
+      </w:pPr>
+    </w:p>
+    <w:p>
+      <w:pPr>
+        <w:rPr>
+          <w:strike/>
+        </w:rPr>
+      </w:pPr>
+      <w:r>
+        <w:rPr>
+          <w:strike/>
+        </w:rPr>
+        <w:t>Newt: Ripley? If we don’t run away what will you do?</w:t>
+      </w:r>
+    </w:p>
+    <w:p>
+      <w:pPr>
+        <w:rPr>
+          <w:strike/>
+        </w:rPr>
+      </w:pPr>
+      <w:r>
+        <w:rPr>
+          <w:strike/>
+        </w:rPr>
+        <w:t xml:space="preserve">Ripley: This ship might be the only thing standing between those monsters and the Earth. </w:t>
+      </w:r>
+    </w:p>
+    <w:p>
+      <w:pPr>
+        <w:rPr>
+          <w:strike/>
+        </w:rPr>
+      </w:pPr>
+    </w:p>
+    <w:p>
+      <w:pPr>
+        <w:rPr>
+          <w:strike/>
+          <w:color w:val="5B9BD5" w:themeColor="accent1"/>
+        </w:rPr>
+      </w:pPr>
+      <w:r>
+        <w:rPr>
+          <w:strike/>
+          <w:color w:val="5B9BD5" w:themeColor="accent1"/>
+        </w:rPr>
+        <w:t>{Writer’s note: end inserted scene}</w:t>
+      </w:r>
+    </w:p>
+    <w:p>
+      <w:pPr>
+        <w:rPr>
+          <w:strike/>
+        </w:rPr>
+      </w:pPr>
+    </w:p>
+    <w:p>
+      <w:pPr>
+        <w:rPr>
+          <w:strike/>
+        </w:rPr>
+      </w:pPr>
+      <w:r>
+        <w:rPr>
+          <w:strike/>
+        </w:rPr>
+        <w:t xml:space="preserve">Ripley: So do </w:t>
+      </w:r>
+      <w:proofErr w:type="gramStart"/>
+      <w:r>
+        <w:rPr>
+          <w:strike/>
+        </w:rPr>
+        <w:t>we</w:t>
+      </w:r>
+      <w:proofErr w:type="gramEnd"/>
+      <w:r>
+        <w:rPr>
+          <w:strike/>
+        </w:rPr>
+        <w:t>.</w:t>
+      </w:r>
+    </w:p>
+    <w:p>
+      <w:pPr>
+        <w:rPr>
+          <w:strike/>
+        </w:rPr>
+      </w:pPr>
+    </w:p>
+    <w:p>
+      <w:pPr>
+        <w:rPr>
+          <w:i/>
+          <w:strike/>
+        </w:rPr>
+      </w:pPr>
+      <w:r>
+        <w:rPr>
+          <w:i/>
+          <w:strike/>
+        </w:rPr>
+        <w:t xml:space="preserve">INT </w:t>
+      </w:r>
+      <w:proofErr w:type="spellStart"/>
+      <w:r>
+        <w:rPr>
+          <w:i/>
+          <w:strike/>
+        </w:rPr>
+        <w:t>Sulaco</w:t>
+      </w:r>
+      <w:proofErr w:type="spellEnd"/>
+      <w:r>
+        <w:rPr>
+          <w:i/>
+          <w:strike/>
+        </w:rPr>
+        <w:t xml:space="preserve"> hallway. Newt is trailing Scooter as it moves at walking speed scanning floor, walls and ceiling. Not finding anything.</w:t>
+      </w:r>
+    </w:p>
+    <w:p>
+      <w:pPr>
+        <w:rPr>
+          <w:strike/>
+        </w:rPr>
+      </w:pPr>
+      <w:r>
+        <w:rPr>
+          <w:strike/>
+        </w:rPr>
+        <w:t>Ripley: Found you!</w:t>
+      </w:r>
+    </w:p>
+    <w:p>
+      <w:pPr>
+        <w:rPr>
+          <w:strike/>
+        </w:rPr>
+      </w:pPr>
+      <w:r>
+        <w:rPr>
+          <w:strike/>
+        </w:rPr>
+        <w:t>Newt: He’s busy. He won’t talk to me.</w:t>
+      </w:r>
+    </w:p>
+    <w:p>
+      <w:pPr>
+        <w:rPr>
+          <w:strike/>
+        </w:rPr>
+      </w:pPr>
+      <w:r>
+        <w:rPr>
+          <w:strike/>
+        </w:rPr>
+        <w:t xml:space="preserve">Ripley: </w:t>
+      </w:r>
+      <w:r>
+        <w:rPr>
+          <w:strike/>
+        </w:rPr>
+        <w:t>He can’t talk, honey.</w:t>
+      </w:r>
+    </w:p>
+    <w:p>
+      <w:pPr>
+        <w:rPr>
+          <w:strike/>
+        </w:rPr>
+      </w:pPr>
+      <w:r>
+        <w:rPr>
+          <w:strike/>
+        </w:rPr>
+        <w:t>Newt: He talks to me.</w:t>
+      </w:r>
+    </w:p>
+    <w:p>
+      <w:pPr>
+        <w:rPr>
+          <w:strike/>
+        </w:rPr>
+      </w:pPr>
+      <w:r>
+        <w:rPr>
+          <w:strike/>
+        </w:rPr>
+        <w:t>Ripl</w:t>
+      </w:r>
+      <w:r>
+        <w:rPr>
+          <w:strike/>
+        </w:rPr>
+        <w:t>ey: Newt, good news. We’re getting off the ship</w:t>
+      </w:r>
+      <w:r>
+        <w:rPr>
+          <w:strike/>
+        </w:rPr>
+        <w:t>.</w:t>
+      </w:r>
+    </w:p>
+    <w:p>
+      <w:pPr>
+        <w:rPr>
+          <w:strike/>
+        </w:rPr>
+      </w:pPr>
+      <w:r>
+        <w:rPr>
+          <w:strike/>
+        </w:rPr>
+        <w:t xml:space="preserve">Newt: </w:t>
+      </w:r>
+      <w:proofErr w:type="spellStart"/>
+      <w:r>
+        <w:rPr>
+          <w:strike/>
+        </w:rPr>
+        <w:t>Quardentine</w:t>
+      </w:r>
+      <w:proofErr w:type="spellEnd"/>
+      <w:r>
+        <w:rPr>
+          <w:strike/>
+        </w:rPr>
+        <w:t xml:space="preserve"> (sic) is over?</w:t>
+      </w:r>
+    </w:p>
+    <w:p>
+      <w:pPr>
+        <w:rPr>
+          <w:strike/>
+        </w:rPr>
+      </w:pPr>
+      <w:r>
+        <w:rPr>
+          <w:strike/>
+        </w:rPr>
+        <w:t xml:space="preserve">Ripley: Yep. We’re all clear. </w:t>
+      </w:r>
+    </w:p>
+    <w:p>
+      <w:pPr>
+        <w:rPr>
+          <w:strike/>
+        </w:rPr>
+      </w:pPr>
+      <w:r>
+        <w:rPr>
+          <w:strike/>
+        </w:rPr>
+        <w:t>Newt: Yay!</w:t>
+      </w:r>
+    </w:p>
+    <w:p>
+      <w:pPr>
+        <w:rPr>
+          <w:strike/>
+        </w:rPr>
+      </w:pPr>
+      <w:r>
+        <w:rPr>
+          <w:strike/>
+        </w:rPr>
+        <w:t xml:space="preserve">Ripley: Let’s go get ready. </w:t>
+      </w:r>
+    </w:p>
+    <w:p>
+      <w:pPr>
+        <w:rPr>
+          <w:i/>
+          <w:strike/>
+        </w:rPr>
+      </w:pPr>
+      <w:r>
+        <w:rPr>
+          <w:i/>
+          <w:strike/>
+        </w:rPr>
+        <w:t>Both exit</w:t>
+      </w:r>
+      <w:r>
+        <w:rPr>
+          <w:i/>
+          <w:strike/>
+        </w:rPr>
+        <w:t xml:space="preserve">. Scooter halts, looks around, exits </w:t>
+      </w:r>
+      <w:r>
+        <w:rPr>
+          <w:i/>
+          <w:strike/>
+        </w:rPr>
+        <w:t>following</w:t>
+      </w:r>
+      <w:r>
+        <w:rPr>
+          <w:i/>
+          <w:strike/>
+        </w:rPr>
+        <w:t xml:space="preserve"> them</w:t>
+      </w:r>
+    </w:p>
+    <w:p>
+      <w:pPr>
+        <w:rPr>
+          <w:strike/>
+          <w:color w:val="2E74B5" w:themeColor="accent1" w:themeShade="BF"/>
+        </w:rPr>
+      </w:pPr>
+      <w:r>
+        <w:rPr>
+          <w:strike/>
+          <w:color w:val="2E74B5" w:themeColor="accent1" w:themeShade="BF"/>
+        </w:rPr>
+        <w:t>(1:30)(</w:t>
+      </w:r>
+      <w:r>
+        <w:rPr>
+          <w:strike/>
+          <w:color w:val="2E74B5" w:themeColor="accent1" w:themeShade="BF"/>
+        </w:rPr>
+        <w:t>1</w:t>
+      </w:r>
+      <w:r>
+        <w:rPr>
+          <w:strike/>
+          <w:color w:val="2E74B5" w:themeColor="accent1" w:themeShade="BF"/>
+        </w:rPr>
+        <w:t>2</w:t>
+      </w:r>
+      <w:r>
+        <w:rPr>
+          <w:strike/>
+          <w:color w:val="2E74B5" w:themeColor="accent1" w:themeShade="BF"/>
+        </w:rPr>
+        <w:t>:45</w:t>
+      </w:r>
+      <w:r>
+        <w:rPr>
+          <w:strike/>
+          <w:color w:val="2E74B5" w:themeColor="accent1" w:themeShade="BF"/>
+        </w:rPr>
+        <w:t>)</w:t>
+      </w:r>
+    </w:p>
+    <w:p>
+      <w:pPr>
+        <w:rPr>
+          <w:color w:val="2E74B5" w:themeColor="accent1" w:themeShade="BF"/>
+        </w:rPr>
+      </w:pPr>
+    </w:p>
+    <w:p>
+      <w:pPr>
+        <w:rPr>
+          <w:i/>
+          <w:strike/>
+        </w:rPr>
+      </w:pPr>
+      <w:r>
+        <w:rPr>
+          <w:color w:val="2E74B5" w:themeColor="accent1" w:themeShade="BF"/>
+        </w:rPr>
+        <w:t>{Writer’s Note</w:t>
+      </w:r>
+      <w:r>
+        <w:rPr>
+          <w:color w:val="2E74B5" w:themeColor="accent1" w:themeShade="BF"/>
+        </w:rPr>
+        <w:t xml:space="preserve">: This is the Decision scene. Ripley needs to make the decision not to take the </w:t>
+      </w:r>
+      <w:proofErr w:type="spellStart"/>
+      <w:r>
+        <w:rPr>
+          <w:color w:val="2E74B5" w:themeColor="accent1" w:themeShade="BF"/>
+        </w:rPr>
+        <w:t>Sulaco</w:t>
+      </w:r>
+      <w:proofErr w:type="spellEnd"/>
+      <w:r>
+        <w:rPr>
+          <w:color w:val="2E74B5" w:themeColor="accent1" w:themeShade="BF"/>
+        </w:rPr>
+        <w:t xml:space="preserve"> to a safe port, but to stay and protect Earth. It can be affected by </w:t>
+      </w:r>
+      <w:proofErr w:type="spellStart"/>
+      <w:r>
+        <w:rPr>
+          <w:color w:val="2E74B5" w:themeColor="accent1" w:themeShade="BF"/>
+        </w:rPr>
+        <w:t>Xeno</w:t>
+      </w:r>
+      <w:proofErr w:type="spellEnd"/>
+      <w:r>
+        <w:rPr>
+          <w:color w:val="2E74B5" w:themeColor="accent1" w:themeShade="BF"/>
+        </w:rPr>
+        <w:t xml:space="preserve"> action, but not d</w:t>
+      </w:r>
+      <w:r>
+        <w:rPr>
+          <w:color w:val="2E74B5" w:themeColor="accent1" w:themeShade="BF"/>
+        </w:rPr>
+        <w:t xml:space="preserve">riven by it. Hicks will not allow </w:t>
+      </w:r>
+      <w:proofErr w:type="spellStart"/>
+      <w:r>
+        <w:rPr>
+          <w:color w:val="2E74B5" w:themeColor="accent1" w:themeShade="BF"/>
+        </w:rPr>
+        <w:t>Sulaco</w:t>
+      </w:r>
+      <w:proofErr w:type="spellEnd"/>
+      <w:r>
+        <w:rPr>
+          <w:color w:val="2E74B5" w:themeColor="accent1" w:themeShade="BF"/>
+        </w:rPr>
+        <w:t xml:space="preserve"> to fall into enemy hands.}</w:t>
+      </w:r>
+      <w:r>
+        <w:rPr>
+          <w:i/>
+          <w:strike/>
+        </w:rPr>
+        <w:br w:type="page"/>
+      </w:r>
+    </w:p>
+    <w:p>
+      <w:pPr>
+        <w:rPr>
+          <w:i/>
+        </w:rPr>
+      </w:pPr>
+    </w:p>
+    <w:p>
+      <w:pPr>
+        <w:pStyle w:val="Heading3"/>
+      </w:pPr>
+      <w:r>
+        <w:t>Scene VII</w:t>
+      </w:r>
+    </w:p>
+    <w:p>
+      <w:pPr>
+        <w:rPr>
+          <w:i/>
+        </w:rPr>
+      </w:pPr>
+      <w:r>
+        <w:rPr>
+          <w:i/>
+        </w:rPr>
+        <w:t xml:space="preserve">INT </w:t>
+      </w:r>
+      <w:proofErr w:type="spellStart"/>
+      <w:r>
+        <w:rPr>
+          <w:i/>
+        </w:rPr>
+        <w:t>Sulaco</w:t>
+      </w:r>
+      <w:proofErr w:type="spellEnd"/>
+      <w:r>
+        <w:rPr>
+          <w:i/>
+        </w:rPr>
+        <w:t xml:space="preserve"> bunk</w:t>
+      </w:r>
+      <w:r>
+        <w:rPr>
+          <w:i/>
+        </w:rPr>
+        <w:t>. Newt and Ripley are hurriedly packing bags</w:t>
+      </w:r>
+      <w:r>
+        <w:rPr>
+          <w:i/>
+        </w:rPr>
+        <w:t>. Scooter is nearby scanning, but also listening</w:t>
+      </w:r>
+    </w:p>
+    <w:p>
+      <w:r>
+        <w:t>Newt: Can Scooter come?</w:t>
+      </w:r>
+    </w:p>
+    <w:p>
+      <w:r>
+        <w:t>Ripley: Sure. You like him don’t you?</w:t>
+      </w:r>
+    </w:p>
+    <w:p>
+      <w:r>
+        <w:t>Newt: She’s a she. And I like her. She doesn’t want to leave though.</w:t>
+      </w:r>
+    </w:p>
+    <w:p>
+      <w:r>
+        <w:t>Ripley: How do you know? Scooter doesn’t talk.</w:t>
+      </w:r>
+    </w:p>
+    <w:p>
+      <w:r>
+        <w:t xml:space="preserve">Newt: She talks to me. </w:t>
+      </w:r>
+    </w:p>
+    <w:p>
+      <w:r>
+        <w:t>Ripley: (Looks skeptical) Okay then. We’ll make sure she comes with us.</w:t>
+      </w:r>
+    </w:p>
+    <w:p>
+      <w:r>
+        <w:t>Newt: She’s afraid of being left behind.</w:t>
+      </w:r>
+    </w:p>
+    <w:p>
+      <w:r>
+        <w:t>Ripley: Oh Scooter is, huh?</w:t>
+      </w:r>
+    </w:p>
+    <w:p>
+      <w:r>
+        <w:t>Newt: Yes. She didn’t like it when Caleb left her here.</w:t>
+      </w:r>
+    </w:p>
+    <w:p>
+      <w:r>
+        <w:t xml:space="preserve">Ripley: I’ll bet. I’ll bet she was worried Caleb wouldn’t come back. And there wouldn’t be anyone to </w:t>
+      </w:r>
+      <w:r>
+        <w:t>take care of</w:t>
+      </w:r>
+      <w:r>
+        <w:t xml:space="preserve"> her. Wasn’t she?</w:t>
+      </w:r>
+    </w:p>
+    <w:p>
+      <w:r>
+        <w:t xml:space="preserve">Newt: Yes. </w:t>
+      </w:r>
+    </w:p>
+    <w:p>
+      <w:r>
+        <w:t xml:space="preserve">Ripley: Newt, sweetie. Can you understand why we need to help stop those things from reaching Earth? You and me and Dwayne…we’re the only people who know about them. We have to tell </w:t>
+      </w:r>
+      <w:r>
+        <w:t>people</w:t>
+      </w:r>
+      <w:r>
+        <w:t xml:space="preserve"> about the danger they’re in. You understand what would happen if those things reached the planet?</w:t>
+      </w:r>
+    </w:p>
+    <w:p>
+      <w:r>
+        <w:t>Newt: Extinct?</w:t>
+      </w:r>
+    </w:p>
+    <w:p>
+      <w:r>
+        <w:t xml:space="preserve">Ripley: Yes. And we can’t let that happen. </w:t>
+      </w:r>
+      <w:r>
+        <w:t xml:space="preserve">No matter how much we want to get away from them and stick together. </w:t>
+      </w:r>
+      <w:r>
+        <w:t>But I promise I won’t leave you alone. We’ll look for your family. And you’ll always be able to find me. Ok?</w:t>
+      </w:r>
+    </w:p>
+    <w:p>
+      <w:r>
+        <w:br/>
+        <w:t xml:space="preserve">Newt: Ok. (Hugs Ripley) </w:t>
+      </w:r>
+    </w:p>
+    <w:p/>
+    <w:p>
+      <w:pPr>
+        <w:pStyle w:val="Heading3"/>
+      </w:pPr>
+      <w:r>
+        <w:t>Scene VI</w:t>
+      </w:r>
+      <w:r>
+        <w:t>I</w:t>
+      </w:r>
+      <w:r>
+        <w:t>I</w:t>
+      </w:r>
+    </w:p>
+    <w:p>
+      <w:pPr>
+        <w:rPr>
+          <w:i/>
+        </w:rPr>
+      </w:pPr>
+      <w:r>
+        <w:rPr>
+          <w:i/>
+        </w:rPr>
+        <w:t xml:space="preserve">INT </w:t>
+      </w:r>
+      <w:proofErr w:type="spellStart"/>
+      <w:r>
+        <w:rPr>
+          <w:i/>
+        </w:rPr>
+        <w:t>Sulaco</w:t>
+      </w:r>
+      <w:proofErr w:type="spellEnd"/>
+      <w:r>
+        <w:rPr>
+          <w:i/>
+        </w:rPr>
+        <w:t xml:space="preserve"> hangar. Ripley and Newt hurry in</w:t>
+      </w:r>
+      <w:r>
+        <w:rPr>
+          <w:i/>
+        </w:rPr>
+        <w:t>. Hicks is loading gear onto a dropship.</w:t>
+      </w:r>
+    </w:p>
+    <w:p>
+      <w:r>
+        <w:t>Newt: Why are you running?</w:t>
+      </w:r>
+    </w:p>
+    <w:p>
+      <w:r>
+        <w:t xml:space="preserve">Hicks: We need to get moving. </w:t>
+      </w:r>
+      <w:r>
+        <w:t xml:space="preserve">They’re not going to be able to handle that ship. And we can’t do much to help either. </w:t>
+      </w:r>
+    </w:p>
+    <w:p>
+      <w:r>
+        <w:t>Ripley: What if they try to take it over? I don’t know how they’re doing it, but they’ve taken three ships so far.</w:t>
+      </w:r>
+    </w:p>
+    <w:p>
+      <w:r>
+        <w:lastRenderedPageBreak/>
+        <w:t xml:space="preserve">Hicks: I know. I put her on course for [Andromeda] station. They’ve been alerted to the situation and are sending ships now. </w:t>
+      </w:r>
+      <w:proofErr w:type="spellStart"/>
+      <w:r>
+        <w:t>Sulaco</w:t>
+      </w:r>
+      <w:proofErr w:type="spellEnd"/>
+      <w:r>
+        <w:t xml:space="preserve"> will be out of the fight, but it’s better than being on the other side. As soon as we leave she’ll enter </w:t>
       </w:r>
       <w:proofErr w:type="spellStart"/>
       <w:r>
@@ -4570,7 +5485,656 @@
       </w:r>
       <w:proofErr w:type="spellEnd"/>
       <w:r>
-        <w:t xml:space="preserve"> in ten minutes. We’re already refueled.</w:t>
+        <w:t>.</w:t>
+      </w:r>
+    </w:p>
+    <w:p>
+      <w:r>
+        <w:t>Ripley: What about Kurtz?</w:t>
+      </w:r>
+    </w:p>
+    <w:p>
+      <w:r>
+        <w:t xml:space="preserve">Hicks: </w:t>
+      </w:r>
+      <w:r>
+        <w:t xml:space="preserve">I put </w:t>
+      </w:r>
+      <w:proofErr w:type="spellStart"/>
+      <w:r>
+        <w:t>Sulaco</w:t>
+      </w:r>
+      <w:proofErr w:type="spellEnd"/>
+      <w:r>
+        <w:t xml:space="preserve"> on self-defense mode, but I can’t override the friendly fire lockdown. It won’t respond if Kurtz hits it.</w:t>
+      </w:r>
+      <w:r>
+        <w:t xml:space="preserve"> I couldn’t find an override.</w:t>
+      </w:r>
+    </w:p>
+    <w:p>
+      <w:r>
+        <w:t>Scooter: (looking from Hicks to Ripley to Newt…scoots off)</w:t>
+      </w:r>
+    </w:p>
+    <w:p>
+      <w:r>
+        <w:t>Ripley: We don’t have time.</w:t>
+      </w:r>
+    </w:p>
+    <w:p>
+      <w:r>
+        <w:t>Hicks: I know.</w:t>
+      </w:r>
+    </w:p>
+    <w:p>
+      <w:r>
+        <w:rPr>
+          <w:i/>
+        </w:rPr>
+        <w:t>Ripley and Hicks hurry Newt into the dropship.</w:t>
+      </w:r>
+    </w:p>
+    <w:p>
+      <w:r>
+        <w:t>Newt: What’s wrong?</w:t>
+      </w:r>
+    </w:p>
+    <w:p>
+      <w:pPr>
+        <w:rPr>
+          <w:i/>
+        </w:rPr>
+      </w:pPr>
+      <w:r>
+        <w:rPr>
+          <w:i/>
+        </w:rPr>
+        <w:t>INT Dropship</w:t>
+      </w:r>
+      <w:r>
+        <w:rPr>
+          <w:i/>
+        </w:rPr>
+        <w:t xml:space="preserve"> passenger bay. Ripley straps Newt into a seat.</w:t>
+      </w:r>
+    </w:p>
+    <w:p>
+      <w:r>
+        <w:t xml:space="preserve">Ripley: This is going to be a bumpy ride, ok? I need to </w:t>
+      </w:r>
+      <w:r>
+        <w:t xml:space="preserve">be </w:t>
+      </w:r>
+      <w:r>
+        <w:t>up front</w:t>
+      </w:r>
+      <w:r>
+        <w:t>. Will you be ok?</w:t>
+      </w:r>
+    </w:p>
+    <w:p>
+      <w:r>
+        <w:t>Newt: (salutes)</w:t>
+      </w:r>
+    </w:p>
+    <w:p>
+      <w:r>
+        <w:t>Ripley: I know you will.</w:t>
+      </w:r>
+      <w:r>
+        <w:t xml:space="preserve"> This is the safest place</w:t>
+      </w:r>
+      <w:r>
+        <w:t>.</w:t>
+      </w:r>
+    </w:p>
+    <w:p>
+      <w:r>
+        <w:t>Newt: Ok</w:t>
+      </w:r>
+    </w:p>
+    <w:p>
+      <w:pPr>
+        <w:rPr>
+          <w:i/>
+        </w:rPr>
+      </w:pPr>
+      <w:r>
+        <w:rPr>
+          <w:i/>
+        </w:rPr>
+        <w:t xml:space="preserve">Sirens sound a split second before a series of metallic impacts strike </w:t>
+      </w:r>
+      <w:proofErr w:type="spellStart"/>
+      <w:r>
+        <w:rPr>
+          <w:i/>
+        </w:rPr>
+        <w:t>Sulaco</w:t>
+      </w:r>
+      <w:proofErr w:type="spellEnd"/>
+      <w:r>
+        <w:rPr>
+          <w:i/>
+        </w:rPr>
+        <w:t xml:space="preserve"> and reverberate through the dropship</w:t>
+      </w:r>
+    </w:p>
+    <w:p>
+      <w:r>
+        <w:t>Scooter: (scoots up the loading ramp just as it starts to close)</w:t>
+      </w:r>
+    </w:p>
+    <w:p>
+      <w:r>
+        <w:t>Hicks (from cockpit): We’re leaving NOW</w:t>
+      </w:r>
+    </w:p>
+    <w:p>
+      <w:r>
+        <w:t>Ripley: (kisses Newt on the forehead, exits)</w:t>
+      </w:r>
+    </w:p>
+    <w:p>
+      <w:r>
+        <w:rPr>
+          <w:i/>
+        </w:rPr>
+        <w:t>INT Dropship cockpit</w:t>
+      </w:r>
+    </w:p>
+    <w:p>
+      <w:r>
+        <w:t>Hicks: I know how to launch. There’s an automated landing routine…</w:t>
+      </w:r>
+    </w:p>
+    <w:p>
+      <w:r>
+        <w:t>Ripley: I can land it</w:t>
+      </w:r>
+    </w:p>
+    <w:p>
+      <w:r>
+        <w:t>Hicks: You sure?</w:t>
+      </w:r>
+    </w:p>
+    <w:p>
+      <w:r>
+        <w:t>Ripley: I went over the flight manual while we were in quarantine.</w:t>
+      </w:r>
+    </w:p>
+    <w:p>
+      <w:r>
+        <w:t>Hicks: (looks at Ripley) Really?</w:t>
+      </w:r>
+    </w:p>
+    <w:p>
+      <w:r>
+        <w:t>Ripley: Quarantine is fucking boring.</w:t>
+      </w:r>
+    </w:p>
+    <w:p>
+      <w:r>
+        <w:rPr>
+          <w:i/>
+        </w:rPr>
+        <w:t>More metallic impact sounds followed by an explosion</w:t>
+      </w:r>
+    </w:p>
+    <w:p>
+      <w:r>
+        <w:t xml:space="preserve">Ripley: </w:t>
+      </w:r>
+      <w:r>
+        <w:t>Still..</w:t>
+      </w:r>
+      <w:r>
+        <w:t>.</w:t>
+      </w:r>
+      <w:r>
+        <w:t>I n</w:t>
+      </w:r>
+      <w:r>
+        <w:t xml:space="preserve">ever thought I’d say this, but I wish </w:t>
+      </w:r>
+      <w:r>
+        <w:t>our android wasn’t</w:t>
+      </w:r>
+      <w:r>
+        <w:t xml:space="preserve"> out of commission</w:t>
+      </w:r>
+    </w:p>
+    <w:p>
+      <w:r>
+        <w:lastRenderedPageBreak/>
+        <w:t>Hicks: You and me both (activates launch)</w:t>
+      </w:r>
+    </w:p>
+    <w:p>
+      <w:r>
+        <w:rPr>
+          <w:i/>
+        </w:rPr>
+        <w:t>Cut to Bishop strapped into a seat. Scooter rolls up…turns to look at him</w:t>
+      </w:r>
+      <w:r>
+        <w:rPr>
+          <w:i/>
+        </w:rPr>
+        <w:t>, then to Newt</w:t>
+      </w:r>
+    </w:p>
+    <w:p>
+      <w:pPr>
+        <w:rPr>
+          <w:i/>
+        </w:rPr>
+      </w:pPr>
+      <w:r>
+        <w:rPr>
+          <w:i/>
+        </w:rPr>
+        <w:t xml:space="preserve">Same routine as the launch from </w:t>
+      </w:r>
+      <w:proofErr w:type="spellStart"/>
+      <w:r>
+        <w:rPr>
+          <w:i/>
+        </w:rPr>
+        <w:t>Sulaco</w:t>
+      </w:r>
+      <w:proofErr w:type="spellEnd"/>
+      <w:r>
+        <w:rPr>
+          <w:i/>
+        </w:rPr>
+        <w:t xml:space="preserve"> </w:t>
+      </w:r>
+      <w:r>
+        <w:rPr>
+          <w:i/>
+        </w:rPr>
+        <w:t>in Aliens</w:t>
+      </w:r>
+    </w:p>
+    <w:p>
+      <w:pPr>
+        <w:rPr>
+          <w:i/>
+        </w:rPr>
+      </w:pPr>
+      <w:r>
+        <w:rPr>
+          <w:i/>
+        </w:rPr>
+        <w:t xml:space="preserve">EXT </w:t>
+      </w:r>
+      <w:proofErr w:type="spellStart"/>
+      <w:r>
+        <w:rPr>
+          <w:i/>
+        </w:rPr>
+        <w:t>Sulaco</w:t>
+      </w:r>
+      <w:proofErr w:type="spellEnd"/>
+      <w:r>
+        <w:rPr>
+          <w:i/>
+        </w:rPr>
+        <w:t xml:space="preserve"> </w:t>
+      </w:r>
+      <w:r>
+        <w:rPr>
+          <w:i/>
+        </w:rPr>
+        <w:t xml:space="preserve">Dropship leaves </w:t>
+      </w:r>
+      <w:proofErr w:type="spellStart"/>
+      <w:r>
+        <w:rPr>
+          <w:i/>
+        </w:rPr>
+        <w:t>Sulaco</w:t>
+      </w:r>
+      <w:proofErr w:type="spellEnd"/>
+      <w:r>
+        <w:rPr>
+          <w:i/>
+        </w:rPr>
+        <w:t xml:space="preserve"> towards Earth, just as violent and terrifying for the passengers. </w:t>
+      </w:r>
+    </w:p>
+    <w:p>
+      <w:r>
+        <w:t>Newt: (screaming)</w:t>
+      </w:r>
+      <w:r>
+        <w:t xml:space="preserve"> Mommy!</w:t>
+      </w:r>
+    </w:p>
+    <w:p>
+      <w:r>
+        <w:t>Ripley: Hang on!</w:t>
+      </w:r>
+    </w:p>
+    <w:p>
+      <w:pPr>
+        <w:rPr>
+          <w:i/>
+        </w:rPr>
+      </w:pPr>
+      <w:r>
+        <w:rPr>
+          <w:i/>
+        </w:rPr>
+        <w:t xml:space="preserve">EXT </w:t>
+      </w:r>
+      <w:proofErr w:type="spellStart"/>
+      <w:r>
+        <w:rPr>
+          <w:i/>
+        </w:rPr>
+        <w:t>Sulaco</w:t>
+      </w:r>
+      <w:proofErr w:type="spellEnd"/>
+      <w:r>
+        <w:rPr>
+          <w:i/>
+        </w:rPr>
+        <w:t xml:space="preserve"> as the camera pulls back to show dropship descending from </w:t>
+      </w:r>
+      <w:proofErr w:type="spellStart"/>
+      <w:r>
+        <w:rPr>
+          <w:i/>
+        </w:rPr>
+        <w:t>Sulaco</w:t>
+      </w:r>
+      <w:proofErr w:type="spellEnd"/>
+      <w:r>
+        <w:rPr>
+          <w:i/>
+        </w:rPr>
+        <w:t xml:space="preserve">, </w:t>
+      </w:r>
+      <w:proofErr w:type="spellStart"/>
+      <w:r>
+        <w:rPr>
+          <w:i/>
+        </w:rPr>
+        <w:t>Sulaco</w:t>
+      </w:r>
+      <w:proofErr w:type="spellEnd"/>
+      <w:r>
+        <w:rPr>
+          <w:i/>
+        </w:rPr>
+        <w:t xml:space="preserve"> visibly takes fire. Follow direction of fire to Kurtz approaching Gateway, unleashing fire in all directions</w:t>
+      </w:r>
+      <w:r>
+        <w:rPr>
+          <w:i/>
+        </w:rPr>
+        <w:t>…at Gateway, other ships as well</w:t>
+      </w:r>
+      <w:r>
+        <w:rPr>
+          <w:i/>
+        </w:rPr>
+        <w:t xml:space="preserve">. Close on Kurtz we see several dropships exiting and heading towards Gateway and </w:t>
+      </w:r>
+      <w:proofErr w:type="spellStart"/>
+      <w:r>
+        <w:rPr>
+          <w:i/>
+        </w:rPr>
+        <w:t>Sulaco</w:t>
+      </w:r>
+      <w:proofErr w:type="spellEnd"/>
+    </w:p>
+    <w:p>
+      <w:pPr>
+        <w:rPr>
+          <w:color w:val="1F4E79" w:themeColor="accent1" w:themeShade="80"/>
+        </w:rPr>
+      </w:pPr>
+      <w:r>
+        <w:rPr>
+          <w:color w:val="1F4E79" w:themeColor="accent1" w:themeShade="80"/>
+        </w:rPr>
+        <w:t xml:space="preserve"> </w:t>
+      </w:r>
+      <w:r>
+        <w:rPr>
+          <w:color w:val="1F4E79" w:themeColor="accent1" w:themeShade="80"/>
+        </w:rPr>
+        <w:t>(3:00)(</w:t>
+      </w:r>
+      <w:r>
+        <w:rPr>
+          <w:color w:val="1F4E79" w:themeColor="accent1" w:themeShade="80"/>
+        </w:rPr>
+        <w:t>1</w:t>
+      </w:r>
+      <w:r>
+        <w:rPr>
+          <w:color w:val="1F4E79" w:themeColor="accent1" w:themeShade="80"/>
+        </w:rPr>
+        <w:t>5</w:t>
+      </w:r>
+      <w:r>
+        <w:rPr>
+          <w:color w:val="1F4E79" w:themeColor="accent1" w:themeShade="80"/>
+        </w:rPr>
+        <w:t>:45</w:t>
+      </w:r>
+      <w:r>
+        <w:rPr>
+          <w:color w:val="1F4E79" w:themeColor="accent1" w:themeShade="80"/>
+        </w:rPr>
+        <w:t>)</w:t>
+      </w:r>
+    </w:p>
+    <w:p>
+      <w:pPr>
+        <w:rPr>
+          <w:color w:val="1F4E79" w:themeColor="accent1" w:themeShade="80"/>
+        </w:rPr>
+      </w:pPr>
+    </w:p>
+    <w:p>
+      <w:r>
+        <w:t xml:space="preserve">Ripley: (looking at radar / sensor screen) Kurtz is launching dropships…heading to Gateway and </w:t>
+      </w:r>
+      <w:proofErr w:type="spellStart"/>
+      <w:r>
+        <w:t>Sulaco</w:t>
+      </w:r>
+      <w:proofErr w:type="spellEnd"/>
+    </w:p>
+    <w:p>
+      <w:r>
+        <w:t xml:space="preserve">Hicks: They can’t dock so they’re sending assault squads. </w:t>
+      </w:r>
+      <w:r>
+        <w:t xml:space="preserve">Hopefully </w:t>
+      </w:r>
+      <w:proofErr w:type="spellStart"/>
+      <w:r>
+        <w:t>Sulaco</w:t>
+      </w:r>
+      <w:proofErr w:type="spellEnd"/>
+      <w:r>
+        <w:t xml:space="preserve"> gets out in time.</w:t>
+      </w:r>
+    </w:p>
+    <w:p>
+      <w:r>
+        <w:t>Newt: Ripley!</w:t>
+      </w:r>
+    </w:p>
+    <w:p>
+      <w:pPr>
+        <w:rPr>
+          <w:i/>
+        </w:rPr>
+      </w:pPr>
+      <w:r>
+        <w:rPr>
+          <w:i/>
+        </w:rPr>
+        <w:t xml:space="preserve">EXT </w:t>
+      </w:r>
+      <w:proofErr w:type="spellStart"/>
+      <w:r>
+        <w:rPr>
+          <w:i/>
+        </w:rPr>
+        <w:t>Sulaco</w:t>
+      </w:r>
+      <w:proofErr w:type="spellEnd"/>
+      <w:r>
+        <w:rPr>
+          <w:i/>
+        </w:rPr>
+        <w:t xml:space="preserve">: </w:t>
+      </w:r>
+      <w:r>
+        <w:rPr>
+          <w:i/>
+        </w:rPr>
+        <w:t xml:space="preserve">The ship suddenly becomes activated. Its turret-mounted weapons rotate to target the Kurtz and start firing. The entire ship begins turning more slowly to point in the direction of the Kurtz…the turreted weapons maintaining lock on their target so that the ship and all its weapons end up pointed in the same direction. </w:t>
+      </w:r>
+      <w:r>
+        <w:rPr>
+          <w:i/>
+        </w:rPr>
+        <w:t xml:space="preserve">The </w:t>
+      </w:r>
+      <w:proofErr w:type="spellStart"/>
+      <w:r>
+        <w:rPr>
+          <w:i/>
+        </w:rPr>
+        <w:t>Sulaco’s</w:t>
+      </w:r>
+      <w:proofErr w:type="spellEnd"/>
+      <w:r>
+        <w:rPr>
+          <w:i/>
+        </w:rPr>
+        <w:t xml:space="preserve"> </w:t>
+      </w:r>
+      <w:r>
+        <w:rPr>
+          <w:i/>
+        </w:rPr>
+        <w:t xml:space="preserve">forward-mounted </w:t>
+      </w:r>
+      <w:r>
+        <w:rPr>
+          <w:i/>
+        </w:rPr>
+        <w:t xml:space="preserve">weapons </w:t>
+      </w:r>
+      <w:r>
+        <w:rPr>
+          <w:i/>
+        </w:rPr>
+        <w:t xml:space="preserve">open fire, doing significant damage to Kurtz. Smaller weapons take out the drop ships headed for </w:t>
+      </w:r>
+      <w:proofErr w:type="spellStart"/>
+      <w:r>
+        <w:rPr>
+          <w:i/>
+        </w:rPr>
+        <w:t>Sulaco</w:t>
+      </w:r>
+      <w:proofErr w:type="spellEnd"/>
+      <w:r>
+        <w:rPr>
+          <w:i/>
+        </w:rPr>
+        <w:t>.</w:t>
+      </w:r>
+    </w:p>
+    <w:p>
+      <w:r>
+        <w:t xml:space="preserve">Hicks: </w:t>
+      </w:r>
+      <w:proofErr w:type="spellStart"/>
+      <w:r>
+        <w:t>Sulaco’s</w:t>
+      </w:r>
+      <w:proofErr w:type="spellEnd"/>
+      <w:r>
+        <w:t xml:space="preserve"> opening up on the Kurtz!</w:t>
+      </w:r>
+    </w:p>
+    <w:p>
+      <w:r>
+        <w:t>(Ripley and Hicks run back to the viewport in the passenger area to get a view of the action)</w:t>
+      </w:r>
+    </w:p>
+    <w:p>
+      <w:r>
+        <w:t xml:space="preserve">Ripley: I </w:t>
+      </w:r>
+      <w:r>
+        <w:t>thought it couldn’t…</w:t>
+      </w:r>
+      <w:r>
+        <w:t xml:space="preserve">? </w:t>
+      </w:r>
+    </w:p>
+    <w:p>
+      <w:r>
+        <w:t>Hicks: It shouldn’t…</w:t>
+      </w:r>
+      <w:r>
+        <w:t>I couldn’t</w:t>
+      </w:r>
+      <w:r>
+        <w:t xml:space="preserve"> shut off the friendly-fire lockdown.</w:t>
+      </w:r>
+    </w:p>
+    <w:p>
+      <w:r>
+        <w:t>Scooter: (Beeps at Newt)</w:t>
+      </w:r>
+    </w:p>
+    <w:p>
+      <w:r>
+        <w:t xml:space="preserve">Newt: Scooter did it! </w:t>
+      </w:r>
+      <w:r>
+        <w:t>Sh</w:t>
+      </w:r>
+      <w:r>
+        <w:t>e says there’s bad guys on those ships.</w:t>
+      </w:r>
+    </w:p>
+    <w:p>
+      <w:r>
+        <w:t xml:space="preserve">Hicks: </w:t>
+      </w:r>
+      <w:r>
+        <w:t>Holy shit th</w:t>
+      </w:r>
+      <w:r>
+        <w:t>at little</w:t>
+      </w:r>
+      <w:r>
+        <w:t xml:space="preserve"> robot hacked the </w:t>
+      </w:r>
+      <w:proofErr w:type="spellStart"/>
+      <w:r>
+        <w:t>Sulaco</w:t>
+      </w:r>
+      <w:proofErr w:type="spellEnd"/>
+      <w:r>
+        <w:t>?</w:t>
       </w:r>
     </w:p>
     <w:p>
@@ -4578,1380 +6142,213 @@
         <w:t xml:space="preserve">Newt: </w:t>
       </w:r>
       <w:r>
-        <w:t xml:space="preserve">(Tugging Ripley’s shirtsleeve) </w:t>
-      </w:r>
-      <w:proofErr w:type="gramStart"/>
-      <w:r>
-        <w:t>Let’s</w:t>
-      </w:r>
-      <w:proofErr w:type="gramEnd"/>
-      <w:r>
-        <w:t xml:space="preserve"> go! Let’s GO!</w:t>
-      </w:r>
-    </w:p>
-    <w:p>
-      <w:r>
-        <w:t xml:space="preserve">Ripley: (thinks for a few beats) </w:t>
-      </w:r>
-      <w:proofErr w:type="gramStart"/>
-      <w:r>
-        <w:rPr>
-          <w:i/>
-        </w:rPr>
-        <w:t>They</w:t>
-      </w:r>
-      <w:proofErr w:type="gramEnd"/>
-      <w:r>
-        <w:t xml:space="preserve"> don’t seem to have a problem targeting friendly ships. There must be a way to…to circumvent the system somehow. </w:t>
-      </w:r>
-    </w:p>
-    <w:p>
-      <w:r>
-        <w:t>Hicks: I can work on it.</w:t>
-      </w:r>
-    </w:p>
-    <w:p>
-      <w:r>
-        <w:t xml:space="preserve">Newt: </w:t>
-      </w:r>
-      <w:proofErr w:type="spellStart"/>
-      <w:r>
-        <w:t>Noooo</w:t>
-      </w:r>
-      <w:proofErr w:type="spellEnd"/>
-      <w:r>
-        <w:t xml:space="preserve"> we need to leave!</w:t>
-      </w:r>
-    </w:p>
-    <w:p>
-      <w:r>
-        <w:t xml:space="preserve">Ripley: (picks up Newt) </w:t>
-      </w:r>
-      <w:proofErr w:type="gramStart"/>
-      <w:r>
-        <w:t>We</w:t>
-      </w:r>
-      <w:proofErr w:type="gramEnd"/>
-      <w:r>
-        <w:t xml:space="preserve"> need to do what’s</w:t>
-      </w:r>
-      <w:r>
-        <w:t xml:space="preserve"> right, Newt. Even if it’s frightening</w:t>
-      </w:r>
-      <w:r>
-        <w:t>. Come on, let’s get ready to leave just in case. (</w:t>
-      </w:r>
-      <w:proofErr w:type="gramStart"/>
-      <w:r>
-        <w:t>exits</w:t>
-      </w:r>
-      <w:proofErr w:type="gramEnd"/>
-      <w:r>
-        <w:t>. Scooter lingers for a second, looks at Hicks, hurries after Newt and Ripley).</w:t>
-      </w:r>
-      <w:r>
-        <w:tab/>
-      </w:r>
+        <w:t>Sh</w:t>
+      </w:r>
+      <w:r>
+        <w:t xml:space="preserve">e said the computer on </w:t>
+      </w:r>
+      <w:r>
+        <w:t>our</w:t>
+      </w:r>
+      <w:r>
+        <w:t xml:space="preserve"> ship detected </w:t>
+      </w:r>
+      <w:r>
+        <w:t>bad guys</w:t>
+      </w:r>
+      <w:r>
+        <w:t>.</w:t>
+      </w:r>
+    </w:p>
+    <w:p>
+      <w:r>
+        <w:t xml:space="preserve">Ripley: </w:t>
+      </w:r>
+      <w:r>
+        <w:t>…</w:t>
+      </w:r>
+      <w:r>
+        <w:t xml:space="preserve">so </w:t>
+      </w:r>
+      <w:r>
+        <w:t>s</w:t>
+      </w:r>
+      <w:r>
+        <w:t>he</w:t>
+      </w:r>
+      <w:r>
+        <w:t xml:space="preserve"> used the only weapon </w:t>
+      </w:r>
+      <w:r>
+        <w:t>s</w:t>
+      </w:r>
+      <w:r>
+        <w:t>he had to get rid of them</w:t>
+      </w:r>
+      <w:r>
+        <w:t>.</w:t>
+      </w:r>
+    </w:p>
+    <w:p>
+      <w:pPr>
+        <w:rPr>
+          <w:i/>
+        </w:rPr>
+      </w:pPr>
+      <w:r>
+        <w:rPr>
+          <w:i/>
+        </w:rPr>
+        <w:t xml:space="preserve">EXT </w:t>
+      </w:r>
+      <w:proofErr w:type="spellStart"/>
+      <w:r>
+        <w:rPr>
+          <w:i/>
+        </w:rPr>
+        <w:t>Sulaco</w:t>
+      </w:r>
+      <w:proofErr w:type="spellEnd"/>
+      <w:r>
+        <w:rPr>
+          <w:i/>
+        </w:rPr>
+        <w:t xml:space="preserve">. As the last </w:t>
+      </w:r>
+      <w:proofErr w:type="spellStart"/>
+      <w:r>
+        <w:rPr>
+          <w:i/>
+        </w:rPr>
+        <w:t>dropsip</w:t>
+      </w:r>
+      <w:proofErr w:type="spellEnd"/>
+      <w:r>
+        <w:rPr>
+          <w:i/>
+        </w:rPr>
+        <w:t xml:space="preserve"> is destroyed, </w:t>
+      </w:r>
+      <w:proofErr w:type="spellStart"/>
+      <w:r>
+        <w:rPr>
+          <w:i/>
+        </w:rPr>
+        <w:t>Sulaco</w:t>
+      </w:r>
+      <w:proofErr w:type="spellEnd"/>
+      <w:r>
+        <w:rPr>
+          <w:i/>
+        </w:rPr>
+        <w:t xml:space="preserve"> changes heading and disappears into </w:t>
+      </w:r>
+      <w:proofErr w:type="spellStart"/>
+      <w:r>
+        <w:rPr>
+          <w:i/>
+        </w:rPr>
+        <w:t>slipspace</w:t>
+      </w:r>
+      <w:proofErr w:type="spellEnd"/>
     </w:p>
     <w:p/>
     <w:p>
-      <w:pPr>
-        <w:rPr>
-          <w:i/>
-          <w:iCs/>
-          <w:strike/>
-        </w:rPr>
-      </w:pPr>
-      <w:r>
-        <w:rPr>
-          <w:i/>
-          <w:iCs/>
-          <w:strike/>
-        </w:rPr>
-        <w:t xml:space="preserve">INT </w:t>
-      </w:r>
-      <w:proofErr w:type="spellStart"/>
-      <w:r>
-        <w:rPr>
-          <w:i/>
-          <w:iCs/>
-          <w:strike/>
-        </w:rPr>
+      <w:r>
+        <w:lastRenderedPageBreak/>
+        <w:t xml:space="preserve">Hicks: </w:t>
+      </w:r>
+      <w:proofErr w:type="spellStart"/>
+      <w:r>
         <w:t>Sulaco</w:t>
       </w:r>
       <w:proofErr w:type="spellEnd"/>
       <w:r>
-        <w:rPr>
-          <w:i/>
-          <w:iCs/>
-          <w:strike/>
-        </w:rPr>
-        <w:t xml:space="preserve"> living quarters</w:t>
-      </w:r>
-    </w:p>
-    <w:p>
-      <w:pPr>
-        <w:rPr>
-          <w:i/>
-          <w:iCs/>
-          <w:strike/>
-        </w:rPr>
-      </w:pPr>
-    </w:p>
-    <w:p>
-      <w:pPr>
-        <w:rPr>
-          <w:strike/>
-        </w:rPr>
-      </w:pPr>
-      <w:r>
-        <w:rPr>
-          <w:strike/>
-        </w:rPr>
-        <w:t>Newt: Ripley? If we don’t run away what will you do?</w:t>
-      </w:r>
-    </w:p>
-    <w:p>
-      <w:pPr>
-        <w:rPr>
-          <w:strike/>
-        </w:rPr>
-      </w:pPr>
-      <w:r>
-        <w:rPr>
-          <w:strike/>
-        </w:rPr>
-        <w:t xml:space="preserve">Ripley: This ship might be the only thing standing between those monsters and the Earth. </w:t>
-      </w:r>
-    </w:p>
-    <w:p>
-      <w:pPr>
-        <w:rPr>
-          <w:strike/>
-        </w:rPr>
-      </w:pPr>
-    </w:p>
-    <w:p>
-      <w:pPr>
-        <w:rPr>
-          <w:strike/>
-          <w:color w:val="5B9BD5" w:themeColor="accent1"/>
-        </w:rPr>
-      </w:pPr>
-      <w:r>
-        <w:rPr>
-          <w:strike/>
-          <w:color w:val="5B9BD5" w:themeColor="accent1"/>
-        </w:rPr>
-        <w:t>{Writer’s note: end inserted scene}</w:t>
-      </w:r>
-    </w:p>
-    <w:p>
-      <w:pPr>
-        <w:rPr>
-          <w:strike/>
-        </w:rPr>
-      </w:pPr>
-    </w:p>
-    <w:p>
-      <w:pPr>
-        <w:rPr>
-          <w:strike/>
-        </w:rPr>
-      </w:pPr>
-      <w:r>
-        <w:rPr>
-          <w:strike/>
-        </w:rPr>
-        <w:t xml:space="preserve">Ripley: So do </w:t>
-      </w:r>
-      <w:proofErr w:type="gramStart"/>
-      <w:r>
-        <w:rPr>
-          <w:strike/>
-        </w:rPr>
-        <w:t>we</w:t>
-      </w:r>
-      <w:proofErr w:type="gramEnd"/>
-      <w:r>
-        <w:rPr>
-          <w:strike/>
-        </w:rPr>
-        <w:t>.</w:t>
-      </w:r>
-    </w:p>
-    <w:p>
-      <w:pPr>
-        <w:rPr>
-          <w:strike/>
-        </w:rPr>
-      </w:pPr>
-    </w:p>
-    <w:p>
-      <w:pPr>
-        <w:rPr>
-          <w:i/>
-          <w:strike/>
-        </w:rPr>
-      </w:pPr>
-      <w:r>
-        <w:rPr>
-          <w:i/>
-          <w:strike/>
-        </w:rPr>
-        <w:t xml:space="preserve">INT </w:t>
-      </w:r>
-      <w:proofErr w:type="spellStart"/>
-      <w:r>
-        <w:rPr>
-          <w:i/>
-          <w:strike/>
-        </w:rPr>
-        <w:t>Sulaco</w:t>
-      </w:r>
-      <w:proofErr w:type="spellEnd"/>
-      <w:r>
-        <w:rPr>
-          <w:i/>
-          <w:strike/>
-        </w:rPr>
-        <w:t xml:space="preserve"> hallway. Newt is trailing Scooter as it moves at walking speed scanning floor, walls and ceiling. Not finding anything.</w:t>
-      </w:r>
-    </w:p>
-    <w:p>
-      <w:pPr>
-        <w:rPr>
-          <w:strike/>
-        </w:rPr>
-      </w:pPr>
-      <w:r>
-        <w:rPr>
-          <w:strike/>
-        </w:rPr>
-        <w:t>Ripley: Found you!</w:t>
-      </w:r>
-    </w:p>
-    <w:p>
-      <w:pPr>
-        <w:rPr>
-          <w:strike/>
-        </w:rPr>
-      </w:pPr>
-      <w:r>
-        <w:rPr>
-          <w:strike/>
-        </w:rPr>
-        <w:t>Newt: He’s busy. He won’t talk to me.</w:t>
-      </w:r>
-    </w:p>
-    <w:p>
-      <w:pPr>
-        <w:rPr>
-          <w:strike/>
-        </w:rPr>
-      </w:pPr>
-      <w:r>
-        <w:rPr>
-          <w:strike/>
-        </w:rPr>
-        <w:t xml:space="preserve">Ripley: </w:t>
-      </w:r>
-      <w:r>
-        <w:rPr>
-          <w:strike/>
-        </w:rPr>
-        <w:t>He can’t talk, honey.</w:t>
-      </w:r>
-    </w:p>
-    <w:p>
-      <w:pPr>
-        <w:rPr>
-          <w:strike/>
-        </w:rPr>
-      </w:pPr>
-      <w:r>
-        <w:rPr>
-          <w:strike/>
-        </w:rPr>
-        <w:t>Newt: He talks to me.</w:t>
-      </w:r>
-    </w:p>
-    <w:p>
-      <w:pPr>
-        <w:rPr>
-          <w:strike/>
-        </w:rPr>
-      </w:pPr>
-      <w:r>
-        <w:rPr>
-          <w:strike/>
-        </w:rPr>
-        <w:t>Ripl</w:t>
-      </w:r>
-      <w:r>
-        <w:rPr>
-          <w:strike/>
-        </w:rPr>
-        <w:t>ey: Newt, good news. We’re getting off the ship</w:t>
-      </w:r>
-      <w:r>
-        <w:rPr>
-          <w:strike/>
-        </w:rPr>
-        <w:t>.</w:t>
-      </w:r>
-    </w:p>
-    <w:p>
-      <w:pPr>
-        <w:rPr>
-          <w:strike/>
-        </w:rPr>
-      </w:pPr>
-      <w:r>
-        <w:rPr>
-          <w:strike/>
-        </w:rPr>
-        <w:t xml:space="preserve">Newt: </w:t>
-      </w:r>
-      <w:proofErr w:type="spellStart"/>
-      <w:r>
-        <w:rPr>
-          <w:strike/>
-        </w:rPr>
-        <w:t>Quardentine</w:t>
-      </w:r>
-      <w:proofErr w:type="spellEnd"/>
-      <w:r>
-        <w:rPr>
-          <w:strike/>
-        </w:rPr>
-        <w:t xml:space="preserve"> (sic) is over?</w:t>
-      </w:r>
-    </w:p>
-    <w:p>
-      <w:pPr>
-        <w:rPr>
-          <w:strike/>
-        </w:rPr>
-      </w:pPr>
-      <w:r>
-        <w:rPr>
-          <w:strike/>
-        </w:rPr>
-        <w:t xml:space="preserve">Ripley: Yep. We’re all clear. </w:t>
-      </w:r>
-    </w:p>
-    <w:p>
-      <w:pPr>
-        <w:rPr>
-          <w:strike/>
-        </w:rPr>
-      </w:pPr>
-      <w:r>
-        <w:rPr>
-          <w:strike/>
-        </w:rPr>
-        <w:t>Newt: Yay!</w:t>
-      </w:r>
-    </w:p>
-    <w:p>
-      <w:pPr>
-        <w:rPr>
-          <w:strike/>
-        </w:rPr>
-      </w:pPr>
-      <w:r>
-        <w:rPr>
-          <w:strike/>
-        </w:rPr>
-        <w:t xml:space="preserve">Ripley: Let’s go get ready. </w:t>
-      </w:r>
-    </w:p>
-    <w:p>
-      <w:pPr>
-        <w:rPr>
-          <w:i/>
-          <w:strike/>
-        </w:rPr>
-      </w:pPr>
-      <w:r>
-        <w:rPr>
-          <w:i/>
-          <w:strike/>
-        </w:rPr>
-        <w:t>Both exit</w:t>
-      </w:r>
-      <w:r>
-        <w:rPr>
-          <w:i/>
-          <w:strike/>
-        </w:rPr>
-        <w:t xml:space="preserve">. Scooter halts, looks around, exits </w:t>
-      </w:r>
-      <w:r>
-        <w:rPr>
-          <w:i/>
-          <w:strike/>
-        </w:rPr>
-        <w:t>following</w:t>
-      </w:r>
-      <w:r>
-        <w:rPr>
-          <w:i/>
-          <w:strike/>
-        </w:rPr>
-        <w:t xml:space="preserve"> them</w:t>
-      </w:r>
-    </w:p>
-    <w:p>
-      <w:pPr>
-        <w:rPr>
-          <w:i/>
-          <w:strike/>
-        </w:rPr>
-      </w:pPr>
-      <w:r>
-        <w:rPr>
-          <w:strike/>
-          <w:color w:val="2E74B5" w:themeColor="accent1" w:themeShade="BF"/>
-        </w:rPr>
-        <w:t>(1:30)(</w:t>
-      </w:r>
-      <w:r>
-        <w:rPr>
-          <w:strike/>
-          <w:color w:val="2E74B5" w:themeColor="accent1" w:themeShade="BF"/>
-        </w:rPr>
-        <w:t>1</w:t>
-      </w:r>
-      <w:r>
-        <w:rPr>
-          <w:strike/>
-          <w:color w:val="2E74B5" w:themeColor="accent1" w:themeShade="BF"/>
-        </w:rPr>
-        <w:t>2</w:t>
-      </w:r>
-      <w:r>
-        <w:rPr>
-          <w:strike/>
-          <w:color w:val="2E74B5" w:themeColor="accent1" w:themeShade="BF"/>
-        </w:rPr>
-        <w:t>:45</w:t>
-      </w:r>
-      <w:r>
-        <w:rPr>
-          <w:strike/>
-          <w:color w:val="2E74B5" w:themeColor="accent1" w:themeShade="BF"/>
-        </w:rPr>
-        <w:t>)</w:t>
-      </w:r>
-      <w:r>
-        <w:rPr>
-          <w:i/>
-          <w:strike/>
-        </w:rPr>
-        <w:br w:type="page"/>
-      </w:r>
-    </w:p>
-    <w:p>
-      <w:pPr>
-        <w:rPr>
-          <w:i/>
-        </w:rPr>
-      </w:pPr>
-    </w:p>
-    <w:p>
-      <w:pPr>
-        <w:pStyle w:val="Heading3"/>
-      </w:pPr>
-      <w:r>
-        <w:t>Scene VI</w:t>
-      </w:r>
-      <w:r>
-        <w:t>I</w:t>
-      </w:r>
-      <w:r>
-        <w:t>I</w:t>
-      </w:r>
-    </w:p>
-    <w:p>
-      <w:pPr>
-        <w:rPr>
-          <w:i/>
-        </w:rPr>
-      </w:pPr>
-      <w:r>
-        <w:rPr>
-          <w:i/>
-        </w:rPr>
-        <w:t xml:space="preserve">INT </w:t>
-      </w:r>
-      <w:proofErr w:type="spellStart"/>
-      <w:r>
-        <w:rPr>
-          <w:i/>
-        </w:rPr>
-        <w:t>Sulaco</w:t>
-      </w:r>
-      <w:proofErr w:type="spellEnd"/>
-      <w:r>
-        <w:rPr>
-          <w:i/>
-        </w:rPr>
-        <w:t xml:space="preserve"> hangar. Ripley and Newt hurry in</w:t>
-      </w:r>
-      <w:r>
-        <w:rPr>
-          <w:i/>
-        </w:rPr>
-        <w:t>. Hicks is loading gear onto a dropship.</w:t>
-      </w:r>
-    </w:p>
-    <w:p>
-      <w:r>
-        <w:t>Newt: Why are you running?</w:t>
-      </w:r>
-    </w:p>
-    <w:p>
-      <w:r>
-        <w:t>Hicks: We need to get moving.</w:t>
-      </w:r>
-    </w:p>
-    <w:p>
-      <w:r>
-        <w:t>Ripley: Gateway is on alert. Kurtz isn’t responding.</w:t>
-      </w:r>
-    </w:p>
-    <w:p>
-      <w:r>
-        <w:t xml:space="preserve">Hicks: They’re not going to be able to handle that ship. And we can’t do much to help either. I put </w:t>
-      </w:r>
-      <w:proofErr w:type="spellStart"/>
-      <w:r>
-        <w:t>Sulaco</w:t>
-      </w:r>
-      <w:proofErr w:type="spellEnd"/>
-      <w:r>
-        <w:t xml:space="preserve"> on </w:t>
-      </w:r>
-      <w:r>
-        <w:t>self-defense mode, but I can’t override the friendly fire lockdown. It won’t respond if Kurtz hits it.</w:t>
-      </w:r>
-    </w:p>
-    <w:p>
-      <w:r>
-        <w:t>Scooter: (looking from Hicks to Ripley to Newt…scoots off)</w:t>
-      </w:r>
-    </w:p>
-    <w:p>
-      <w:r>
-        <w:t>Ripley: We don’t have time.</w:t>
-      </w:r>
-    </w:p>
-    <w:p>
-      <w:r>
-        <w:t>Hicks: I know.</w:t>
-      </w:r>
-    </w:p>
-    <w:p>
-      <w:r>
-        <w:rPr>
-          <w:i/>
-        </w:rPr>
-        <w:t>Ripley and Hicks hurry Newt into the dropship.</w:t>
-      </w:r>
-    </w:p>
-    <w:p>
-      <w:r>
-        <w:t>Newt: What’s wrong?</w:t>
-      </w:r>
-    </w:p>
-    <w:p>
-      <w:pPr>
-        <w:rPr>
-          <w:i/>
-        </w:rPr>
-      </w:pPr>
-      <w:r>
-        <w:rPr>
-          <w:i/>
-        </w:rPr>
-        <w:t>INT Dropship</w:t>
-      </w:r>
-      <w:r>
-        <w:rPr>
-          <w:i/>
-        </w:rPr>
-        <w:t xml:space="preserve"> passenger bay. Ripley straps Newt into a seat.</w:t>
-      </w:r>
-    </w:p>
-    <w:p>
-      <w:r>
-        <w:t xml:space="preserve">Ripley: This is going to be a bumpy ride, ok? I need to </w:t>
-      </w:r>
-      <w:r>
-        <w:t xml:space="preserve">be </w:t>
-      </w:r>
-      <w:r>
-        <w:t>up front</w:t>
-      </w:r>
-      <w:r>
-        <w:t>. Will you be ok?</w:t>
-      </w:r>
-    </w:p>
-    <w:p>
-      <w:r>
-        <w:t>Newt: (salutes)</w:t>
-      </w:r>
-    </w:p>
-    <w:p>
-      <w:r>
-        <w:t>Ripley: I know you will.</w:t>
-      </w:r>
-      <w:r>
-        <w:t xml:space="preserve"> This is the safest place</w:t>
-      </w:r>
-      <w:r>
-        <w:t>.</w:t>
-      </w:r>
-    </w:p>
-    <w:p>
-      <w:r>
-        <w:t>Newt: Ok</w:t>
-      </w:r>
-    </w:p>
-    <w:p>
-      <w:pPr>
-        <w:rPr>
-          <w:i/>
-        </w:rPr>
-      </w:pPr>
-      <w:r>
-        <w:rPr>
-          <w:i/>
-        </w:rPr>
-        <w:t xml:space="preserve">Sirens sound a split second before a series of metallic impacts strike </w:t>
-      </w:r>
-      <w:proofErr w:type="spellStart"/>
-      <w:r>
-        <w:rPr>
-          <w:i/>
-        </w:rPr>
-        <w:t>Sulaco</w:t>
-      </w:r>
-      <w:proofErr w:type="spellEnd"/>
-      <w:r>
-        <w:rPr>
-          <w:i/>
-        </w:rPr>
-        <w:t xml:space="preserve"> and reverberate through the dropship</w:t>
-      </w:r>
-    </w:p>
-    <w:p>
-      <w:r>
-        <w:t>Scooter: (scoots up the loading ramp just as it starts to close)</w:t>
-      </w:r>
-    </w:p>
-    <w:p>
-      <w:r>
-        <w:t>Hicks (from cockpit): We’re leaving NOW</w:t>
-      </w:r>
-    </w:p>
-    <w:p>
-      <w:r>
-        <w:t>Ripley: (kisses Newt on the forehead, exits)</w:t>
-      </w:r>
-    </w:p>
-    <w:p>
-      <w:r>
-        <w:rPr>
-          <w:i/>
-        </w:rPr>
-        <w:t>INT Dropship cockpit</w:t>
-      </w:r>
-    </w:p>
-    <w:p>
-      <w:r>
-        <w:t>Hicks: I know how to launch. There’s an automated landing routine…</w:t>
-      </w:r>
-    </w:p>
-    <w:p>
-      <w:r>
-        <w:t>Ripley: I can land it</w:t>
-      </w:r>
-    </w:p>
-    <w:p>
-      <w:r>
-        <w:t>Hicks: You sure?</w:t>
-      </w:r>
-    </w:p>
-    <w:p>
-      <w:r>
-        <w:t>Ripley: I went over the flight manual while we were in quarantine.</w:t>
-      </w:r>
-    </w:p>
-    <w:p>
-      <w:r>
-        <w:t>Hicks: (looks at Ripley) Really?</w:t>
-      </w:r>
-    </w:p>
-    <w:p>
-      <w:r>
-        <w:t>Ripley: Quarantine is fucking boring.</w:t>
-      </w:r>
-    </w:p>
-    <w:p>
-      <w:r>
-        <w:rPr>
-          <w:i/>
-        </w:rPr>
-        <w:lastRenderedPageBreak/>
-        <w:t>More metallic impact sounds followed by an explosion</w:t>
-      </w:r>
-    </w:p>
-    <w:p>
-      <w:r>
-        <w:t xml:space="preserve">Ripley: </w:t>
-      </w:r>
-      <w:r>
-        <w:t>Still..</w:t>
-      </w:r>
-      <w:r>
-        <w:t>.</w:t>
-      </w:r>
-      <w:r>
-        <w:t>I n</w:t>
-      </w:r>
-      <w:r>
-        <w:t xml:space="preserve">ever thought I’d say this, but I wish </w:t>
-      </w:r>
-      <w:r>
-        <w:t>our android wasn’t</w:t>
-      </w:r>
-      <w:r>
-        <w:t xml:space="preserve"> out of commission</w:t>
-      </w:r>
-    </w:p>
-    <w:p>
-      <w:r>
-        <w:t>Hicks: You and me both (activates launch)</w:t>
-      </w:r>
-    </w:p>
-    <w:p>
-      <w:r>
-        <w:rPr>
-          <w:i/>
-        </w:rPr>
-        <w:t>Cut to Bishop strapped into a seat. Scooter rolls up…turns to look at him</w:t>
-      </w:r>
-      <w:r>
-        <w:rPr>
-          <w:i/>
-        </w:rPr>
-        <w:t>, then to Newt</w:t>
-      </w:r>
-    </w:p>
-    <w:p>
-      <w:pPr>
-        <w:rPr>
-          <w:i/>
-        </w:rPr>
-      </w:pPr>
-      <w:r>
-        <w:rPr>
-          <w:i/>
-        </w:rPr>
-        <w:t xml:space="preserve">Same routine as the launch from </w:t>
-      </w:r>
-      <w:proofErr w:type="spellStart"/>
-      <w:r>
-        <w:rPr>
-          <w:i/>
-        </w:rPr>
-        <w:t>Sulaco</w:t>
-      </w:r>
-      <w:proofErr w:type="spellEnd"/>
-      <w:r>
-        <w:rPr>
-          <w:i/>
-        </w:rPr>
-        <w:t xml:space="preserve"> </w:t>
-      </w:r>
-      <w:r>
-        <w:rPr>
-          <w:i/>
-        </w:rPr>
-        <w:t>in Aliens</w:t>
-      </w:r>
-    </w:p>
-    <w:p>
-      <w:pPr>
-        <w:rPr>
-          <w:i/>
-        </w:rPr>
-      </w:pPr>
-      <w:r>
-        <w:rPr>
-          <w:i/>
-        </w:rPr>
-        <w:t xml:space="preserve">EXT </w:t>
-      </w:r>
-      <w:proofErr w:type="spellStart"/>
-      <w:r>
-        <w:rPr>
-          <w:i/>
-        </w:rPr>
-        <w:t>Sulaco</w:t>
-      </w:r>
-      <w:proofErr w:type="spellEnd"/>
-      <w:r>
-        <w:rPr>
-          <w:i/>
-        </w:rPr>
-        <w:t xml:space="preserve"> </w:t>
-      </w:r>
-      <w:r>
-        <w:rPr>
-          <w:i/>
-        </w:rPr>
-        <w:t xml:space="preserve">Dropship leaves </w:t>
-      </w:r>
-      <w:proofErr w:type="spellStart"/>
-      <w:r>
-        <w:rPr>
-          <w:i/>
-        </w:rPr>
-        <w:t>Sulaco</w:t>
-      </w:r>
-      <w:proofErr w:type="spellEnd"/>
-      <w:r>
-        <w:rPr>
-          <w:i/>
-        </w:rPr>
-        <w:t xml:space="preserve"> towards Earth, just as violent and terrifying for the passengers. </w:t>
-      </w:r>
-    </w:p>
-    <w:p>
-      <w:r>
-        <w:t>Newt: (screaming)</w:t>
-      </w:r>
-      <w:r>
-        <w:t xml:space="preserve"> Mommy!</w:t>
-      </w:r>
-    </w:p>
-    <w:p>
-      <w:r>
-        <w:t>Ripley: Hang on!</w:t>
-      </w:r>
-    </w:p>
-    <w:p>
-      <w:pPr>
-        <w:rPr>
-          <w:i/>
-        </w:rPr>
-      </w:pPr>
-      <w:r>
-        <w:rPr>
-          <w:i/>
-        </w:rPr>
-        <w:t xml:space="preserve">EXT </w:t>
-      </w:r>
-      <w:proofErr w:type="spellStart"/>
-      <w:r>
-        <w:rPr>
-          <w:i/>
-        </w:rPr>
-        <w:t>Sulaco</w:t>
-      </w:r>
-      <w:proofErr w:type="spellEnd"/>
-      <w:r>
-        <w:rPr>
-          <w:i/>
-        </w:rPr>
-        <w:t xml:space="preserve"> as the camera pulls back to show dropship descending from </w:t>
-      </w:r>
-      <w:proofErr w:type="spellStart"/>
-      <w:r>
-        <w:rPr>
-          <w:i/>
-        </w:rPr>
-        <w:t>Sulaco</w:t>
-      </w:r>
-      <w:proofErr w:type="spellEnd"/>
-      <w:r>
-        <w:rPr>
-          <w:i/>
-        </w:rPr>
-        <w:t xml:space="preserve">, </w:t>
-      </w:r>
-      <w:proofErr w:type="spellStart"/>
-      <w:r>
-        <w:rPr>
-          <w:i/>
-        </w:rPr>
-        <w:t>Sulaco</w:t>
-      </w:r>
-      <w:proofErr w:type="spellEnd"/>
-      <w:r>
-        <w:rPr>
-          <w:i/>
-        </w:rPr>
-        <w:t xml:space="preserve"> visibly takes fire. Follow direction of fire to Kurtz approaching Gateway, unleashing fire in all directions</w:t>
-      </w:r>
-      <w:r>
-        <w:rPr>
-          <w:i/>
-        </w:rPr>
-        <w:t>…at Gateway, other ships as well</w:t>
-      </w:r>
-      <w:r>
-        <w:rPr>
-          <w:i/>
-        </w:rPr>
-        <w:t xml:space="preserve">. Close on Kurtz we see several dropships exiting and heading towards Gateway and </w:t>
-      </w:r>
-      <w:proofErr w:type="spellStart"/>
-      <w:r>
-        <w:rPr>
-          <w:i/>
-        </w:rPr>
-        <w:t>Sulaco</w:t>
-      </w:r>
-      <w:proofErr w:type="spellEnd"/>
-    </w:p>
-    <w:p>
-      <w:pPr>
-        <w:rPr>
-          <w:i/>
-        </w:rPr>
-      </w:pPr>
-    </w:p>
-    <w:p>
-      <w:pPr>
-        <w:rPr>
-          <w:i/>
-          <w:color w:val="1F4E79" w:themeColor="accent1" w:themeShade="80"/>
-        </w:rPr>
-      </w:pPr>
+        <w:t xml:space="preserve"> is away!</w:t>
+      </w:r>
+    </w:p>
+    <w:p>
+      <w:r>
+        <w:t>Dropship Autopilot: Warning! Entering atmosphere. Autopilot disengaging in thirty seconds…</w:t>
+      </w:r>
+    </w:p>
+    <w:p>
+      <w:r>
+        <w:t>(Ship starts to rattle and bump. Ripley and Hicks rush back to cockpit)</w:t>
+      </w:r>
+    </w:p>
+    <w:p>
       <w:bookmarkStart w:id="0" w:name="_GoBack"/>
       <w:bookmarkEnd w:id="0"/>
       <w:r>
-        <w:rPr>
-          <w:i/>
-          <w:color w:val="1F4E79" w:themeColor="accent1" w:themeShade="80"/>
-        </w:rPr>
-        <w:t xml:space="preserve">{Writer’s note: Need to solve the problem of leaving </w:t>
-      </w:r>
-      <w:proofErr w:type="spellStart"/>
-      <w:r>
-        <w:rPr>
-          <w:i/>
-          <w:color w:val="1F4E79" w:themeColor="accent1" w:themeShade="80"/>
-        </w:rPr>
-        <w:t>Sulaco</w:t>
-      </w:r>
-      <w:proofErr w:type="spellEnd"/>
-      <w:r>
-        <w:rPr>
-          <w:i/>
-          <w:color w:val="1F4E79" w:themeColor="accent1" w:themeShade="80"/>
-        </w:rPr>
-        <w:t xml:space="preserve"> to be taken by the </w:t>
-      </w:r>
-      <w:proofErr w:type="spellStart"/>
-      <w:r>
-        <w:rPr>
-          <w:i/>
-          <w:color w:val="1F4E79" w:themeColor="accent1" w:themeShade="80"/>
-        </w:rPr>
-        <w:t>Xenomorphs</w:t>
-      </w:r>
-      <w:proofErr w:type="spellEnd"/>
-      <w:r>
-        <w:rPr>
-          <w:i/>
-          <w:color w:val="1F4E79" w:themeColor="accent1" w:themeShade="80"/>
-        </w:rPr>
-        <w:t xml:space="preserve">. If Hicks brings it up he can’t leave the ship intact when they bail. Maybe the countdown sequence becomes a forcing factor. Maybe they wait until boarded to detonate the ship, then escape, </w:t>
-      </w:r>
-      <w:proofErr w:type="spellStart"/>
-      <w:r>
-        <w:rPr>
-          <w:i/>
-          <w:color w:val="1F4E79" w:themeColor="accent1" w:themeShade="80"/>
-        </w:rPr>
-        <w:t>Xenos</w:t>
-      </w:r>
-      <w:proofErr w:type="spellEnd"/>
-      <w:r>
-        <w:rPr>
-          <w:i/>
-          <w:color w:val="1F4E79" w:themeColor="accent1" w:themeShade="80"/>
-        </w:rPr>
-        <w:t xml:space="preserve"> hot on their tail?}</w:t>
-      </w:r>
-    </w:p>
-    <w:p>
-      <w:pPr>
-        <w:rPr>
-          <w:color w:val="1F4E79" w:themeColor="accent1" w:themeShade="80"/>
-        </w:rPr>
-      </w:pPr>
-      <w:r>
-        <w:rPr>
-          <w:color w:val="1F4E79" w:themeColor="accent1" w:themeShade="80"/>
-        </w:rPr>
-        <w:t>(3:00)(</w:t>
-      </w:r>
-      <w:r>
-        <w:rPr>
-          <w:color w:val="1F4E79" w:themeColor="accent1" w:themeShade="80"/>
-        </w:rPr>
-        <w:t>1</w:t>
-      </w:r>
-      <w:r>
-        <w:rPr>
-          <w:color w:val="1F4E79" w:themeColor="accent1" w:themeShade="80"/>
-        </w:rPr>
-        <w:t>5</w:t>
-      </w:r>
-      <w:r>
-        <w:rPr>
-          <w:color w:val="1F4E79" w:themeColor="accent1" w:themeShade="80"/>
-        </w:rPr>
-        <w:t>:45</w:t>
-      </w:r>
-      <w:r>
-        <w:rPr>
-          <w:color w:val="1F4E79" w:themeColor="accent1" w:themeShade="80"/>
-        </w:rPr>
-        <w:t>)</w:t>
-      </w:r>
-    </w:p>
-    <w:p>
-      <w:pPr>
-        <w:rPr>
-          <w:color w:val="1F4E79" w:themeColor="accent1" w:themeShade="80"/>
-        </w:rPr>
-      </w:pPr>
-    </w:p>
-    <w:p>
-      <w:r>
-        <w:t xml:space="preserve">Ripley: (looking at radar / sensor screen) Kurtz is launching dropships…heading to Gateway and </w:t>
-      </w:r>
-      <w:proofErr w:type="spellStart"/>
-      <w:r>
-        <w:t>Sulaco</w:t>
-      </w:r>
-      <w:proofErr w:type="spellEnd"/>
-    </w:p>
-    <w:p>
-      <w:r>
-        <w:t xml:space="preserve">Hicks: They can’t dock so they’re sending assault squads. </w:t>
-      </w:r>
-    </w:p>
-    <w:p>
-      <w:r>
-        <w:t xml:space="preserve">Ripley: Who is “they?” </w:t>
-      </w:r>
-      <w:r>
-        <w:t>I</w:t>
-      </w:r>
-      <w:r>
-        <w:t xml:space="preserve"> thought Kurtz was on autopilot.</w:t>
-      </w:r>
-    </w:p>
-    <w:p>
-      <w:r>
-        <w:t>Hicks: Yeah. I thought so too. But this…</w:t>
-      </w:r>
-    </w:p>
-    <w:p>
-      <w:r>
-        <w:t>Ripley: This shows…planning…i</w:t>
-      </w:r>
-      <w:r>
-        <w:t>ntelligence. Who’s on that ship?</w:t>
-      </w:r>
-    </w:p>
-    <w:p>
-      <w:r>
         <w:t>Newt: Ripley!</w:t>
       </w:r>
     </w:p>
     <w:p>
-      <w:pPr>
-        <w:rPr>
-          <w:i/>
-        </w:rPr>
-      </w:pPr>
-      <w:r>
-        <w:rPr>
-          <w:i/>
-        </w:rPr>
-        <w:t xml:space="preserve">EXT </w:t>
-      </w:r>
-      <w:proofErr w:type="spellStart"/>
-      <w:r>
-        <w:rPr>
-          <w:i/>
-        </w:rPr>
-        <w:t>Sulaco</w:t>
-      </w:r>
-      <w:proofErr w:type="spellEnd"/>
-      <w:r>
-        <w:rPr>
-          <w:i/>
-        </w:rPr>
-        <w:t xml:space="preserve">: </w:t>
-      </w:r>
-      <w:r>
-        <w:rPr>
-          <w:i/>
-        </w:rPr>
-        <w:t xml:space="preserve">The ship suddenly becomes activated. Its turret-mounted weapons rotate to target the Kurtz and start firing. The entire ship begins turning more slowly to point in the direction of the Kurtz…the turreted weapons maintaining lock on their target so that the ship and all its weapons end up pointed in the same direction. </w:t>
-      </w:r>
-      <w:r>
-        <w:rPr>
-          <w:i/>
-        </w:rPr>
-        <w:t xml:space="preserve">The </w:t>
-      </w:r>
-      <w:proofErr w:type="spellStart"/>
-      <w:r>
-        <w:rPr>
-          <w:i/>
-        </w:rPr>
-        <w:t>Sulaco’s</w:t>
-      </w:r>
-      <w:proofErr w:type="spellEnd"/>
-      <w:r>
-        <w:rPr>
-          <w:i/>
-        </w:rPr>
+      <w:r>
+        <w:t xml:space="preserve">Ripley: </w:t>
+      </w:r>
+      <w:r>
+        <w:t xml:space="preserve">It’s ok </w:t>
+      </w:r>
+      <w:proofErr w:type="spellStart"/>
+      <w:r>
+        <w:t>sweety</w:t>
+      </w:r>
+      <w:proofErr w:type="spellEnd"/>
+      <w:r>
+        <w:t>!</w:t>
+      </w:r>
+      <w:r>
         <w:t xml:space="preserve"> </w:t>
       </w:r>
       <w:r>
-        <w:rPr>
-          <w:i/>
-        </w:rPr>
-        <w:t xml:space="preserve">forward-mounted </w:t>
-      </w:r>
-      <w:r>
-        <w:rPr>
-          <w:i/>
-        </w:rPr>
-        <w:t xml:space="preserve">weapons </w:t>
-      </w:r>
-      <w:r>
-        <w:rPr>
-          <w:i/>
-        </w:rPr>
-        <w:t xml:space="preserve">open fire, doing significant damage to Kurtz. Smaller weapons take out the drop ships headed for </w:t>
-      </w:r>
-      <w:proofErr w:type="spellStart"/>
-      <w:r>
-        <w:rPr>
-          <w:i/>
-        </w:rPr>
-        <w:t>Sulaco</w:t>
-      </w:r>
-      <w:proofErr w:type="spellEnd"/>
-      <w:r>
-        <w:rPr>
-          <w:i/>
-        </w:rPr>
-        <w:t>.</w:t>
-      </w:r>
-    </w:p>
-    <w:p>
-      <w:r>
-        <w:t xml:space="preserve">Hicks: </w:t>
-      </w:r>
-      <w:proofErr w:type="spellStart"/>
-      <w:r>
-        <w:t>Sulaco’s</w:t>
-      </w:r>
-      <w:proofErr w:type="spellEnd"/>
-      <w:r>
-        <w:t xml:space="preserve"> opening up on the Kurtz!</w:t>
-      </w:r>
-    </w:p>
-    <w:p>
-      <w:r>
-        <w:t>(Ripley and Hicks run back to the viewport in the passenger area to get a view of the action)</w:t>
-      </w:r>
-    </w:p>
-    <w:p>
-      <w:r>
-        <w:t xml:space="preserve">Ripley: I </w:t>
-      </w:r>
-      <w:r>
-        <w:t>thought it couldn’t…</w:t>
-      </w:r>
-      <w:r>
-        <w:t xml:space="preserve">? </w:t>
-      </w:r>
-    </w:p>
-    <w:p>
-      <w:r>
-        <w:lastRenderedPageBreak/>
-        <w:t>Hicks: It shouldn’t…</w:t>
-      </w:r>
-      <w:r>
-        <w:t>I couldn’t</w:t>
-      </w:r>
-      <w:r>
-        <w:t xml:space="preserve"> shut off the friendly-fire lockdown.</w:t>
-      </w:r>
-    </w:p>
-    <w:p>
-      <w:r>
-        <w:t>Scooter: (Beeps at Newt)</w:t>
-      </w:r>
-    </w:p>
-    <w:p>
-      <w:r>
-        <w:t>Newt: Scooter did it! He says there’s bad guys on those ships.</w:t>
-      </w:r>
-    </w:p>
-    <w:p>
-      <w:r>
-        <w:t xml:space="preserve">Hicks: </w:t>
-      </w:r>
-      <w:r>
-        <w:t>Holy shit th</w:t>
-      </w:r>
-      <w:r>
-        <w:t>at little</w:t>
-      </w:r>
-      <w:r>
-        <w:t xml:space="preserve"> robot hacked the </w:t>
-      </w:r>
-      <w:proofErr w:type="spellStart"/>
-      <w:r>
-        <w:t>Sulaco</w:t>
-      </w:r>
-      <w:proofErr w:type="spellEnd"/>
-      <w:r>
-        <w:t>.</w:t>
-      </w:r>
-    </w:p>
-    <w:p>
-      <w:r>
-        <w:t xml:space="preserve">Newt: He said the computer on </w:t>
-      </w:r>
-      <w:r>
-        <w:t>our</w:t>
-      </w:r>
-      <w:r>
-        <w:t xml:space="preserve"> ship detected </w:t>
-      </w:r>
-      <w:r>
-        <w:t>bad guys</w:t>
-      </w:r>
-      <w:r>
-        <w:t>.</w:t>
-      </w:r>
-    </w:p>
-    <w:p>
-      <w:r>
-        <w:t xml:space="preserve">Ripley: </w:t>
-      </w:r>
-      <w:r>
-        <w:t>…</w:t>
-      </w:r>
-      <w:r>
-        <w:t>so he</w:t>
-      </w:r>
-      <w:r>
-        <w:t xml:space="preserve"> used the only weapon he had to get rid of them</w:t>
-      </w:r>
-      <w:r>
-        <w:t>.</w:t>
-      </w:r>
-    </w:p>
-    <w:p>
-      <w:r>
-        <w:t xml:space="preserve">Dropship Autopilot: Warning! Entering atmosphere. </w:t>
-      </w:r>
-      <w:r>
-        <w:t>Autopilot disengaging in thirty seconds…</w:t>
-      </w:r>
-    </w:p>
-    <w:p>
-      <w:r>
         <w:t>(</w:t>
       </w:r>
-      <w:r>
-        <w:t>Ship starts to rattle and bump. Ripley and Hicks rush back to cockpit)</w:t>
-      </w:r>
-    </w:p>
-    <w:p>
-      <w:r>
-        <w:t>Newt: Ripley!</w:t>
-      </w:r>
-    </w:p>
-    <w:p>
-      <w:r>
-        <w:t xml:space="preserve">Ripley: </w:t>
-      </w:r>
-      <w:r>
-        <w:t xml:space="preserve">It’s ok </w:t>
-      </w:r>
-      <w:proofErr w:type="spellStart"/>
-      <w:r>
-        <w:t>sweety</w:t>
-      </w:r>
-      <w:proofErr w:type="spellEnd"/>
-      <w:r>
-        <w:t>!</w:t>
-      </w:r>
-      <w:r>
+      <w:proofErr w:type="gramStart"/>
+      <w:r>
+        <w:t>to</w:t>
+      </w:r>
+      <w:proofErr w:type="gramEnd"/>
+      <w:r>
+        <w:t xml:space="preserve"> Hicks) </w:t>
+      </w:r>
+      <w:r>
+        <w:t xml:space="preserve">Twenty seconds. </w:t>
+      </w:r>
+      <w:r>
+        <w:t>(</w:t>
+      </w:r>
+      <w:proofErr w:type="gramStart"/>
+      <w:r>
+        <w:t>yelling</w:t>
+      </w:r>
+      <w:proofErr w:type="gramEnd"/>
+      <w:r>
+        <w:t xml:space="preserve">) </w:t>
+      </w:r>
+      <w:r>
+        <w:t xml:space="preserve">Hold on, it’s </w:t>
+      </w:r>
+      <w:r>
+        <w:t>going to</w:t>
+      </w:r>
+      <w:r>
+        <w:t xml:space="preserve"> get bumpy!</w:t>
+      </w:r>
+    </w:p>
+    <w:p>
+      <w:pPr>
+        <w:rPr>
+          <w:color w:val="2E74B5" w:themeColor="accent1" w:themeShade="BF"/>
+        </w:rPr>
+      </w:pPr>
+      <w:r>
+        <w:rPr>
+          <w:color w:val="2E74B5" w:themeColor="accent1" w:themeShade="BF"/>
+        </w:rPr>
         <w:t xml:space="preserve"> </w:t>
       </w:r>
-      <w:r>
-        <w:t>(</w:t>
-      </w:r>
-      <w:proofErr w:type="gramStart"/>
-      <w:r>
-        <w:t>to</w:t>
-      </w:r>
-      <w:proofErr w:type="gramEnd"/>
-      <w:r>
-        <w:t xml:space="preserve"> Hicks) </w:t>
-      </w:r>
-      <w:r>
-        <w:t xml:space="preserve">Twenty seconds. </w:t>
-      </w:r>
-      <w:r>
-        <w:t>(</w:t>
-      </w:r>
-      <w:proofErr w:type="gramStart"/>
-      <w:r>
-        <w:t>yelling</w:t>
-      </w:r>
-      <w:proofErr w:type="gramEnd"/>
-      <w:r>
-        <w:t xml:space="preserve">) </w:t>
-      </w:r>
-      <w:r>
-        <w:t xml:space="preserve">Hold on, it’s </w:t>
-      </w:r>
-      <w:r>
-        <w:t>going to</w:t>
-      </w:r>
-      <w:r>
-        <w:t xml:space="preserve"> get bumpy!</w:t>
-      </w:r>
-    </w:p>
-    <w:p/>
-    <w:p>
-      <w:pPr>
-        <w:rPr>
-          <w:color w:val="2E74B5" w:themeColor="accent1" w:themeShade="BF"/>
-        </w:rPr>
-      </w:pPr>
       <w:r>
         <w:rPr>
           <w:color w:val="2E74B5" w:themeColor="accent1" w:themeShade="BF"/>
@@ -10017,7 +10414,7 @@
 </file>
 
 <file path=customXml/itemProps1.xml><?xml version="1.0" encoding="utf-8"?>
-<ds:datastoreItem xmlns:ds="http://schemas.openxmlformats.org/officeDocument/2006/customXml" ds:itemID="{5D37434C-7D38-4AD0-8599-59F468EC8EE5}">
+<ds:datastoreItem xmlns:ds="http://schemas.openxmlformats.org/officeDocument/2006/customXml" ds:itemID="{31C1AD6C-F9A5-4F3F-9C23-3A9C79AA57E6}">
   <ds:schemaRefs>
     <ds:schemaRef ds:uri="http://schemas.openxmlformats.org/officeDocument/2006/bibliography"/>
   </ds:schemaRefs>

</xml_diff>

<commit_message>
edits to scene ii
</commit_message>
<xml_diff>
--- a/Alien War.docx
+++ b/Alien War.docx
@@ -594,7 +594,13 @@
         <w:t>with your family</w:t>
       </w:r>
       <w:r>
-        <w:t>. That was home</w:t>
+        <w:t xml:space="preserve">. That was </w:t>
+      </w:r>
+      <w:r>
+        <w:t xml:space="preserve">your real </w:t>
+      </w:r>
+      <w:r>
+        <w:t>home</w:t>
       </w:r>
       <w:r>
         <w:t xml:space="preserve"> wasn’t it</w:t>
@@ -619,13 +625,10 @@
     </w:p>
     <w:p>
       <w:r>
-        <w:t>Newt: (Cries softly.</w:t>
-      </w:r>
-      <w:r>
-        <w:t>)</w:t>
-      </w:r>
-      <w:r>
-        <w:t xml:space="preserve"> </w:t>
+        <w:t xml:space="preserve">Newt: </w:t>
+      </w:r>
+      <w:r>
+        <w:t>It’s ok. (Tears up).</w:t>
       </w:r>
     </w:p>
     <w:p>
@@ -1043,7 +1046,16 @@
         <w:t xml:space="preserve"> </w:t>
       </w:r>
       <w:r>
-        <w:t>Scanning robot. He’ll clear the ship of anything genetically foreign and give us a rundown of what he finds.</w:t>
+        <w:t xml:space="preserve">Scanning robot to </w:t>
+      </w:r>
+      <w:r>
+        <w:t xml:space="preserve">clear the ship of anything genetically foreign and </w:t>
+      </w:r>
+      <w:r>
+        <w:t>report on anything unknown</w:t>
+      </w:r>
+      <w:r>
+        <w:t>.</w:t>
       </w:r>
       <w:r>
         <w:t xml:space="preserve"> Oh, and we do get infections. </w:t>
@@ -1133,325 +1145,364 @@
     <w:p>
       <w:r>
         <w:t>Hicks: Huh, probably a coincidence.</w:t>
+      </w:r>
+    </w:p>
+    <w:p/>
+    <w:p>
+      <w:pPr>
+        <w:rPr>
+          <w:i/>
+        </w:rPr>
+      </w:pPr>
+      <w:r>
+        <w:rPr>
+          <w:i/>
+        </w:rPr>
+        <w:t xml:space="preserve">INT </w:t>
+      </w:r>
+      <w:proofErr w:type="spellStart"/>
+      <w:r>
+        <w:rPr>
+          <w:i/>
+        </w:rPr>
+        <w:t>Sulaco</w:t>
+      </w:r>
+      <w:proofErr w:type="spellEnd"/>
+      <w:r>
+        <w:rPr>
+          <w:i/>
+        </w:rPr>
+        <w:t xml:space="preserve"> Medical bay. </w:t>
+      </w:r>
+      <w:r>
+        <w:rPr>
+          <w:i/>
+        </w:rPr>
+        <w:t xml:space="preserve">Caleb </w:t>
+      </w:r>
+      <w:r>
+        <w:rPr>
+          <w:i/>
+        </w:rPr>
+        <w:t>examines Newt, Ripley and Hicks</w:t>
+      </w:r>
+    </w:p>
+    <w:p>
+      <w:r>
+        <w:t xml:space="preserve">Caleb: (examining Newt’s eyes) </w:t>
+      </w:r>
+      <w:proofErr w:type="gramStart"/>
+      <w:r>
+        <w:t>You</w:t>
+      </w:r>
+      <w:proofErr w:type="gramEnd"/>
+      <w:r>
+        <w:t xml:space="preserve"> are fine.</w:t>
+      </w:r>
+    </w:p>
+    <w:p>
+      <w:r>
+        <w:t>Newt: (to Ripley) I a</w:t>
+      </w:r>
+      <w:r>
+        <w:t>m fine.</w:t>
+      </w:r>
+    </w:p>
+    <w:p>
+      <w:r>
+        <w:t>Ripley: That’s good.</w:t>
+      </w:r>
+    </w:p>
+    <w:p>
+      <w:r>
+        <w:t>Caleb: (examining Hicks’ shoulder</w:t>
+      </w:r>
+      <w:r>
+        <w:t>, then his face</w:t>
+      </w:r>
+      <w:r>
+        <w:t xml:space="preserve">) </w:t>
+      </w:r>
+      <w:proofErr w:type="gramStart"/>
+      <w:r>
+        <w:t>What</w:t>
+      </w:r>
+      <w:proofErr w:type="gramEnd"/>
+      <w:r>
+        <w:t xml:space="preserve"> caused this injury?</w:t>
+      </w:r>
+    </w:p>
+    <w:p>
+      <w:r>
+        <w:t xml:space="preserve">Hicks: </w:t>
+      </w:r>
+      <w:r>
+        <w:t>One</w:t>
+      </w:r>
+      <w:r>
+        <w:t xml:space="preserve"> of those bugs</w:t>
+      </w:r>
+      <w:r>
+        <w:t>…</w:t>
+      </w:r>
+    </w:p>
+    <w:p>
+      <w:r>
+        <w:t>Caleb: Bugs? Do you mean a xenomorphic lifeform?</w:t>
+      </w:r>
+    </w:p>
+    <w:p>
+      <w:r>
+        <w:t>Hicks: Yeah...it</w:t>
+      </w:r>
+      <w:r>
+        <w:t>s blood anyway. Acid.</w:t>
+      </w:r>
+    </w:p>
+    <w:p>
+      <w:r>
+        <w:t>Caleb: Open. (</w:t>
+      </w:r>
+      <w:proofErr w:type="gramStart"/>
+      <w:r>
+        <w:t>holds</w:t>
+      </w:r>
+      <w:proofErr w:type="gramEnd"/>
+      <w:r>
+        <w:t xml:space="preserve"> instrument to Hicks’ eye)</w:t>
+      </w:r>
+    </w:p>
+    <w:p>
+      <w:r>
+        <w:t>Hicks: (Opens eye with difficulty, flinches</w:t>
+      </w:r>
+      <w:r>
+        <w:t>, blinks</w:t>
+      </w:r>
+      <w:r>
+        <w:t>)</w:t>
+      </w:r>
+    </w:p>
+    <w:p>
+      <w:r>
+        <w:t>Caleb:</w:t>
+      </w:r>
+      <w:r>
+        <w:t xml:space="preserve"> </w:t>
+      </w:r>
+      <w:r>
+        <w:t>How is your vision in this eye?</w:t>
+      </w:r>
+    </w:p>
+    <w:p>
+      <w:r>
+        <w:lastRenderedPageBreak/>
+        <w:t>Hicks: A little blurry. Might be ok.</w:t>
+      </w:r>
+    </w:p>
+    <w:p>
+      <w:r>
+        <w:t xml:space="preserve">Caleb: We will do a full vision exam when you reach Gateway. </w:t>
+      </w:r>
+      <w:r>
+        <w:t>I find no sign of infection.</w:t>
+      </w:r>
+      <w:r>
+        <w:t xml:space="preserve"> (Puts dressing back on Hicks’ eye.)</w:t>
+      </w:r>
+      <w:r>
+        <w:t xml:space="preserve"> </w:t>
+      </w:r>
+      <w:r>
+        <w:t>The wounds are</w:t>
+      </w:r>
+      <w:r>
+        <w:t xml:space="preserve"> mostly superficial. You should recover almost completely in a week or so. </w:t>
+      </w:r>
+      <w:r>
+        <w:t>There will be…significant scarring.</w:t>
+      </w:r>
+    </w:p>
+    <w:p>
+      <w:r>
+        <w:t xml:space="preserve">Hicks: </w:t>
+      </w:r>
+      <w:r>
+        <w:t>Damn. S</w:t>
+      </w:r>
+      <w:r>
+        <w:t>o much for my modelling career.</w:t>
+      </w:r>
+    </w:p>
+    <w:p>
+      <w:r>
+        <w:t>Caleb: Oh…I’m...sorry</w:t>
+      </w:r>
+      <w:r>
+        <w:t>.</w:t>
+      </w:r>
+    </w:p>
+    <w:p>
+      <w:r>
+        <w:t xml:space="preserve">Ripley: </w:t>
+      </w:r>
+      <w:proofErr w:type="gramStart"/>
+      <w:r>
+        <w:t>It’s</w:t>
+      </w:r>
+      <w:proofErr w:type="gramEnd"/>
+      <w:r>
+        <w:t xml:space="preserve"> ok, he’s kidding.</w:t>
+      </w:r>
+    </w:p>
+    <w:p>
+      <w:r>
+        <w:t xml:space="preserve">Caleb: </w:t>
+      </w:r>
+      <w:r>
+        <w:t>Oh, I see. You all seem healthy, but to pass quarantine you must complete an internal scan.</w:t>
+      </w:r>
+    </w:p>
+    <w:p>
+      <w:r>
+        <w:t xml:space="preserve">Hicks: </w:t>
+      </w:r>
+      <w:r>
+        <w:t xml:space="preserve">Oh, come on </w:t>
+      </w:r>
+      <w:r>
+        <w:t>there’s no way one of those…</w:t>
+      </w:r>
+    </w:p>
+    <w:p>
+      <w:r>
+        <w:t>Ripley: It won’t hurt, you big baby. Better safe than sorry.</w:t>
+      </w:r>
+    </w:p>
+    <w:p>
+      <w:pPr>
+        <w:rPr>
+          <w:i/>
+        </w:rPr>
+      </w:pPr>
+      <w:r>
+        <w:rPr>
+          <w:i/>
+        </w:rPr>
+        <w:t>Ripley is inside a scanning machine. A screen displays her internal anatomy</w:t>
+      </w:r>
+      <w:r>
+        <w:rPr>
+          <w:i/>
+        </w:rPr>
+        <w:t>. Newt and Hicks stand nearby</w:t>
+      </w:r>
+    </w:p>
+    <w:p>
+      <w:r>
+        <w:t>Caleb: (</w:t>
+      </w:r>
+      <w:r>
+        <w:t>R</w:t>
+      </w:r>
+      <w:r>
+        <w:t xml:space="preserve">eading the screen) </w:t>
+      </w:r>
+      <w:proofErr w:type="gramStart"/>
+      <w:r>
+        <w:t>You’re</w:t>
+      </w:r>
+      <w:proofErr w:type="gramEnd"/>
+      <w:r>
+        <w:t xml:space="preserve"> all clear.</w:t>
+      </w:r>
+      <w:r>
+        <w:t xml:space="preserve"> </w:t>
+      </w:r>
+      <w:r>
+        <w:t>No signs of any unusual masses in any of you</w:t>
+      </w:r>
+      <w:r>
+        <w:t>r internal scans</w:t>
+      </w:r>
+      <w:r>
+        <w:t xml:space="preserve">. </w:t>
+      </w:r>
+    </w:p>
+    <w:p>
+      <w:r>
+        <w:t xml:space="preserve">Ripley: (getting out of machine, pulling on a shirt over her undershirt) </w:t>
+      </w:r>
+      <w:proofErr w:type="gramStart"/>
+      <w:r>
+        <w:t>Good</w:t>
+      </w:r>
+      <w:proofErr w:type="gramEnd"/>
+      <w:r>
+        <w:t xml:space="preserve">. </w:t>
+      </w:r>
+      <w:r>
+        <w:t xml:space="preserve">Maybe that will help me sleep. </w:t>
+      </w:r>
+      <w:r>
+        <w:t>Thanks, Caleb.</w:t>
+      </w:r>
+      <w:r>
+        <w:t xml:space="preserve"> </w:t>
+      </w:r>
+    </w:p>
+    <w:p>
+      <w:r>
+        <w:t>Caleb: If that’s all for now, I need to return to Gateway. I have duties to attend to.</w:t>
+      </w:r>
+    </w:p>
+    <w:p>
+      <w:r>
+        <w:t>Hicks: What about your scanner pal?</w:t>
+      </w:r>
+    </w:p>
+    <w:p>
+      <w:r>
+        <w:t xml:space="preserve">Caleb: </w:t>
+      </w:r>
+      <w:r>
+        <w:t>Scooter</w:t>
+      </w:r>
+      <w:r>
+        <w:t xml:space="preserve"> works independently. You can follow </w:t>
+      </w:r>
+      <w:r>
+        <w:t xml:space="preserve">the reports </w:t>
+      </w:r>
+      <w:r>
+        <w:t>via your connection to the station.</w:t>
+      </w:r>
+    </w:p>
+    <w:p>
+      <w:r>
+        <w:t xml:space="preserve">Newt: (to Ripley) </w:t>
+      </w:r>
+      <w:proofErr w:type="gramStart"/>
+      <w:r>
+        <w:t>Can</w:t>
+      </w:r>
+      <w:proofErr w:type="gramEnd"/>
+      <w:r>
+        <w:t xml:space="preserve"> you show me how?</w:t>
+      </w:r>
+    </w:p>
+    <w:p>
+      <w:r>
+        <w:t xml:space="preserve">Ripley: </w:t>
+      </w:r>
+      <w:r>
+        <w:t>Sure, as long as you don’t forget your homework</w:t>
+      </w:r>
+      <w:r>
+        <w:t>.</w:t>
       </w:r>
       <w:bookmarkStart w:id="0" w:name="_GoBack"/>
       <w:bookmarkEnd w:id="0"/>
-    </w:p>
-    <w:p>
-      <w:pPr>
-        <w:rPr>
-          <w:i/>
-        </w:rPr>
-      </w:pPr>
-      <w:r>
-        <w:rPr>
-          <w:i/>
-        </w:rPr>
-        <w:t>Caleb examines Newt, Ripley and Hicks in the medical bay</w:t>
-      </w:r>
-    </w:p>
-    <w:p>
-      <w:r>
-        <w:t xml:space="preserve">Caleb: (examining Newt’s eyes) </w:t>
-      </w:r>
-      <w:proofErr w:type="gramStart"/>
-      <w:r>
-        <w:t>You</w:t>
-      </w:r>
-      <w:proofErr w:type="gramEnd"/>
-      <w:r>
-        <w:t xml:space="preserve"> are fine.</w:t>
-      </w:r>
-    </w:p>
-    <w:p>
-      <w:r>
-        <w:t>Newt: (to Ripley) I a</w:t>
-      </w:r>
-      <w:r>
-        <w:t>m fine.</w:t>
-      </w:r>
-    </w:p>
-    <w:p>
-      <w:r>
-        <w:t>Ripley: That’s good.</w:t>
-      </w:r>
-    </w:p>
-    <w:p>
-      <w:r>
-        <w:t>Caleb: (examining Hicks’ shoulder</w:t>
-      </w:r>
-      <w:r>
-        <w:t>, then his face</w:t>
-      </w:r>
-      <w:r>
-        <w:t xml:space="preserve">) </w:t>
-      </w:r>
-      <w:proofErr w:type="gramStart"/>
-      <w:r>
-        <w:t>What</w:t>
-      </w:r>
-      <w:proofErr w:type="gramEnd"/>
-      <w:r>
-        <w:t xml:space="preserve"> caused this injury?</w:t>
-      </w:r>
-    </w:p>
-    <w:p>
-      <w:r>
-        <w:t xml:space="preserve">Hicks: </w:t>
-      </w:r>
-      <w:r>
-        <w:t>One</w:t>
-      </w:r>
-      <w:r>
-        <w:t xml:space="preserve"> of those bugs</w:t>
-      </w:r>
-      <w:r>
-        <w:t>…</w:t>
-      </w:r>
-    </w:p>
-    <w:p>
-      <w:r>
-        <w:t>Caleb: Bugs? Do you mean a xenomorphic lifeform?</w:t>
-      </w:r>
-    </w:p>
-    <w:p>
-      <w:r>
-        <w:t>Hicks: Yeah...it</w:t>
-      </w:r>
-      <w:r>
-        <w:t>s blood anyway. Acid.</w:t>
-      </w:r>
-    </w:p>
-    <w:p>
-      <w:r>
-        <w:t>Caleb: Open. (</w:t>
-      </w:r>
-      <w:proofErr w:type="gramStart"/>
-      <w:r>
-        <w:t>holds</w:t>
-      </w:r>
-      <w:proofErr w:type="gramEnd"/>
-      <w:r>
-        <w:t xml:space="preserve"> instrument to Hicks’ eye)</w:t>
-      </w:r>
-    </w:p>
-    <w:p>
-      <w:r>
-        <w:t>Hicks: (Opens eye with difficulty, flinches</w:t>
-      </w:r>
-      <w:r>
-        <w:t>, blinks</w:t>
-      </w:r>
-      <w:r>
-        <w:t>)</w:t>
-      </w:r>
-    </w:p>
-    <w:p>
-      <w:r>
-        <w:t>Caleb:</w:t>
-      </w:r>
-      <w:r>
-        <w:t xml:space="preserve"> </w:t>
-      </w:r>
-      <w:r>
-        <w:t>How is your vision in this eye?</w:t>
-      </w:r>
-    </w:p>
-    <w:p>
-      <w:r>
-        <w:t>Hicks: A little blurry. Might be ok.</w:t>
-      </w:r>
-    </w:p>
-    <w:p>
-      <w:r>
-        <w:lastRenderedPageBreak/>
-        <w:t xml:space="preserve">Caleb: We will do a full vision exam when you reach Gateway. </w:t>
-      </w:r>
-      <w:r>
-        <w:t>I find no sign of infection.</w:t>
-      </w:r>
-      <w:r>
-        <w:t xml:space="preserve"> (Puts dressing back on Hicks’ eye.)</w:t>
-      </w:r>
-      <w:r>
-        <w:t xml:space="preserve"> </w:t>
-      </w:r>
-      <w:r>
-        <w:t>The wounds are</w:t>
-      </w:r>
-      <w:r>
-        <w:t xml:space="preserve"> mostly superficial. You should recover almost completely in a week or so. </w:t>
-      </w:r>
-      <w:r>
-        <w:t>There will be…significant scarring.</w:t>
-      </w:r>
-    </w:p>
-    <w:p>
-      <w:r>
-        <w:t xml:space="preserve">Hicks: </w:t>
-      </w:r>
-      <w:r>
-        <w:t>Damn. S</w:t>
-      </w:r>
-      <w:r>
-        <w:t>o much for my modelling career.</w:t>
-      </w:r>
-    </w:p>
-    <w:p>
-      <w:r>
-        <w:t>Caleb: Oh…I’m...sorry</w:t>
-      </w:r>
-      <w:r>
-        <w:t>.</w:t>
-      </w:r>
-    </w:p>
-    <w:p>
-      <w:r>
-        <w:t xml:space="preserve">Ripley: </w:t>
-      </w:r>
-      <w:proofErr w:type="gramStart"/>
-      <w:r>
-        <w:t>It’s</w:t>
-      </w:r>
-      <w:proofErr w:type="gramEnd"/>
-      <w:r>
-        <w:t xml:space="preserve"> ok, he’s kidding.</w:t>
-      </w:r>
-    </w:p>
-    <w:p>
-      <w:r>
-        <w:t xml:space="preserve">Caleb: </w:t>
-      </w:r>
-      <w:r>
-        <w:t>Oh, I see. You all seem healthy, but to pass quarantine you must complete an internal scan.</w:t>
-      </w:r>
-    </w:p>
-    <w:p>
-      <w:r>
-        <w:t xml:space="preserve">Hicks: </w:t>
-      </w:r>
-      <w:r>
-        <w:t xml:space="preserve">Oh, come on </w:t>
-      </w:r>
-      <w:r>
-        <w:t>there’s no way one of those…</w:t>
-      </w:r>
-    </w:p>
-    <w:p>
-      <w:r>
-        <w:t>Ripley: It won’t hurt, you big baby. Better safe than sorry.</w:t>
-      </w:r>
-    </w:p>
-    <w:p>
-      <w:pPr>
-        <w:rPr>
-          <w:i/>
-        </w:rPr>
-      </w:pPr>
-      <w:r>
-        <w:rPr>
-          <w:i/>
-        </w:rPr>
-        <w:t>Ripley is inside a scanning machine. A screen displays her internal anatomy</w:t>
-      </w:r>
-      <w:r>
-        <w:rPr>
-          <w:i/>
-        </w:rPr>
-        <w:t>. Newt and Hicks stand nearby</w:t>
-      </w:r>
-    </w:p>
-    <w:p>
-      <w:r>
-        <w:t>Caleb: (</w:t>
-      </w:r>
-      <w:r>
-        <w:t>R</w:t>
-      </w:r>
-      <w:r>
-        <w:t xml:space="preserve">eading the screen) </w:t>
-      </w:r>
-      <w:proofErr w:type="gramStart"/>
-      <w:r>
-        <w:t>You’re</w:t>
-      </w:r>
-      <w:proofErr w:type="gramEnd"/>
-      <w:r>
-        <w:t xml:space="preserve"> all clear.</w:t>
-      </w:r>
-      <w:r>
-        <w:t xml:space="preserve"> </w:t>
-      </w:r>
-      <w:r>
-        <w:t>No signs of any unusual masses in any of you</w:t>
-      </w:r>
-      <w:r>
-        <w:t>r internal scans</w:t>
-      </w:r>
-      <w:r>
-        <w:t xml:space="preserve">. </w:t>
-      </w:r>
-    </w:p>
-    <w:p>
-      <w:r>
-        <w:t xml:space="preserve">Ripley: (getting out of machine, pulling on a shirt over her undershirt) </w:t>
-      </w:r>
-      <w:proofErr w:type="gramStart"/>
-      <w:r>
-        <w:t>Good</w:t>
-      </w:r>
-      <w:proofErr w:type="gramEnd"/>
-      <w:r>
-        <w:t xml:space="preserve">. </w:t>
-      </w:r>
-      <w:r>
-        <w:t xml:space="preserve">Maybe that will help me sleep. </w:t>
-      </w:r>
-      <w:r>
-        <w:t>Thanks, Caleb.</w:t>
-      </w:r>
-      <w:r>
-        <w:t xml:space="preserve"> </w:t>
-      </w:r>
-    </w:p>
-    <w:p>
-      <w:r>
-        <w:t>Caleb: If that’s all for now, I need to return to Gateway. I have duties to attend to.</w:t>
-      </w:r>
-    </w:p>
-    <w:p>
-      <w:r>
-        <w:t>Hicks: What about your scanner pal?</w:t>
-      </w:r>
-    </w:p>
-    <w:p>
-      <w:r>
-        <w:t>Caleb: He works independently. You can follow his progress via your connection to the station.</w:t>
-      </w:r>
-    </w:p>
-    <w:p>
-      <w:r>
-        <w:t xml:space="preserve">Newt: (to Ripley) </w:t>
-      </w:r>
-      <w:proofErr w:type="gramStart"/>
-      <w:r>
-        <w:t>Can</w:t>
-      </w:r>
-      <w:proofErr w:type="gramEnd"/>
-      <w:r>
-        <w:t xml:space="preserve"> you show me how?</w:t>
-      </w:r>
-    </w:p>
-    <w:p>
-      <w:r>
-        <w:t xml:space="preserve">Ripley: </w:t>
-      </w:r>
-      <w:r>
-        <w:t>Sure, as long as you don’t forget your homework</w:t>
-      </w:r>
-      <w:r>
-        <w:t>.</w:t>
-      </w:r>
     </w:p>
     <w:p>
       <w:r>
@@ -10049,7 +10100,7 @@
 </file>
 
 <file path=customXml/itemProps1.xml><?xml version="1.0" encoding="utf-8"?>
-<ds:datastoreItem xmlns:ds="http://schemas.openxmlformats.org/officeDocument/2006/customXml" ds:itemID="{14FC791D-03B3-49B1-B961-CF8398CEC0BD}">
+<ds:datastoreItem xmlns:ds="http://schemas.openxmlformats.org/officeDocument/2006/customXml" ds:itemID="{E10392D2-6ED3-4F5A-9F3C-E3F9E254AAFC}">
   <ds:schemaRefs>
     <ds:schemaRef ds:uri="http://schemas.openxmlformats.org/officeDocument/2006/bibliography"/>
   </ds:schemaRefs>

</xml_diff>

<commit_message>
Adding more to act ii
</commit_message>
<xml_diff>
--- a/Alien War.docx
+++ b/Alien War.docx
@@ -8,8 +8,6 @@
           <w:i/>
         </w:rPr>
       </w:pPr>
-      <w:bookmarkStart w:id="0" w:name="_GoBack"/>
-      <w:bookmarkEnd w:id="0"/>
     </w:p>
     <w:p>
       <w:pPr>
@@ -3127,10 +3125,7 @@
         <w:t>Ripley: Well I don’t know. Did your parents ever talk about your grandpar</w:t>
       </w:r>
       <w:r>
-        <w:t xml:space="preserve">ents? Do you know their names? Did </w:t>
-      </w:r>
-      <w:r>
-        <w:t>the</w:t>
+        <w:t>ents? Do you know their names? Did the</w:t>
       </w:r>
       <w:r>
         <w:t>y</w:t>
@@ -4149,13 +4144,7 @@
         <w:rPr>
           <w:color w:val="2E74B5" w:themeColor="accent1" w:themeShade="BF"/>
         </w:rPr>
-        <w:t xml:space="preserve"> to an unknown destination. </w:t>
-      </w:r>
-      <w:r>
-        <w:rPr>
-          <w:color w:val="2E74B5" w:themeColor="accent1" w:themeShade="BF"/>
-        </w:rPr>
-        <w:t>Maybe show the queen looking at a display of commercial space routes beforehand.}</w:t>
+        <w:t xml:space="preserve"> to an unknown destination. Maybe show the queen looking at a display of commercial space routes beforehand.}</w:t>
       </w:r>
     </w:p>
     <w:p>
@@ -4228,10 +4217,7 @@
     </w:p>
     <w:p>
       <w:r>
-        <w:t xml:space="preserve">Hicks: </w:t>
-      </w:r>
-      <w:r>
-        <w:t>Oh god</w:t>
+        <w:t>Hicks: Oh god</w:t>
       </w:r>
       <w:r>
         <w:t>.</w:t>
@@ -4383,175 +4369,304 @@
     </w:p>
     <w:p>
       <w:r>
-        <w:t xml:space="preserve">Hicks: </w:t>
-      </w:r>
-      <w:r>
-        <w:t>Maybe something</w:t>
-      </w:r>
-      <w:r>
-        <w:t xml:space="preserve"> we </w:t>
-      </w:r>
-      <w:r>
-        <w:t>haven’t seen</w:t>
+        <w:t>Hicks: Maybe something we haven’t seen.</w:t>
+      </w:r>
+    </w:p>
+    <w:p>
+      <w:pPr>
+        <w:rPr>
+          <w:color w:val="2E74B5" w:themeColor="accent1" w:themeShade="BF"/>
+        </w:rPr>
+      </w:pPr>
+      <w:r>
+        <w:rPr>
+          <w:color w:val="2E74B5" w:themeColor="accent1" w:themeShade="BF"/>
+        </w:rPr>
+        <w:t>{Writer’s note: it might be interesting if Hicks has a connection</w:t>
+      </w:r>
+      <w:r>
+        <w:rPr>
+          <w:color w:val="2E74B5" w:themeColor="accent1" w:themeShade="BF"/>
+        </w:rPr>
+        <w:t xml:space="preserve"> to someone on one of the ships</w:t>
+      </w:r>
+    </w:p>
+    <w:p>
+      <w:pPr>
+        <w:rPr>
+          <w:color w:val="2E74B5" w:themeColor="accent1" w:themeShade="BF"/>
+        </w:rPr>
+      </w:pPr>
+      <w:r>
+        <w:rPr>
+          <w:color w:val="2E74B5" w:themeColor="accent1" w:themeShade="BF"/>
+        </w:rPr>
+        <w:t xml:space="preserve">Hicks: You’re sure it was the </w:t>
+      </w:r>
+      <w:proofErr w:type="spellStart"/>
+      <w:r>
+        <w:rPr>
+          <w:color w:val="2E74B5" w:themeColor="accent1" w:themeShade="BF"/>
+        </w:rPr>
+        <w:t>Carvin</w:t>
+      </w:r>
+      <w:proofErr w:type="spellEnd"/>
+      <w:r>
+        <w:rPr>
+          <w:color w:val="2E74B5" w:themeColor="accent1" w:themeShade="BF"/>
+        </w:rPr>
+        <w:t>?</w:t>
+      </w:r>
+    </w:p>
+    <w:p>
+      <w:pPr>
+        <w:rPr>
+          <w:color w:val="2E74B5" w:themeColor="accent1" w:themeShade="BF"/>
+        </w:rPr>
+      </w:pPr>
+      <w:r>
+        <w:rPr>
+          <w:color w:val="2E74B5" w:themeColor="accent1" w:themeShade="BF"/>
+        </w:rPr>
+        <w:t>Caleb: Confirmed, yes.</w:t>
+      </w:r>
+    </w:p>
+    <w:p>
+      <w:pPr>
+        <w:rPr>
+          <w:color w:val="2E74B5" w:themeColor="accent1" w:themeShade="BF"/>
+        </w:rPr>
+      </w:pPr>
+      <w:r>
+        <w:rPr>
+          <w:color w:val="2E74B5" w:themeColor="accent1" w:themeShade="BF"/>
+        </w:rPr>
+        <w:t>Hicks: Aww, man.</w:t>
+      </w:r>
+      <w:r>
+        <w:rPr>
+          <w:color w:val="2E74B5" w:themeColor="accent1" w:themeShade="BF"/>
+        </w:rPr>
+        <w:t xml:space="preserve"> }</w:t>
+      </w:r>
+    </w:p>
+    <w:p>
+      <w:r>
+        <w:t xml:space="preserve">Caleb: </w:t>
+      </w:r>
+      <w:r>
+        <w:t xml:space="preserve">Ripley, </w:t>
+      </w:r>
+      <w:r>
+        <w:t>I recovered communications from Burke to an unknown address at Gateway. I’m tracking down network logs to determine who they went to. But I can send them to you. (Holds up a data drive, inserts it off-screen)</w:t>
+      </w:r>
+    </w:p>
+    <w:p>
+      <w:r>
+        <w:t>Ripley: Thanks, Caleb. (</w:t>
+      </w:r>
+      <w:proofErr w:type="gramStart"/>
+      <w:r>
+        <w:t>pause</w:t>
+      </w:r>
+      <w:proofErr w:type="gramEnd"/>
+      <w:r>
+        <w:t>, Ripley removes a data drive)</w:t>
+      </w:r>
+    </w:p>
+    <w:p>
+      <w:pPr>
+        <w:rPr>
+          <w:i/>
+        </w:rPr>
+      </w:pPr>
+      <w:r>
+        <w:rPr>
+          <w:i/>
+        </w:rPr>
+        <w:t>A siren sounds on Caleb’s end of the connection</w:t>
+      </w:r>
+    </w:p>
+    <w:p>
+      <w:r>
+        <w:t>Caleb: That’s…the all hands warning…enemy contact…</w:t>
+      </w:r>
+    </w:p>
+    <w:p>
+      <w:r>
+        <w:t>Hicks</w:t>
+      </w:r>
+      <w:r>
+        <w:t>: Kurtz…</w:t>
+      </w:r>
+    </w:p>
+    <w:p>
+      <w:r>
+        <w:t>Caleb: I need to go.</w:t>
+      </w:r>
+    </w:p>
+    <w:p>
+      <w:r>
+        <w:rPr>
+          <w:i/>
+        </w:rPr>
+        <w:t>Caleb’s image disappears</w:t>
+      </w:r>
+    </w:p>
+    <w:p>
+      <w:r>
+        <w:t xml:space="preserve">Hicks: If that ship is full of those things…Gateway won’t be able to stop it. </w:t>
+      </w:r>
+    </w:p>
+    <w:p>
+      <w:r>
+        <w:t>Ripley: What kind of defenses does the station have? Can’t they nuke the hell out of it?</w:t>
+      </w:r>
+    </w:p>
+    <w:p>
+      <w:r>
+        <w:t xml:space="preserve">Hicks: Ships like the </w:t>
+      </w:r>
+      <w:proofErr w:type="spellStart"/>
+      <w:r>
+        <w:t>Sulaco</w:t>
+      </w:r>
+      <w:proofErr w:type="spellEnd"/>
+      <w:r>
+        <w:t xml:space="preserve"> and Kurtz have good missile defense. Gateway only has a few nukes of its own…no need. It has a rail gun battery mainly to keep pirates from trying anything within range of the station. The fleet is Gateway’s defense.</w:t>
+      </w:r>
+    </w:p>
+    <w:p>
+      <w:r>
+        <w:t>Ripley: The one that just got destroyed by the Kurtz</w:t>
+      </w:r>
+    </w:p>
+    <w:p>
+      <w:r>
+        <w:t>Hicks: Not all of it. Look. (</w:t>
+      </w:r>
+      <w:proofErr w:type="gramStart"/>
+      <w:r>
+        <w:t>brings</w:t>
+      </w:r>
+      <w:proofErr w:type="gramEnd"/>
+      <w:r>
+        <w:t xml:space="preserve"> up a view of a smoking hulk, starti</w:t>
+      </w:r>
+      <w:r>
+        <w:t xml:space="preserve">ng to turn towards Earth). The </w:t>
+      </w:r>
+      <w:proofErr w:type="spellStart"/>
+      <w:r>
+        <w:t>Carvin</w:t>
+      </w:r>
+      <w:proofErr w:type="spellEnd"/>
+      <w:r>
+        <w:t xml:space="preserve"> </w:t>
+      </w:r>
+      <w:r>
+        <w:t>was boarded and it’s already coming back online. Now they have a fleet and we have…</w:t>
+      </w:r>
+    </w:p>
+    <w:p>
+      <w:r>
+        <w:t xml:space="preserve">Ripley: …us. </w:t>
+      </w:r>
+      <w:proofErr w:type="spellStart"/>
+      <w:r>
+        <w:t>Sulaco’s</w:t>
+      </w:r>
+      <w:proofErr w:type="spellEnd"/>
+      <w:r>
+        <w:t xml:space="preserve"> all we have left. All they have (gestures to Earth</w:t>
+      </w:r>
+      <w:r>
+        <w:t xml:space="preserve"> [out the window/on a screen]</w:t>
+      </w:r>
+      <w:r>
+        <w:t>)</w:t>
       </w:r>
       <w:r>
         <w:t>.</w:t>
       </w:r>
     </w:p>
     <w:p>
-      <w:pPr>
-        <w:rPr>
-          <w:color w:val="2E74B5" w:themeColor="accent1" w:themeShade="BF"/>
-        </w:rPr>
-      </w:pPr>
-      <w:r>
-        <w:rPr>
-          <w:color w:val="2E74B5" w:themeColor="accent1" w:themeShade="BF"/>
-        </w:rPr>
-        <w:t>{Writer’s note: it might be interesting if Hicks has a connection</w:t>
-      </w:r>
-      <w:r>
-        <w:rPr>
-          <w:color w:val="2E74B5" w:themeColor="accent1" w:themeShade="BF"/>
-        </w:rPr>
-        <w:t xml:space="preserve"> to someone on one of the ships</w:t>
-      </w:r>
-    </w:p>
-    <w:p>
-      <w:pPr>
-        <w:rPr>
-          <w:color w:val="2E74B5" w:themeColor="accent1" w:themeShade="BF"/>
-        </w:rPr>
-      </w:pPr>
-      <w:r>
-        <w:rPr>
-          <w:color w:val="2E74B5" w:themeColor="accent1" w:themeShade="BF"/>
-        </w:rPr>
-        <w:t xml:space="preserve">Hicks: You’re sure it was the </w:t>
-      </w:r>
-      <w:proofErr w:type="spellStart"/>
-      <w:r>
-        <w:rPr>
-          <w:color w:val="2E74B5" w:themeColor="accent1" w:themeShade="BF"/>
-        </w:rPr>
-        <w:t>Carvin</w:t>
-      </w:r>
-      <w:proofErr w:type="spellEnd"/>
-      <w:r>
-        <w:rPr>
-          <w:color w:val="2E74B5" w:themeColor="accent1" w:themeShade="BF"/>
-        </w:rPr>
-        <w:t>?</w:t>
-      </w:r>
-    </w:p>
-    <w:p>
-      <w:pPr>
-        <w:rPr>
-          <w:color w:val="2E74B5" w:themeColor="accent1" w:themeShade="BF"/>
-        </w:rPr>
-      </w:pPr>
-      <w:r>
-        <w:rPr>
-          <w:color w:val="2E74B5" w:themeColor="accent1" w:themeShade="BF"/>
-        </w:rPr>
-        <w:t>Caleb: Confirmed, yes.</w:t>
-      </w:r>
-    </w:p>
-    <w:p>
-      <w:pPr>
-        <w:rPr>
-          <w:color w:val="2E74B5" w:themeColor="accent1" w:themeShade="BF"/>
-        </w:rPr>
-      </w:pPr>
-      <w:r>
-        <w:rPr>
-          <w:color w:val="2E74B5" w:themeColor="accent1" w:themeShade="BF"/>
-        </w:rPr>
-        <w:t>Hicks: Aww, man.</w:t>
-      </w:r>
-      <w:r>
-        <w:rPr>
-          <w:color w:val="2E74B5" w:themeColor="accent1" w:themeShade="BF"/>
-        </w:rPr>
-        <w:t xml:space="preserve"> }</w:t>
-      </w:r>
-    </w:p>
-    <w:p>
-      <w:r>
-        <w:t xml:space="preserve">Caleb: </w:t>
-      </w:r>
-      <w:r>
-        <w:t xml:space="preserve">Ripley, </w:t>
-      </w:r>
-      <w:r>
-        <w:t>I recovered communications from Burke to an unknown address at Gateway. I’m tracking down network logs to determine who they went to. But I can send them to you. (Holds up a data drive, inserts it off-screen)</w:t>
-      </w:r>
-    </w:p>
-    <w:p>
-      <w:r>
-        <w:t>Ripley: Thanks, Caleb. (</w:t>
+      <w:r>
+        <w:t xml:space="preserve">Hicks: I don’t even know if I can disable </w:t>
+      </w:r>
+      <w:proofErr w:type="spellStart"/>
+      <w:r>
+        <w:t>Sulaco’s</w:t>
+      </w:r>
+      <w:proofErr w:type="spellEnd"/>
+      <w:r>
+        <w:t xml:space="preserve"> friendly-fire lock</w:t>
+      </w:r>
+      <w:r>
+        <w:t>out</w:t>
+      </w:r>
+      <w:r>
+        <w:t xml:space="preserve"> and even if…</w:t>
+      </w:r>
+    </w:p>
+    <w:p>
+      <w:r>
+        <w:t xml:space="preserve">Newt: (emerges from a hiding spot, Scooter in tow) </w:t>
       </w:r>
       <w:proofErr w:type="gramStart"/>
       <w:r>
-        <w:t>pause</w:t>
+        <w:t>The</w:t>
       </w:r>
       <w:proofErr w:type="gramEnd"/>
       <w:r>
-        <w:t>, Ripley removes a data drive)</w:t>
-      </w:r>
-    </w:p>
-    <w:p>
-      <w:pPr>
-        <w:rPr>
-          <w:i/>
-        </w:rPr>
-      </w:pPr>
-      <w:r>
-        <w:rPr>
-          <w:i/>
-        </w:rPr>
-        <w:t>A siren sounds on Caleb’s end of the connection</w:t>
-      </w:r>
-    </w:p>
-    <w:p>
-      <w:r>
-        <w:t>Caleb: That’s…the all hands warning…enemy contact…</w:t>
-      </w:r>
-    </w:p>
-    <w:p>
-      <w:r>
-        <w:t>Hicks</w:t>
-      </w:r>
-      <w:r>
-        <w:t>: Kurtz…</w:t>
-      </w:r>
-    </w:p>
-    <w:p>
-      <w:r>
-        <w:t>Caleb: I need to go.</w:t>
-      </w:r>
-    </w:p>
-    <w:p>
-      <w:r>
-        <w:rPr>
-          <w:i/>
-        </w:rPr>
-        <w:t>Caleb’s image disappears</w:t>
-      </w:r>
-    </w:p>
-    <w:p>
-      <w:r>
-        <w:t xml:space="preserve">Hicks: If that ship is full of those things…Gateway won’t be able to stop it. </w:t>
-      </w:r>
-    </w:p>
-    <w:p>
-      <w:r>
-        <w:t>Ripley: What kind of defenses does the station have? Can’t they nuke the hell out of it?</w:t>
-      </w:r>
-    </w:p>
-    <w:p>
-      <w:r>
-        <w:t xml:space="preserve">Hicks: Ships like the </w:t>
+        <w:t xml:space="preserve"> monsters are coming?! They’re coming to get us?</w:t>
+      </w:r>
+    </w:p>
+    <w:p>
+      <w:r>
+        <w:t xml:space="preserve">Ripley: Where did you come from? </w:t>
+      </w:r>
+      <w:r>
+        <w:t xml:space="preserve">Don’t </w:t>
+      </w:r>
+      <w:proofErr w:type="spellStart"/>
+      <w:r>
+        <w:t>evesdrop</w:t>
+      </w:r>
+      <w:proofErr w:type="spellEnd"/>
+      <w:r>
+        <w:t xml:space="preserve">. </w:t>
+      </w:r>
+    </w:p>
+    <w:p>
+      <w:r>
+        <w:t>Newt: We have to leave! We have to go RIGHT NOW!! (</w:t>
+      </w:r>
+      <w:proofErr w:type="gramStart"/>
+      <w:r>
+        <w:t>tugs</w:t>
+      </w:r>
+      <w:proofErr w:type="gramEnd"/>
+      <w:r>
+        <w:t xml:space="preserve"> on Ripley’s sleeve)</w:t>
+      </w:r>
+    </w:p>
+    <w:p>
+      <w:r>
+        <w:t>Ripley: Wait! Sweetie we don’t have anywhere to go.</w:t>
+      </w:r>
+    </w:p>
+    <w:p>
+      <w:r>
+        <w:t xml:space="preserve">Hicks: Yeah, but she might have the right idea. Things around here are </w:t>
+      </w:r>
+      <w:proofErr w:type="spellStart"/>
+      <w:r>
+        <w:t>gonna</w:t>
+      </w:r>
+      <w:proofErr w:type="spellEnd"/>
+      <w:r>
+        <w:t xml:space="preserve"> get pretty hot in a minute. We could take the </w:t>
       </w:r>
       <w:proofErr w:type="spellStart"/>
       <w:r>
@@ -4559,377 +4674,233 @@
       </w:r>
       <w:proofErr w:type="spellEnd"/>
       <w:r>
-        <w:t xml:space="preserve"> and Kurtz have good missile defense. Gateway only has a few nukes of its own…no need. It has a rail gun battery mainly to keep pirates from trying anything within range of the station. The fleet is Gateway’s defense.</w:t>
-      </w:r>
-    </w:p>
-    <w:p>
-      <w:r>
-        <w:t>Ripley: The one that just got destroyed by the Kurtz</w:t>
-      </w:r>
-    </w:p>
-    <w:p>
-      <w:r>
-        <w:t>Hicks: Not all of it. Look. (</w:t>
+        <w:t xml:space="preserve"> to a safe port. It’s no use against our own ships…weapons won’t target ‘</w:t>
+      </w:r>
+      <w:proofErr w:type="spellStart"/>
+      <w:r>
+        <w:t>em</w:t>
+      </w:r>
+      <w:proofErr w:type="spellEnd"/>
+      <w:r>
+        <w:t xml:space="preserve">. We need to keep </w:t>
+      </w:r>
+      <w:r>
+        <w:t xml:space="preserve">her </w:t>
+      </w:r>
+      <w:r>
+        <w:t xml:space="preserve">out of enemy hands. We can be in </w:t>
+      </w:r>
+      <w:proofErr w:type="spellStart"/>
+      <w:r>
+        <w:t>slipspace</w:t>
+      </w:r>
+      <w:proofErr w:type="spellEnd"/>
+      <w:r>
+        <w:t xml:space="preserve"> in ten minutes. We’re already refueled.</w:t>
+      </w:r>
+    </w:p>
+    <w:p>
+      <w:r>
+        <w:t xml:space="preserve">Newt: </w:t>
+      </w:r>
+      <w:r>
+        <w:t xml:space="preserve">(Tugging Ripley’s shirtsleeve) </w:t>
       </w:r>
       <w:proofErr w:type="gramStart"/>
       <w:r>
-        <w:t>brings</w:t>
+        <w:t>Let’s</w:t>
       </w:r>
       <w:proofErr w:type="gramEnd"/>
       <w:r>
-        <w:t xml:space="preserve"> up a view of a smoking hulk, starti</w:t>
-      </w:r>
-      <w:r>
-        <w:t xml:space="preserve">ng to turn towards Earth). The </w:t>
-      </w:r>
-      <w:proofErr w:type="spellStart"/>
-      <w:r>
-        <w:t>Carvin</w:t>
-      </w:r>
-      <w:proofErr w:type="spellEnd"/>
-      <w:r>
-        <w:t xml:space="preserve"> </w:t>
-      </w:r>
-      <w:r>
-        <w:t>was boarded and it’s already coming back online. Now they have a fleet and we have…</w:t>
-      </w:r>
-    </w:p>
-    <w:p>
-      <w:r>
-        <w:t xml:space="preserve">Ripley: …us. </w:t>
-      </w:r>
-      <w:proofErr w:type="spellStart"/>
-      <w:r>
-        <w:t>Sulaco’s</w:t>
-      </w:r>
-      <w:proofErr w:type="spellEnd"/>
-      <w:r>
-        <w:t xml:space="preserve"> all we have left. All they have (gestures to Earth</w:t>
-      </w:r>
-      <w:r>
-        <w:t xml:space="preserve"> [out the window/on a screen]</w:t>
-      </w:r>
-      <w:r>
-        <w:t>)</w:t>
-      </w:r>
-      <w:r>
-        <w:t>.</w:t>
-      </w:r>
-    </w:p>
-    <w:p>
-      <w:r>
-        <w:t xml:space="preserve">Hicks: I don’t even know if I can disable </w:t>
-      </w:r>
-      <w:proofErr w:type="spellStart"/>
-      <w:r>
-        <w:t>Sulaco’s</w:t>
-      </w:r>
-      <w:proofErr w:type="spellEnd"/>
-      <w:r>
-        <w:t xml:space="preserve"> friendly-fire lock</w:t>
-      </w:r>
-      <w:r>
-        <w:t>out</w:t>
-      </w:r>
-      <w:r>
-        <w:t xml:space="preserve"> and even if…</w:t>
-      </w:r>
-    </w:p>
-    <w:p>
-      <w:r>
-        <w:t xml:space="preserve">Newt: (emerges from a hiding spot, Scooter in tow) </w:t>
+        <w:t xml:space="preserve"> go! Let’s GO!</w:t>
+      </w:r>
+    </w:p>
+    <w:p>
+      <w:r>
+        <w:t xml:space="preserve">Ripley: (thinks for a few beats) </w:t>
       </w:r>
       <w:proofErr w:type="gramStart"/>
       <w:r>
-        <w:t>The</w:t>
+        <w:rPr>
+          <w:i/>
+        </w:rPr>
+        <w:t>They</w:t>
       </w:r>
       <w:proofErr w:type="gramEnd"/>
       <w:r>
-        <w:t xml:space="preserve"> monsters are coming?! They’re coming to get us?</w:t>
-      </w:r>
-    </w:p>
-    <w:p>
-      <w:r>
-        <w:t xml:space="preserve">Ripley: Where did you come from? </w:t>
-      </w:r>
-      <w:r>
-        <w:t xml:space="preserve">Don’t </w:t>
-      </w:r>
-      <w:proofErr w:type="spellStart"/>
-      <w:r>
-        <w:t>evesdrop</w:t>
-      </w:r>
-      <w:proofErr w:type="spellEnd"/>
-      <w:r>
-        <w:t xml:space="preserve">. </w:t>
-      </w:r>
-    </w:p>
-    <w:p>
-      <w:r>
-        <w:t>Newt: We have to leave! We have to go RIGHT NOW!! (</w:t>
+        <w:t xml:space="preserve"> don’t seem to have a problem targeting friendly ships. There must be a way to…to circumvent the system somehow. </w:t>
+      </w:r>
+    </w:p>
+    <w:p>
+      <w:r>
+        <w:t>Hicks: I can work on it.</w:t>
+      </w:r>
+    </w:p>
+    <w:p>
+      <w:r>
+        <w:t xml:space="preserve">Newt: </w:t>
+      </w:r>
+      <w:proofErr w:type="spellStart"/>
+      <w:r>
+        <w:t>Noooo</w:t>
+      </w:r>
+      <w:proofErr w:type="spellEnd"/>
+      <w:r>
+        <w:t xml:space="preserve"> we need to leave!</w:t>
+      </w:r>
+    </w:p>
+    <w:p>
+      <w:r>
+        <w:t xml:space="preserve">Ripley: (picks up Newt) </w:t>
       </w:r>
       <w:proofErr w:type="gramStart"/>
       <w:r>
-        <w:t>tugs</w:t>
+        <w:t>We</w:t>
       </w:r>
       <w:proofErr w:type="gramEnd"/>
       <w:r>
-        <w:t xml:space="preserve"> on Ripley’s sleeve)</w:t>
-      </w:r>
-    </w:p>
-    <w:p>
-      <w:r>
-        <w:t>Ripley: Wait! Sweetie we don’t have anywhere to go.</w:t>
-      </w:r>
-    </w:p>
-    <w:p>
-      <w:r>
-        <w:t xml:space="preserve">Hicks: Yeah, but she might have the right idea. Things around here are </w:t>
-      </w:r>
-      <w:proofErr w:type="spellStart"/>
-      <w:r>
-        <w:t>gonna</w:t>
-      </w:r>
-      <w:proofErr w:type="spellEnd"/>
-      <w:r>
-        <w:t xml:space="preserve"> get pretty hot in a minute. We could take the </w:t>
-      </w:r>
-      <w:proofErr w:type="spellStart"/>
-      <w:r>
+        <w:t xml:space="preserve"> need to do what’s</w:t>
+      </w:r>
+      <w:r>
+        <w:t xml:space="preserve"> right, Newt. Even if it’s frightening</w:t>
+      </w:r>
+      <w:r>
+        <w:t>. Come on, let’s get ready to leave just in case. (</w:t>
+      </w:r>
+      <w:proofErr w:type="gramStart"/>
+      <w:r>
+        <w:t>exits</w:t>
+      </w:r>
+      <w:proofErr w:type="gramEnd"/>
+      <w:r>
+        <w:t>. Scooter lingers for a second, looks at Hicks, hurries after Newt and Ripley).</w:t>
+      </w:r>
+      <w:r>
+        <w:tab/>
+      </w:r>
+    </w:p>
+    <w:p>
+      <w:pPr>
+        <w:rPr>
+          <w:color w:val="2E74B5" w:themeColor="accent1" w:themeShade="BF"/>
+        </w:rPr>
+      </w:pPr>
+    </w:p>
+    <w:p>
+      <w:pPr>
+        <w:rPr>
+          <w:i/>
+          <w:strike/>
+        </w:rPr>
+      </w:pPr>
+      <w:r>
+        <w:rPr>
+          <w:color w:val="2E74B5" w:themeColor="accent1" w:themeShade="BF"/>
+        </w:rPr>
+        <w:t>{Writer’s Note</w:t>
+      </w:r>
+      <w:r>
+        <w:rPr>
+          <w:color w:val="2E74B5" w:themeColor="accent1" w:themeShade="BF"/>
+        </w:rPr>
+        <w:t xml:space="preserve">: This is the Decision scene. Ripley needs to make the decision not to take the </w:t>
+      </w:r>
+      <w:proofErr w:type="spellStart"/>
+      <w:r>
+        <w:rPr>
+          <w:color w:val="2E74B5" w:themeColor="accent1" w:themeShade="BF"/>
+        </w:rPr>
         <w:t>Sulaco</w:t>
       </w:r>
       <w:proofErr w:type="spellEnd"/>
       <w:r>
-        <w:t xml:space="preserve"> to a safe port. It’s no use against our own ships…weapons won’t target ‘</w:t>
-      </w:r>
-      <w:proofErr w:type="spellStart"/>
-      <w:r>
-        <w:t>em</w:t>
-      </w:r>
-      <w:proofErr w:type="spellEnd"/>
-      <w:r>
-        <w:t xml:space="preserve">. We need to keep </w:t>
-      </w:r>
-      <w:r>
-        <w:t xml:space="preserve">her </w:t>
-      </w:r>
-      <w:r>
-        <w:t xml:space="preserve">out of enemy hands. We can be in </w:t>
-      </w:r>
-      <w:proofErr w:type="spellStart"/>
-      <w:r>
-        <w:t>slipspace</w:t>
-      </w:r>
-      <w:proofErr w:type="spellEnd"/>
-      <w:r>
-        <w:t xml:space="preserve"> in ten minutes. We’re already refueled.</w:t>
-      </w:r>
-    </w:p>
-    <w:p>
-      <w:r>
-        <w:t xml:space="preserve">Newt: </w:t>
-      </w:r>
-      <w:r>
-        <w:t xml:space="preserve">(Tugging Ripley’s shirtsleeve) </w:t>
-      </w:r>
-      <w:proofErr w:type="gramStart"/>
-      <w:r>
-        <w:t>Let’s</w:t>
-      </w:r>
-      <w:proofErr w:type="gramEnd"/>
-      <w:r>
-        <w:t xml:space="preserve"> go! Let’s GO!</w:t>
-      </w:r>
-    </w:p>
-    <w:p>
-      <w:r>
-        <w:t xml:space="preserve">Ripley: (thinks for a few beats) </w:t>
-      </w:r>
-      <w:proofErr w:type="gramStart"/>
-      <w:r>
-        <w:rPr>
-          <w:i/>
-        </w:rPr>
-        <w:t>They</w:t>
-      </w:r>
-      <w:proofErr w:type="gramEnd"/>
-      <w:r>
-        <w:t xml:space="preserve"> don’t seem to have a problem targeting friendly ships. There must be a way to…to circumvent the system somehow. </w:t>
-      </w:r>
-    </w:p>
-    <w:p>
-      <w:r>
-        <w:t>Hicks: I can work on it.</w:t>
-      </w:r>
-    </w:p>
-    <w:p>
-      <w:r>
-        <w:t xml:space="preserve">Newt: </w:t>
-      </w:r>
-      <w:proofErr w:type="spellStart"/>
-      <w:r>
-        <w:t>Noooo</w:t>
-      </w:r>
-      <w:proofErr w:type="spellEnd"/>
-      <w:r>
-        <w:t xml:space="preserve"> we need to leave!</w:t>
-      </w:r>
-    </w:p>
-    <w:p>
-      <w:r>
-        <w:t xml:space="preserve">Ripley: (picks up Newt) </w:t>
-      </w:r>
-      <w:proofErr w:type="gramStart"/>
-      <w:r>
-        <w:t>We</w:t>
-      </w:r>
-      <w:proofErr w:type="gramEnd"/>
-      <w:r>
-        <w:t xml:space="preserve"> need to do what’s</w:t>
-      </w:r>
-      <w:r>
-        <w:t xml:space="preserve"> right, Newt. Even if </w:t>
-      </w:r>
-      <w:r>
-        <w:t>it’s frightening</w:t>
-      </w:r>
-      <w:r>
-        <w:t>. Come on, let’s get ready to leave just in case. (</w:t>
-      </w:r>
-      <w:proofErr w:type="gramStart"/>
-      <w:r>
-        <w:t>exits</w:t>
-      </w:r>
-      <w:proofErr w:type="gramEnd"/>
-      <w:r>
-        <w:t>. Scooter lingers for a second, looks at Hicks, hurries after Newt and Ripley).</w:t>
-      </w:r>
-      <w:r>
-        <w:tab/>
-      </w:r>
-    </w:p>
-    <w:p>
-      <w:pPr>
-        <w:rPr>
-          <w:color w:val="2E74B5" w:themeColor="accent1" w:themeShade="BF"/>
-        </w:rPr>
-      </w:pPr>
-    </w:p>
-    <w:p>
-      <w:pPr>
+        <w:rPr>
+          <w:color w:val="2E74B5" w:themeColor="accent1" w:themeShade="BF"/>
+        </w:rPr>
+        <w:t xml:space="preserve"> to a safe port, but to stay and protect Earth. It can be affected by </w:t>
+      </w:r>
+      <w:proofErr w:type="spellStart"/>
+      <w:r>
+        <w:rPr>
+          <w:color w:val="2E74B5" w:themeColor="accent1" w:themeShade="BF"/>
+        </w:rPr>
+        <w:t>Xeno</w:t>
+      </w:r>
+      <w:proofErr w:type="spellEnd"/>
+      <w:r>
+        <w:rPr>
+          <w:color w:val="2E74B5" w:themeColor="accent1" w:themeShade="BF"/>
+        </w:rPr>
+        <w:t xml:space="preserve"> action, but not d</w:t>
+      </w:r>
+      <w:r>
+        <w:rPr>
+          <w:color w:val="2E74B5" w:themeColor="accent1" w:themeShade="BF"/>
+        </w:rPr>
+        <w:t xml:space="preserve">riven by it. Hicks will not allow </w:t>
+      </w:r>
+      <w:proofErr w:type="spellStart"/>
+      <w:r>
+        <w:rPr>
+          <w:color w:val="2E74B5" w:themeColor="accent1" w:themeShade="BF"/>
+        </w:rPr>
+        <w:t>Sulaco</w:t>
+      </w:r>
+      <w:proofErr w:type="spellEnd"/>
+      <w:r>
+        <w:rPr>
+          <w:color w:val="2E74B5" w:themeColor="accent1" w:themeShade="BF"/>
+        </w:rPr>
+        <w:t xml:space="preserve"> to fall into enemy hands.}</w:t>
+      </w:r>
+      <w:r>
         <w:rPr>
           <w:i/>
           <w:strike/>
         </w:rPr>
-      </w:pPr>
-      <w:r>
-        <w:rPr>
-          <w:color w:val="2E74B5" w:themeColor="accent1" w:themeShade="BF"/>
-        </w:rPr>
-        <w:t>{Writer’s Note</w:t>
-      </w:r>
-      <w:r>
-        <w:rPr>
-          <w:color w:val="2E74B5" w:themeColor="accent1" w:themeShade="BF"/>
-        </w:rPr>
-        <w:t xml:space="preserve">: This is the Decision scene. Ripley needs to make the decision not to take the </w:t>
-      </w:r>
-      <w:proofErr w:type="spellStart"/>
-      <w:r>
-        <w:rPr>
-          <w:color w:val="2E74B5" w:themeColor="accent1" w:themeShade="BF"/>
+        <w:br w:type="page"/>
+      </w:r>
+    </w:p>
+    <w:p>
+      <w:pPr>
+        <w:rPr>
+          <w:i/>
+        </w:rPr>
+      </w:pPr>
+    </w:p>
+    <w:p>
+      <w:pPr>
+        <w:pStyle w:val="Heading3"/>
+      </w:pPr>
+      <w:r>
+        <w:t>Scene VII</w:t>
+      </w:r>
+      <w:r>
+        <w:t>I</w:t>
+      </w:r>
+    </w:p>
+    <w:p>
+      <w:pPr>
+        <w:rPr>
+          <w:i/>
+        </w:rPr>
+      </w:pPr>
+      <w:r>
+        <w:rPr>
+          <w:i/>
+        </w:rPr>
+        <w:t xml:space="preserve">INT </w:t>
+      </w:r>
+      <w:proofErr w:type="spellStart"/>
+      <w:r>
+        <w:rPr>
+          <w:i/>
         </w:rPr>
         <w:t>Sulaco</w:t>
       </w:r>
       <w:proofErr w:type="spellEnd"/>
       <w:r>
         <w:rPr>
-          <w:color w:val="2E74B5" w:themeColor="accent1" w:themeShade="BF"/>
-        </w:rPr>
-        <w:t xml:space="preserve"> to a safe port, but to stay and protect Earth. It can be affected by </w:t>
-      </w:r>
-      <w:proofErr w:type="spellStart"/>
-      <w:r>
-        <w:rPr>
-          <w:color w:val="2E74B5" w:themeColor="accent1" w:themeShade="BF"/>
-        </w:rPr>
-        <w:t>Xeno</w:t>
-      </w:r>
-      <w:proofErr w:type="spellEnd"/>
-      <w:r>
-        <w:rPr>
-          <w:color w:val="2E74B5" w:themeColor="accent1" w:themeShade="BF"/>
-        </w:rPr>
-        <w:t xml:space="preserve"> action, but not d</w:t>
-      </w:r>
-      <w:r>
-        <w:rPr>
-          <w:color w:val="2E74B5" w:themeColor="accent1" w:themeShade="BF"/>
-        </w:rPr>
-        <w:t xml:space="preserve">riven by it. Hicks will not allow </w:t>
-      </w:r>
-      <w:proofErr w:type="spellStart"/>
-      <w:r>
-        <w:rPr>
-          <w:color w:val="2E74B5" w:themeColor="accent1" w:themeShade="BF"/>
-        </w:rPr>
-        <w:t>Sulaco</w:t>
-      </w:r>
-      <w:proofErr w:type="spellEnd"/>
-      <w:r>
-        <w:rPr>
-          <w:color w:val="2E74B5" w:themeColor="accent1" w:themeShade="BF"/>
-        </w:rPr>
-        <w:t xml:space="preserve"> to fall into enemy hands.}</w:t>
-      </w:r>
-      <w:r>
-        <w:rPr>
-          <w:i/>
-          <w:strike/>
-        </w:rPr>
-        <w:br w:type="page"/>
-      </w:r>
-    </w:p>
-    <w:p>
-      <w:pPr>
-        <w:rPr>
-          <w:i/>
-        </w:rPr>
-      </w:pPr>
-    </w:p>
-    <w:p>
-      <w:pPr>
-        <w:pStyle w:val="Heading3"/>
-      </w:pPr>
-      <w:r>
-        <w:t>Scene VII</w:t>
-      </w:r>
-      <w:r>
-        <w:t>I</w:t>
-      </w:r>
-    </w:p>
-    <w:p>
-      <w:pPr>
-        <w:rPr>
-          <w:i/>
-        </w:rPr>
-      </w:pPr>
-      <w:r>
-        <w:rPr>
-          <w:i/>
-        </w:rPr>
-        <w:t xml:space="preserve">INT </w:t>
-      </w:r>
-      <w:proofErr w:type="spellStart"/>
-      <w:r>
-        <w:rPr>
-          <w:i/>
-        </w:rPr>
-        <w:t>Sulaco</w:t>
-      </w:r>
-      <w:proofErr w:type="spellEnd"/>
-      <w:r>
-        <w:rPr>
           <w:i/>
         </w:rPr>
         <w:t xml:space="preserve"> bunk</w:t>
@@ -4959,13 +4930,7 @@
     </w:p>
     <w:p>
       <w:r>
-        <w:t xml:space="preserve">Newt: </w:t>
-      </w:r>
-      <w:r>
-        <w:t>She’s</w:t>
-      </w:r>
-      <w:r>
-        <w:t xml:space="preserve"> a she. And I like her. She doesn’t want to leave though.</w:t>
+        <w:t>Newt: She’s a she. And I like her. She doesn’t want to leave though.</w:t>
       </w:r>
     </w:p>
     <w:p>
@@ -7072,13 +7037,7 @@
         <w:rPr>
           <w:i/>
         </w:rPr>
-        <w:t>.</w:t>
-      </w:r>
-      <w:r>
-        <w:rPr>
-          <w:i/>
-        </w:rPr>
-        <w:t xml:space="preserve"> Visible through transparent exterior can be seen passengers enjoying themselves around a pool with a water slide, a bar, and other entertainments found on cruise ships. Pan up to see the </w:t>
+        <w:t xml:space="preserve">. Visible through transparent exterior can be seen passengers enjoying themselves around a pool with a water slide, a bar, and other entertainments found on cruise ships. Pan up to see the </w:t>
       </w:r>
       <w:proofErr w:type="spellStart"/>
       <w:r>
@@ -7469,26 +7428,117 @@
         <w:t>.</w:t>
       </w:r>
       <w:r>
+        <w:t xml:space="preserve"> We were quarantined at an anchor point.</w:t>
+      </w:r>
+      <w:r>
+        <w:t xml:space="preserve"> All we know is that the station is under attack. Most likely by a xenomorphic alien lifeform that they brought back from LV-426.</w:t>
+      </w:r>
+    </w:p>
+    <w:p>
+      <w:r>
+        <w:t xml:space="preserve">Banks: LV-426? </w:t>
+      </w:r>
+      <w:r>
+        <w:t>That name rings a bell.</w:t>
+      </w:r>
+    </w:p>
+    <w:p>
+      <w:r>
+        <w:t xml:space="preserve">Hicks: The </w:t>
+      </w:r>
+      <w:r>
+        <w:rPr>
+          <w:i/>
+        </w:rPr>
+        <w:t>Kurtz</w:t>
+      </w:r>
+      <w:r>
+        <w:t xml:space="preserve"> just returned from there.</w:t>
+      </w:r>
+    </w:p>
+    <w:p>
+      <w:pPr>
+        <w:rPr>
+          <w:i/>
+        </w:rPr>
+      </w:pPr>
+      <w:r>
+        <w:t>Banks: They were on a rescue mission</w:t>
+      </w:r>
+      <w:r>
+        <w:t xml:space="preserve"> weren’t they? Search and rescue for survivors of</w:t>
+      </w:r>
+      <w:proofErr w:type="gramStart"/>
+      <w:r>
+        <w:t>…(</w:t>
+      </w:r>
+      <w:proofErr w:type="gramEnd"/>
+      <w:r>
+        <w:t>starts looking for the information on a computer screen, taps keyboard).</w:t>
+      </w:r>
+    </w:p>
+    <w:p>
+      <w:pPr>
+        <w:rPr>
+          <w:i/>
+        </w:rPr>
+      </w:pPr>
+      <w:r>
+        <w:rPr>
+          <w:i/>
+        </w:rPr>
+        <w:t>INT Clarke S</w:t>
+      </w:r>
+      <w:r>
+        <w:rPr>
+          <w:i/>
+        </w:rPr>
+        <w:t xml:space="preserve">tation hallway. Young Lieutenant Harold James </w:t>
+      </w:r>
+      <w:r>
+        <w:rPr>
+          <w:i/>
+        </w:rPr>
+        <w:t>hustles along the corridor carrying an armful of folders.</w:t>
+      </w:r>
+      <w:r>
+        <w:rPr>
+          <w:i/>
+        </w:rPr>
+        <w:t xml:space="preserve"> He bursts into the room with the others.</w:t>
+      </w:r>
+    </w:p>
+    <w:p>
+      <w:r>
+        <w:t>James: …</w:t>
+      </w:r>
+      <w:r>
+        <w:t xml:space="preserve">survivors of </w:t>
+      </w:r>
+      <w:r>
+        <w:t xml:space="preserve">the </w:t>
+      </w:r>
+      <w:proofErr w:type="spellStart"/>
+      <w:r>
+        <w:rPr>
+          <w:i/>
+        </w:rPr>
+        <w:t>Sulaco</w:t>
+      </w:r>
+      <w:proofErr w:type="spellEnd"/>
+      <w:r>
+        <w:rPr>
+          <w:i/>
+        </w:rPr>
+        <w:t xml:space="preserve">! </w:t>
+      </w:r>
+      <w:r>
         <w:t xml:space="preserve"> </w:t>
       </w:r>
-      <w:r>
-        <w:t>We were quarantined at an anchor point.</w:t>
-      </w:r>
-      <w:r>
-        <w:t xml:space="preserve"> All we know is that the station is under attack. Most likely by a xenomorphic alien lifeform that they brought back from LV-426.</w:t>
-      </w:r>
-    </w:p>
-    <w:p>
-      <w:r>
-        <w:t xml:space="preserve">Banks: LV-426? </w:t>
-      </w:r>
-      <w:r>
-        <w:t>That name rings a bell.</w:t>
-      </w:r>
-    </w:p>
-    <w:p>
-      <w:r>
-        <w:t xml:space="preserve">Hicks: The </w:t>
+    </w:p>
+    <w:p>
+      <w:r>
+        <w:t xml:space="preserve">Ripley: That’s right. From the same thing that took over the </w:t>
       </w:r>
       <w:r>
         <w:rPr>
@@ -7497,245 +7547,145 @@
         <w:t>Kurtz</w:t>
       </w:r>
       <w:r>
-        <w:t xml:space="preserve"> just returned from there.</w:t>
-      </w:r>
-    </w:p>
-    <w:p>
-      <w:pPr>
-        <w:rPr>
-          <w:i/>
-        </w:rPr>
-      </w:pPr>
-      <w:r>
-        <w:t>Banks: They were on a rescue mission</w:t>
+        <w:t xml:space="preserve"> and is taking over </w:t>
+      </w:r>
+      <w:r>
+        <w:rPr>
+          <w:i/>
+        </w:rPr>
+        <w:t>Gateway</w:t>
+      </w:r>
+      <w:r>
+        <w:t xml:space="preserve"> right now. </w:t>
+      </w:r>
+    </w:p>
+    <w:p>
+      <w:r>
+        <w:t xml:space="preserve">James: </w:t>
+      </w:r>
+      <w:r>
+        <w:t>You’re Ellen Ripley</w:t>
+      </w:r>
+      <w:r>
+        <w:t>!</w:t>
       </w:r>
       <w:r>
         <w:t xml:space="preserve"> </w:t>
       </w:r>
       <w:r>
-        <w:t>weren’t they? Search and rescue for survivors of</w:t>
+        <w:t>(</w:t>
       </w:r>
       <w:proofErr w:type="gramStart"/>
       <w:r>
-        <w:t>…(</w:t>
+        <w:t>offering</w:t>
       </w:r>
       <w:proofErr w:type="gramEnd"/>
       <w:r>
-        <w:t>starts looking for the information on a computer screen, taps keyboard).</w:t>
-      </w:r>
-    </w:p>
-    <w:p>
-      <w:pPr>
-        <w:rPr>
-          <w:i/>
-        </w:rPr>
-      </w:pPr>
-      <w:r>
-        <w:rPr>
-          <w:i/>
-        </w:rPr>
-        <w:t>INT Clarke S</w:t>
-      </w:r>
-      <w:r>
-        <w:rPr>
-          <w:i/>
-        </w:rPr>
-        <w:t xml:space="preserve">tation hallway. Young Lieutenant Harold James </w:t>
-      </w:r>
-      <w:r>
-        <w:rPr>
-          <w:i/>
-        </w:rPr>
-        <w:t>hustles along the corridor carrying an armful of folders.</w:t>
-      </w:r>
-      <w:r>
-        <w:rPr>
-          <w:i/>
-        </w:rPr>
-        <w:t xml:space="preserve"> He bursts into the room with the others.</w:t>
-      </w:r>
-    </w:p>
-    <w:p>
-      <w:r>
-        <w:t>James: …</w:t>
-      </w:r>
-      <w:r>
-        <w:t>survivors of</w:t>
+        <w:t xml:space="preserve"> his hand</w:t>
+      </w:r>
+      <w:r>
+        <w:t>, which Ripley cautiously shakes</w:t>
+      </w:r>
+      <w:r>
+        <w:t>)</w:t>
+      </w:r>
+    </w:p>
+    <w:p>
+      <w:r>
+        <w:t>Ripley: Hello…</w:t>
+      </w:r>
+    </w:p>
+    <w:p>
+      <w:proofErr w:type="spellStart"/>
+      <w:r>
+        <w:t>James</w:t>
+      </w:r>
+      <w:proofErr w:type="gramStart"/>
+      <w:r>
+        <w:t>:</w:t>
+      </w:r>
+      <w:r>
+        <w:t>Hal</w:t>
+      </w:r>
+      <w:proofErr w:type="spellEnd"/>
+      <w:proofErr w:type="gramEnd"/>
+      <w:r>
+        <w:t xml:space="preserve"> James. (Indicates the folders) </w:t>
+      </w:r>
+      <w:r>
+        <w:t xml:space="preserve">I read all about your case. My grandfather served with Arthur Dallas on the </w:t>
+      </w:r>
+      <w:r>
+        <w:rPr>
+          <w:i/>
+        </w:rPr>
+        <w:t>Tortuga</w:t>
+      </w:r>
+      <w:r>
+        <w:t xml:space="preserve"> before he took the helm of </w:t>
+      </w:r>
+      <w:proofErr w:type="spellStart"/>
+      <w:r>
+        <w:rPr>
+          <w:i/>
+        </w:rPr>
+        <w:t>Nostromo</w:t>
+      </w:r>
+      <w:proofErr w:type="spellEnd"/>
+      <w:r>
+        <w:t>.</w:t>
+      </w:r>
+      <w:r>
+        <w:t xml:space="preserve"> When I heard </w:t>
+      </w:r>
+      <w:proofErr w:type="spellStart"/>
+      <w:r>
+        <w:t>Sulaco’s</w:t>
+      </w:r>
+      <w:proofErr w:type="spellEnd"/>
+      <w:r>
+        <w:t xml:space="preserve"> dropship beacon was confirmed I had to see if it was you.</w:t>
+      </w:r>
+    </w:p>
+    <w:p>
+      <w:r>
+        <w:t>Ripley: Oh? I had no idea any official reports existed.</w:t>
+      </w:r>
+    </w:p>
+    <w:p>
+      <w:r>
+        <w:t>James: I was with SIGINT for two years. We had…special…clearance. I have a ton of questions…</w:t>
+      </w:r>
+    </w:p>
+    <w:p>
+      <w:r>
+        <w:t xml:space="preserve">Ripley, Thanks, but…we really don’t have time. (To Banks) You need to get ready for what’s coming. </w:t>
+      </w:r>
+    </w:p>
+    <w:p>
+      <w:r>
+        <w:t>Banks: Coming? From where?</w:t>
+      </w:r>
+    </w:p>
+    <w:p>
+      <w:r>
+        <w:t>James: Captain, I suggest you take her very seriously in this moment.</w:t>
+      </w:r>
+    </w:p>
+    <w:p>
+      <w:r>
+        <w:t xml:space="preserve">Ripley: From </w:t>
+      </w:r>
+      <w:r>
+        <w:rPr>
+          <w:i/>
+        </w:rPr>
+        <w:t>Gateway</w:t>
       </w:r>
       <w:r>
         <w:t xml:space="preserve"> </w:t>
       </w:r>
       <w:r>
-        <w:t xml:space="preserve">the </w:t>
-      </w:r>
-      <w:proofErr w:type="spellStart"/>
-      <w:r>
-        <w:rPr>
-          <w:i/>
-        </w:rPr>
-        <w:t>Sulaco</w:t>
-      </w:r>
-      <w:proofErr w:type="spellEnd"/>
-      <w:r>
-        <w:rPr>
-          <w:i/>
-        </w:rPr>
-        <w:t xml:space="preserve">! </w:t>
-      </w:r>
-      <w:r>
-        <w:t xml:space="preserve"> </w:t>
-      </w:r>
-    </w:p>
-    <w:p>
-      <w:r>
-        <w:t xml:space="preserve">Ripley: That’s right. From the same thing that took over the </w:t>
-      </w:r>
-      <w:r>
-        <w:rPr>
-          <w:i/>
-        </w:rPr>
-        <w:t>Kurtz</w:t>
-      </w:r>
-      <w:r>
-        <w:t xml:space="preserve"> and is taking over </w:t>
-      </w:r>
-      <w:r>
-        <w:rPr>
-          <w:i/>
-        </w:rPr>
-        <w:t>Gateway</w:t>
-      </w:r>
-      <w:r>
-        <w:t xml:space="preserve"> right now. </w:t>
-      </w:r>
-    </w:p>
-    <w:p>
-      <w:r>
-        <w:t xml:space="preserve">James: </w:t>
-      </w:r>
-      <w:r>
-        <w:t>You’re Ellen Ripley</w:t>
-      </w:r>
-      <w:r>
-        <w:t>!</w:t>
-      </w:r>
-      <w:r>
-        <w:t xml:space="preserve"> </w:t>
-      </w:r>
-      <w:r>
-        <w:t>(</w:t>
-      </w:r>
-      <w:proofErr w:type="gramStart"/>
-      <w:r>
-        <w:t>offering</w:t>
-      </w:r>
-      <w:proofErr w:type="gramEnd"/>
-      <w:r>
-        <w:t xml:space="preserve"> his hand</w:t>
-      </w:r>
-      <w:r>
-        <w:t>, which Ripley cautiously shakes</w:t>
-      </w:r>
-      <w:r>
-        <w:t>)</w:t>
-      </w:r>
-    </w:p>
-    <w:p>
-      <w:r>
-        <w:t>Ripley: Hello…</w:t>
-      </w:r>
-    </w:p>
-    <w:p>
-      <w:proofErr w:type="spellStart"/>
-      <w:r>
-        <w:t>James</w:t>
-      </w:r>
-      <w:proofErr w:type="gramStart"/>
-      <w:r>
-        <w:t>:</w:t>
-      </w:r>
-      <w:r>
-        <w:t>Hal</w:t>
-      </w:r>
-      <w:proofErr w:type="spellEnd"/>
-      <w:proofErr w:type="gramEnd"/>
-      <w:r>
-        <w:t xml:space="preserve"> James. (Indicates the folders) </w:t>
-      </w:r>
-      <w:r>
-        <w:t xml:space="preserve">I read all about your case. My grandfather served with Arthur Dallas on the </w:t>
-      </w:r>
-      <w:r>
-        <w:rPr>
-          <w:i/>
-        </w:rPr>
-        <w:t>Tortuga</w:t>
-      </w:r>
-      <w:r>
-        <w:t xml:space="preserve"> before he took the helm of </w:t>
-      </w:r>
-      <w:proofErr w:type="spellStart"/>
-      <w:r>
-        <w:rPr>
-          <w:i/>
-        </w:rPr>
-        <w:t>Nostromo</w:t>
-      </w:r>
-      <w:proofErr w:type="spellEnd"/>
-      <w:r>
-        <w:t>.</w:t>
-      </w:r>
-      <w:r>
-        <w:t xml:space="preserve"> When I heard </w:t>
-      </w:r>
-      <w:proofErr w:type="spellStart"/>
-      <w:r>
-        <w:t>Sulaco’s</w:t>
-      </w:r>
-      <w:proofErr w:type="spellEnd"/>
-      <w:r>
-        <w:t xml:space="preserve"> dropship beacon was confirmed I had to see if it was you.</w:t>
-      </w:r>
-    </w:p>
-    <w:p>
-      <w:r>
-        <w:t>Ripley: Oh? I had no idea any official reports existed.</w:t>
-      </w:r>
-    </w:p>
-    <w:p>
-      <w:r>
-        <w:t>James: I was with SIGINT for two years. We had…special…clearance. I have a ton of questions…</w:t>
-      </w:r>
-    </w:p>
-    <w:p>
-      <w:r>
-        <w:t xml:space="preserve">Ripley, Thanks, but…we really don’t have time. (To Banks) You need to get ready for what’s coming. </w:t>
-      </w:r>
-    </w:p>
-    <w:p>
-      <w:r>
-        <w:t>Banks: Coming? From where?</w:t>
-      </w:r>
-    </w:p>
-    <w:p>
-      <w:r>
-        <w:t>James: Captain, I suggest you take her very seriously in this moment.</w:t>
-      </w:r>
-    </w:p>
-    <w:p>
-      <w:r>
-        <w:t xml:space="preserve">Ripley: From </w:t>
-      </w:r>
-      <w:r>
-        <w:rPr>
-          <w:i/>
-        </w:rPr>
-        <w:t>Gateway</w:t>
-      </w:r>
-      <w:r>
-        <w:t xml:space="preserve"> </w:t>
-      </w:r>
-      <w:r>
         <w:rPr>
           <w:i/>
         </w:rPr>
@@ -7747,13 +7697,7 @@
     </w:p>
     <w:p>
       <w:r>
-        <w:t xml:space="preserve">Banks: </w:t>
-      </w:r>
-      <w:r>
-        <w:t>James</w:t>
-      </w:r>
-      <w:r>
-        <w:t>, what is she talking about</w:t>
+        <w:t>Banks: James, what is she talking about</w:t>
       </w:r>
       <w:r>
         <w:t>?</w:t>
@@ -7764,10 +7708,7 @@
         <w:t>James:</w:t>
       </w:r>
       <w:r>
-        <w:t xml:space="preserve"> (looking skyward) oh</w:t>
-      </w:r>
-      <w:r>
-        <w:t xml:space="preserve"> god</w:t>
+        <w:t xml:space="preserve"> (looking skyward) oh god</w:t>
       </w:r>
       <w:r>
         <w:t>.</w:t>
@@ -8082,18 +8023,579 @@
         <w:t xml:space="preserve">Caleb retrieves a storage device and inserts it into a machine. A screen displays a simple text message. It reads: </w:t>
       </w:r>
     </w:p>
-    <w:p>
-      <w:pPr>
-        <w:rPr>
-          <w:i/>
-        </w:rPr>
-      </w:pPr>
-    </w:p>
+    <w:p/>
     <w:p>
       <w:pPr>
         <w:pStyle w:val="Heading2"/>
       </w:pPr>
       <w:r>
+        <w:t>Scene IV</w:t>
+      </w:r>
+    </w:p>
+    <w:p>
+      <w:pPr>
+        <w:rPr>
+          <w:i/>
+          <w:iCs/>
+        </w:rPr>
+      </w:pPr>
+      <w:r>
+        <w:rPr>
+          <w:i/>
+          <w:iCs/>
+        </w:rPr>
+        <w:t xml:space="preserve">INT Gateway Station. Reactor bay. A queen </w:t>
+      </w:r>
+      <w:proofErr w:type="spellStart"/>
+      <w:r>
+        <w:rPr>
+          <w:i/>
+          <w:iCs/>
+        </w:rPr>
+        <w:t>xeno</w:t>
+      </w:r>
+      <w:proofErr w:type="spellEnd"/>
+      <w:r>
+        <w:rPr>
+          <w:i/>
+          <w:iCs/>
+        </w:rPr>
+        <w:t xml:space="preserve"> lays eggs as more humans are carried in, struggling and screaming by </w:t>
+      </w:r>
+      <w:proofErr w:type="spellStart"/>
+      <w:r>
+        <w:rPr>
+          <w:i/>
+          <w:iCs/>
+        </w:rPr>
+        <w:t>xeno</w:t>
+      </w:r>
+      <w:proofErr w:type="spellEnd"/>
+      <w:r>
+        <w:rPr>
+          <w:i/>
+          <w:iCs/>
+        </w:rPr>
+        <w:t xml:space="preserve"> drones to be infected. Dozens are already languishing in their glistening, </w:t>
+      </w:r>
+      <w:proofErr w:type="spellStart"/>
+      <w:r>
+        <w:rPr>
+          <w:i/>
+          <w:iCs/>
+        </w:rPr>
+        <w:t>mucousy</w:t>
+      </w:r>
+      <w:proofErr w:type="spellEnd"/>
+      <w:r>
+        <w:rPr>
+          <w:i/>
+          <w:iCs/>
+        </w:rPr>
+        <w:t xml:space="preserve"> restraints with </w:t>
+      </w:r>
+      <w:proofErr w:type="spellStart"/>
+      <w:r>
+        <w:rPr>
+          <w:i/>
+          <w:iCs/>
+        </w:rPr>
+        <w:t>facehuggers</w:t>
+      </w:r>
+      <w:proofErr w:type="spellEnd"/>
+      <w:r>
+        <w:rPr>
+          <w:i/>
+          <w:iCs/>
+        </w:rPr>
+        <w:t xml:space="preserve"> attached.</w:t>
+      </w:r>
+    </w:p>
+    <w:p>
+      <w:pPr>
+        <w:rPr>
+          <w:i/>
+          <w:iCs/>
+        </w:rPr>
+      </w:pPr>
+      <w:r>
+        <w:rPr>
+          <w:i/>
+          <w:iCs/>
+        </w:rPr>
+        <w:t>A drone carries Commander Lumumba into the room.</w:t>
+      </w:r>
+    </w:p>
+    <w:p>
+      <w:r>
+        <w:t>Lumumba: Where are you taking me you demon! (Seeing his troops and the civilians on the walls) What in the name of heaven?</w:t>
+      </w:r>
+    </w:p>
+    <w:p>
+      <w:pPr>
+        <w:rPr>
+          <w:i/>
+          <w:iCs/>
+        </w:rPr>
+      </w:pPr>
+      <w:r>
+        <w:rPr>
+          <w:i/>
+          <w:iCs/>
+        </w:rPr>
+        <w:t xml:space="preserve">A </w:t>
+      </w:r>
+      <w:proofErr w:type="spellStart"/>
+      <w:r>
+        <w:rPr>
+          <w:i/>
+          <w:iCs/>
+        </w:rPr>
+        <w:t>facehugger</w:t>
+      </w:r>
+      <w:proofErr w:type="spellEnd"/>
+      <w:r>
+        <w:rPr>
+          <w:i/>
+          <w:iCs/>
+        </w:rPr>
+        <w:t xml:space="preserve"> leaps from its egg and onto his face. He struggles in vain and is overcome.</w:t>
+      </w:r>
+    </w:p>
+    <w:p>
+      <w:r>
+        <w:rPr>
+          <w:i/>
+          <w:iCs/>
+        </w:rPr>
+        <w:t xml:space="preserve">The sound of the IQ hissing is heard over the intercom. The queen looks up as do several drones that are unburdened with victims at the moment. The unburdened </w:t>
+      </w:r>
+      <w:proofErr w:type="spellStart"/>
+      <w:r>
+        <w:rPr>
+          <w:i/>
+          <w:iCs/>
+        </w:rPr>
+        <w:t>xeno</w:t>
+      </w:r>
+      <w:proofErr w:type="spellEnd"/>
+      <w:r>
+        <w:rPr>
+          <w:i/>
+          <w:iCs/>
+        </w:rPr>
+        <w:t xml:space="preserve"> drones hurry out of the reactor room.</w:t>
+      </w:r>
+    </w:p>
+    <w:p>
+      <w:pPr>
+        <w:rPr>
+          <w:i/>
+          <w:iCs/>
+        </w:rPr>
+      </w:pPr>
+      <w:r>
+        <w:rPr>
+          <w:i/>
+          <w:iCs/>
+        </w:rPr>
+        <w:t xml:space="preserve">Cut to the command deck. The IQ looks at a schematic of the station on a screen. Several drones hurry in, she hisses at them, they exit. </w:t>
+      </w:r>
+    </w:p>
+    <w:p>
+      <w:pPr>
+        <w:rPr>
+          <w:i/>
+          <w:iCs/>
+        </w:rPr>
+      </w:pPr>
+      <w:r>
+        <w:rPr>
+          <w:i/>
+          <w:iCs/>
+        </w:rPr>
+        <w:t>Cut to escape pod bay. A row of pressure doors, most with a red light over them. Two of them have green lights. The drones approach these and the doors open. The drones enter.</w:t>
+      </w:r>
+    </w:p>
+    <w:p>
+      <w:pPr>
+        <w:rPr>
+          <w:i/>
+          <w:iCs/>
+        </w:rPr>
+      </w:pPr>
+      <w:r>
+        <w:rPr>
+          <w:i/>
+          <w:iCs/>
+        </w:rPr>
+        <w:t>EXT an office building. Night. Out of the sky drops an escape pod. It lands and several drones rush out.</w:t>
+      </w:r>
+    </w:p>
+    <w:p>
+      <w:pPr>
+        <w:rPr>
+          <w:i/>
+          <w:iCs/>
+        </w:rPr>
+      </w:pPr>
+      <w:r>
+        <w:rPr>
+          <w:i/>
+          <w:iCs/>
+        </w:rPr>
+        <w:t>EXT a nice home, in a fancy suburb. Night. Out of the sky drops an escape pod. It lands and several drones rush out.</w:t>
+      </w:r>
+    </w:p>
+    <w:p>
+      <w:pPr>
+        <w:rPr>
+          <w:i/>
+          <w:iCs/>
+        </w:rPr>
+      </w:pPr>
+      <w:r>
+        <w:rPr>
+          <w:i/>
+          <w:iCs/>
+        </w:rPr>
+        <w:t xml:space="preserve">INT Gateway command deck. The IQ presses buttons on a console. An audio message is played. </w:t>
+      </w:r>
+    </w:p>
+    <w:p>
+      <w:r>
+        <w:t xml:space="preserve">Voice: </w:t>
+      </w:r>
+      <w:proofErr w:type="spellStart"/>
+      <w:r>
+        <w:t>Serpentis</w:t>
+      </w:r>
+      <w:proofErr w:type="spellEnd"/>
+      <w:r>
+        <w:t xml:space="preserve"> command to Gateway. We are receiving a distress signal from Jamaica II. Cruiser </w:t>
+      </w:r>
+      <w:proofErr w:type="spellStart"/>
+      <w:r>
+        <w:t>Caledor</w:t>
+      </w:r>
+      <w:proofErr w:type="spellEnd"/>
+      <w:r>
+        <w:t xml:space="preserve"> and her escorts are in a nearby system. They have been dispatched to investigate and rescue survivors if necessary.</w:t>
+      </w:r>
+    </w:p>
+    <w:p>
+      <w:pPr>
+        <w:rPr>
+          <w:i/>
+          <w:iCs/>
+        </w:rPr>
+      </w:pPr>
+      <w:r>
+        <w:rPr>
+          <w:i/>
+          <w:iCs/>
+        </w:rPr>
+        <w:t xml:space="preserve">The IQ hisses into a communicator. </w:t>
+      </w:r>
+    </w:p>
+    <w:p>
+      <w:pPr>
+        <w:rPr>
+          <w:i/>
+          <w:iCs/>
+        </w:rPr>
+      </w:pPr>
+      <w:r>
+        <w:rPr>
+          <w:i/>
+          <w:iCs/>
+        </w:rPr>
+        <w:t>Cut to INT Jamaica II reactor bay. The IQ’s voice is heard over intercom.</w:t>
+      </w:r>
+    </w:p>
+    <w:p>
+      <w:pPr>
+        <w:rPr>
+          <w:i/>
+          <w:iCs/>
+        </w:rPr>
+      </w:pPr>
+      <w:r>
+        <w:rPr>
+          <w:i/>
+          <w:iCs/>
+        </w:rPr>
+        <w:t>The queen is laying eggs and listening. She hisses to her drones who hurry out of the chamber. Cut to the recreation deck from the attack. About half the drones get in the two dropships which lift off as the pressure door sealing the damaged glass hull opens to let them out, closes behind.</w:t>
+      </w:r>
+    </w:p>
+    <w:p>
+      <w:pPr>
+        <w:rPr>
+          <w:i/>
+          <w:iCs/>
+        </w:rPr>
+      </w:pPr>
+      <w:r>
+        <w:rPr>
+          <w:i/>
+          <w:iCs/>
+        </w:rPr>
+        <w:t xml:space="preserve">EXT Jamaica II. The dropships head towards </w:t>
+      </w:r>
+      <w:proofErr w:type="spellStart"/>
+      <w:r>
+        <w:rPr>
+          <w:i/>
+          <w:iCs/>
+        </w:rPr>
+        <w:t>Shogatta</w:t>
+      </w:r>
+      <w:proofErr w:type="spellEnd"/>
+      <w:r>
+        <w:rPr>
+          <w:i/>
+          <w:iCs/>
+        </w:rPr>
+        <w:t xml:space="preserve">. Jamaica reverses course with </w:t>
+      </w:r>
+      <w:proofErr w:type="spellStart"/>
+      <w:r>
+        <w:rPr>
+          <w:i/>
+          <w:iCs/>
+        </w:rPr>
+        <w:t>Shogatta</w:t>
+      </w:r>
+      <w:proofErr w:type="spellEnd"/>
+      <w:r>
+        <w:rPr>
+          <w:i/>
+          <w:iCs/>
+        </w:rPr>
+        <w:t xml:space="preserve"> in formation. </w:t>
+      </w:r>
+    </w:p>
+    <w:p/>
+    <w:p>
+      <w:pPr>
+        <w:pStyle w:val="Heading2"/>
+      </w:pPr>
+      <w:r>
+        <w:t>Scene V</w:t>
+      </w:r>
+    </w:p>
+    <w:p>
+      <w:pPr>
+        <w:rPr>
+          <w:i/>
+        </w:rPr>
+      </w:pPr>
+      <w:r>
+        <w:rPr>
+          <w:i/>
+        </w:rPr>
+        <w:t>INT Clarke Station HQ. Ripley, Banks sit atop the corners of a couple of desks while enlisted men and women hurry about and try to communicate with Gateway.</w:t>
+      </w:r>
+    </w:p>
+    <w:p/>
+    <w:p>
+      <w:r>
+        <w:t xml:space="preserve">Ripley: You don’t understand. There were no more of those things left. That’s not the point. The original crash site contained thousands of eggs. If it was outside the blast zone they may have survived. They must have. That’s why the </w:t>
+      </w:r>
+      <w:r>
+        <w:rPr>
+          <w:i/>
+        </w:rPr>
+        <w:t>Kurtz</w:t>
+      </w:r>
+      <w:r>
+        <w:t xml:space="preserve"> stopped communicating. That’s why it attacked </w:t>
+      </w:r>
+      <w:bookmarkStart w:id="0" w:name="_GoBack"/>
+      <w:r>
+        <w:rPr>
+          <w:i/>
+        </w:rPr>
+        <w:t>Gateway</w:t>
+      </w:r>
+      <w:bookmarkEnd w:id="0"/>
+      <w:r>
+        <w:t>.</w:t>
+      </w:r>
+    </w:p>
+    <w:p>
+      <w:r>
+        <w:t>Banks: So the eggs…they hatched and?</w:t>
+      </w:r>
+    </w:p>
+    <w:p>
+      <w:r>
+        <w:t xml:space="preserve">Ripley: Infected the crew of the Kurtz. Then they spawned a bunch of these monsters. And somehow they have the leadership to carry out intelligent strategic plans. They took over another ship and attacked Gateway. </w:t>
+      </w:r>
+    </w:p>
+    <w:p>
+      <w:r>
+        <w:t xml:space="preserve">Banks: (to a subordinate) </w:t>
+      </w:r>
+      <w:proofErr w:type="gramStart"/>
+      <w:r>
+        <w:t>What</w:t>
+      </w:r>
+      <w:proofErr w:type="gramEnd"/>
+      <w:r>
+        <w:t xml:space="preserve"> is the status of Gateway, sergeant? </w:t>
+      </w:r>
+    </w:p>
+    <w:p>
+      <w:r>
+        <w:t>Sergeant: No communication for the last half-hour, sir.</w:t>
+      </w:r>
+    </w:p>
+    <w:p>
+      <w:r>
+        <w:t>Ripley: And now they are infecting everyone on Gateway. How many is that?</w:t>
+      </w:r>
+    </w:p>
+    <w:p>
+      <w:r>
+        <w:t>Banks: About a thousand.</w:t>
+      </w:r>
+    </w:p>
+    <w:p>
+      <w:r>
+        <w:t>Ripley: Damn it.</w:t>
+      </w:r>
+    </w:p>
+    <w:p>
+      <w:r>
+        <w:t>Banks: And how long does it take to…</w:t>
+      </w:r>
+    </w:p>
+    <w:p>
+      <w:r>
+        <w:t>Ripley: Gestate? About forty-eight hours. Then they grow to full size in another day.</w:t>
+      </w:r>
+    </w:p>
+    <w:p>
+      <w:r>
+        <w:t>Banks: Jesus.</w:t>
+      </w:r>
+    </w:p>
+    <w:p>
+      <w:r>
+        <w:t xml:space="preserve">Ripley: We need to destroy that base. </w:t>
+      </w:r>
+    </w:p>
+    <w:p>
+      <w:r>
+        <w:t>Banks: Gateway? You’re out of your mind. Gateway Station is the single most valuable structure human civilization has ever created. It would take an act of…of God to authorize that.</w:t>
+      </w:r>
+    </w:p>
+    <w:p>
+      <w:r>
+        <w:t xml:space="preserve">Ripley: Well it’s about to become the single most dangerous thing </w:t>
+      </w:r>
+      <w:r>
+        <w:rPr>
+          <w:i/>
+          <w:iCs/>
+        </w:rPr>
+        <w:t>to</w:t>
+      </w:r>
+      <w:r>
+        <w:t xml:space="preserve"> human civilization. To human existence. In three days there will be a thousand of those monsters up there and who knows how many queens. Ready to come down here and start laying eggs and infecting thousands…millions more until there’s no one left.</w:t>
+      </w:r>
+    </w:p>
+    <w:p>
+      <w:r>
+        <w:t xml:space="preserve">Banks: (Pauses, thinking. To James) </w:t>
+      </w:r>
+      <w:proofErr w:type="gramStart"/>
+      <w:r>
+        <w:t>And</w:t>
+      </w:r>
+      <w:proofErr w:type="gramEnd"/>
+      <w:r>
+        <w:t xml:space="preserve"> you say your intelligence backs up what she’s saying?</w:t>
+      </w:r>
+    </w:p>
+    <w:p>
+      <w:r>
+        <w:t>James: Sir, absolutely. If I may? (</w:t>
+      </w:r>
+      <w:proofErr w:type="gramStart"/>
+      <w:r>
+        <w:t>inserts</w:t>
+      </w:r>
+      <w:proofErr w:type="gramEnd"/>
+      <w:r>
+        <w:t xml:space="preserve"> a disc into a console) This is video received from the APC on the </w:t>
+      </w:r>
+      <w:proofErr w:type="spellStart"/>
+      <w:r>
+        <w:t>Sulaco</w:t>
+      </w:r>
+      <w:proofErr w:type="spellEnd"/>
+      <w:r>
+        <w:t xml:space="preserve"> from LV-426. </w:t>
+      </w:r>
+    </w:p>
+    <w:p>
+      <w:r>
+        <w:rPr>
+          <w:i/>
+          <w:iCs/>
+        </w:rPr>
+        <w:t xml:space="preserve">A selection of the video captured by the Marines’ cameras, and cameras on the APC is played, revealing the nature of the </w:t>
+      </w:r>
+      <w:proofErr w:type="spellStart"/>
+      <w:r>
+        <w:rPr>
+          <w:i/>
+          <w:iCs/>
+        </w:rPr>
+        <w:t>Xenomorphs</w:t>
+      </w:r>
+      <w:proofErr w:type="spellEnd"/>
+      <w:r>
+        <w:rPr>
+          <w:i/>
+          <w:iCs/>
+        </w:rPr>
+        <w:t>.</w:t>
+      </w:r>
+    </w:p>
+    <w:p>
+      <w:r>
+        <w:t>Banks: Holy….wow. Goddamn.</w:t>
+      </w:r>
+    </w:p>
+    <w:p>
+      <w:r>
+        <w:t>James: Sir, I believe Ripley is correct. And if you can’t make this call, we need to get her, and this evidence, to someone who can.</w:t>
+      </w:r>
+    </w:p>
+    <w:p>
+      <w:r>
+        <w:t>Banks: You’re goddamn right I can’t. This needs to go to the top. And fast.</w:t>
+      </w:r>
+    </w:p>
+    <w:p>
+      <w:r>
+        <w:t xml:space="preserve">Ripley: The top? How? Who? The Joint Chiefs? </w:t>
+      </w:r>
+    </w:p>
+    <w:p>
+      <w:r>
+        <w:t>Banks: No. The Board.</w:t>
+      </w:r>
+    </w:p>
+    <w:p/>
+    <w:p>
+      <w:pPr>
+        <w:pStyle w:val="Heading2"/>
+      </w:pPr>
+      <w:r>
         <w:br w:type="page"/>
       </w:r>
       <w:r>
@@ -8322,10 +8824,7 @@
     </w:p>
     <w:p>
       <w:r>
-        <w:t xml:space="preserve">Ripley: So it wasn’t some…out of control machine that did this? Just an accident caused by…people? </w:t>
-      </w:r>
-      <w:r>
-        <w:t>Who</w:t>
+        <w:t>Ripley: So it wasn’t some…out of control machine that did this? Just an accident caused by…people? Who</w:t>
       </w:r>
       <w:r>
         <w:t>se</w:t>
@@ -8687,22 +9186,13 @@
         <w:t>Ripley: That’s not going to happen. You really came through for us on LV-426. I don’t know</w:t>
       </w:r>
       <w:r>
-        <w:t xml:space="preserve"> </w:t>
-      </w:r>
-      <w:r>
-        <w:t>if</w:t>
-      </w:r>
-      <w:r>
-        <w:t xml:space="preserve"> </w:t>
-      </w:r>
-      <w:r>
-        <w:t xml:space="preserve">artificial persons get medals but you </w:t>
-      </w:r>
-      <w:r>
-        <w:t>deserve one</w:t>
-      </w:r>
-      <w:r>
-        <w:t>.</w:t>
+        <w:t xml:space="preserve"> if</w:t>
+      </w:r>
+      <w:r>
+        <w:t xml:space="preserve"> artificial persons get medals but you </w:t>
+      </w:r>
+      <w:r>
+        <w:t>deserve one.</w:t>
       </w:r>
     </w:p>
     <w:p>
@@ -10159,7 +10649,7 @@
 </file>
 
 <file path=customXml/itemProps1.xml><?xml version="1.0" encoding="utf-8"?>
-<ds:datastoreItem xmlns:ds="http://schemas.openxmlformats.org/officeDocument/2006/customXml" ds:itemID="{D5FD56B9-AC3C-475B-B472-A6F70E9CB253}">
+<ds:datastoreItem xmlns:ds="http://schemas.openxmlformats.org/officeDocument/2006/customXml" ds:itemID="{00319063-B250-4551-9C9C-2F7BF20A5045}">
   <ds:schemaRefs>
     <ds:schemaRef ds:uri="http://schemas.openxmlformats.org/officeDocument/2006/bibliography"/>
   </ds:schemaRefs>

</xml_diff>